<commit_message>
Basic change notification and function execution implemented
</commit_message>
<xml_diff>
--- a/activeCRL/docs/ActiveCRL.docx
+++ b/activeCRL/docs/ActiveCRL.docx
@@ -1,6 +1,6 @@
 
 <file path=word/document.xml><?xml version="1.0" encoding="utf-8"?>
-<w:document xmlns:wpc="http://schemas.microsoft.com/office/word/2010/wordprocessingCanvas" xmlns:cx="http://schemas.microsoft.com/office/drawing/2014/chartex" xmlns:cx1="http://schemas.microsoft.com/office/drawing/2015/9/8/chartex" xmlns:cx2="http://schemas.microsoft.com/office/drawing/2015/10/21/chartex" xmlns:cx3="http://schemas.microsoft.com/office/drawing/2016/5/9/chartex" xmlns:cx4="http://schemas.microsoft.com/office/drawing/2016/5/10/chartex" xmlns:cx5="http://schemas.microsoft.com/office/drawing/2016/5/11/chartex" xmlns:cx6="http://schemas.microsoft.com/office/drawing/2016/5/12/chartex" xmlns:cx7="http://schemas.microsoft.com/office/drawing/2016/5/13/chartex" xmlns:cx8="http://schemas.microsoft.com/office/drawing/2016/5/14/chartex" xmlns:mc="http://schemas.openxmlformats.org/markup-compatibility/2006" xmlns:aink="http://schemas.microsoft.com/office/drawing/2016/ink" xmlns:am3d="http://schemas.microsoft.com/office/drawing/2017/model3d" xmlns:o="urn:schemas-microsoft-com:office:office" xmlns:r="http://schemas.openxmlformats.org/officeDocument/2006/relationships" xmlns:m="http://schemas.openxmlformats.org/officeDocument/2006/math" xmlns:v="urn:schemas-microsoft-com:vml" xmlns:wp14="http://schemas.microsoft.com/office/word/2010/wordprocessingDrawing" xmlns:wp="http://schemas.openxmlformats.org/drawingml/2006/wordprocessingDrawing" xmlns:w10="urn:schemas-microsoft-com:office:word" xmlns:w="http://schemas.openxmlformats.org/wordprocessingml/2006/main" xmlns:w14="http://schemas.microsoft.com/office/word/2010/wordml" xmlns:w15="http://schemas.microsoft.com/office/word/2012/wordml" xmlns:w16se="http://schemas.microsoft.com/office/word/2015/wordml/symex" xmlns:wpg="http://schemas.microsoft.com/office/word/2010/wordprocessingGroup" xmlns:wpi="http://schemas.microsoft.com/office/word/2010/wordprocessingInk" xmlns:wne="http://schemas.microsoft.com/office/word/2006/wordml" xmlns:wps="http://schemas.microsoft.com/office/word/2010/wordprocessingShape" mc:Ignorable="w14 w15 w16se wp14">
+<w:document xmlns:wpc="http://schemas.microsoft.com/office/word/2010/wordprocessingCanvas" xmlns:cx="http://schemas.microsoft.com/office/drawing/2014/chartex" xmlns:cx1="http://schemas.microsoft.com/office/drawing/2015/9/8/chartex" xmlns:cx2="http://schemas.microsoft.com/office/drawing/2015/10/21/chartex" xmlns:cx3="http://schemas.microsoft.com/office/drawing/2016/5/9/chartex" xmlns:cx4="http://schemas.microsoft.com/office/drawing/2016/5/10/chartex" xmlns:cx5="http://schemas.microsoft.com/office/drawing/2016/5/11/chartex" xmlns:cx6="http://schemas.microsoft.com/office/drawing/2016/5/12/chartex" xmlns:cx7="http://schemas.microsoft.com/office/drawing/2016/5/13/chartex" xmlns:cx8="http://schemas.microsoft.com/office/drawing/2016/5/14/chartex" xmlns:mc="http://schemas.openxmlformats.org/markup-compatibility/2006" xmlns:aink="http://schemas.microsoft.com/office/drawing/2016/ink" xmlns:am3d="http://schemas.microsoft.com/office/drawing/2017/model3d" xmlns:o="urn:schemas-microsoft-com:office:office" xmlns:r="http://schemas.openxmlformats.org/officeDocument/2006/relationships" xmlns:m="http://schemas.openxmlformats.org/officeDocument/2006/math" xmlns:v="urn:schemas-microsoft-com:vml" xmlns:wp14="http://schemas.microsoft.com/office/word/2010/wordprocessingDrawing" xmlns:wp="http://schemas.openxmlformats.org/drawingml/2006/wordprocessingDrawing" xmlns:w10="urn:schemas-microsoft-com:office:word" xmlns:w="http://schemas.openxmlformats.org/wordprocessingml/2006/main" xmlns:w14="http://schemas.microsoft.com/office/word/2010/wordml" xmlns:w15="http://schemas.microsoft.com/office/word/2012/wordml" xmlns:w16cid="http://schemas.microsoft.com/office/word/2016/wordml/cid" xmlns:w16se="http://schemas.microsoft.com/office/word/2015/wordml/symex" xmlns:wpg="http://schemas.microsoft.com/office/word/2010/wordprocessingGroup" xmlns:wpi="http://schemas.microsoft.com/office/word/2010/wordprocessingInk" xmlns:wne="http://schemas.microsoft.com/office/word/2006/wordml" xmlns:wps="http://schemas.microsoft.com/office/word/2010/wordprocessingShape" mc:Ignorable="w14 w15 w16se w16cid wp14">
   <w:body>
     <w:p>
       <w:pPr>
@@ -70,6 +70,12 @@
     </w:p>
     <w:sdt>
       <w:sdtPr>
+        <w:rPr>
+          <w:rFonts w:asciiTheme="minorHAnsi" w:eastAsiaTheme="minorHAnsi" w:hAnsiTheme="minorHAnsi" w:cstheme="minorBidi"/>
+          <w:color w:val="auto"/>
+          <w:sz w:val="22"/>
+          <w:szCs w:val="22"/>
+        </w:rPr>
         <w:id w:val="1310904872"/>
         <w:docPartObj>
           <w:docPartGallery w:val="Table of Contents"/>
@@ -78,13 +84,9 @@
       </w:sdtPr>
       <w:sdtEndPr>
         <w:rPr>
-          <w:rFonts w:asciiTheme="minorHAnsi" w:eastAsiaTheme="minorHAnsi" w:hAnsiTheme="minorHAnsi" w:cstheme="minorBidi"/>
           <w:b/>
           <w:bCs/>
           <w:noProof/>
-          <w:color w:val="auto"/>
-          <w:sz w:val="22"/>
-          <w:szCs w:val="22"/>
         </w:rPr>
       </w:sdtEndPr>
       <w:sdtContent>
@@ -97,31 +99,16 @@
           </w:r>
         </w:p>
         <w:p>
-          <w:r>
-            <w:fldChar w:fldCharType="begin"/>
-          </w:r>
-          <w:r>
-            <w:instrText xml:space="preserve"> TOC \o "1-3" \h \z \u </w:instrText>
-          </w:r>
-          <w:r>
-            <w:fldChar w:fldCharType="separate"/>
-          </w:r>
-          <w:r>
-            <w:rPr>
-              <w:b/>
-              <w:bCs/>
-              <w:noProof/>
-            </w:rPr>
-            <w:t>No table of contents entries found.</w:t>
-          </w:r>
-          <w:r>
-            <w:rPr>
-              <w:b/>
-              <w:bCs/>
-              <w:noProof/>
-            </w:rPr>
-            <w:fldChar w:fldCharType="end"/>
-          </w:r>
+          <w:fldSimple w:instr=" TOC \o &quot;1-3&quot; \h \z \u ">
+            <w:r>
+              <w:rPr>
+                <w:b/>
+                <w:bCs/>
+                <w:noProof/>
+              </w:rPr>
+              <w:t>No table of contents entries found.</w:t>
+            </w:r>
+          </w:fldSimple>
         </w:p>
       </w:sdtContent>
     </w:sdt>
@@ -133,27 +120,16 @@
       </w:r>
     </w:p>
     <w:p>
-      <w:r>
-        <w:lastRenderedPageBreak/>
-        <w:fldChar w:fldCharType="begin"/>
-      </w:r>
-      <w:r>
-        <w:instrText xml:space="preserve"> TOC \h \z \t "Heading 1" \c </w:instrText>
-      </w:r>
-      <w:r>
-        <w:fldChar w:fldCharType="separate"/>
-      </w:r>
-      <w:r>
-        <w:rPr>
-          <w:b/>
-          <w:bCs/>
-          <w:noProof/>
-        </w:rPr>
-        <w:t>No table of figures entries found.</w:t>
-      </w:r>
-      <w:r>
-        <w:fldChar w:fldCharType="end"/>
-      </w:r>
+      <w:fldSimple w:instr=" TOC \h \z \t &quot;Heading 1&quot; \c ">
+        <w:r>
+          <w:rPr>
+            <w:b/>
+            <w:bCs/>
+            <w:noProof/>
+          </w:rPr>
+          <w:t>No table of figures entries found.</w:t>
+        </w:r>
+      </w:fldSimple>
     </w:p>
     <w:p/>
     <w:p>
@@ -327,45 +303,25 @@
       <w:r>
         <w:t xml:space="preserve">Figure </w:t>
       </w:r>
-      <w:r>
-        <w:fldChar w:fldCharType="begin"/>
-      </w:r>
-      <w:r>
-        <w:instrText xml:space="preserve"> STYLEREF 1 \s </w:instrText>
-      </w:r>
-      <w:r>
-        <w:fldChar w:fldCharType="separate"/>
-      </w:r>
-      <w:r>
-        <w:rPr>
-          <w:noProof/>
-        </w:rPr>
-        <w:t>2</w:t>
-      </w:r>
-      <w:r>
-        <w:fldChar w:fldCharType="end"/>
-      </w:r>
+      <w:fldSimple w:instr=" STYLEREF 1 \s ">
+        <w:r>
+          <w:rPr>
+            <w:noProof/>
+          </w:rPr>
+          <w:t>2</w:t>
+        </w:r>
+      </w:fldSimple>
       <w:r>
         <w:noBreakHyphen/>
       </w:r>
-      <w:r>
-        <w:fldChar w:fldCharType="begin"/>
-      </w:r>
-      <w:r>
-        <w:instrText xml:space="preserve"> SEQ Figure \* ARABIC \s 1 </w:instrText>
-      </w:r>
-      <w:r>
-        <w:fldChar w:fldCharType="separate"/>
-      </w:r>
-      <w:r>
-        <w:rPr>
-          <w:noProof/>
-        </w:rPr>
-        <w:t>1</w:t>
-      </w:r>
-      <w:r>
-        <w:fldChar w:fldCharType="end"/>
-      </w:r>
+      <w:fldSimple w:instr=" SEQ Figure \* ARABIC \s 1 ">
+        <w:r>
+          <w:rPr>
+            <w:noProof/>
+          </w:rPr>
+          <w:t>1</w:t>
+        </w:r>
+      </w:fldSimple>
       <w:bookmarkEnd w:id="0"/>
       <w:r>
         <w:t>: SIMF Concept</w:t>
@@ -637,45 +593,25 @@
       <w:r>
         <w:t xml:space="preserve">Figure </w:t>
       </w:r>
-      <w:r>
-        <w:fldChar w:fldCharType="begin"/>
-      </w:r>
-      <w:r>
-        <w:instrText xml:space="preserve"> STYLEREF 1 \s </w:instrText>
-      </w:r>
-      <w:r>
-        <w:fldChar w:fldCharType="separate"/>
-      </w:r>
-      <w:r>
-        <w:rPr>
-          <w:noProof/>
-        </w:rPr>
-        <w:t>3</w:t>
-      </w:r>
-      <w:r>
-        <w:fldChar w:fldCharType="end"/>
-      </w:r>
+      <w:fldSimple w:instr=" STYLEREF 1 \s ">
+        <w:r>
+          <w:rPr>
+            <w:noProof/>
+          </w:rPr>
+          <w:t>3</w:t>
+        </w:r>
+      </w:fldSimple>
       <w:r>
         <w:noBreakHyphen/>
       </w:r>
-      <w:r>
-        <w:fldChar w:fldCharType="begin"/>
-      </w:r>
-      <w:r>
-        <w:instrText xml:space="preserve"> SEQ Figure \* ARABIC \s 1 </w:instrText>
-      </w:r>
-      <w:r>
-        <w:fldChar w:fldCharType="separate"/>
-      </w:r>
-      <w:r>
-        <w:rPr>
-          <w:noProof/>
-        </w:rPr>
-        <w:t>1</w:t>
-      </w:r>
-      <w:r>
-        <w:fldChar w:fldCharType="end"/>
-      </w:r>
+      <w:fldSimple w:instr=" SEQ Figure \* ARABIC \s 1 ">
+        <w:r>
+          <w:rPr>
+            <w:noProof/>
+          </w:rPr>
+          <w:t>1</w:t>
+        </w:r>
+      </w:fldSimple>
       <w:bookmarkEnd w:id="1"/>
       <w:r>
         <w:t>: Core CRL Representational Entities</w:t>
@@ -852,45 +788,25 @@
       <w:r>
         <w:t xml:space="preserve">Figure </w:t>
       </w:r>
-      <w:r>
-        <w:fldChar w:fldCharType="begin"/>
-      </w:r>
-      <w:r>
-        <w:instrText xml:space="preserve"> STYLEREF 1 \s </w:instrText>
-      </w:r>
-      <w:r>
-        <w:fldChar w:fldCharType="separate"/>
-      </w:r>
-      <w:r>
-        <w:rPr>
-          <w:noProof/>
-        </w:rPr>
-        <w:t>3</w:t>
-      </w:r>
-      <w:r>
-        <w:fldChar w:fldCharType="end"/>
-      </w:r>
+      <w:fldSimple w:instr=" STYLEREF 1 \s ">
+        <w:r>
+          <w:rPr>
+            <w:noProof/>
+          </w:rPr>
+          <w:t>3</w:t>
+        </w:r>
+      </w:fldSimple>
       <w:r>
         <w:noBreakHyphen/>
       </w:r>
-      <w:r>
-        <w:fldChar w:fldCharType="begin"/>
-      </w:r>
-      <w:r>
-        <w:instrText xml:space="preserve"> SEQ Figure \* ARABIC \s 1 </w:instrText>
-      </w:r>
-      <w:r>
-        <w:fldChar w:fldCharType="separate"/>
-      </w:r>
-      <w:r>
-        <w:rPr>
-          <w:noProof/>
-        </w:rPr>
-        <w:t>2</w:t>
-      </w:r>
-      <w:r>
-        <w:fldChar w:fldCharType="end"/>
-      </w:r>
+      <w:fldSimple w:instr=" SEQ Figure \* ARABIC \s 1 ">
+        <w:r>
+          <w:rPr>
+            <w:noProof/>
+          </w:rPr>
+          <w:t>2</w:t>
+        </w:r>
+      </w:fldSimple>
       <w:bookmarkEnd w:id="2"/>
       <w:r>
         <w:t>: Representing an Association</w:t>
@@ -1211,45 +1127,25 @@
       <w:r>
         <w:t xml:space="preserve">Figure </w:t>
       </w:r>
-      <w:r>
-        <w:fldChar w:fldCharType="begin"/>
-      </w:r>
-      <w:r>
-        <w:instrText xml:space="preserve"> STYLEREF 1 \s </w:instrText>
-      </w:r>
-      <w:r>
-        <w:fldChar w:fldCharType="separate"/>
-      </w:r>
-      <w:r>
-        <w:rPr>
-          <w:noProof/>
-        </w:rPr>
-        <w:t>4</w:t>
-      </w:r>
-      <w:r>
-        <w:fldChar w:fldCharType="end"/>
-      </w:r>
+      <w:fldSimple w:instr=" STYLEREF 1 \s ">
+        <w:r>
+          <w:rPr>
+            <w:noProof/>
+          </w:rPr>
+          <w:t>4</w:t>
+        </w:r>
+      </w:fldSimple>
       <w:r>
         <w:noBreakHyphen/>
       </w:r>
-      <w:r>
-        <w:fldChar w:fldCharType="begin"/>
-      </w:r>
-      <w:r>
-        <w:instrText xml:space="preserve"> SEQ Figure \* ARABIC \s 1 </w:instrText>
-      </w:r>
-      <w:r>
-        <w:fldChar w:fldCharType="separate"/>
-      </w:r>
-      <w:r>
-        <w:rPr>
-          <w:noProof/>
-        </w:rPr>
-        <w:t>1</w:t>
-      </w:r>
-      <w:r>
-        <w:fldChar w:fldCharType="end"/>
-      </w:r>
+      <w:fldSimple w:instr=" SEQ Figure \* ARABIC \s 1 ">
+        <w:r>
+          <w:rPr>
+            <w:noProof/>
+          </w:rPr>
+          <w:t>1</w:t>
+        </w:r>
+      </w:fldSimple>
       <w:bookmarkEnd w:id="3"/>
       <w:r>
         <w:t>: Partially Grounded Model</w:t>
@@ -1351,14 +1247,245 @@
       <w:r>
         <w:t xml:space="preserve">Figure </w:t>
       </w:r>
+      <w:fldSimple w:instr=" STYLEREF 1 \s ">
+        <w:r>
+          <w:rPr>
+            <w:noProof/>
+          </w:rPr>
+          <w:t>4</w:t>
+        </w:r>
+      </w:fldSimple>
+      <w:r>
+        <w:noBreakHyphen/>
+      </w:r>
+      <w:fldSimple w:instr=" SEQ Figure \* ARABIC \s 1 ">
+        <w:r>
+          <w:rPr>
+            <w:noProof/>
+          </w:rPr>
+          <w:t>2</w:t>
+        </w:r>
+      </w:fldSimple>
+      <w:bookmarkEnd w:id="4"/>
+      <w:r>
+        <w:t>: Fully Grounded Model</w:t>
+      </w:r>
+    </w:p>
+    <w:p>
+      <w:pPr>
+        <w:pStyle w:val="Heading2"/>
+      </w:pPr>
+      <w:proofErr w:type="spellStart"/>
+      <w:r>
+        <w:t>BaseElement</w:t>
+      </w:r>
+      <w:proofErr w:type="spellEnd"/>
+      <w:r>
+        <w:t xml:space="preserve"> Attributes</w:t>
+      </w:r>
+    </w:p>
+    <w:p>
+      <w:r>
+        <w:t xml:space="preserve">Each base element is uniquely identified by a system-generated identifier. Since the identifier is not meaningful to a person looking at the model, two attributes are added to aid in human readability: name and definition. Note that these attributes are not intended to be, in the formal sense, part of the model. </w:t>
+      </w:r>
+      <w:r>
+        <w:t xml:space="preserve">In particular it is expected that the potentially complex relationship between names and concepts be explicitly modeled: the name and definition attributes are provided simply as a human aid to identify the concept being represented. </w:t>
+      </w:r>
+    </w:p>
+    <w:p>
+      <w:r>
+        <w:lastRenderedPageBreak/>
+        <w:t xml:space="preserve">Versioning is built into the model and is automatically maintained by the system. Changes to the </w:t>
+      </w:r>
+      <w:proofErr w:type="spellStart"/>
+      <w:r>
+        <w:t>BaseElement</w:t>
+      </w:r>
+      <w:proofErr w:type="spellEnd"/>
+      <w:r>
+        <w:t xml:space="preserve"> or, in the case of Elements, any of the </w:t>
+      </w:r>
+      <w:proofErr w:type="spellStart"/>
+      <w:r>
+        <w:t>ownedBaseElements</w:t>
+      </w:r>
+      <w:proofErr w:type="spellEnd"/>
+      <w:r>
+        <w:t xml:space="preserve"> (recursively) will result in the version number being incremented. This value may be read, but never set.</w:t>
+      </w:r>
+    </w:p>
+    <w:p>
+      <w:r>
+        <w:t xml:space="preserve">An optional </w:t>
+      </w:r>
+      <w:proofErr w:type="spellStart"/>
+      <w:r>
+        <w:t>uri</w:t>
+      </w:r>
+      <w:proofErr w:type="spellEnd"/>
+      <w:r>
+        <w:t xml:space="preserve"> attributes is provided so that any concept may be given a unique human-generated (and presumably human readable) identifier for a concept. </w:t>
+      </w:r>
+    </w:p>
+    <w:p>
+      <w:pPr>
+        <w:pStyle w:val="Heading2"/>
+      </w:pPr>
+      <w:proofErr w:type="spellStart"/>
+      <w:r>
+        <w:t>ElementPointer</w:t>
+      </w:r>
+      <w:proofErr w:type="spellEnd"/>
+      <w:r>
+        <w:t xml:space="preserve"> and </w:t>
+      </w:r>
+      <w:proofErr w:type="spellStart"/>
+      <w:r>
+        <w:t>LiteralPointer</w:t>
+      </w:r>
+      <w:proofErr w:type="spellEnd"/>
+      <w:r>
+        <w:t xml:space="preserve"> Roles</w:t>
+      </w:r>
+    </w:p>
+    <w:p>
+      <w:r>
+        <w:t xml:space="preserve">To avoid infinite recursion, the model-defined attributes of </w:t>
+      </w:r>
+      <w:r>
+        <w:t xml:space="preserve">Elements and their subclasses are implemented as </w:t>
+      </w:r>
+      <w:r>
+        <w:t>values</w:t>
+      </w:r>
+      <w:r>
+        <w:t xml:space="preserve"> that are par</w:t>
+      </w:r>
+      <w:r>
+        <w:t xml:space="preserve">t of the </w:t>
+      </w:r>
+      <w:proofErr w:type="spellStart"/>
+      <w:r>
+        <w:t>ownedBaseElements</w:t>
+      </w:r>
+      <w:proofErr w:type="spellEnd"/>
+      <w:r>
+        <w:t xml:space="preserve"> set, either </w:t>
+      </w:r>
+      <w:proofErr w:type="spellStart"/>
+      <w:r>
+        <w:t>ElementPointers</w:t>
+      </w:r>
+      <w:proofErr w:type="spellEnd"/>
+      <w:r>
+        <w:t xml:space="preserve"> or </w:t>
+      </w:r>
+      <w:proofErr w:type="spellStart"/>
+      <w:r>
+        <w:t>LiteralPointers</w:t>
+      </w:r>
+      <w:proofErr w:type="spellEnd"/>
+      <w:r>
+        <w:t xml:space="preserve">. </w:t>
+      </w:r>
+      <w:r>
+        <w:t xml:space="preserve">These pointers have a role enumeration that identifies the intended role for the pointer with respect to its </w:t>
+      </w:r>
+      <w:proofErr w:type="spellStart"/>
+      <w:r>
+        <w:t>owningElement</w:t>
+      </w:r>
+      <w:proofErr w:type="spellEnd"/>
+      <w:r>
+        <w:t>. Note that attributes defined in this manner are shown as being derived with a leading “/” before the attribute name.</w:t>
+      </w:r>
+    </w:p>
+    <w:p>
+      <w:pPr>
+        <w:pStyle w:val="Heading2"/>
+      </w:pPr>
+      <w:r>
+        <w:t>Versioning</w:t>
+      </w:r>
+    </w:p>
+    <w:p>
+      <w:r>
+        <w:t xml:space="preserve">Every </w:t>
+      </w:r>
+      <w:proofErr w:type="spellStart"/>
+      <w:r>
+        <w:t>BaseElement</w:t>
+      </w:r>
+      <w:proofErr w:type="spellEnd"/>
+      <w:r>
+        <w:t xml:space="preserve"> maintains a version automatically. The version is an integer and is incremented any time there is a change to the </w:t>
+      </w:r>
+      <w:proofErr w:type="spellStart"/>
+      <w:r>
+        <w:t>BaseElement</w:t>
+      </w:r>
+      <w:proofErr w:type="spellEnd"/>
+      <w:r>
+        <w:t xml:space="preserve"> or, in the case of Elements, any </w:t>
+      </w:r>
+      <w:proofErr w:type="spellStart"/>
+      <w:r>
+        <w:t>ownedBaseElements</w:t>
+      </w:r>
+      <w:proofErr w:type="spellEnd"/>
+      <w:r>
+        <w:t xml:space="preserve"> (recursively). </w:t>
+      </w:r>
+    </w:p>
+    <w:p>
+      <w:r>
+        <w:t>Pointers of all types, in addition to the actual pointer to the object, maintain the identifier and version number of the referenced object. This is so that if the indicated object is not immediately available, when the object is finally loaded its current version can be compared to the maintained version to see whether there have been any changes.</w:t>
+      </w:r>
+    </w:p>
+    <w:p>
+      <w:pPr>
+        <w:pStyle w:val="Heading2"/>
+      </w:pPr>
+      <w:r>
+        <w:t>Making It Executable</w:t>
+      </w:r>
+    </w:p>
+    <w:p>
+      <w:r>
+        <w:t xml:space="preserve">Any Element </w:t>
+      </w:r>
+      <w:r>
+        <w:t xml:space="preserve">(which now represents an instance of a function) </w:t>
+      </w:r>
+      <w:r>
+        <w:t xml:space="preserve">may be made executable by </w:t>
+      </w:r>
+      <w:r>
+        <w:t>creating</w:t>
+      </w:r>
+      <w:r>
+        <w:t xml:space="preserve"> a </w:t>
+      </w:r>
+      <w:r>
+        <w:t>CRL Execution Function</w:t>
+      </w:r>
+      <w:r>
+        <w:t xml:space="preserve"> </w:t>
+      </w:r>
+      <w:r>
+        <w:t>(</w:t>
+      </w:r>
       <w:r>
         <w:fldChar w:fldCharType="begin"/>
       </w:r>
       <w:r>
-        <w:instrText xml:space="preserve"> STYLEREF 1 \s </w:instrText>
+        <w:instrText xml:space="preserve"> REF _Ref487105909 \h </w:instrText>
       </w:r>
       <w:r>
         <w:fldChar w:fldCharType="separate"/>
+      </w:r>
+      <w:r>
+        <w:t xml:space="preserve">Figure </w:t>
       </w:r>
       <w:r>
         <w:rPr>
@@ -1367,162 +1494,151 @@
         <w:t>4</w:t>
       </w:r>
       <w:r>
-        <w:fldChar w:fldCharType="end"/>
-      </w:r>
-      <w:r>
         <w:noBreakHyphen/>
-      </w:r>
-      <w:r>
-        <w:fldChar w:fldCharType="begin"/>
-      </w:r>
-      <w:r>
-        <w:instrText xml:space="preserve"> SEQ Figure \* ARABIC \s 1 </w:instrText>
-      </w:r>
-      <w:r>
-        <w:fldChar w:fldCharType="separate"/>
       </w:r>
       <w:r>
         <w:rPr>
           <w:noProof/>
         </w:rPr>
-        <w:t>2</w:t>
+        <w:t>3</w:t>
       </w:r>
       <w:r>
         <w:fldChar w:fldCharType="end"/>
       </w:r>
-      <w:bookmarkEnd w:id="4"/>
-      <w:r>
-        <w:t>: Fully Grounded Model</w:t>
-      </w:r>
-    </w:p>
-    <w:p>
-      <w:pPr>
-        <w:pStyle w:val="Heading2"/>
-      </w:pPr>
+      <w:r>
+        <w:t xml:space="preserve">) and associating it with the URI of another Element </w:t>
+      </w:r>
+      <w:r>
+        <w:t xml:space="preserve">(which represents the function itself) </w:t>
+      </w:r>
+      <w:r>
+        <w:t xml:space="preserve">and then making </w:t>
+      </w:r>
+      <w:r>
+        <w:t>the element representing the function</w:t>
+      </w:r>
+      <w:r>
+        <w:t xml:space="preserve"> an abstraction of the </w:t>
+      </w:r>
+      <w:r>
+        <w:t>element representing an instance of the function</w:t>
+      </w:r>
+      <w:r>
+        <w:t xml:space="preserve">. </w:t>
+      </w:r>
+    </w:p>
+    <w:p>
+      <w:pPr>
+        <w:keepNext/>
+        <w:jc w:val="center"/>
+      </w:pPr>
+      <w:r>
+        <w:rPr>
+          <w:noProof/>
+        </w:rPr>
+        <w:drawing>
+          <wp:inline distT="0" distB="0" distL="0" distR="0">
+            <wp:extent cx="4906107" cy="2514600"/>
+            <wp:effectExtent l="0" t="0" r="8890" b="0"/>
+            <wp:docPr id="4" name="Picture 4"/>
+            <wp:cNvGraphicFramePr>
+              <a:graphicFrameLocks xmlns:a="http://schemas.openxmlformats.org/drawingml/2006/main" noChangeAspect="1"/>
+            </wp:cNvGraphicFramePr>
+            <a:graphic xmlns:a="http://schemas.openxmlformats.org/drawingml/2006/main">
+              <a:graphicData uri="http://schemas.openxmlformats.org/drawingml/2006/picture">
+                <pic:pic xmlns:pic="http://schemas.openxmlformats.org/drawingml/2006/picture">
+                  <pic:nvPicPr>
+                    <pic:cNvPr id="0" name="Picture 2"/>
+                    <pic:cNvPicPr>
+                      <a:picLocks noChangeAspect="1" noChangeArrowheads="1"/>
+                    </pic:cNvPicPr>
+                  </pic:nvPicPr>
+                  <pic:blipFill>
+                    <a:blip r:embed="rId13">
+                      <a:extLst>
+                        <a:ext uri="{28A0092B-C50C-407E-A947-70E740481C1C}">
+                          <a14:useLocalDpi xmlns:a14="http://schemas.microsoft.com/office/drawing/2010/main" val="0"/>
+                        </a:ext>
+                      </a:extLst>
+                    </a:blip>
+                    <a:srcRect/>
+                    <a:stretch>
+                      <a:fillRect/>
+                    </a:stretch>
+                  </pic:blipFill>
+                  <pic:spPr bwMode="auto">
+                    <a:xfrm>
+                      <a:off x="0" y="0"/>
+                      <a:ext cx="4914252" cy="2518775"/>
+                    </a:xfrm>
+                    <a:prstGeom prst="rect">
+                      <a:avLst/>
+                    </a:prstGeom>
+                    <a:noFill/>
+                    <a:ln>
+                      <a:noFill/>
+                    </a:ln>
+                  </pic:spPr>
+                </pic:pic>
+              </a:graphicData>
+            </a:graphic>
+          </wp:inline>
+        </w:drawing>
+      </w:r>
+    </w:p>
+    <w:p>
+      <w:pPr>
+        <w:pStyle w:val="Caption"/>
+        <w:jc w:val="center"/>
+      </w:pPr>
+      <w:bookmarkStart w:id="5" w:name="_Ref487105909"/>
+      <w:r>
+        <w:t xml:space="preserve">Figure </w:t>
+      </w:r>
+      <w:fldSimple w:instr=" STYLEREF 1 \s ">
+        <w:r>
+          <w:rPr>
+            <w:noProof/>
+          </w:rPr>
+          <w:t>4</w:t>
+        </w:r>
+      </w:fldSimple>
+      <w:r>
+        <w:noBreakHyphen/>
+      </w:r>
+      <w:fldSimple w:instr=" SEQ Figure \* ARABIC \s 1 ">
+        <w:r>
+          <w:rPr>
+            <w:noProof/>
+          </w:rPr>
+          <w:t>3</w:t>
+        </w:r>
+      </w:fldSimple>
+      <w:bookmarkEnd w:id="5"/>
+      <w:r>
+        <w:t>: Execution Concepts</w:t>
+      </w:r>
+    </w:p>
+    <w:p>
+      <w:r>
+        <w:lastRenderedPageBreak/>
+        <w:t xml:space="preserve">Whenever a change occurs to an element, its abstractions are searched to see whether any of them have associated functions. If so, the execution of each associated function is initiated in a separate thread. </w:t>
+      </w:r>
+    </w:p>
+    <w:p>
+      <w:r>
+        <w:t xml:space="preserve">The signature of the function is fixed. The first argument is the Element that changed. The second argument is the </w:t>
+      </w:r>
       <w:proofErr w:type="spellStart"/>
       <w:r>
-        <w:t>BaseElement</w:t>
+        <w:t>ChangeNotification</w:t>
       </w:r>
       <w:proofErr w:type="spellEnd"/>
       <w:r>
-        <w:t xml:space="preserve"> Attributes</w:t>
-      </w:r>
-    </w:p>
-    <w:p>
-      <w:r>
-        <w:t xml:space="preserve">Each base element is uniquely identified by a system-generated identifier. Since the identifier is not meaningful to a person looking at the model, two attributes are added to aid in human readability: name and definition. Note that these attributes are not intended to be, in the formal sense, part of the model. </w:t>
-      </w:r>
-      <w:r>
-        <w:t xml:space="preserve">In particular it is expected that the potentially complex relationship between names and concepts be explicitly modeled: the name and definition attributes are provided simply as a human aid to identify the concept being represented. </w:t>
-      </w:r>
-    </w:p>
-    <w:p>
-      <w:r>
-        <w:lastRenderedPageBreak/>
-        <w:t xml:space="preserve">Versioning is built into the model and is automatically maintained by the system. Changes to the </w:t>
-      </w:r>
-      <w:proofErr w:type="spellStart"/>
-      <w:r>
-        <w:t>BaseElement</w:t>
-      </w:r>
-      <w:proofErr w:type="spellEnd"/>
-      <w:r>
-        <w:t xml:space="preserve"> or, in the case of Elements, any of the </w:t>
-      </w:r>
-      <w:proofErr w:type="spellStart"/>
-      <w:r>
-        <w:t>ownedBaseElements</w:t>
-      </w:r>
-      <w:proofErr w:type="spellEnd"/>
-      <w:r>
-        <w:t xml:space="preserve"> (recursively) will result in the version number being incremented. This value may be read, but never set.</w:t>
-      </w:r>
-    </w:p>
-    <w:p>
-      <w:r>
-        <w:t xml:space="preserve">An optional </w:t>
-      </w:r>
-      <w:proofErr w:type="spellStart"/>
-      <w:r>
-        <w:t>uri</w:t>
-      </w:r>
-      <w:proofErr w:type="spellEnd"/>
-      <w:r>
-        <w:t xml:space="preserve"> attributes is provided so that any concept may be given a unique human-generated (and presumably human readable) identifier for a concept. </w:t>
-      </w:r>
-    </w:p>
-    <w:p>
-      <w:pPr>
-        <w:pStyle w:val="Heading2"/>
-      </w:pPr>
-      <w:proofErr w:type="spellStart"/>
-      <w:r>
-        <w:t>ElementPointer</w:t>
-      </w:r>
-      <w:proofErr w:type="spellEnd"/>
-      <w:r>
-        <w:t xml:space="preserve"> and </w:t>
-      </w:r>
-      <w:proofErr w:type="spellStart"/>
-      <w:r>
-        <w:t>LiteralPointer</w:t>
-      </w:r>
-      <w:proofErr w:type="spellEnd"/>
-      <w:r>
-        <w:t xml:space="preserve"> Roles</w:t>
-      </w:r>
-    </w:p>
-    <w:p>
-      <w:r>
-        <w:t xml:space="preserve">To avoid infinite recursion, the model-defined attributes of </w:t>
-      </w:r>
-      <w:r>
-        <w:t xml:space="preserve">Elements and their subclasses are implemented as </w:t>
-      </w:r>
-      <w:r>
-        <w:t>values</w:t>
-      </w:r>
-      <w:r>
-        <w:t xml:space="preserve"> that are par</w:t>
-      </w:r>
-      <w:r>
-        <w:t xml:space="preserve">t of the </w:t>
-      </w:r>
-      <w:proofErr w:type="spellStart"/>
-      <w:r>
-        <w:t>ownedBaseElements</w:t>
-      </w:r>
-      <w:proofErr w:type="spellEnd"/>
-      <w:r>
-        <w:t xml:space="preserve"> set, either </w:t>
-      </w:r>
-      <w:proofErr w:type="spellStart"/>
-      <w:r>
-        <w:t>ElementPointers</w:t>
-      </w:r>
-      <w:proofErr w:type="spellEnd"/>
-      <w:r>
-        <w:t xml:space="preserve"> or </w:t>
-      </w:r>
-      <w:proofErr w:type="spellStart"/>
-      <w:r>
-        <w:t>LiteralPointers</w:t>
-      </w:r>
-      <w:proofErr w:type="spellEnd"/>
-      <w:r>
-        <w:t xml:space="preserve">. </w:t>
-      </w:r>
-      <w:r>
-        <w:t xml:space="preserve">These pointers have a role enumeration that identifies the intended role for the pointer with respect to its </w:t>
-      </w:r>
-      <w:proofErr w:type="spellStart"/>
-      <w:r>
-        <w:t>owningElement</w:t>
-      </w:r>
-      <w:proofErr w:type="spellEnd"/>
-      <w:r>
-        <w:t>. Note that attributes defined in this manner are shown as being derived with a leading “/” before the attribute name.</w:t>
-      </w:r>
+        <w:t xml:space="preserve"> that triggered the execution. Note that the change notification may be the result of an underlying notification and that this history is conveyed as part of the change notification.</w:t>
+      </w:r>
+      <w:bookmarkStart w:id="6" w:name="_GoBack"/>
+      <w:bookmarkEnd w:id="6"/>
     </w:p>
     <w:p>
       <w:pPr>
@@ -1536,7 +1652,7 @@
       <w:r>
         <w:t xml:space="preserve">A working implementation of CRL has been developed in the Go programming language. The current version can be found at </w:t>
       </w:r>
-      <w:hyperlink r:id="rId13" w:history="1">
+      <w:hyperlink r:id="rId14" w:history="1">
         <w:r>
           <w:rPr>
             <w:rStyle w:val="Hyperlink"/>
@@ -1595,7 +1711,7 @@
                     <pic:cNvPicPr/>
                   </pic:nvPicPr>
                   <pic:blipFill>
-                    <a:blip r:embed="rId14"/>
+                    <a:blip r:embed="rId15"/>
                     <a:stretch>
                       <a:fillRect/>
                     </a:stretch>
@@ -1624,45 +1740,25 @@
       <w:r>
         <w:t xml:space="preserve">Figure </w:t>
       </w:r>
-      <w:r>
-        <w:fldChar w:fldCharType="begin"/>
-      </w:r>
-      <w:r>
-        <w:instrText xml:space="preserve"> STYLEREF 1 \s </w:instrText>
-      </w:r>
-      <w:r>
-        <w:fldChar w:fldCharType="separate"/>
-      </w:r>
-      <w:r>
-        <w:rPr>
-          <w:noProof/>
-        </w:rPr>
-        <w:t>5</w:t>
-      </w:r>
-      <w:r>
-        <w:fldChar w:fldCharType="end"/>
-      </w:r>
+      <w:fldSimple w:instr=" STYLEREF 1 \s ">
+        <w:r>
+          <w:rPr>
+            <w:noProof/>
+          </w:rPr>
+          <w:t>5</w:t>
+        </w:r>
+      </w:fldSimple>
       <w:r>
         <w:noBreakHyphen/>
       </w:r>
-      <w:r>
-        <w:fldChar w:fldCharType="begin"/>
-      </w:r>
-      <w:r>
-        <w:instrText xml:space="preserve"> SEQ Figure \* ARABIC \s 1 </w:instrText>
-      </w:r>
-      <w:r>
-        <w:fldChar w:fldCharType="separate"/>
-      </w:r>
-      <w:r>
-        <w:rPr>
-          <w:noProof/>
-        </w:rPr>
-        <w:t>1</w:t>
-      </w:r>
-      <w:r>
-        <w:fldChar w:fldCharType="end"/>
-      </w:r>
+      <w:fldSimple w:instr=" SEQ Figure \* ARABIC \s 1 ">
+        <w:r>
+          <w:rPr>
+            <w:noProof/>
+          </w:rPr>
+          <w:t>1</w:t>
+        </w:r>
+      </w:fldSimple>
       <w:r>
         <w:t>: CRL Core Interfaces</w:t>
       </w:r>
@@ -1700,7 +1796,7 @@
                     <pic:cNvPicPr/>
                   </pic:nvPicPr>
                   <pic:blipFill>
-                    <a:blip r:embed="rId15"/>
+                    <a:blip r:embed="rId16"/>
                     <a:stretch>
                       <a:fillRect/>
                     </a:stretch>
@@ -1729,50 +1825,28 @@
       <w:r>
         <w:t xml:space="preserve">Figure </w:t>
       </w:r>
-      <w:r>
-        <w:fldChar w:fldCharType="begin"/>
-      </w:r>
-      <w:r>
-        <w:instrText xml:space="preserve"> STYLEREF 1 \s </w:instrText>
-      </w:r>
-      <w:r>
-        <w:fldChar w:fldCharType="separate"/>
-      </w:r>
-      <w:r>
-        <w:rPr>
-          <w:noProof/>
-        </w:rPr>
-        <w:t>5</w:t>
-      </w:r>
-      <w:r>
-        <w:fldChar w:fldCharType="end"/>
-      </w:r>
+      <w:fldSimple w:instr=" STYLEREF 1 \s ">
+        <w:r>
+          <w:rPr>
+            <w:noProof/>
+          </w:rPr>
+          <w:t>5</w:t>
+        </w:r>
+      </w:fldSimple>
       <w:r>
         <w:noBreakHyphen/>
       </w:r>
-      <w:r>
-        <w:fldChar w:fldCharType="begin"/>
-      </w:r>
-      <w:r>
-        <w:instrText xml:space="preserve"> SEQ Figure \* ARABIC \s 1 </w:instrText>
-      </w:r>
-      <w:r>
-        <w:fldChar w:fldCharType="separate"/>
-      </w:r>
-      <w:r>
-        <w:rPr>
-          <w:noProof/>
-        </w:rPr>
-        <w:t>2</w:t>
-      </w:r>
-      <w:r>
-        <w:fldChar w:fldCharType="end"/>
-      </w:r>
+      <w:fldSimple w:instr=" SEQ Figure \* ARABIC \s 1 ">
+        <w:r>
+          <w:rPr>
+            <w:noProof/>
+          </w:rPr>
+          <w:t>2</w:t>
+        </w:r>
+      </w:fldSimple>
       <w:r>
         <w:t>: Core Implementation</w:t>
       </w:r>
-      <w:bookmarkStart w:id="5" w:name="_GoBack"/>
-      <w:bookmarkEnd w:id="5"/>
     </w:p>
     <w:p/>
     <w:sectPr>
@@ -1786,7 +1860,7 @@
 </file>
 
 <file path=word/endnotes.xml><?xml version="1.0" encoding="utf-8"?>
-<w:endnotes xmlns:wpc="http://schemas.microsoft.com/office/word/2010/wordprocessingCanvas" xmlns:cx="http://schemas.microsoft.com/office/drawing/2014/chartex" xmlns:cx1="http://schemas.microsoft.com/office/drawing/2015/9/8/chartex" xmlns:cx2="http://schemas.microsoft.com/office/drawing/2015/10/21/chartex" xmlns:cx3="http://schemas.microsoft.com/office/drawing/2016/5/9/chartex" xmlns:cx4="http://schemas.microsoft.com/office/drawing/2016/5/10/chartex" xmlns:cx5="http://schemas.microsoft.com/office/drawing/2016/5/11/chartex" xmlns:cx6="http://schemas.microsoft.com/office/drawing/2016/5/12/chartex" xmlns:cx7="http://schemas.microsoft.com/office/drawing/2016/5/13/chartex" xmlns:cx8="http://schemas.microsoft.com/office/drawing/2016/5/14/chartex" xmlns:mc="http://schemas.openxmlformats.org/markup-compatibility/2006" xmlns:aink="http://schemas.microsoft.com/office/drawing/2016/ink" xmlns:am3d="http://schemas.microsoft.com/office/drawing/2017/model3d" xmlns:o="urn:schemas-microsoft-com:office:office" xmlns:r="http://schemas.openxmlformats.org/officeDocument/2006/relationships" xmlns:m="http://schemas.openxmlformats.org/officeDocument/2006/math" xmlns:v="urn:schemas-microsoft-com:vml" xmlns:wp14="http://schemas.microsoft.com/office/word/2010/wordprocessingDrawing" xmlns:wp="http://schemas.openxmlformats.org/drawingml/2006/wordprocessingDrawing" xmlns:w10="urn:schemas-microsoft-com:office:word" xmlns:w="http://schemas.openxmlformats.org/wordprocessingml/2006/main" xmlns:w14="http://schemas.microsoft.com/office/word/2010/wordml" xmlns:w15="http://schemas.microsoft.com/office/word/2012/wordml" xmlns:w16se="http://schemas.microsoft.com/office/word/2015/wordml/symex" xmlns:wpg="http://schemas.microsoft.com/office/word/2010/wordprocessingGroup" xmlns:wpi="http://schemas.microsoft.com/office/word/2010/wordprocessingInk" xmlns:wne="http://schemas.microsoft.com/office/word/2006/wordml" xmlns:wps="http://schemas.microsoft.com/office/word/2010/wordprocessingShape" mc:Ignorable="w14 w15 w16se wp14">
+<w:endnotes xmlns:wpc="http://schemas.microsoft.com/office/word/2010/wordprocessingCanvas" xmlns:cx="http://schemas.microsoft.com/office/drawing/2014/chartex" xmlns:cx1="http://schemas.microsoft.com/office/drawing/2015/9/8/chartex" xmlns:cx2="http://schemas.microsoft.com/office/drawing/2015/10/21/chartex" xmlns:cx3="http://schemas.microsoft.com/office/drawing/2016/5/9/chartex" xmlns:cx4="http://schemas.microsoft.com/office/drawing/2016/5/10/chartex" xmlns:cx5="http://schemas.microsoft.com/office/drawing/2016/5/11/chartex" xmlns:cx6="http://schemas.microsoft.com/office/drawing/2016/5/12/chartex" xmlns:cx7="http://schemas.microsoft.com/office/drawing/2016/5/13/chartex" xmlns:cx8="http://schemas.microsoft.com/office/drawing/2016/5/14/chartex" xmlns:mc="http://schemas.openxmlformats.org/markup-compatibility/2006" xmlns:aink="http://schemas.microsoft.com/office/drawing/2016/ink" xmlns:am3d="http://schemas.microsoft.com/office/drawing/2017/model3d" xmlns:o="urn:schemas-microsoft-com:office:office" xmlns:r="http://schemas.openxmlformats.org/officeDocument/2006/relationships" xmlns:m="http://schemas.openxmlformats.org/officeDocument/2006/math" xmlns:v="urn:schemas-microsoft-com:vml" xmlns:wp14="http://schemas.microsoft.com/office/word/2010/wordprocessingDrawing" xmlns:wp="http://schemas.openxmlformats.org/drawingml/2006/wordprocessingDrawing" xmlns:w10="urn:schemas-microsoft-com:office:word" xmlns:w="http://schemas.openxmlformats.org/wordprocessingml/2006/main" xmlns:w14="http://schemas.microsoft.com/office/word/2010/wordml" xmlns:w15="http://schemas.microsoft.com/office/word/2012/wordml" xmlns:w16cid="http://schemas.microsoft.com/office/word/2016/wordml/cid" xmlns:w16se="http://schemas.microsoft.com/office/word/2015/wordml/symex" xmlns:wpg="http://schemas.microsoft.com/office/word/2010/wordprocessingGroup" xmlns:wpi="http://schemas.microsoft.com/office/word/2010/wordprocessingInk" xmlns:wne="http://schemas.microsoft.com/office/word/2006/wordml" xmlns:wps="http://schemas.microsoft.com/office/word/2010/wordprocessingShape" mc:Ignorable="w14 w15 w16se w16cid wp14">
   <w:endnote w:type="separator" w:id="-1">
     <w:p>
       <w:pPr>
@@ -1811,7 +1885,7 @@
 </file>
 
 <file path=word/footnotes.xml><?xml version="1.0" encoding="utf-8"?>
-<w:footnotes xmlns:wpc="http://schemas.microsoft.com/office/word/2010/wordprocessingCanvas" xmlns:cx="http://schemas.microsoft.com/office/drawing/2014/chartex" xmlns:cx1="http://schemas.microsoft.com/office/drawing/2015/9/8/chartex" xmlns:cx2="http://schemas.microsoft.com/office/drawing/2015/10/21/chartex" xmlns:cx3="http://schemas.microsoft.com/office/drawing/2016/5/9/chartex" xmlns:cx4="http://schemas.microsoft.com/office/drawing/2016/5/10/chartex" xmlns:cx5="http://schemas.microsoft.com/office/drawing/2016/5/11/chartex" xmlns:cx6="http://schemas.microsoft.com/office/drawing/2016/5/12/chartex" xmlns:cx7="http://schemas.microsoft.com/office/drawing/2016/5/13/chartex" xmlns:cx8="http://schemas.microsoft.com/office/drawing/2016/5/14/chartex" xmlns:mc="http://schemas.openxmlformats.org/markup-compatibility/2006" xmlns:aink="http://schemas.microsoft.com/office/drawing/2016/ink" xmlns:am3d="http://schemas.microsoft.com/office/drawing/2017/model3d" xmlns:o="urn:schemas-microsoft-com:office:office" xmlns:r="http://schemas.openxmlformats.org/officeDocument/2006/relationships" xmlns:m="http://schemas.openxmlformats.org/officeDocument/2006/math" xmlns:v="urn:schemas-microsoft-com:vml" xmlns:wp14="http://schemas.microsoft.com/office/word/2010/wordprocessingDrawing" xmlns:wp="http://schemas.openxmlformats.org/drawingml/2006/wordprocessingDrawing" xmlns:w10="urn:schemas-microsoft-com:office:word" xmlns:w="http://schemas.openxmlformats.org/wordprocessingml/2006/main" xmlns:w14="http://schemas.microsoft.com/office/word/2010/wordml" xmlns:w15="http://schemas.microsoft.com/office/word/2012/wordml" xmlns:w16se="http://schemas.microsoft.com/office/word/2015/wordml/symex" xmlns:wpg="http://schemas.microsoft.com/office/word/2010/wordprocessingGroup" xmlns:wpi="http://schemas.microsoft.com/office/word/2010/wordprocessingInk" xmlns:wne="http://schemas.microsoft.com/office/word/2006/wordml" xmlns:wps="http://schemas.microsoft.com/office/word/2010/wordprocessingShape" mc:Ignorable="w14 w15 w16se wp14">
+<w:footnotes xmlns:wpc="http://schemas.microsoft.com/office/word/2010/wordprocessingCanvas" xmlns:cx="http://schemas.microsoft.com/office/drawing/2014/chartex" xmlns:cx1="http://schemas.microsoft.com/office/drawing/2015/9/8/chartex" xmlns:cx2="http://schemas.microsoft.com/office/drawing/2015/10/21/chartex" xmlns:cx3="http://schemas.microsoft.com/office/drawing/2016/5/9/chartex" xmlns:cx4="http://schemas.microsoft.com/office/drawing/2016/5/10/chartex" xmlns:cx5="http://schemas.microsoft.com/office/drawing/2016/5/11/chartex" xmlns:cx6="http://schemas.microsoft.com/office/drawing/2016/5/12/chartex" xmlns:cx7="http://schemas.microsoft.com/office/drawing/2016/5/13/chartex" xmlns:cx8="http://schemas.microsoft.com/office/drawing/2016/5/14/chartex" xmlns:mc="http://schemas.openxmlformats.org/markup-compatibility/2006" xmlns:aink="http://schemas.microsoft.com/office/drawing/2016/ink" xmlns:am3d="http://schemas.microsoft.com/office/drawing/2017/model3d" xmlns:o="urn:schemas-microsoft-com:office:office" xmlns:r="http://schemas.openxmlformats.org/officeDocument/2006/relationships" xmlns:m="http://schemas.openxmlformats.org/officeDocument/2006/math" xmlns:v="urn:schemas-microsoft-com:vml" xmlns:wp14="http://schemas.microsoft.com/office/word/2010/wordprocessingDrawing" xmlns:wp="http://schemas.openxmlformats.org/drawingml/2006/wordprocessingDrawing" xmlns:w10="urn:schemas-microsoft-com:office:word" xmlns:w="http://schemas.openxmlformats.org/wordprocessingml/2006/main" xmlns:w14="http://schemas.microsoft.com/office/word/2010/wordml" xmlns:w15="http://schemas.microsoft.com/office/word/2012/wordml" xmlns:w16cid="http://schemas.microsoft.com/office/word/2016/wordml/cid" xmlns:w16se="http://schemas.microsoft.com/office/word/2015/wordml/symex" xmlns:wpg="http://schemas.microsoft.com/office/word/2010/wordprocessingGroup" xmlns:wpi="http://schemas.microsoft.com/office/word/2010/wordprocessingInk" xmlns:wne="http://schemas.microsoft.com/office/word/2006/wordml" xmlns:wps="http://schemas.microsoft.com/office/word/2010/wordprocessingShape" mc:Ignorable="w14 w15 w16se w16cid wp14">
   <w:footnote w:type="separator" w:id="-1">
     <w:p>
       <w:pPr>
@@ -1932,10 +2006,7 @@
         <w:footnoteRef/>
       </w:r>
       <w:r>
-        <w:t xml:space="preserve"> </w:t>
-      </w:r>
-      <w:r>
-        <w:t>An earlier implementation in Java was abandoned when experimentation with making the model executable began, for two reasons. The threading model was deemed to heavyweight for what was anticipated to be a fine-grained highly-parallel execution model. Furthermore, the tight coupling between the built-in change notification mechanism and a transactional semantics best suited for editing scenarios made the implementation of a highly-parallel multi-threaded notification/update mechanism problematic.</w:t>
+        <w:t xml:space="preserve"> An earlier implementation in Java was abandoned when experimentation with making the model executable began, for two reasons. The threading model was deemed to heavyweight for what was anticipated to be a fine-grained highly-parallel execution model. Furthermore, the tight coupling between the built-in change notification mechanism and a transactional semantics best suited for editing scenarios made the implementation of a highly-parallel multi-threaded notification/update mechanism problematic.</w:t>
       </w:r>
     </w:p>
   </w:footnote>
@@ -1943,7 +2014,7 @@
 </file>
 
 <file path=word/numbering.xml><?xml version="1.0" encoding="utf-8"?>
-<w:numbering xmlns:wpc="http://schemas.microsoft.com/office/word/2010/wordprocessingCanvas" xmlns:cx="http://schemas.microsoft.com/office/drawing/2014/chartex" xmlns:cx1="http://schemas.microsoft.com/office/drawing/2015/9/8/chartex" xmlns:cx2="http://schemas.microsoft.com/office/drawing/2015/10/21/chartex" xmlns:cx3="http://schemas.microsoft.com/office/drawing/2016/5/9/chartex" xmlns:cx4="http://schemas.microsoft.com/office/drawing/2016/5/10/chartex" xmlns:cx5="http://schemas.microsoft.com/office/drawing/2016/5/11/chartex" xmlns:cx6="http://schemas.microsoft.com/office/drawing/2016/5/12/chartex" xmlns:cx7="http://schemas.microsoft.com/office/drawing/2016/5/13/chartex" xmlns:cx8="http://schemas.microsoft.com/office/drawing/2016/5/14/chartex" xmlns:mc="http://schemas.openxmlformats.org/markup-compatibility/2006" xmlns:aink="http://schemas.microsoft.com/office/drawing/2016/ink" xmlns:am3d="http://schemas.microsoft.com/office/drawing/2017/model3d" xmlns:o="urn:schemas-microsoft-com:office:office" xmlns:r="http://schemas.openxmlformats.org/officeDocument/2006/relationships" xmlns:m="http://schemas.openxmlformats.org/officeDocument/2006/math" xmlns:v="urn:schemas-microsoft-com:vml" xmlns:wp14="http://schemas.microsoft.com/office/word/2010/wordprocessingDrawing" xmlns:wp="http://schemas.openxmlformats.org/drawingml/2006/wordprocessingDrawing" xmlns:w10="urn:schemas-microsoft-com:office:word" xmlns:w="http://schemas.openxmlformats.org/wordprocessingml/2006/main" xmlns:w14="http://schemas.microsoft.com/office/word/2010/wordml" xmlns:w15="http://schemas.microsoft.com/office/word/2012/wordml" xmlns:w16se="http://schemas.microsoft.com/office/word/2015/wordml/symex" xmlns:wpg="http://schemas.microsoft.com/office/word/2010/wordprocessingGroup" xmlns:wpi="http://schemas.microsoft.com/office/word/2010/wordprocessingInk" xmlns:wne="http://schemas.microsoft.com/office/word/2006/wordml" xmlns:wps="http://schemas.microsoft.com/office/word/2010/wordprocessingShape" mc:Ignorable="w14 w15 w16se wp14">
+<w:numbering xmlns:wpc="http://schemas.microsoft.com/office/word/2010/wordprocessingCanvas" xmlns:cx="http://schemas.microsoft.com/office/drawing/2014/chartex" xmlns:cx1="http://schemas.microsoft.com/office/drawing/2015/9/8/chartex" xmlns:cx2="http://schemas.microsoft.com/office/drawing/2015/10/21/chartex" xmlns:cx3="http://schemas.microsoft.com/office/drawing/2016/5/9/chartex" xmlns:cx4="http://schemas.microsoft.com/office/drawing/2016/5/10/chartex" xmlns:cx5="http://schemas.microsoft.com/office/drawing/2016/5/11/chartex" xmlns:cx6="http://schemas.microsoft.com/office/drawing/2016/5/12/chartex" xmlns:cx7="http://schemas.microsoft.com/office/drawing/2016/5/13/chartex" xmlns:cx8="http://schemas.microsoft.com/office/drawing/2016/5/14/chartex" xmlns:mc="http://schemas.openxmlformats.org/markup-compatibility/2006" xmlns:aink="http://schemas.microsoft.com/office/drawing/2016/ink" xmlns:am3d="http://schemas.microsoft.com/office/drawing/2017/model3d" xmlns:o="urn:schemas-microsoft-com:office:office" xmlns:r="http://schemas.openxmlformats.org/officeDocument/2006/relationships" xmlns:m="http://schemas.openxmlformats.org/officeDocument/2006/math" xmlns:v="urn:schemas-microsoft-com:vml" xmlns:wp14="http://schemas.microsoft.com/office/word/2010/wordprocessingDrawing" xmlns:wp="http://schemas.openxmlformats.org/drawingml/2006/wordprocessingDrawing" xmlns:w10="urn:schemas-microsoft-com:office:word" xmlns:w="http://schemas.openxmlformats.org/wordprocessingml/2006/main" xmlns:w14="http://schemas.microsoft.com/office/word/2010/wordml" xmlns:w15="http://schemas.microsoft.com/office/word/2012/wordml" xmlns:w16cid="http://schemas.microsoft.com/office/word/2016/wordml/cid" xmlns:w16se="http://schemas.microsoft.com/office/word/2015/wordml/symex" xmlns:wpg="http://schemas.microsoft.com/office/word/2010/wordprocessingGroup" xmlns:wpi="http://schemas.microsoft.com/office/word/2010/wordprocessingInk" xmlns:wne="http://schemas.microsoft.com/office/word/2006/wordml" xmlns:wps="http://schemas.microsoft.com/office/word/2010/wordprocessingShape" mc:Ignorable="w14 w15 w16se w16cid wp14">
   <w:abstractNum w:abstractNumId="0" w15:restartNumberingAfterBreak="0">
     <w:nsid w:val="243C3C00"/>
     <w:multiLevelType w:val="multilevel"/>
@@ -2251,7 +2322,7 @@
 </file>
 
 <file path=word/styles.xml><?xml version="1.0" encoding="utf-8"?>
-<w:styles xmlns:mc="http://schemas.openxmlformats.org/markup-compatibility/2006" xmlns:r="http://schemas.openxmlformats.org/officeDocument/2006/relationships" xmlns:w="http://schemas.openxmlformats.org/wordprocessingml/2006/main" xmlns:w14="http://schemas.microsoft.com/office/word/2010/wordml" xmlns:w15="http://schemas.microsoft.com/office/word/2012/wordml" xmlns:w16se="http://schemas.microsoft.com/office/word/2015/wordml/symex" mc:Ignorable="w14 w15 w16se">
+<w:styles xmlns:mc="http://schemas.openxmlformats.org/markup-compatibility/2006" xmlns:r="http://schemas.openxmlformats.org/officeDocument/2006/relationships" xmlns:w="http://schemas.openxmlformats.org/wordprocessingml/2006/main" xmlns:w14="http://schemas.microsoft.com/office/word/2010/wordml" xmlns:w15="http://schemas.microsoft.com/office/word/2012/wordml" xmlns:w16cid="http://schemas.microsoft.com/office/word/2016/wordml/cid" xmlns:w16se="http://schemas.microsoft.com/office/word/2015/wordml/symex" mc:Ignorable="w14 w15 w16se w16cid">
   <w:docDefaults>
     <w:rPrDefault>
       <w:rPr>
@@ -3506,7 +3577,7 @@
 </file>
 
 <file path=customXml/itemProps1.xml><?xml version="1.0" encoding="utf-8"?>
-<ds:datastoreItem xmlns:ds="http://schemas.openxmlformats.org/officeDocument/2006/customXml" ds:itemID="{83838409-6D13-42B7-AF96-CBDF0D463AFD}">
+<ds:datastoreItem xmlns:ds="http://schemas.openxmlformats.org/officeDocument/2006/customXml" ds:itemID="{992E1175-121D-4A4C-B2AC-E9C5B516BA47}">
   <ds:schemaRefs>
     <ds:schemaRef ds:uri="http://schemas.openxmlformats.org/officeDocument/2006/bibliography"/>
   </ds:schemaRefs>

</xml_diff>

<commit_message>
CreateElement function implemented; Clarified function locking
</commit_message>
<xml_diff>
--- a/activeCRL/docs/ActiveCRL.docx
+++ b/activeCRL/docs/ActiveCRL.docx
@@ -72,7 +72,6 @@
       <w:sdtPr>
         <w:rPr>
           <w:rFonts w:asciiTheme="minorHAnsi" w:eastAsiaTheme="minorHAnsi" w:hAnsiTheme="minorHAnsi" w:cstheme="minorBidi"/>
-          <w:color w:val="auto"/>
           <w:sz w:val="22"/>
           <w:szCs w:val="22"/>
         </w:rPr>
@@ -87,28 +86,1214 @@
           <w:b/>
           <w:bCs/>
           <w:noProof/>
+          <w:spacing w:val="0"/>
+          <w:kern w:val="0"/>
         </w:rPr>
       </w:sdtEndPr>
       <w:sdtContent>
         <w:p>
           <w:pPr>
-            <w:pStyle w:val="TOCHeading"/>
+            <w:pStyle w:val="Title"/>
+            <w:jc w:val="center"/>
           </w:pPr>
           <w:r>
             <w:t>Contents</w:t>
           </w:r>
         </w:p>
         <w:p>
-          <w:fldSimple w:instr=" TOC \o &quot;1-3&quot; \h \z \u ">
-            <w:r>
-              <w:rPr>
-                <w:b/>
-                <w:bCs/>
-                <w:noProof/>
-              </w:rPr>
-              <w:t>No table of contents entries found.</w:t>
-            </w:r>
-          </w:fldSimple>
+          <w:pPr>
+            <w:pStyle w:val="TOC1"/>
+            <w:tabs>
+              <w:tab w:val="left" w:pos="440"/>
+              <w:tab w:val="right" w:leader="dot" w:pos="9350"/>
+            </w:tabs>
+            <w:rPr>
+              <w:rFonts w:eastAsiaTheme="minorEastAsia"/>
+              <w:noProof/>
+            </w:rPr>
+          </w:pPr>
+          <w:r>
+            <w:fldChar w:fldCharType="begin"/>
+          </w:r>
+          <w:r>
+            <w:instrText xml:space="preserve"> TOC \o "1-3" \h \z \u </w:instrText>
+          </w:r>
+          <w:r>
+            <w:fldChar w:fldCharType="separate"/>
+          </w:r>
+          <w:hyperlink w:anchor="_Toc487618947" w:history="1">
+            <w:r>
+              <w:rPr>
+                <w:rStyle w:val="Hyperlink"/>
+                <w:noProof/>
+              </w:rPr>
+              <w:t>1</w:t>
+            </w:r>
+            <w:r>
+              <w:rPr>
+                <w:rFonts w:eastAsiaTheme="minorEastAsia"/>
+                <w:noProof/>
+              </w:rPr>
+              <w:tab/>
+            </w:r>
+            <w:r>
+              <w:rPr>
+                <w:rStyle w:val="Hyperlink"/>
+                <w:noProof/>
+              </w:rPr>
+              <w:t>Introduction</w:t>
+            </w:r>
+            <w:r>
+              <w:rPr>
+                <w:noProof/>
+                <w:webHidden/>
+              </w:rPr>
+              <w:tab/>
+            </w:r>
+            <w:r>
+              <w:rPr>
+                <w:noProof/>
+                <w:webHidden/>
+              </w:rPr>
+              <w:fldChar w:fldCharType="begin"/>
+            </w:r>
+            <w:r>
+              <w:rPr>
+                <w:noProof/>
+                <w:webHidden/>
+              </w:rPr>
+              <w:instrText xml:space="preserve"> PAGEREF _Toc487618947 \h </w:instrText>
+            </w:r>
+            <w:r>
+              <w:rPr>
+                <w:noProof/>
+                <w:webHidden/>
+              </w:rPr>
+            </w:r>
+            <w:r>
+              <w:rPr>
+                <w:noProof/>
+                <w:webHidden/>
+              </w:rPr>
+              <w:fldChar w:fldCharType="separate"/>
+            </w:r>
+            <w:r>
+              <w:rPr>
+                <w:noProof/>
+                <w:webHidden/>
+              </w:rPr>
+              <w:t>4</w:t>
+            </w:r>
+            <w:r>
+              <w:rPr>
+                <w:noProof/>
+                <w:webHidden/>
+              </w:rPr>
+              <w:fldChar w:fldCharType="end"/>
+            </w:r>
+          </w:hyperlink>
+        </w:p>
+        <w:p>
+          <w:pPr>
+            <w:pStyle w:val="TOC2"/>
+            <w:tabs>
+              <w:tab w:val="left" w:pos="880"/>
+              <w:tab w:val="right" w:leader="dot" w:pos="9350"/>
+            </w:tabs>
+            <w:rPr>
+              <w:rFonts w:eastAsiaTheme="minorEastAsia"/>
+              <w:noProof/>
+            </w:rPr>
+          </w:pPr>
+          <w:hyperlink w:anchor="_Toc487618948" w:history="1">
+            <w:r>
+              <w:rPr>
+                <w:rStyle w:val="Hyperlink"/>
+                <w:noProof/>
+              </w:rPr>
+              <w:t>1.1</w:t>
+            </w:r>
+            <w:r>
+              <w:rPr>
+                <w:rFonts w:eastAsiaTheme="minorEastAsia"/>
+                <w:noProof/>
+              </w:rPr>
+              <w:tab/>
+            </w:r>
+            <w:r>
+              <w:rPr>
+                <w:rStyle w:val="Hyperlink"/>
+                <w:noProof/>
+              </w:rPr>
+              <w:t>Background</w:t>
+            </w:r>
+            <w:r>
+              <w:rPr>
+                <w:noProof/>
+                <w:webHidden/>
+              </w:rPr>
+              <w:tab/>
+            </w:r>
+            <w:r>
+              <w:rPr>
+                <w:noProof/>
+                <w:webHidden/>
+              </w:rPr>
+              <w:fldChar w:fldCharType="begin"/>
+            </w:r>
+            <w:r>
+              <w:rPr>
+                <w:noProof/>
+                <w:webHidden/>
+              </w:rPr>
+              <w:instrText xml:space="preserve"> PAGEREF _Toc487618948 \h </w:instrText>
+            </w:r>
+            <w:r>
+              <w:rPr>
+                <w:noProof/>
+                <w:webHidden/>
+              </w:rPr>
+            </w:r>
+            <w:r>
+              <w:rPr>
+                <w:noProof/>
+                <w:webHidden/>
+              </w:rPr>
+              <w:fldChar w:fldCharType="separate"/>
+            </w:r>
+            <w:r>
+              <w:rPr>
+                <w:noProof/>
+                <w:webHidden/>
+              </w:rPr>
+              <w:t>4</w:t>
+            </w:r>
+            <w:r>
+              <w:rPr>
+                <w:noProof/>
+                <w:webHidden/>
+              </w:rPr>
+              <w:fldChar w:fldCharType="end"/>
+            </w:r>
+          </w:hyperlink>
+        </w:p>
+        <w:p>
+          <w:pPr>
+            <w:pStyle w:val="TOC2"/>
+            <w:tabs>
+              <w:tab w:val="left" w:pos="880"/>
+              <w:tab w:val="right" w:leader="dot" w:pos="9350"/>
+            </w:tabs>
+            <w:rPr>
+              <w:rFonts w:eastAsiaTheme="minorEastAsia"/>
+              <w:noProof/>
+            </w:rPr>
+          </w:pPr>
+          <w:hyperlink w:anchor="_Toc487618949" w:history="1">
+            <w:r>
+              <w:rPr>
+                <w:rStyle w:val="Hyperlink"/>
+                <w:noProof/>
+              </w:rPr>
+              <w:t>1.2</w:t>
+            </w:r>
+            <w:r>
+              <w:rPr>
+                <w:rFonts w:eastAsiaTheme="minorEastAsia"/>
+                <w:noProof/>
+              </w:rPr>
+              <w:tab/>
+            </w:r>
+            <w:r>
+              <w:rPr>
+                <w:rStyle w:val="Hyperlink"/>
+                <w:noProof/>
+              </w:rPr>
+              <w:t>Analysis</w:t>
+            </w:r>
+            <w:r>
+              <w:rPr>
+                <w:noProof/>
+                <w:webHidden/>
+              </w:rPr>
+              <w:tab/>
+            </w:r>
+            <w:r>
+              <w:rPr>
+                <w:noProof/>
+                <w:webHidden/>
+              </w:rPr>
+              <w:fldChar w:fldCharType="begin"/>
+            </w:r>
+            <w:r>
+              <w:rPr>
+                <w:noProof/>
+                <w:webHidden/>
+              </w:rPr>
+              <w:instrText xml:space="preserve"> PAGEREF _Toc487618949 \h </w:instrText>
+            </w:r>
+            <w:r>
+              <w:rPr>
+                <w:noProof/>
+                <w:webHidden/>
+              </w:rPr>
+            </w:r>
+            <w:r>
+              <w:rPr>
+                <w:noProof/>
+                <w:webHidden/>
+              </w:rPr>
+              <w:fldChar w:fldCharType="separate"/>
+            </w:r>
+            <w:r>
+              <w:rPr>
+                <w:noProof/>
+                <w:webHidden/>
+              </w:rPr>
+              <w:t>5</w:t>
+            </w:r>
+            <w:r>
+              <w:rPr>
+                <w:noProof/>
+                <w:webHidden/>
+              </w:rPr>
+              <w:fldChar w:fldCharType="end"/>
+            </w:r>
+          </w:hyperlink>
+        </w:p>
+        <w:p>
+          <w:pPr>
+            <w:pStyle w:val="TOC1"/>
+            <w:tabs>
+              <w:tab w:val="left" w:pos="440"/>
+              <w:tab w:val="right" w:leader="dot" w:pos="9350"/>
+            </w:tabs>
+            <w:rPr>
+              <w:rFonts w:eastAsiaTheme="minorEastAsia"/>
+              <w:noProof/>
+            </w:rPr>
+          </w:pPr>
+          <w:hyperlink w:anchor="_Toc487618950" w:history="1">
+            <w:r>
+              <w:rPr>
+                <w:rStyle w:val="Hyperlink"/>
+                <w:noProof/>
+              </w:rPr>
+              <w:t>2</w:t>
+            </w:r>
+            <w:r>
+              <w:rPr>
+                <w:rFonts w:eastAsiaTheme="minorEastAsia"/>
+                <w:noProof/>
+              </w:rPr>
+              <w:tab/>
+            </w:r>
+            <w:r>
+              <w:rPr>
+                <w:rStyle w:val="Hyperlink"/>
+                <w:noProof/>
+              </w:rPr>
+              <w:t>The Core CRL Representational Entities</w:t>
+            </w:r>
+            <w:r>
+              <w:rPr>
+                <w:noProof/>
+                <w:webHidden/>
+              </w:rPr>
+              <w:tab/>
+            </w:r>
+            <w:r>
+              <w:rPr>
+                <w:noProof/>
+                <w:webHidden/>
+              </w:rPr>
+              <w:fldChar w:fldCharType="begin"/>
+            </w:r>
+            <w:r>
+              <w:rPr>
+                <w:noProof/>
+                <w:webHidden/>
+              </w:rPr>
+              <w:instrText xml:space="preserve"> PAGEREF _Toc487618950 \h </w:instrText>
+            </w:r>
+            <w:r>
+              <w:rPr>
+                <w:noProof/>
+                <w:webHidden/>
+              </w:rPr>
+            </w:r>
+            <w:r>
+              <w:rPr>
+                <w:noProof/>
+                <w:webHidden/>
+              </w:rPr>
+              <w:fldChar w:fldCharType="separate"/>
+            </w:r>
+            <w:r>
+              <w:rPr>
+                <w:noProof/>
+                <w:webHidden/>
+              </w:rPr>
+              <w:t>5</w:t>
+            </w:r>
+            <w:r>
+              <w:rPr>
+                <w:noProof/>
+                <w:webHidden/>
+              </w:rPr>
+              <w:fldChar w:fldCharType="end"/>
+            </w:r>
+          </w:hyperlink>
+        </w:p>
+        <w:p>
+          <w:pPr>
+            <w:pStyle w:val="TOC2"/>
+            <w:tabs>
+              <w:tab w:val="left" w:pos="880"/>
+              <w:tab w:val="right" w:leader="dot" w:pos="9350"/>
+            </w:tabs>
+            <w:rPr>
+              <w:rFonts w:eastAsiaTheme="minorEastAsia"/>
+              <w:noProof/>
+            </w:rPr>
+          </w:pPr>
+          <w:hyperlink w:anchor="_Toc487618951" w:history="1">
+            <w:r>
+              <w:rPr>
+                <w:rStyle w:val="Hyperlink"/>
+                <w:noProof/>
+              </w:rPr>
+              <w:t>2.1</w:t>
+            </w:r>
+            <w:r>
+              <w:rPr>
+                <w:rFonts w:eastAsiaTheme="minorEastAsia"/>
+                <w:noProof/>
+              </w:rPr>
+              <w:tab/>
+            </w:r>
+            <w:r>
+              <w:rPr>
+                <w:rStyle w:val="Hyperlink"/>
+                <w:noProof/>
+              </w:rPr>
+              <w:t>Reference</w:t>
+            </w:r>
+            <w:r>
+              <w:rPr>
+                <w:noProof/>
+                <w:webHidden/>
+              </w:rPr>
+              <w:tab/>
+            </w:r>
+            <w:r>
+              <w:rPr>
+                <w:noProof/>
+                <w:webHidden/>
+              </w:rPr>
+              <w:fldChar w:fldCharType="begin"/>
+            </w:r>
+            <w:r>
+              <w:rPr>
+                <w:noProof/>
+                <w:webHidden/>
+              </w:rPr>
+              <w:instrText xml:space="preserve"> PAGEREF _Toc487618951 \h </w:instrText>
+            </w:r>
+            <w:r>
+              <w:rPr>
+                <w:noProof/>
+                <w:webHidden/>
+              </w:rPr>
+            </w:r>
+            <w:r>
+              <w:rPr>
+                <w:noProof/>
+                <w:webHidden/>
+              </w:rPr>
+              <w:fldChar w:fldCharType="separate"/>
+            </w:r>
+            <w:r>
+              <w:rPr>
+                <w:noProof/>
+                <w:webHidden/>
+              </w:rPr>
+              <w:t>6</w:t>
+            </w:r>
+            <w:r>
+              <w:rPr>
+                <w:noProof/>
+                <w:webHidden/>
+              </w:rPr>
+              <w:fldChar w:fldCharType="end"/>
+            </w:r>
+          </w:hyperlink>
+        </w:p>
+        <w:p>
+          <w:pPr>
+            <w:pStyle w:val="TOC2"/>
+            <w:tabs>
+              <w:tab w:val="left" w:pos="880"/>
+              <w:tab w:val="right" w:leader="dot" w:pos="9350"/>
+            </w:tabs>
+            <w:rPr>
+              <w:rFonts w:eastAsiaTheme="minorEastAsia"/>
+              <w:noProof/>
+            </w:rPr>
+          </w:pPr>
+          <w:hyperlink w:anchor="_Toc487618952" w:history="1">
+            <w:r>
+              <w:rPr>
+                <w:rStyle w:val="Hyperlink"/>
+                <w:noProof/>
+              </w:rPr>
+              <w:t>2.2</w:t>
+            </w:r>
+            <w:r>
+              <w:rPr>
+                <w:rFonts w:eastAsiaTheme="minorEastAsia"/>
+                <w:noProof/>
+              </w:rPr>
+              <w:tab/>
+            </w:r>
+            <w:r>
+              <w:rPr>
+                <w:rStyle w:val="Hyperlink"/>
+                <w:noProof/>
+              </w:rPr>
+              <w:t>Refinement</w:t>
+            </w:r>
+            <w:r>
+              <w:rPr>
+                <w:noProof/>
+                <w:webHidden/>
+              </w:rPr>
+              <w:tab/>
+            </w:r>
+            <w:r>
+              <w:rPr>
+                <w:noProof/>
+                <w:webHidden/>
+              </w:rPr>
+              <w:fldChar w:fldCharType="begin"/>
+            </w:r>
+            <w:r>
+              <w:rPr>
+                <w:noProof/>
+                <w:webHidden/>
+              </w:rPr>
+              <w:instrText xml:space="preserve"> PAGEREF _Toc487618952 \h </w:instrText>
+            </w:r>
+            <w:r>
+              <w:rPr>
+                <w:noProof/>
+                <w:webHidden/>
+              </w:rPr>
+            </w:r>
+            <w:r>
+              <w:rPr>
+                <w:noProof/>
+                <w:webHidden/>
+              </w:rPr>
+              <w:fldChar w:fldCharType="separate"/>
+            </w:r>
+            <w:r>
+              <w:rPr>
+                <w:noProof/>
+                <w:webHidden/>
+              </w:rPr>
+              <w:t>6</w:t>
+            </w:r>
+            <w:r>
+              <w:rPr>
+                <w:noProof/>
+                <w:webHidden/>
+              </w:rPr>
+              <w:fldChar w:fldCharType="end"/>
+            </w:r>
+          </w:hyperlink>
+        </w:p>
+        <w:p>
+          <w:pPr>
+            <w:pStyle w:val="TOC1"/>
+            <w:tabs>
+              <w:tab w:val="left" w:pos="440"/>
+              <w:tab w:val="right" w:leader="dot" w:pos="9350"/>
+            </w:tabs>
+            <w:rPr>
+              <w:rFonts w:eastAsiaTheme="minorEastAsia"/>
+              <w:noProof/>
+            </w:rPr>
+          </w:pPr>
+          <w:hyperlink w:anchor="_Toc487618953" w:history="1">
+            <w:r>
+              <w:rPr>
+                <w:rStyle w:val="Hyperlink"/>
+                <w:noProof/>
+              </w:rPr>
+              <w:t>3</w:t>
+            </w:r>
+            <w:r>
+              <w:rPr>
+                <w:rFonts w:eastAsiaTheme="minorEastAsia"/>
+                <w:noProof/>
+              </w:rPr>
+              <w:tab/>
+            </w:r>
+            <w:r>
+              <w:rPr>
+                <w:rStyle w:val="Hyperlink"/>
+                <w:noProof/>
+              </w:rPr>
+              <w:t>Grounding the Model</w:t>
+            </w:r>
+            <w:r>
+              <w:rPr>
+                <w:noProof/>
+                <w:webHidden/>
+              </w:rPr>
+              <w:tab/>
+            </w:r>
+            <w:r>
+              <w:rPr>
+                <w:noProof/>
+                <w:webHidden/>
+              </w:rPr>
+              <w:fldChar w:fldCharType="begin"/>
+            </w:r>
+            <w:r>
+              <w:rPr>
+                <w:noProof/>
+                <w:webHidden/>
+              </w:rPr>
+              <w:instrText xml:space="preserve"> PAGEREF _Toc487618953 \h </w:instrText>
+            </w:r>
+            <w:r>
+              <w:rPr>
+                <w:noProof/>
+                <w:webHidden/>
+              </w:rPr>
+            </w:r>
+            <w:r>
+              <w:rPr>
+                <w:noProof/>
+                <w:webHidden/>
+              </w:rPr>
+              <w:fldChar w:fldCharType="separate"/>
+            </w:r>
+            <w:r>
+              <w:rPr>
+                <w:noProof/>
+                <w:webHidden/>
+              </w:rPr>
+              <w:t>6</w:t>
+            </w:r>
+            <w:r>
+              <w:rPr>
+                <w:noProof/>
+                <w:webHidden/>
+              </w:rPr>
+              <w:fldChar w:fldCharType="end"/>
+            </w:r>
+          </w:hyperlink>
+        </w:p>
+        <w:p>
+          <w:pPr>
+            <w:pStyle w:val="TOC2"/>
+            <w:tabs>
+              <w:tab w:val="left" w:pos="880"/>
+              <w:tab w:val="right" w:leader="dot" w:pos="9350"/>
+            </w:tabs>
+            <w:rPr>
+              <w:rFonts w:eastAsiaTheme="minorEastAsia"/>
+              <w:noProof/>
+            </w:rPr>
+          </w:pPr>
+          <w:hyperlink w:anchor="_Toc487618954" w:history="1">
+            <w:r>
+              <w:rPr>
+                <w:rStyle w:val="Hyperlink"/>
+                <w:noProof/>
+              </w:rPr>
+              <w:t>3.1</w:t>
+            </w:r>
+            <w:r>
+              <w:rPr>
+                <w:rFonts w:eastAsiaTheme="minorEastAsia"/>
+                <w:noProof/>
+              </w:rPr>
+              <w:tab/>
+            </w:r>
+            <w:r>
+              <w:rPr>
+                <w:rStyle w:val="Hyperlink"/>
+                <w:noProof/>
+              </w:rPr>
+              <w:t>BaseElement Attributes</w:t>
+            </w:r>
+            <w:r>
+              <w:rPr>
+                <w:noProof/>
+                <w:webHidden/>
+              </w:rPr>
+              <w:tab/>
+            </w:r>
+            <w:r>
+              <w:rPr>
+                <w:noProof/>
+                <w:webHidden/>
+              </w:rPr>
+              <w:fldChar w:fldCharType="begin"/>
+            </w:r>
+            <w:r>
+              <w:rPr>
+                <w:noProof/>
+                <w:webHidden/>
+              </w:rPr>
+              <w:instrText xml:space="preserve"> PAGEREF _Toc487618954 \h </w:instrText>
+            </w:r>
+            <w:r>
+              <w:rPr>
+                <w:noProof/>
+                <w:webHidden/>
+              </w:rPr>
+            </w:r>
+            <w:r>
+              <w:rPr>
+                <w:noProof/>
+                <w:webHidden/>
+              </w:rPr>
+              <w:fldChar w:fldCharType="separate"/>
+            </w:r>
+            <w:r>
+              <w:rPr>
+                <w:noProof/>
+                <w:webHidden/>
+              </w:rPr>
+              <w:t>8</w:t>
+            </w:r>
+            <w:r>
+              <w:rPr>
+                <w:noProof/>
+                <w:webHidden/>
+              </w:rPr>
+              <w:fldChar w:fldCharType="end"/>
+            </w:r>
+          </w:hyperlink>
+        </w:p>
+        <w:p>
+          <w:pPr>
+            <w:pStyle w:val="TOC2"/>
+            <w:tabs>
+              <w:tab w:val="left" w:pos="880"/>
+              <w:tab w:val="right" w:leader="dot" w:pos="9350"/>
+            </w:tabs>
+            <w:rPr>
+              <w:rFonts w:eastAsiaTheme="minorEastAsia"/>
+              <w:noProof/>
+            </w:rPr>
+          </w:pPr>
+          <w:hyperlink w:anchor="_Toc487618955" w:history="1">
+            <w:r>
+              <w:rPr>
+                <w:rStyle w:val="Hyperlink"/>
+                <w:noProof/>
+              </w:rPr>
+              <w:t>3.2</w:t>
+            </w:r>
+            <w:r>
+              <w:rPr>
+                <w:rFonts w:eastAsiaTheme="minorEastAsia"/>
+                <w:noProof/>
+              </w:rPr>
+              <w:tab/>
+            </w:r>
+            <w:r>
+              <w:rPr>
+                <w:rStyle w:val="Hyperlink"/>
+                <w:noProof/>
+              </w:rPr>
+              <w:t>ElementPointer and LiteralPointer Roles</w:t>
+            </w:r>
+            <w:r>
+              <w:rPr>
+                <w:noProof/>
+                <w:webHidden/>
+              </w:rPr>
+              <w:tab/>
+            </w:r>
+            <w:r>
+              <w:rPr>
+                <w:noProof/>
+                <w:webHidden/>
+              </w:rPr>
+              <w:fldChar w:fldCharType="begin"/>
+            </w:r>
+            <w:r>
+              <w:rPr>
+                <w:noProof/>
+                <w:webHidden/>
+              </w:rPr>
+              <w:instrText xml:space="preserve"> PAGEREF _Toc487618955 \h </w:instrText>
+            </w:r>
+            <w:r>
+              <w:rPr>
+                <w:noProof/>
+                <w:webHidden/>
+              </w:rPr>
+            </w:r>
+            <w:r>
+              <w:rPr>
+                <w:noProof/>
+                <w:webHidden/>
+              </w:rPr>
+              <w:fldChar w:fldCharType="separate"/>
+            </w:r>
+            <w:r>
+              <w:rPr>
+                <w:noProof/>
+                <w:webHidden/>
+              </w:rPr>
+              <w:t>9</w:t>
+            </w:r>
+            <w:r>
+              <w:rPr>
+                <w:noProof/>
+                <w:webHidden/>
+              </w:rPr>
+              <w:fldChar w:fldCharType="end"/>
+            </w:r>
+          </w:hyperlink>
+        </w:p>
+        <w:p>
+          <w:pPr>
+            <w:pStyle w:val="TOC2"/>
+            <w:tabs>
+              <w:tab w:val="left" w:pos="880"/>
+              <w:tab w:val="right" w:leader="dot" w:pos="9350"/>
+            </w:tabs>
+            <w:rPr>
+              <w:rFonts w:eastAsiaTheme="minorEastAsia"/>
+              <w:noProof/>
+            </w:rPr>
+          </w:pPr>
+          <w:hyperlink w:anchor="_Toc487618956" w:history="1">
+            <w:r>
+              <w:rPr>
+                <w:rStyle w:val="Hyperlink"/>
+                <w:noProof/>
+              </w:rPr>
+              <w:t>3.3</w:t>
+            </w:r>
+            <w:r>
+              <w:rPr>
+                <w:rFonts w:eastAsiaTheme="minorEastAsia"/>
+                <w:noProof/>
+              </w:rPr>
+              <w:tab/>
+            </w:r>
+            <w:r>
+              <w:rPr>
+                <w:rStyle w:val="Hyperlink"/>
+                <w:noProof/>
+              </w:rPr>
+              <w:t>Versioning</w:t>
+            </w:r>
+            <w:r>
+              <w:rPr>
+                <w:noProof/>
+                <w:webHidden/>
+              </w:rPr>
+              <w:tab/>
+            </w:r>
+            <w:r>
+              <w:rPr>
+                <w:noProof/>
+                <w:webHidden/>
+              </w:rPr>
+              <w:fldChar w:fldCharType="begin"/>
+            </w:r>
+            <w:r>
+              <w:rPr>
+                <w:noProof/>
+                <w:webHidden/>
+              </w:rPr>
+              <w:instrText xml:space="preserve"> PAGEREF _Toc487618956 \h </w:instrText>
+            </w:r>
+            <w:r>
+              <w:rPr>
+                <w:noProof/>
+                <w:webHidden/>
+              </w:rPr>
+            </w:r>
+            <w:r>
+              <w:rPr>
+                <w:noProof/>
+                <w:webHidden/>
+              </w:rPr>
+              <w:fldChar w:fldCharType="separate"/>
+            </w:r>
+            <w:r>
+              <w:rPr>
+                <w:noProof/>
+                <w:webHidden/>
+              </w:rPr>
+              <w:t>9</w:t>
+            </w:r>
+            <w:r>
+              <w:rPr>
+                <w:noProof/>
+                <w:webHidden/>
+              </w:rPr>
+              <w:fldChar w:fldCharType="end"/>
+            </w:r>
+          </w:hyperlink>
+        </w:p>
+        <w:p>
+          <w:pPr>
+            <w:pStyle w:val="TOC2"/>
+            <w:tabs>
+              <w:tab w:val="left" w:pos="880"/>
+              <w:tab w:val="right" w:leader="dot" w:pos="9350"/>
+            </w:tabs>
+            <w:rPr>
+              <w:rFonts w:eastAsiaTheme="minorEastAsia"/>
+              <w:noProof/>
+            </w:rPr>
+          </w:pPr>
+          <w:hyperlink w:anchor="_Toc487618957" w:history="1">
+            <w:r>
+              <w:rPr>
+                <w:rStyle w:val="Hyperlink"/>
+                <w:noProof/>
+              </w:rPr>
+              <w:t>3.4</w:t>
+            </w:r>
+            <w:r>
+              <w:rPr>
+                <w:rFonts w:eastAsiaTheme="minorEastAsia"/>
+                <w:noProof/>
+              </w:rPr>
+              <w:tab/>
+            </w:r>
+            <w:r>
+              <w:rPr>
+                <w:rStyle w:val="Hyperlink"/>
+                <w:noProof/>
+              </w:rPr>
+              <w:t>Making It Executable</w:t>
+            </w:r>
+            <w:r>
+              <w:rPr>
+                <w:noProof/>
+                <w:webHidden/>
+              </w:rPr>
+              <w:tab/>
+            </w:r>
+            <w:r>
+              <w:rPr>
+                <w:noProof/>
+                <w:webHidden/>
+              </w:rPr>
+              <w:fldChar w:fldCharType="begin"/>
+            </w:r>
+            <w:r>
+              <w:rPr>
+                <w:noProof/>
+                <w:webHidden/>
+              </w:rPr>
+              <w:instrText xml:space="preserve"> PAGEREF _Toc487618957 \h </w:instrText>
+            </w:r>
+            <w:r>
+              <w:rPr>
+                <w:noProof/>
+                <w:webHidden/>
+              </w:rPr>
+            </w:r>
+            <w:r>
+              <w:rPr>
+                <w:noProof/>
+                <w:webHidden/>
+              </w:rPr>
+              <w:fldChar w:fldCharType="separate"/>
+            </w:r>
+            <w:r>
+              <w:rPr>
+                <w:noProof/>
+                <w:webHidden/>
+              </w:rPr>
+              <w:t>9</w:t>
+            </w:r>
+            <w:r>
+              <w:rPr>
+                <w:noProof/>
+                <w:webHidden/>
+              </w:rPr>
+              <w:fldChar w:fldCharType="end"/>
+            </w:r>
+          </w:hyperlink>
+        </w:p>
+        <w:p>
+          <w:pPr>
+            <w:pStyle w:val="TOC1"/>
+            <w:tabs>
+              <w:tab w:val="left" w:pos="440"/>
+              <w:tab w:val="right" w:leader="dot" w:pos="9350"/>
+            </w:tabs>
+            <w:rPr>
+              <w:rFonts w:eastAsiaTheme="minorEastAsia"/>
+              <w:noProof/>
+            </w:rPr>
+          </w:pPr>
+          <w:hyperlink w:anchor="_Toc487618958" w:history="1">
+            <w:r>
+              <w:rPr>
+                <w:rStyle w:val="Hyperlink"/>
+                <w:noProof/>
+              </w:rPr>
+              <w:t>4</w:t>
+            </w:r>
+            <w:r>
+              <w:rPr>
+                <w:rFonts w:eastAsiaTheme="minorEastAsia"/>
+                <w:noProof/>
+              </w:rPr>
+              <w:tab/>
+            </w:r>
+            <w:r>
+              <w:rPr>
+                <w:rStyle w:val="Hyperlink"/>
+                <w:noProof/>
+              </w:rPr>
+              <w:t>Go Implementation</w:t>
+            </w:r>
+            <w:r>
+              <w:rPr>
+                <w:noProof/>
+                <w:webHidden/>
+              </w:rPr>
+              <w:tab/>
+            </w:r>
+            <w:r>
+              <w:rPr>
+                <w:noProof/>
+                <w:webHidden/>
+              </w:rPr>
+              <w:fldChar w:fldCharType="begin"/>
+            </w:r>
+            <w:r>
+              <w:rPr>
+                <w:noProof/>
+                <w:webHidden/>
+              </w:rPr>
+              <w:instrText xml:space="preserve"> PAGEREF _Toc487618958 \h </w:instrText>
+            </w:r>
+            <w:r>
+              <w:rPr>
+                <w:noProof/>
+                <w:webHidden/>
+              </w:rPr>
+            </w:r>
+            <w:r>
+              <w:rPr>
+                <w:noProof/>
+                <w:webHidden/>
+              </w:rPr>
+              <w:fldChar w:fldCharType="separate"/>
+            </w:r>
+            <w:r>
+              <w:rPr>
+                <w:noProof/>
+                <w:webHidden/>
+              </w:rPr>
+              <w:t>10</w:t>
+            </w:r>
+            <w:r>
+              <w:rPr>
+                <w:noProof/>
+                <w:webHidden/>
+              </w:rPr>
+              <w:fldChar w:fldCharType="end"/>
+            </w:r>
+          </w:hyperlink>
+        </w:p>
+        <w:p>
+          <w:pPr>
+            <w:pStyle w:val="TOC2"/>
+            <w:tabs>
+              <w:tab w:val="left" w:pos="880"/>
+              <w:tab w:val="right" w:leader="dot" w:pos="9350"/>
+            </w:tabs>
+            <w:rPr>
+              <w:rFonts w:eastAsiaTheme="minorEastAsia"/>
+              <w:noProof/>
+            </w:rPr>
+          </w:pPr>
+          <w:hyperlink w:anchor="_Toc487618959" w:history="1">
+            <w:r>
+              <w:rPr>
+                <w:rStyle w:val="Hyperlink"/>
+                <w:noProof/>
+              </w:rPr>
+              <w:t>4.1</w:t>
+            </w:r>
+            <w:r>
+              <w:rPr>
+                <w:rFonts w:eastAsiaTheme="minorEastAsia"/>
+                <w:noProof/>
+              </w:rPr>
+              <w:tab/>
+            </w:r>
+            <w:r>
+              <w:rPr>
+                <w:rStyle w:val="Hyperlink"/>
+                <w:noProof/>
+              </w:rPr>
+              <w:t>Core Interfaces</w:t>
+            </w:r>
+            <w:r>
+              <w:rPr>
+                <w:noProof/>
+                <w:webHidden/>
+              </w:rPr>
+              <w:tab/>
+            </w:r>
+            <w:r>
+              <w:rPr>
+                <w:noProof/>
+                <w:webHidden/>
+              </w:rPr>
+              <w:fldChar w:fldCharType="begin"/>
+            </w:r>
+            <w:r>
+              <w:rPr>
+                <w:noProof/>
+                <w:webHidden/>
+              </w:rPr>
+              <w:instrText xml:space="preserve"> PAGEREF _Toc487618959 \h </w:instrText>
+            </w:r>
+            <w:r>
+              <w:rPr>
+                <w:noProof/>
+                <w:webHidden/>
+              </w:rPr>
+            </w:r>
+            <w:r>
+              <w:rPr>
+                <w:noProof/>
+                <w:webHidden/>
+              </w:rPr>
+              <w:fldChar w:fldCharType="separate"/>
+            </w:r>
+            <w:r>
+              <w:rPr>
+                <w:noProof/>
+                <w:webHidden/>
+              </w:rPr>
+              <w:t>11</w:t>
+            </w:r>
+            <w:r>
+              <w:rPr>
+                <w:noProof/>
+                <w:webHidden/>
+              </w:rPr>
+              <w:fldChar w:fldCharType="end"/>
+            </w:r>
+          </w:hyperlink>
+        </w:p>
+        <w:p>
+          <w:pPr>
+            <w:pStyle w:val="TOC2"/>
+            <w:tabs>
+              <w:tab w:val="left" w:pos="880"/>
+              <w:tab w:val="right" w:leader="dot" w:pos="9350"/>
+            </w:tabs>
+            <w:rPr>
+              <w:rFonts w:eastAsiaTheme="minorEastAsia"/>
+              <w:noProof/>
+            </w:rPr>
+          </w:pPr>
+          <w:hyperlink w:anchor="_Toc487618960" w:history="1">
+            <w:r>
+              <w:rPr>
+                <w:rStyle w:val="Hyperlink"/>
+                <w:noProof/>
+              </w:rPr>
+              <w:t>4.2</w:t>
+            </w:r>
+            <w:r>
+              <w:rPr>
+                <w:rFonts w:eastAsiaTheme="minorEastAsia"/>
+                <w:noProof/>
+              </w:rPr>
+              <w:tab/>
+            </w:r>
+            <w:r>
+              <w:rPr>
+                <w:rStyle w:val="Hyperlink"/>
+                <w:noProof/>
+              </w:rPr>
+              <w:t>Core Implementation</w:t>
+            </w:r>
+            <w:r>
+              <w:rPr>
+                <w:noProof/>
+                <w:webHidden/>
+              </w:rPr>
+              <w:tab/>
+            </w:r>
+            <w:r>
+              <w:rPr>
+                <w:noProof/>
+                <w:webHidden/>
+              </w:rPr>
+              <w:fldChar w:fldCharType="begin"/>
+            </w:r>
+            <w:r>
+              <w:rPr>
+                <w:noProof/>
+                <w:webHidden/>
+              </w:rPr>
+              <w:instrText xml:space="preserve"> PAGEREF _Toc487618960 \h </w:instrText>
+            </w:r>
+            <w:r>
+              <w:rPr>
+                <w:noProof/>
+                <w:webHidden/>
+              </w:rPr>
+            </w:r>
+            <w:r>
+              <w:rPr>
+                <w:noProof/>
+                <w:webHidden/>
+              </w:rPr>
+              <w:fldChar w:fldCharType="separate"/>
+            </w:r>
+            <w:r>
+              <w:rPr>
+                <w:noProof/>
+                <w:webHidden/>
+              </w:rPr>
+              <w:t>12</w:t>
+            </w:r>
+            <w:r>
+              <w:rPr>
+                <w:noProof/>
+                <w:webHidden/>
+              </w:rPr>
+              <w:fldChar w:fldCharType="end"/>
+            </w:r>
+          </w:hyperlink>
+        </w:p>
+        <w:p>
+          <w:r>
+            <w:rPr>
+              <w:b/>
+              <w:bCs/>
+              <w:noProof/>
+            </w:rPr>
+            <w:fldChar w:fldCharType="end"/>
+          </w:r>
         </w:p>
       </w:sdtContent>
     </w:sdt>
@@ -120,16 +1305,971 @@
       </w:r>
     </w:p>
     <w:p>
-      <w:fldSimple w:instr=" TOC \h \z \t &quot;Heading 1&quot; \c ">
-        <w:r>
-          <w:rPr>
-            <w:b/>
-            <w:bCs/>
-            <w:noProof/>
-          </w:rPr>
-          <w:t>No table of figures entries found.</w:t>
-        </w:r>
-      </w:fldSimple>
+      <w:pPr>
+        <w:pStyle w:val="TableofFigures"/>
+        <w:tabs>
+          <w:tab w:val="left" w:pos="440"/>
+          <w:tab w:val="right" w:leader="dot" w:pos="9350"/>
+        </w:tabs>
+        <w:rPr>
+          <w:rFonts w:eastAsiaTheme="minorEastAsia"/>
+          <w:noProof/>
+        </w:rPr>
+      </w:pPr>
+      <w:r>
+        <w:lastRenderedPageBreak/>
+        <w:fldChar w:fldCharType="begin"/>
+      </w:r>
+      <w:r>
+        <w:instrText xml:space="preserve"> TOC \h \z \t "Heading 1,1" \c "Figure" </w:instrText>
+      </w:r>
+      <w:r>
+        <w:fldChar w:fldCharType="separate"/>
+      </w:r>
+      <w:hyperlink w:anchor="_Toc487619041" w:history="1">
+        <w:r>
+          <w:rPr>
+            <w:rStyle w:val="Hyperlink"/>
+            <w:noProof/>
+          </w:rPr>
+          <w:t>1</w:t>
+        </w:r>
+        <w:r>
+          <w:rPr>
+            <w:rFonts w:eastAsiaTheme="minorEastAsia"/>
+            <w:noProof/>
+          </w:rPr>
+          <w:tab/>
+        </w:r>
+        <w:r>
+          <w:rPr>
+            <w:rStyle w:val="Hyperlink"/>
+            <w:noProof/>
+          </w:rPr>
+          <w:t>Introduction</w:t>
+        </w:r>
+        <w:r>
+          <w:rPr>
+            <w:noProof/>
+            <w:webHidden/>
+          </w:rPr>
+          <w:tab/>
+        </w:r>
+        <w:r>
+          <w:rPr>
+            <w:noProof/>
+            <w:webHidden/>
+          </w:rPr>
+          <w:fldChar w:fldCharType="begin"/>
+        </w:r>
+        <w:r>
+          <w:rPr>
+            <w:noProof/>
+            <w:webHidden/>
+          </w:rPr>
+          <w:instrText xml:space="preserve"> PAGEREF _Toc487619041 \h </w:instrText>
+        </w:r>
+        <w:r>
+          <w:rPr>
+            <w:noProof/>
+            <w:webHidden/>
+          </w:rPr>
+        </w:r>
+        <w:r>
+          <w:rPr>
+            <w:noProof/>
+            <w:webHidden/>
+          </w:rPr>
+          <w:fldChar w:fldCharType="separate"/>
+        </w:r>
+        <w:r>
+          <w:rPr>
+            <w:noProof/>
+            <w:webHidden/>
+          </w:rPr>
+          <w:t>4</w:t>
+        </w:r>
+        <w:r>
+          <w:rPr>
+            <w:noProof/>
+            <w:webHidden/>
+          </w:rPr>
+          <w:fldChar w:fldCharType="end"/>
+        </w:r>
+      </w:hyperlink>
+    </w:p>
+    <w:p>
+      <w:pPr>
+        <w:pStyle w:val="TableofFigures"/>
+        <w:tabs>
+          <w:tab w:val="right" w:leader="dot" w:pos="9350"/>
+        </w:tabs>
+        <w:rPr>
+          <w:rFonts w:eastAsiaTheme="minorEastAsia"/>
+          <w:noProof/>
+        </w:rPr>
+      </w:pPr>
+      <w:hyperlink w:anchor="_Toc487619042" w:history="1">
+        <w:r>
+          <w:rPr>
+            <w:rStyle w:val="Hyperlink"/>
+            <w:noProof/>
+          </w:rPr>
+          <w:t>Figure 2</w:t>
+        </w:r>
+        <w:r>
+          <w:rPr>
+            <w:rStyle w:val="Hyperlink"/>
+            <w:noProof/>
+          </w:rPr>
+          <w:noBreakHyphen/>
+          <w:t>1: SIMF Concept</w:t>
+        </w:r>
+        <w:r>
+          <w:rPr>
+            <w:noProof/>
+            <w:webHidden/>
+          </w:rPr>
+          <w:tab/>
+        </w:r>
+        <w:r>
+          <w:rPr>
+            <w:noProof/>
+            <w:webHidden/>
+          </w:rPr>
+          <w:fldChar w:fldCharType="begin"/>
+        </w:r>
+        <w:r>
+          <w:rPr>
+            <w:noProof/>
+            <w:webHidden/>
+          </w:rPr>
+          <w:instrText xml:space="preserve"> PAGEREF _Toc487619042 \h </w:instrText>
+        </w:r>
+        <w:r>
+          <w:rPr>
+            <w:noProof/>
+            <w:webHidden/>
+          </w:rPr>
+        </w:r>
+        <w:r>
+          <w:rPr>
+            <w:noProof/>
+            <w:webHidden/>
+          </w:rPr>
+          <w:fldChar w:fldCharType="separate"/>
+        </w:r>
+        <w:r>
+          <w:rPr>
+            <w:noProof/>
+            <w:webHidden/>
+          </w:rPr>
+          <w:t>4</w:t>
+        </w:r>
+        <w:r>
+          <w:rPr>
+            <w:noProof/>
+            <w:webHidden/>
+          </w:rPr>
+          <w:fldChar w:fldCharType="end"/>
+        </w:r>
+      </w:hyperlink>
+    </w:p>
+    <w:p>
+      <w:pPr>
+        <w:pStyle w:val="TableofFigures"/>
+        <w:tabs>
+          <w:tab w:val="left" w:pos="440"/>
+          <w:tab w:val="right" w:leader="dot" w:pos="9350"/>
+        </w:tabs>
+        <w:rPr>
+          <w:rFonts w:eastAsiaTheme="minorEastAsia"/>
+          <w:noProof/>
+        </w:rPr>
+      </w:pPr>
+      <w:hyperlink w:anchor="_Toc487619043" w:history="1">
+        <w:r>
+          <w:rPr>
+            <w:rStyle w:val="Hyperlink"/>
+            <w:noProof/>
+          </w:rPr>
+          <w:t>2</w:t>
+        </w:r>
+        <w:r>
+          <w:rPr>
+            <w:rFonts w:eastAsiaTheme="minorEastAsia"/>
+            <w:noProof/>
+          </w:rPr>
+          <w:tab/>
+        </w:r>
+        <w:r>
+          <w:rPr>
+            <w:rStyle w:val="Hyperlink"/>
+            <w:noProof/>
+          </w:rPr>
+          <w:t>The Core CRL Representational Entities</w:t>
+        </w:r>
+        <w:r>
+          <w:rPr>
+            <w:noProof/>
+            <w:webHidden/>
+          </w:rPr>
+          <w:tab/>
+        </w:r>
+        <w:r>
+          <w:rPr>
+            <w:noProof/>
+            <w:webHidden/>
+          </w:rPr>
+          <w:fldChar w:fldCharType="begin"/>
+        </w:r>
+        <w:r>
+          <w:rPr>
+            <w:noProof/>
+            <w:webHidden/>
+          </w:rPr>
+          <w:instrText xml:space="preserve"> PAGEREF _Toc487619043 \h </w:instrText>
+        </w:r>
+        <w:r>
+          <w:rPr>
+            <w:noProof/>
+            <w:webHidden/>
+          </w:rPr>
+        </w:r>
+        <w:r>
+          <w:rPr>
+            <w:noProof/>
+            <w:webHidden/>
+          </w:rPr>
+          <w:fldChar w:fldCharType="separate"/>
+        </w:r>
+        <w:r>
+          <w:rPr>
+            <w:noProof/>
+            <w:webHidden/>
+          </w:rPr>
+          <w:t>5</w:t>
+        </w:r>
+        <w:r>
+          <w:rPr>
+            <w:noProof/>
+            <w:webHidden/>
+          </w:rPr>
+          <w:fldChar w:fldCharType="end"/>
+        </w:r>
+      </w:hyperlink>
+    </w:p>
+    <w:p>
+      <w:pPr>
+        <w:pStyle w:val="TableofFigures"/>
+        <w:tabs>
+          <w:tab w:val="right" w:leader="dot" w:pos="9350"/>
+        </w:tabs>
+        <w:rPr>
+          <w:rFonts w:eastAsiaTheme="minorEastAsia"/>
+          <w:noProof/>
+        </w:rPr>
+      </w:pPr>
+      <w:hyperlink w:anchor="_Toc487619044" w:history="1">
+        <w:r>
+          <w:rPr>
+            <w:rStyle w:val="Hyperlink"/>
+            <w:noProof/>
+          </w:rPr>
+          <w:t>Figure 3</w:t>
+        </w:r>
+        <w:r>
+          <w:rPr>
+            <w:rStyle w:val="Hyperlink"/>
+            <w:noProof/>
+          </w:rPr>
+          <w:noBreakHyphen/>
+          <w:t>1: Core CRL Representational Entities</w:t>
+        </w:r>
+        <w:r>
+          <w:rPr>
+            <w:noProof/>
+            <w:webHidden/>
+          </w:rPr>
+          <w:tab/>
+        </w:r>
+        <w:r>
+          <w:rPr>
+            <w:noProof/>
+            <w:webHidden/>
+          </w:rPr>
+          <w:fldChar w:fldCharType="begin"/>
+        </w:r>
+        <w:r>
+          <w:rPr>
+            <w:noProof/>
+            <w:webHidden/>
+          </w:rPr>
+          <w:instrText xml:space="preserve"> PAGEREF _Toc487619044 \h </w:instrText>
+        </w:r>
+        <w:r>
+          <w:rPr>
+            <w:noProof/>
+            <w:webHidden/>
+          </w:rPr>
+        </w:r>
+        <w:r>
+          <w:rPr>
+            <w:noProof/>
+            <w:webHidden/>
+          </w:rPr>
+          <w:fldChar w:fldCharType="separate"/>
+        </w:r>
+        <w:r>
+          <w:rPr>
+            <w:noProof/>
+            <w:webHidden/>
+          </w:rPr>
+          <w:t>5</w:t>
+        </w:r>
+        <w:r>
+          <w:rPr>
+            <w:noProof/>
+            <w:webHidden/>
+          </w:rPr>
+          <w:fldChar w:fldCharType="end"/>
+        </w:r>
+      </w:hyperlink>
+    </w:p>
+    <w:p>
+      <w:pPr>
+        <w:pStyle w:val="TableofFigures"/>
+        <w:tabs>
+          <w:tab w:val="right" w:leader="dot" w:pos="9350"/>
+        </w:tabs>
+        <w:rPr>
+          <w:rFonts w:eastAsiaTheme="minorEastAsia"/>
+          <w:noProof/>
+        </w:rPr>
+      </w:pPr>
+      <w:hyperlink w:anchor="_Toc487619045" w:history="1">
+        <w:r>
+          <w:rPr>
+            <w:rStyle w:val="Hyperlink"/>
+            <w:noProof/>
+          </w:rPr>
+          <w:t>Figure 3</w:t>
+        </w:r>
+        <w:r>
+          <w:rPr>
+            <w:rStyle w:val="Hyperlink"/>
+            <w:noProof/>
+          </w:rPr>
+          <w:noBreakHyphen/>
+          <w:t>2: Representing an Association</w:t>
+        </w:r>
+        <w:r>
+          <w:rPr>
+            <w:noProof/>
+            <w:webHidden/>
+          </w:rPr>
+          <w:tab/>
+        </w:r>
+        <w:r>
+          <w:rPr>
+            <w:noProof/>
+            <w:webHidden/>
+          </w:rPr>
+          <w:fldChar w:fldCharType="begin"/>
+        </w:r>
+        <w:r>
+          <w:rPr>
+            <w:noProof/>
+            <w:webHidden/>
+          </w:rPr>
+          <w:instrText xml:space="preserve"> PAGEREF _Toc487619045 \h </w:instrText>
+        </w:r>
+        <w:r>
+          <w:rPr>
+            <w:noProof/>
+            <w:webHidden/>
+          </w:rPr>
+        </w:r>
+        <w:r>
+          <w:rPr>
+            <w:noProof/>
+            <w:webHidden/>
+          </w:rPr>
+          <w:fldChar w:fldCharType="separate"/>
+        </w:r>
+        <w:r>
+          <w:rPr>
+            <w:noProof/>
+            <w:webHidden/>
+          </w:rPr>
+          <w:t>6</w:t>
+        </w:r>
+        <w:r>
+          <w:rPr>
+            <w:noProof/>
+            <w:webHidden/>
+          </w:rPr>
+          <w:fldChar w:fldCharType="end"/>
+        </w:r>
+      </w:hyperlink>
+    </w:p>
+    <w:p>
+      <w:pPr>
+        <w:pStyle w:val="TableofFigures"/>
+        <w:tabs>
+          <w:tab w:val="left" w:pos="440"/>
+          <w:tab w:val="right" w:leader="dot" w:pos="9350"/>
+        </w:tabs>
+        <w:rPr>
+          <w:rFonts w:eastAsiaTheme="minorEastAsia"/>
+          <w:noProof/>
+        </w:rPr>
+      </w:pPr>
+      <w:hyperlink w:anchor="_Toc487619046" w:history="1">
+        <w:r>
+          <w:rPr>
+            <w:rStyle w:val="Hyperlink"/>
+            <w:noProof/>
+          </w:rPr>
+          <w:t>3</w:t>
+        </w:r>
+        <w:r>
+          <w:rPr>
+            <w:rFonts w:eastAsiaTheme="minorEastAsia"/>
+            <w:noProof/>
+          </w:rPr>
+          <w:tab/>
+        </w:r>
+        <w:r>
+          <w:rPr>
+            <w:rStyle w:val="Hyperlink"/>
+            <w:noProof/>
+          </w:rPr>
+          <w:t>Grounding the Model</w:t>
+        </w:r>
+        <w:r>
+          <w:rPr>
+            <w:noProof/>
+            <w:webHidden/>
+          </w:rPr>
+          <w:tab/>
+        </w:r>
+        <w:r>
+          <w:rPr>
+            <w:noProof/>
+            <w:webHidden/>
+          </w:rPr>
+          <w:fldChar w:fldCharType="begin"/>
+        </w:r>
+        <w:r>
+          <w:rPr>
+            <w:noProof/>
+            <w:webHidden/>
+          </w:rPr>
+          <w:instrText xml:space="preserve"> PAGEREF _Toc487619046 \h </w:instrText>
+        </w:r>
+        <w:r>
+          <w:rPr>
+            <w:noProof/>
+            <w:webHidden/>
+          </w:rPr>
+        </w:r>
+        <w:r>
+          <w:rPr>
+            <w:noProof/>
+            <w:webHidden/>
+          </w:rPr>
+          <w:fldChar w:fldCharType="separate"/>
+        </w:r>
+        <w:r>
+          <w:rPr>
+            <w:noProof/>
+            <w:webHidden/>
+          </w:rPr>
+          <w:t>6</w:t>
+        </w:r>
+        <w:r>
+          <w:rPr>
+            <w:noProof/>
+            <w:webHidden/>
+          </w:rPr>
+          <w:fldChar w:fldCharType="end"/>
+        </w:r>
+      </w:hyperlink>
+    </w:p>
+    <w:p>
+      <w:pPr>
+        <w:pStyle w:val="TableofFigures"/>
+        <w:tabs>
+          <w:tab w:val="right" w:leader="dot" w:pos="9350"/>
+        </w:tabs>
+        <w:rPr>
+          <w:rFonts w:eastAsiaTheme="minorEastAsia"/>
+          <w:noProof/>
+        </w:rPr>
+      </w:pPr>
+      <w:hyperlink w:anchor="_Toc487619047" w:history="1">
+        <w:r>
+          <w:rPr>
+            <w:rStyle w:val="Hyperlink"/>
+            <w:noProof/>
+          </w:rPr>
+          <w:t>Figure 4</w:t>
+        </w:r>
+        <w:r>
+          <w:rPr>
+            <w:rStyle w:val="Hyperlink"/>
+            <w:noProof/>
+          </w:rPr>
+          <w:noBreakHyphen/>
+          <w:t>1: Partially Grounded Model</w:t>
+        </w:r>
+        <w:r>
+          <w:rPr>
+            <w:noProof/>
+            <w:webHidden/>
+          </w:rPr>
+          <w:tab/>
+        </w:r>
+        <w:r>
+          <w:rPr>
+            <w:noProof/>
+            <w:webHidden/>
+          </w:rPr>
+          <w:fldChar w:fldCharType="begin"/>
+        </w:r>
+        <w:r>
+          <w:rPr>
+            <w:noProof/>
+            <w:webHidden/>
+          </w:rPr>
+          <w:instrText xml:space="preserve"> PAGEREF _Toc487619047 \h </w:instrText>
+        </w:r>
+        <w:r>
+          <w:rPr>
+            <w:noProof/>
+            <w:webHidden/>
+          </w:rPr>
+        </w:r>
+        <w:r>
+          <w:rPr>
+            <w:noProof/>
+            <w:webHidden/>
+          </w:rPr>
+          <w:fldChar w:fldCharType="separate"/>
+        </w:r>
+        <w:r>
+          <w:rPr>
+            <w:noProof/>
+            <w:webHidden/>
+          </w:rPr>
+          <w:t>7</w:t>
+        </w:r>
+        <w:r>
+          <w:rPr>
+            <w:noProof/>
+            <w:webHidden/>
+          </w:rPr>
+          <w:fldChar w:fldCharType="end"/>
+        </w:r>
+      </w:hyperlink>
+    </w:p>
+    <w:p>
+      <w:pPr>
+        <w:pStyle w:val="TableofFigures"/>
+        <w:tabs>
+          <w:tab w:val="right" w:leader="dot" w:pos="9350"/>
+        </w:tabs>
+        <w:rPr>
+          <w:rFonts w:eastAsiaTheme="minorEastAsia"/>
+          <w:noProof/>
+        </w:rPr>
+      </w:pPr>
+      <w:hyperlink w:anchor="_Toc487619048" w:history="1">
+        <w:r>
+          <w:rPr>
+            <w:rStyle w:val="Hyperlink"/>
+            <w:noProof/>
+          </w:rPr>
+          <w:t>Figure 4</w:t>
+        </w:r>
+        <w:r>
+          <w:rPr>
+            <w:rStyle w:val="Hyperlink"/>
+            <w:noProof/>
+          </w:rPr>
+          <w:noBreakHyphen/>
+          <w:t>2: Fully Grounded Model</w:t>
+        </w:r>
+        <w:r>
+          <w:rPr>
+            <w:noProof/>
+            <w:webHidden/>
+          </w:rPr>
+          <w:tab/>
+        </w:r>
+        <w:r>
+          <w:rPr>
+            <w:noProof/>
+            <w:webHidden/>
+          </w:rPr>
+          <w:fldChar w:fldCharType="begin"/>
+        </w:r>
+        <w:r>
+          <w:rPr>
+            <w:noProof/>
+            <w:webHidden/>
+          </w:rPr>
+          <w:instrText xml:space="preserve"> PAGEREF _Toc487619048 \h </w:instrText>
+        </w:r>
+        <w:r>
+          <w:rPr>
+            <w:noProof/>
+            <w:webHidden/>
+          </w:rPr>
+        </w:r>
+        <w:r>
+          <w:rPr>
+            <w:noProof/>
+            <w:webHidden/>
+          </w:rPr>
+          <w:fldChar w:fldCharType="separate"/>
+        </w:r>
+        <w:r>
+          <w:rPr>
+            <w:noProof/>
+            <w:webHidden/>
+          </w:rPr>
+          <w:t>8</w:t>
+        </w:r>
+        <w:r>
+          <w:rPr>
+            <w:noProof/>
+            <w:webHidden/>
+          </w:rPr>
+          <w:fldChar w:fldCharType="end"/>
+        </w:r>
+      </w:hyperlink>
+    </w:p>
+    <w:p>
+      <w:pPr>
+        <w:pStyle w:val="TableofFigures"/>
+        <w:tabs>
+          <w:tab w:val="right" w:leader="dot" w:pos="9350"/>
+        </w:tabs>
+        <w:rPr>
+          <w:rFonts w:eastAsiaTheme="minorEastAsia"/>
+          <w:noProof/>
+        </w:rPr>
+      </w:pPr>
+      <w:hyperlink w:anchor="_Toc487619049" w:history="1">
+        <w:r>
+          <w:rPr>
+            <w:rStyle w:val="Hyperlink"/>
+            <w:noProof/>
+          </w:rPr>
+          <w:t>Figure 4</w:t>
+        </w:r>
+        <w:r>
+          <w:rPr>
+            <w:rStyle w:val="Hyperlink"/>
+            <w:noProof/>
+          </w:rPr>
+          <w:noBreakHyphen/>
+          <w:t>3: Execution Concepts</w:t>
+        </w:r>
+        <w:r>
+          <w:rPr>
+            <w:noProof/>
+            <w:webHidden/>
+          </w:rPr>
+          <w:tab/>
+        </w:r>
+        <w:r>
+          <w:rPr>
+            <w:noProof/>
+            <w:webHidden/>
+          </w:rPr>
+          <w:fldChar w:fldCharType="begin"/>
+        </w:r>
+        <w:r>
+          <w:rPr>
+            <w:noProof/>
+            <w:webHidden/>
+          </w:rPr>
+          <w:instrText xml:space="preserve"> PAGEREF _Toc487619049 \h </w:instrText>
+        </w:r>
+        <w:r>
+          <w:rPr>
+            <w:noProof/>
+            <w:webHidden/>
+          </w:rPr>
+        </w:r>
+        <w:r>
+          <w:rPr>
+            <w:noProof/>
+            <w:webHidden/>
+          </w:rPr>
+          <w:fldChar w:fldCharType="separate"/>
+        </w:r>
+        <w:r>
+          <w:rPr>
+            <w:noProof/>
+            <w:webHidden/>
+          </w:rPr>
+          <w:t>9</w:t>
+        </w:r>
+        <w:r>
+          <w:rPr>
+            <w:noProof/>
+            <w:webHidden/>
+          </w:rPr>
+          <w:fldChar w:fldCharType="end"/>
+        </w:r>
+      </w:hyperlink>
+    </w:p>
+    <w:p>
+      <w:pPr>
+        <w:pStyle w:val="TableofFigures"/>
+        <w:tabs>
+          <w:tab w:val="left" w:pos="440"/>
+          <w:tab w:val="right" w:leader="dot" w:pos="9350"/>
+        </w:tabs>
+        <w:rPr>
+          <w:rFonts w:eastAsiaTheme="minorEastAsia"/>
+          <w:noProof/>
+        </w:rPr>
+      </w:pPr>
+      <w:hyperlink w:anchor="_Toc487619050" w:history="1">
+        <w:r>
+          <w:rPr>
+            <w:rStyle w:val="Hyperlink"/>
+            <w:noProof/>
+          </w:rPr>
+          <w:t>4</w:t>
+        </w:r>
+        <w:r>
+          <w:rPr>
+            <w:rFonts w:eastAsiaTheme="minorEastAsia"/>
+            <w:noProof/>
+          </w:rPr>
+          <w:tab/>
+        </w:r>
+        <w:r>
+          <w:rPr>
+            <w:rStyle w:val="Hyperlink"/>
+            <w:noProof/>
+          </w:rPr>
+          <w:t>Go Implementation</w:t>
+        </w:r>
+        <w:r>
+          <w:rPr>
+            <w:noProof/>
+            <w:webHidden/>
+          </w:rPr>
+          <w:tab/>
+        </w:r>
+        <w:r>
+          <w:rPr>
+            <w:noProof/>
+            <w:webHidden/>
+          </w:rPr>
+          <w:fldChar w:fldCharType="begin"/>
+        </w:r>
+        <w:r>
+          <w:rPr>
+            <w:noProof/>
+            <w:webHidden/>
+          </w:rPr>
+          <w:instrText xml:space="preserve"> PAGEREF _Toc487619050 \h </w:instrText>
+        </w:r>
+        <w:r>
+          <w:rPr>
+            <w:noProof/>
+            <w:webHidden/>
+          </w:rPr>
+        </w:r>
+        <w:r>
+          <w:rPr>
+            <w:noProof/>
+            <w:webHidden/>
+          </w:rPr>
+          <w:fldChar w:fldCharType="separate"/>
+        </w:r>
+        <w:r>
+          <w:rPr>
+            <w:noProof/>
+            <w:webHidden/>
+          </w:rPr>
+          <w:t>10</w:t>
+        </w:r>
+        <w:r>
+          <w:rPr>
+            <w:noProof/>
+            <w:webHidden/>
+          </w:rPr>
+          <w:fldChar w:fldCharType="end"/>
+        </w:r>
+      </w:hyperlink>
+    </w:p>
+    <w:p>
+      <w:pPr>
+        <w:pStyle w:val="TableofFigures"/>
+        <w:tabs>
+          <w:tab w:val="right" w:leader="dot" w:pos="9350"/>
+        </w:tabs>
+        <w:rPr>
+          <w:rFonts w:eastAsiaTheme="minorEastAsia"/>
+          <w:noProof/>
+        </w:rPr>
+      </w:pPr>
+      <w:hyperlink w:anchor="_Toc487619051" w:history="1">
+        <w:r>
+          <w:rPr>
+            <w:rStyle w:val="Hyperlink"/>
+            <w:noProof/>
+          </w:rPr>
+          <w:t>Figure 5</w:t>
+        </w:r>
+        <w:r>
+          <w:rPr>
+            <w:rStyle w:val="Hyperlink"/>
+            <w:noProof/>
+          </w:rPr>
+          <w:noBreakHyphen/>
+          <w:t>1: CRL Core Interfaces</w:t>
+        </w:r>
+        <w:r>
+          <w:rPr>
+            <w:noProof/>
+            <w:webHidden/>
+          </w:rPr>
+          <w:tab/>
+        </w:r>
+        <w:r>
+          <w:rPr>
+            <w:noProof/>
+            <w:webHidden/>
+          </w:rPr>
+          <w:fldChar w:fldCharType="begin"/>
+        </w:r>
+        <w:r>
+          <w:rPr>
+            <w:noProof/>
+            <w:webHidden/>
+          </w:rPr>
+          <w:instrText xml:space="preserve"> PAGEREF _Toc487619051 \h </w:instrText>
+        </w:r>
+        <w:r>
+          <w:rPr>
+            <w:noProof/>
+            <w:webHidden/>
+          </w:rPr>
+        </w:r>
+        <w:r>
+          <w:rPr>
+            <w:noProof/>
+            <w:webHidden/>
+          </w:rPr>
+          <w:fldChar w:fldCharType="separate"/>
+        </w:r>
+        <w:r>
+          <w:rPr>
+            <w:noProof/>
+            <w:webHidden/>
+          </w:rPr>
+          <w:t>11</w:t>
+        </w:r>
+        <w:r>
+          <w:rPr>
+            <w:noProof/>
+            <w:webHidden/>
+          </w:rPr>
+          <w:fldChar w:fldCharType="end"/>
+        </w:r>
+      </w:hyperlink>
+    </w:p>
+    <w:p>
+      <w:pPr>
+        <w:pStyle w:val="TableofFigures"/>
+        <w:tabs>
+          <w:tab w:val="right" w:leader="dot" w:pos="9350"/>
+        </w:tabs>
+        <w:rPr>
+          <w:rFonts w:eastAsiaTheme="minorEastAsia"/>
+          <w:noProof/>
+        </w:rPr>
+      </w:pPr>
+      <w:hyperlink w:anchor="_Toc487619052" w:history="1">
+        <w:r>
+          <w:rPr>
+            <w:rStyle w:val="Hyperlink"/>
+            <w:noProof/>
+          </w:rPr>
+          <w:t>Figure 5</w:t>
+        </w:r>
+        <w:r>
+          <w:rPr>
+            <w:rStyle w:val="Hyperlink"/>
+            <w:noProof/>
+          </w:rPr>
+          <w:noBreakHyphen/>
+          <w:t>2: Core Implementation</w:t>
+        </w:r>
+        <w:r>
+          <w:rPr>
+            <w:noProof/>
+            <w:webHidden/>
+          </w:rPr>
+          <w:tab/>
+        </w:r>
+        <w:r>
+          <w:rPr>
+            <w:noProof/>
+            <w:webHidden/>
+          </w:rPr>
+          <w:fldChar w:fldCharType="begin"/>
+        </w:r>
+        <w:r>
+          <w:rPr>
+            <w:noProof/>
+            <w:webHidden/>
+          </w:rPr>
+          <w:instrText xml:space="preserve"> PAGEREF _Toc487619052 \h </w:instrText>
+        </w:r>
+        <w:r>
+          <w:rPr>
+            <w:noProof/>
+            <w:webHidden/>
+          </w:rPr>
+        </w:r>
+        <w:r>
+          <w:rPr>
+            <w:noProof/>
+            <w:webHidden/>
+          </w:rPr>
+          <w:fldChar w:fldCharType="separate"/>
+        </w:r>
+        <w:r>
+          <w:rPr>
+            <w:noProof/>
+            <w:webHidden/>
+          </w:rPr>
+          <w:t>12</w:t>
+        </w:r>
+        <w:r>
+          <w:rPr>
+            <w:noProof/>
+            <w:webHidden/>
+          </w:rPr>
+          <w:fldChar w:fldCharType="end"/>
+        </w:r>
+      </w:hyperlink>
+    </w:p>
+    <w:p>
+      <w:r>
+        <w:fldChar w:fldCharType="end"/>
+      </w:r>
     </w:p>
     <w:p/>
     <w:p>
@@ -141,10 +2281,16 @@
       <w:pPr>
         <w:pStyle w:val="Heading1"/>
       </w:pPr>
+      <w:bookmarkStart w:id="0" w:name="_Toc487618947"/>
+      <w:bookmarkStart w:id="1" w:name="_Toc487618962"/>
+      <w:bookmarkStart w:id="2" w:name="_Toc487619041"/>
       <w:r>
         <w:lastRenderedPageBreak/>
         <w:t>Introduction</w:t>
       </w:r>
+      <w:bookmarkEnd w:id="0"/>
+      <w:bookmarkEnd w:id="1"/>
+      <w:bookmarkEnd w:id="2"/>
     </w:p>
     <w:p>
       <w:r>
@@ -155,9 +2301,11 @@
       <w:pPr>
         <w:pStyle w:val="Heading2"/>
       </w:pPr>
+      <w:bookmarkStart w:id="3" w:name="_Toc487618948"/>
       <w:r>
         <w:t>Background</w:t>
       </w:r>
+      <w:bookmarkEnd w:id="3"/>
     </w:p>
     <w:p>
       <w:r>
@@ -299,33 +2447,61 @@
         <w:pStyle w:val="Caption"/>
         <w:jc w:val="center"/>
       </w:pPr>
-      <w:bookmarkStart w:id="0" w:name="_Ref486172620"/>
+      <w:bookmarkStart w:id="4" w:name="_Ref486172620"/>
+      <w:bookmarkStart w:id="5" w:name="_Toc487619042"/>
       <w:r>
         <w:t xml:space="preserve">Figure </w:t>
       </w:r>
-      <w:fldSimple w:instr=" STYLEREF 1 \s ">
-        <w:r>
-          <w:rPr>
-            <w:noProof/>
-          </w:rPr>
-          <w:t>2</w:t>
-        </w:r>
-      </w:fldSimple>
+      <w:r>
+        <w:fldChar w:fldCharType="begin"/>
+      </w:r>
+      <w:r>
+        <w:instrText xml:space="preserve"> STYLEREF 1 \s </w:instrText>
+      </w:r>
+      <w:r>
+        <w:fldChar w:fldCharType="separate"/>
+      </w:r>
+      <w:r>
+        <w:rPr>
+          <w:noProof/>
+        </w:rPr>
+        <w:t>1</w:t>
+      </w:r>
+      <w:r>
+        <w:rPr>
+          <w:noProof/>
+        </w:rPr>
+        <w:fldChar w:fldCharType="end"/>
+      </w:r>
       <w:r>
         <w:noBreakHyphen/>
       </w:r>
-      <w:fldSimple w:instr=" SEQ Figure \* ARABIC \s 1 ">
-        <w:r>
-          <w:rPr>
-            <w:noProof/>
-          </w:rPr>
-          <w:t>1</w:t>
-        </w:r>
-      </w:fldSimple>
-      <w:bookmarkEnd w:id="0"/>
+      <w:r>
+        <w:fldChar w:fldCharType="begin"/>
+      </w:r>
+      <w:r>
+        <w:instrText xml:space="preserve"> SEQ Figure \* ARABIC \s 1 </w:instrText>
+      </w:r>
+      <w:r>
+        <w:fldChar w:fldCharType="separate"/>
+      </w:r>
+      <w:r>
+        <w:rPr>
+          <w:noProof/>
+        </w:rPr>
+        <w:t>1</w:t>
+      </w:r>
+      <w:r>
+        <w:rPr>
+          <w:noProof/>
+        </w:rPr>
+        <w:fldChar w:fldCharType="end"/>
+      </w:r>
+      <w:bookmarkEnd w:id="4"/>
       <w:r>
         <w:t>: SIMF Concept</w:t>
       </w:r>
+      <w:bookmarkEnd w:id="5"/>
     </w:p>
     <w:p>
       <w:r>
@@ -371,10 +2547,12 @@
       <w:pPr>
         <w:pStyle w:val="Heading2"/>
       </w:pPr>
+      <w:bookmarkStart w:id="6" w:name="_Toc487618949"/>
       <w:r>
         <w:lastRenderedPageBreak/>
         <w:t>Analysis</w:t>
       </w:r>
+      <w:bookmarkEnd w:id="6"/>
     </w:p>
     <w:p>
       <w:r>
@@ -461,12 +2639,18 @@
       <w:pPr>
         <w:pStyle w:val="Heading1"/>
       </w:pPr>
+      <w:bookmarkStart w:id="7" w:name="_Toc487618950"/>
+      <w:bookmarkStart w:id="8" w:name="_Toc487618963"/>
+      <w:bookmarkStart w:id="9" w:name="_Toc487619043"/>
       <w:r>
         <w:t xml:space="preserve">The Core CRL </w:t>
       </w:r>
       <w:r>
         <w:t>Representational Entities</w:t>
       </w:r>
+      <w:bookmarkEnd w:id="7"/>
+      <w:bookmarkEnd w:id="8"/>
+      <w:bookmarkEnd w:id="9"/>
     </w:p>
     <w:p>
       <w:r>
@@ -589,33 +2773,61 @@
         <w:pStyle w:val="Caption"/>
         <w:jc w:val="center"/>
       </w:pPr>
-      <w:bookmarkStart w:id="1" w:name="_Ref486255629"/>
+      <w:bookmarkStart w:id="10" w:name="_Ref486255629"/>
+      <w:bookmarkStart w:id="11" w:name="_Toc487619044"/>
       <w:r>
         <w:t xml:space="preserve">Figure </w:t>
       </w:r>
-      <w:fldSimple w:instr=" STYLEREF 1 \s ">
-        <w:r>
-          <w:rPr>
-            <w:noProof/>
-          </w:rPr>
-          <w:t>3</w:t>
-        </w:r>
-      </w:fldSimple>
+      <w:r>
+        <w:fldChar w:fldCharType="begin"/>
+      </w:r>
+      <w:r>
+        <w:instrText xml:space="preserve"> STYLEREF 1 \s </w:instrText>
+      </w:r>
+      <w:r>
+        <w:fldChar w:fldCharType="separate"/>
+      </w:r>
+      <w:r>
+        <w:rPr>
+          <w:noProof/>
+        </w:rPr>
+        <w:t>2</w:t>
+      </w:r>
+      <w:r>
+        <w:rPr>
+          <w:noProof/>
+        </w:rPr>
+        <w:fldChar w:fldCharType="end"/>
+      </w:r>
       <w:r>
         <w:noBreakHyphen/>
       </w:r>
-      <w:fldSimple w:instr=" SEQ Figure \* ARABIC \s 1 ">
-        <w:r>
-          <w:rPr>
-            <w:noProof/>
-          </w:rPr>
-          <w:t>1</w:t>
-        </w:r>
-      </w:fldSimple>
-      <w:bookmarkEnd w:id="1"/>
+      <w:r>
+        <w:fldChar w:fldCharType="begin"/>
+      </w:r>
+      <w:r>
+        <w:instrText xml:space="preserve"> SEQ Figure \* ARABIC \s 1 </w:instrText>
+      </w:r>
+      <w:r>
+        <w:fldChar w:fldCharType="separate"/>
+      </w:r>
+      <w:r>
+        <w:rPr>
+          <w:noProof/>
+        </w:rPr>
+        <w:t>1</w:t>
+      </w:r>
+      <w:r>
+        <w:rPr>
+          <w:noProof/>
+        </w:rPr>
+        <w:fldChar w:fldCharType="end"/>
+      </w:r>
+      <w:bookmarkEnd w:id="10"/>
       <w:r>
         <w:t>: Core CRL Representational Entities</w:t>
       </w:r>
+      <w:bookmarkEnd w:id="11"/>
     </w:p>
     <w:p>
       <w:r>
@@ -633,9 +2845,11 @@
       <w:pPr>
         <w:pStyle w:val="Heading2"/>
       </w:pPr>
+      <w:bookmarkStart w:id="12" w:name="_Toc487618951"/>
       <w:r>
         <w:t>Reference</w:t>
       </w:r>
+      <w:bookmarkEnd w:id="12"/>
     </w:p>
     <w:p>
       <w:r>
@@ -784,30 +2998,57 @@
         <w:pStyle w:val="Caption"/>
         <w:jc w:val="center"/>
       </w:pPr>
-      <w:bookmarkStart w:id="2" w:name="_Ref486257551"/>
+      <w:bookmarkStart w:id="13" w:name="_Ref486257551"/>
+      <w:bookmarkStart w:id="14" w:name="_Toc487619045"/>
       <w:r>
         <w:t xml:space="preserve">Figure </w:t>
       </w:r>
-      <w:fldSimple w:instr=" STYLEREF 1 \s ">
-        <w:r>
-          <w:rPr>
-            <w:noProof/>
-          </w:rPr>
-          <w:t>3</w:t>
-        </w:r>
-      </w:fldSimple>
+      <w:r>
+        <w:fldChar w:fldCharType="begin"/>
+      </w:r>
+      <w:r>
+        <w:instrText xml:space="preserve"> STYLEREF 1 \s </w:instrText>
+      </w:r>
+      <w:r>
+        <w:fldChar w:fldCharType="separate"/>
+      </w:r>
+      <w:r>
+        <w:rPr>
+          <w:noProof/>
+        </w:rPr>
+        <w:t>2</w:t>
+      </w:r>
+      <w:r>
+        <w:rPr>
+          <w:noProof/>
+        </w:rPr>
+        <w:fldChar w:fldCharType="end"/>
+      </w:r>
       <w:r>
         <w:noBreakHyphen/>
       </w:r>
-      <w:fldSimple w:instr=" SEQ Figure \* ARABIC \s 1 ">
-        <w:r>
-          <w:rPr>
-            <w:noProof/>
-          </w:rPr>
-          <w:t>2</w:t>
-        </w:r>
-      </w:fldSimple>
-      <w:bookmarkEnd w:id="2"/>
+      <w:r>
+        <w:fldChar w:fldCharType="begin"/>
+      </w:r>
+      <w:r>
+        <w:instrText xml:space="preserve"> SEQ Figure \* ARABIC \s 1 </w:instrText>
+      </w:r>
+      <w:r>
+        <w:fldChar w:fldCharType="separate"/>
+      </w:r>
+      <w:r>
+        <w:rPr>
+          <w:noProof/>
+        </w:rPr>
+        <w:t>2</w:t>
+      </w:r>
+      <w:r>
+        <w:rPr>
+          <w:noProof/>
+        </w:rPr>
+        <w:fldChar w:fldCharType="end"/>
+      </w:r>
+      <w:bookmarkEnd w:id="13"/>
       <w:r>
         <w:t>: Representing an Association</w:t>
       </w:r>
@@ -817,14 +3058,17 @@
         </w:rPr>
         <w:footnoteReference w:id="3"/>
       </w:r>
+      <w:bookmarkEnd w:id="14"/>
     </w:p>
     <w:p>
       <w:pPr>
         <w:pStyle w:val="Heading2"/>
       </w:pPr>
+      <w:bookmarkStart w:id="15" w:name="_Toc487618952"/>
       <w:r>
         <w:t>Refinement</w:t>
       </w:r>
+      <w:bookmarkEnd w:id="15"/>
     </w:p>
     <w:p>
       <w:r>
@@ -909,12 +3153,18 @@
       <w:pPr>
         <w:pStyle w:val="Heading1"/>
       </w:pPr>
+      <w:bookmarkStart w:id="16" w:name="_Toc487618953"/>
+      <w:bookmarkStart w:id="17" w:name="_Toc487618964"/>
+      <w:bookmarkStart w:id="18" w:name="_Toc487619046"/>
       <w:r>
         <w:t>Grounding</w:t>
       </w:r>
       <w:r>
         <w:t xml:space="preserve"> the Model</w:t>
       </w:r>
+      <w:bookmarkEnd w:id="16"/>
+      <w:bookmarkEnd w:id="17"/>
+      <w:bookmarkEnd w:id="18"/>
     </w:p>
     <w:p>
       <w:r>
@@ -1007,7 +3257,7 @@
         <w:rPr>
           <w:noProof/>
         </w:rPr>
-        <w:t>3</w:t>
+        <w:t>1</w:t>
       </w:r>
       <w:r>
         <w:fldChar w:fldCharType="end"/>
@@ -1123,33 +3373,61 @@
         <w:pStyle w:val="Caption"/>
         <w:jc w:val="center"/>
       </w:pPr>
-      <w:bookmarkStart w:id="3" w:name="_Ref486320331"/>
+      <w:bookmarkStart w:id="19" w:name="_Ref486320331"/>
+      <w:bookmarkStart w:id="20" w:name="_Toc487619047"/>
       <w:r>
         <w:t xml:space="preserve">Figure </w:t>
       </w:r>
-      <w:fldSimple w:instr=" STYLEREF 1 \s ">
-        <w:r>
-          <w:rPr>
-            <w:noProof/>
-          </w:rPr>
-          <w:t>4</w:t>
-        </w:r>
-      </w:fldSimple>
+      <w:r>
+        <w:fldChar w:fldCharType="begin"/>
+      </w:r>
+      <w:r>
+        <w:instrText xml:space="preserve"> STYLEREF 1 \s </w:instrText>
+      </w:r>
+      <w:r>
+        <w:fldChar w:fldCharType="separate"/>
+      </w:r>
+      <w:r>
+        <w:rPr>
+          <w:noProof/>
+        </w:rPr>
+        <w:t>3</w:t>
+      </w:r>
+      <w:r>
+        <w:rPr>
+          <w:noProof/>
+        </w:rPr>
+        <w:fldChar w:fldCharType="end"/>
+      </w:r>
       <w:r>
         <w:noBreakHyphen/>
       </w:r>
-      <w:fldSimple w:instr=" SEQ Figure \* ARABIC \s 1 ">
-        <w:r>
-          <w:rPr>
-            <w:noProof/>
-          </w:rPr>
-          <w:t>1</w:t>
-        </w:r>
-      </w:fldSimple>
-      <w:bookmarkEnd w:id="3"/>
+      <w:r>
+        <w:fldChar w:fldCharType="begin"/>
+      </w:r>
+      <w:r>
+        <w:instrText xml:space="preserve"> SEQ Figure \* ARABIC \s 1 </w:instrText>
+      </w:r>
+      <w:r>
+        <w:fldChar w:fldCharType="separate"/>
+      </w:r>
+      <w:r>
+        <w:rPr>
+          <w:noProof/>
+        </w:rPr>
+        <w:t>1</w:t>
+      </w:r>
+      <w:r>
+        <w:rPr>
+          <w:noProof/>
+        </w:rPr>
+        <w:fldChar w:fldCharType="end"/>
+      </w:r>
+      <w:bookmarkEnd w:id="19"/>
       <w:r>
         <w:t>: Partially Grounded Model</w:t>
       </w:r>
+      <w:bookmarkEnd w:id="20"/>
     </w:p>
     <w:p>
       <w:r>
@@ -1183,7 +3461,7 @@
         <w:rPr>
           <w:noProof/>
         </w:rPr>
-        <w:t>4</w:t>
+        <w:t>2</w:t>
       </w:r>
       <w:r>
         <w:fldChar w:fldCharType="end"/>
@@ -1202,10 +3480,10 @@
         </w:rPr>
         <w:lastRenderedPageBreak/>
         <w:drawing>
-          <wp:inline distT="0" distB="0" distL="0" distR="0" wp14:anchorId="434ACF6F" wp14:editId="2E6D97DD">
-            <wp:extent cx="5943600" cy="6393815"/>
-            <wp:effectExtent l="0" t="0" r="0" b="6985"/>
-            <wp:docPr id="13" name="Picture 13"/>
+          <wp:inline distT="0" distB="0" distL="0" distR="0">
+            <wp:extent cx="5793638" cy="6430010"/>
+            <wp:effectExtent l="0" t="0" r="0" b="8890"/>
+            <wp:docPr id="3" name="Picture 3"/>
             <wp:cNvGraphicFramePr>
               <a:graphicFrameLocks xmlns:a="http://schemas.openxmlformats.org/drawingml/2006/main" noChangeAspect="1"/>
             </wp:cNvGraphicFramePr>
@@ -1213,23 +3491,36 @@
               <a:graphicData uri="http://schemas.openxmlformats.org/drawingml/2006/picture">
                 <pic:pic xmlns:pic="http://schemas.openxmlformats.org/drawingml/2006/picture">
                   <pic:nvPicPr>
-                    <pic:cNvPr id="1" name=""/>
-                    <pic:cNvPicPr/>
+                    <pic:cNvPr id="0" name="Picture 1"/>
+                    <pic:cNvPicPr>
+                      <a:picLocks noChangeAspect="1" noChangeArrowheads="1"/>
+                    </pic:cNvPicPr>
                   </pic:nvPicPr>
                   <pic:blipFill>
-                    <a:blip r:embed="rId12"/>
+                    <a:blip r:embed="rId12">
+                      <a:extLst>
+                        <a:ext uri="{28A0092B-C50C-407E-A947-70E740481C1C}">
+                          <a14:useLocalDpi xmlns:a14="http://schemas.microsoft.com/office/drawing/2010/main" val="0"/>
+                        </a:ext>
+                      </a:extLst>
+                    </a:blip>
+                    <a:srcRect/>
                     <a:stretch>
                       <a:fillRect/>
                     </a:stretch>
                   </pic:blipFill>
-                  <pic:spPr>
+                  <pic:spPr bwMode="auto">
                     <a:xfrm>
                       <a:off x="0" y="0"/>
-                      <a:ext cx="5943600" cy="6393815"/>
+                      <a:ext cx="5801992" cy="6439281"/>
                     </a:xfrm>
                     <a:prstGeom prst="rect">
                       <a:avLst/>
                     </a:prstGeom>
+                    <a:noFill/>
+                    <a:ln>
+                      <a:noFill/>
+                    </a:ln>
                   </pic:spPr>
                 </pic:pic>
               </a:graphicData>
@@ -1243,38 +3534,67 @@
         <w:pStyle w:val="Caption"/>
         <w:jc w:val="center"/>
       </w:pPr>
-      <w:bookmarkStart w:id="4" w:name="_Ref486322932"/>
+      <w:bookmarkStart w:id="21" w:name="_Ref486322932"/>
+      <w:bookmarkStart w:id="22" w:name="_Toc487619048"/>
       <w:r>
         <w:t xml:space="preserve">Figure </w:t>
       </w:r>
-      <w:fldSimple w:instr=" STYLEREF 1 \s ">
-        <w:r>
-          <w:rPr>
-            <w:noProof/>
-          </w:rPr>
-          <w:t>4</w:t>
-        </w:r>
-      </w:fldSimple>
+      <w:r>
+        <w:fldChar w:fldCharType="begin"/>
+      </w:r>
+      <w:r>
+        <w:instrText xml:space="preserve"> STYLEREF 1 \s </w:instrText>
+      </w:r>
+      <w:r>
+        <w:fldChar w:fldCharType="separate"/>
+      </w:r>
+      <w:r>
+        <w:rPr>
+          <w:noProof/>
+        </w:rPr>
+        <w:t>3</w:t>
+      </w:r>
+      <w:r>
+        <w:rPr>
+          <w:noProof/>
+        </w:rPr>
+        <w:fldChar w:fldCharType="end"/>
+      </w:r>
       <w:r>
         <w:noBreakHyphen/>
       </w:r>
-      <w:fldSimple w:instr=" SEQ Figure \* ARABIC \s 1 ">
-        <w:r>
-          <w:rPr>
-            <w:noProof/>
-          </w:rPr>
-          <w:t>2</w:t>
-        </w:r>
-      </w:fldSimple>
-      <w:bookmarkEnd w:id="4"/>
+      <w:r>
+        <w:fldChar w:fldCharType="begin"/>
+      </w:r>
+      <w:r>
+        <w:instrText xml:space="preserve"> SEQ Figure \* ARABIC \s 1 </w:instrText>
+      </w:r>
+      <w:r>
+        <w:fldChar w:fldCharType="separate"/>
+      </w:r>
+      <w:r>
+        <w:rPr>
+          <w:noProof/>
+        </w:rPr>
+        <w:t>2</w:t>
+      </w:r>
+      <w:r>
+        <w:rPr>
+          <w:noProof/>
+        </w:rPr>
+        <w:fldChar w:fldCharType="end"/>
+      </w:r>
+      <w:bookmarkEnd w:id="21"/>
       <w:r>
         <w:t>: Fully Grounded Model</w:t>
       </w:r>
+      <w:bookmarkEnd w:id="22"/>
     </w:p>
     <w:p>
       <w:pPr>
         <w:pStyle w:val="Heading2"/>
       </w:pPr>
+      <w:bookmarkStart w:id="23" w:name="_Toc487618954"/>
       <w:proofErr w:type="spellStart"/>
       <w:r>
         <w:t>BaseElement</w:t>
@@ -1283,6 +3603,7 @@
       <w:r>
         <w:t xml:space="preserve"> Attributes</w:t>
       </w:r>
+      <w:bookmarkEnd w:id="23"/>
     </w:p>
     <w:p>
       <w:r>
@@ -1331,6 +3652,7 @@
       <w:pPr>
         <w:pStyle w:val="Heading2"/>
       </w:pPr>
+      <w:bookmarkStart w:id="24" w:name="_Toc487618955"/>
       <w:proofErr w:type="spellStart"/>
       <w:r>
         <w:t>ElementPointer</w:t>
@@ -1347,6 +3669,7 @@
       <w:r>
         <w:t xml:space="preserve"> Roles</w:t>
       </w:r>
+      <w:bookmarkEnd w:id="24"/>
     </w:p>
     <w:p>
       <w:r>
@@ -1404,9 +3727,11 @@
       <w:pPr>
         <w:pStyle w:val="Heading2"/>
       </w:pPr>
+      <w:bookmarkStart w:id="25" w:name="_Toc487618956"/>
       <w:r>
         <w:t>Versioning</w:t>
       </w:r>
+      <w:bookmarkEnd w:id="25"/>
     </w:p>
     <w:p>
       <w:r>
@@ -1446,9 +3771,11 @@
       <w:pPr>
         <w:pStyle w:val="Heading2"/>
       </w:pPr>
+      <w:bookmarkStart w:id="26" w:name="_Toc487618957"/>
       <w:r>
         <w:t>Making It Executable</w:t>
       </w:r>
+      <w:bookmarkEnd w:id="26"/>
     </w:p>
     <w:p>
       <w:r>
@@ -1491,7 +3818,7 @@
         <w:rPr>
           <w:noProof/>
         </w:rPr>
-        <w:t>4</w:t>
+        <w:t>3</w:t>
       </w:r>
       <w:r>
         <w:noBreakHyphen/>
@@ -1591,33 +3918,61 @@
         <w:pStyle w:val="Caption"/>
         <w:jc w:val="center"/>
       </w:pPr>
-      <w:bookmarkStart w:id="5" w:name="_Ref487105909"/>
+      <w:bookmarkStart w:id="27" w:name="_Ref487105909"/>
+      <w:bookmarkStart w:id="28" w:name="_Toc487619049"/>
       <w:r>
         <w:t xml:space="preserve">Figure </w:t>
       </w:r>
-      <w:fldSimple w:instr=" STYLEREF 1 \s ">
-        <w:r>
-          <w:rPr>
-            <w:noProof/>
-          </w:rPr>
-          <w:t>4</w:t>
-        </w:r>
-      </w:fldSimple>
+      <w:r>
+        <w:fldChar w:fldCharType="begin"/>
+      </w:r>
+      <w:r>
+        <w:instrText xml:space="preserve"> STYLEREF 1 \s </w:instrText>
+      </w:r>
+      <w:r>
+        <w:fldChar w:fldCharType="separate"/>
+      </w:r>
+      <w:r>
+        <w:rPr>
+          <w:noProof/>
+        </w:rPr>
+        <w:t>3</w:t>
+      </w:r>
+      <w:r>
+        <w:rPr>
+          <w:noProof/>
+        </w:rPr>
+        <w:fldChar w:fldCharType="end"/>
+      </w:r>
       <w:r>
         <w:noBreakHyphen/>
       </w:r>
-      <w:fldSimple w:instr=" SEQ Figure \* ARABIC \s 1 ">
-        <w:r>
-          <w:rPr>
-            <w:noProof/>
-          </w:rPr>
-          <w:t>3</w:t>
-        </w:r>
-      </w:fldSimple>
-      <w:bookmarkEnd w:id="5"/>
+      <w:r>
+        <w:fldChar w:fldCharType="begin"/>
+      </w:r>
+      <w:r>
+        <w:instrText xml:space="preserve"> SEQ Figure \* ARABIC \s 1 </w:instrText>
+      </w:r>
+      <w:r>
+        <w:fldChar w:fldCharType="separate"/>
+      </w:r>
+      <w:r>
+        <w:rPr>
+          <w:noProof/>
+        </w:rPr>
+        <w:t>3</w:t>
+      </w:r>
+      <w:r>
+        <w:rPr>
+          <w:noProof/>
+        </w:rPr>
+        <w:fldChar w:fldCharType="end"/>
+      </w:r>
+      <w:bookmarkEnd w:id="27"/>
       <w:r>
         <w:t>: Execution Concepts</w:t>
       </w:r>
+      <w:bookmarkEnd w:id="28"/>
     </w:p>
     <w:p>
       <w:r>
@@ -1637,16 +3992,20 @@
       <w:r>
         <w:t xml:space="preserve"> that triggered the execution. Note that the change notification may be the result of an underlying notification and that this history is conveyed as part of the change notification.</w:t>
       </w:r>
-      <w:bookmarkStart w:id="6" w:name="_GoBack"/>
-      <w:bookmarkEnd w:id="6"/>
     </w:p>
     <w:p>
       <w:pPr>
         <w:pStyle w:val="Heading1"/>
       </w:pPr>
+      <w:bookmarkStart w:id="29" w:name="_Toc487618958"/>
+      <w:bookmarkStart w:id="30" w:name="_Toc487618965"/>
+      <w:bookmarkStart w:id="31" w:name="_Toc487619050"/>
       <w:r>
         <w:t>Go Implementation</w:t>
       </w:r>
+      <w:bookmarkEnd w:id="29"/>
+      <w:bookmarkEnd w:id="30"/>
+      <w:bookmarkEnd w:id="31"/>
     </w:p>
     <w:p>
       <w:r>
@@ -1682,10 +4041,12 @@
       <w:pPr>
         <w:pStyle w:val="Heading2"/>
       </w:pPr>
+      <w:bookmarkStart w:id="32" w:name="_Toc487618959"/>
       <w:r>
         <w:lastRenderedPageBreak/>
         <w:t>Core Interfaces</w:t>
       </w:r>
+      <w:bookmarkEnd w:id="32"/>
     </w:p>
     <w:p>
       <w:pPr>
@@ -1696,10 +4057,10 @@
           <w:noProof/>
         </w:rPr>
         <w:drawing>
-          <wp:inline distT="0" distB="0" distL="0" distR="0" wp14:anchorId="15532036" wp14:editId="626FC5B9">
-            <wp:extent cx="5943600" cy="6785610"/>
+          <wp:inline distT="0" distB="0" distL="0" distR="0">
+            <wp:extent cx="6027725" cy="5969000"/>
             <wp:effectExtent l="0" t="0" r="0" b="0"/>
-            <wp:docPr id="1" name="Picture 1"/>
+            <wp:docPr id="5" name="Picture 5"/>
             <wp:cNvGraphicFramePr>
               <a:graphicFrameLocks xmlns:a="http://schemas.openxmlformats.org/drawingml/2006/main" noChangeAspect="1"/>
             </wp:cNvGraphicFramePr>
@@ -1707,23 +4068,36 @@
               <a:graphicData uri="http://schemas.openxmlformats.org/drawingml/2006/picture">
                 <pic:pic xmlns:pic="http://schemas.openxmlformats.org/drawingml/2006/picture">
                   <pic:nvPicPr>
-                    <pic:cNvPr id="1" name=""/>
-                    <pic:cNvPicPr/>
+                    <pic:cNvPr id="0" name="Picture 2"/>
+                    <pic:cNvPicPr>
+                      <a:picLocks noChangeAspect="1" noChangeArrowheads="1"/>
+                    </pic:cNvPicPr>
                   </pic:nvPicPr>
                   <pic:blipFill>
-                    <a:blip r:embed="rId15"/>
+                    <a:blip r:embed="rId15">
+                      <a:extLst>
+                        <a:ext uri="{28A0092B-C50C-407E-A947-70E740481C1C}">
+                          <a14:useLocalDpi xmlns:a14="http://schemas.microsoft.com/office/drawing/2010/main" val="0"/>
+                        </a:ext>
+                      </a:extLst>
+                    </a:blip>
+                    <a:srcRect/>
                     <a:stretch>
                       <a:fillRect/>
                     </a:stretch>
                   </pic:blipFill>
-                  <pic:spPr>
+                  <pic:spPr bwMode="auto">
                     <a:xfrm>
                       <a:off x="0" y="0"/>
-                      <a:ext cx="5943600" cy="6785610"/>
+                      <a:ext cx="6034925" cy="5976130"/>
                     </a:xfrm>
                     <a:prstGeom prst="rect">
                       <a:avLst/>
                     </a:prstGeom>
+                    <a:noFill/>
+                    <a:ln>
+                      <a:noFill/>
+                    </a:ln>
                   </pic:spPr>
                 </pic:pic>
               </a:graphicData>
@@ -1737,54 +4111,85 @@
         <w:pStyle w:val="Caption"/>
         <w:jc w:val="center"/>
       </w:pPr>
+      <w:bookmarkStart w:id="33" w:name="_Toc487619051"/>
       <w:r>
         <w:t xml:space="preserve">Figure </w:t>
       </w:r>
-      <w:fldSimple w:instr=" STYLEREF 1 \s ">
-        <w:r>
-          <w:rPr>
-            <w:noProof/>
-          </w:rPr>
-          <w:t>5</w:t>
-        </w:r>
-      </w:fldSimple>
+      <w:r>
+        <w:fldChar w:fldCharType="begin"/>
+      </w:r>
+      <w:r>
+        <w:instrText xml:space="preserve"> STYLEREF 1 \s </w:instrText>
+      </w:r>
+      <w:r>
+        <w:fldChar w:fldCharType="separate"/>
+      </w:r>
+      <w:r>
+        <w:rPr>
+          <w:noProof/>
+        </w:rPr>
+        <w:t>4</w:t>
+      </w:r>
+      <w:r>
+        <w:rPr>
+          <w:noProof/>
+        </w:rPr>
+        <w:fldChar w:fldCharType="end"/>
+      </w:r>
       <w:r>
         <w:noBreakHyphen/>
       </w:r>
-      <w:fldSimple w:instr=" SEQ Figure \* ARABIC \s 1 ">
-        <w:r>
-          <w:rPr>
-            <w:noProof/>
-          </w:rPr>
-          <w:t>1</w:t>
-        </w:r>
-      </w:fldSimple>
+      <w:r>
+        <w:fldChar w:fldCharType="begin"/>
+      </w:r>
+      <w:r>
+        <w:instrText xml:space="preserve"> SEQ Figure \* ARABIC \s 1 </w:instrText>
+      </w:r>
+      <w:r>
+        <w:fldChar w:fldCharType="separate"/>
+      </w:r>
+      <w:r>
+        <w:rPr>
+          <w:noProof/>
+        </w:rPr>
+        <w:t>1</w:t>
+      </w:r>
+      <w:r>
+        <w:rPr>
+          <w:noProof/>
+        </w:rPr>
+        <w:fldChar w:fldCharType="end"/>
+      </w:r>
       <w:r>
         <w:t>: CRL Core Interfaces</w:t>
       </w:r>
+      <w:bookmarkEnd w:id="33"/>
     </w:p>
     <w:p>
       <w:pPr>
         <w:pStyle w:val="Heading2"/>
       </w:pPr>
+      <w:bookmarkStart w:id="34" w:name="_Toc487618960"/>
       <w:r>
         <w:lastRenderedPageBreak/>
         <w:t>Core Implementation</w:t>
       </w:r>
+      <w:bookmarkEnd w:id="34"/>
     </w:p>
     <w:p>
       <w:pPr>
         <w:keepNext/>
       </w:pPr>
+      <w:bookmarkStart w:id="35" w:name="_GoBack"/>
       <w:r>
         <w:rPr>
           <w:noProof/>
         </w:rPr>
         <w:drawing>
-          <wp:inline distT="0" distB="0" distL="0" distR="0" wp14:anchorId="1509F6AD" wp14:editId="53BC7E5C">
-            <wp:extent cx="5943600" cy="6097270"/>
+          <wp:inline distT="0" distB="0" distL="0" distR="0">
+            <wp:extent cx="6217920" cy="7223760"/>
             <wp:effectExtent l="0" t="0" r="0" b="0"/>
-            <wp:docPr id="14" name="Picture 14"/>
+            <wp:docPr id="9" name="Picture 9"/>
             <wp:cNvGraphicFramePr>
               <a:graphicFrameLocks xmlns:a="http://schemas.openxmlformats.org/drawingml/2006/main" noChangeAspect="1"/>
             </wp:cNvGraphicFramePr>
@@ -1792,23 +4197,36 @@
               <a:graphicData uri="http://schemas.openxmlformats.org/drawingml/2006/picture">
                 <pic:pic xmlns:pic="http://schemas.openxmlformats.org/drawingml/2006/picture">
                   <pic:nvPicPr>
-                    <pic:cNvPr id="1" name=""/>
-                    <pic:cNvPicPr/>
+                    <pic:cNvPr id="0" name="Picture 4"/>
+                    <pic:cNvPicPr>
+                      <a:picLocks noChangeAspect="1" noChangeArrowheads="1"/>
+                    </pic:cNvPicPr>
                   </pic:nvPicPr>
                   <pic:blipFill>
-                    <a:blip r:embed="rId16"/>
+                    <a:blip r:embed="rId16">
+                      <a:extLst>
+                        <a:ext uri="{28A0092B-C50C-407E-A947-70E740481C1C}">
+                          <a14:useLocalDpi xmlns:a14="http://schemas.microsoft.com/office/drawing/2010/main" val="0"/>
+                        </a:ext>
+                      </a:extLst>
+                    </a:blip>
+                    <a:srcRect/>
                     <a:stretch>
                       <a:fillRect/>
                     </a:stretch>
                   </pic:blipFill>
-                  <pic:spPr>
+                  <pic:spPr bwMode="auto">
                     <a:xfrm>
                       <a:off x="0" y="0"/>
-                      <a:ext cx="5943600" cy="6097270"/>
+                      <a:ext cx="6224197" cy="7231052"/>
                     </a:xfrm>
                     <a:prstGeom prst="rect">
                       <a:avLst/>
                     </a:prstGeom>
+                    <a:noFill/>
+                    <a:ln>
+                      <a:noFill/>
+                    </a:ln>
                   </pic:spPr>
                 </pic:pic>
               </a:graphicData>
@@ -1822,31 +4240,60 @@
         <w:pStyle w:val="Caption"/>
         <w:jc w:val="center"/>
       </w:pPr>
+      <w:bookmarkStart w:id="36" w:name="_Toc487619052"/>
+      <w:bookmarkEnd w:id="35"/>
       <w:r>
         <w:t xml:space="preserve">Figure </w:t>
       </w:r>
-      <w:fldSimple w:instr=" STYLEREF 1 \s ">
-        <w:r>
-          <w:rPr>
-            <w:noProof/>
-          </w:rPr>
-          <w:t>5</w:t>
-        </w:r>
-      </w:fldSimple>
+      <w:r>
+        <w:fldChar w:fldCharType="begin"/>
+      </w:r>
+      <w:r>
+        <w:instrText xml:space="preserve"> STYLEREF 1 \s </w:instrText>
+      </w:r>
+      <w:r>
+        <w:fldChar w:fldCharType="separate"/>
+      </w:r>
+      <w:r>
+        <w:rPr>
+          <w:noProof/>
+        </w:rPr>
+        <w:t>4</w:t>
+      </w:r>
+      <w:r>
+        <w:rPr>
+          <w:noProof/>
+        </w:rPr>
+        <w:fldChar w:fldCharType="end"/>
+      </w:r>
       <w:r>
         <w:noBreakHyphen/>
       </w:r>
-      <w:fldSimple w:instr=" SEQ Figure \* ARABIC \s 1 ">
-        <w:r>
-          <w:rPr>
-            <w:noProof/>
-          </w:rPr>
-          <w:t>2</w:t>
-        </w:r>
-      </w:fldSimple>
+      <w:r>
+        <w:fldChar w:fldCharType="begin"/>
+      </w:r>
+      <w:r>
+        <w:instrText xml:space="preserve"> SEQ Figure \* ARABIC \s 1 </w:instrText>
+      </w:r>
+      <w:r>
+        <w:fldChar w:fldCharType="separate"/>
+      </w:r>
+      <w:r>
+        <w:rPr>
+          <w:noProof/>
+        </w:rPr>
+        <w:t>2</w:t>
+      </w:r>
+      <w:r>
+        <w:rPr>
+          <w:noProof/>
+        </w:rPr>
+        <w:fldChar w:fldCharType="end"/>
+      </w:r>
       <w:r>
         <w:t>: Core Implementation</w:t>
       </w:r>
+      <w:bookmarkEnd w:id="36"/>
     </w:p>
     <w:p/>
     <w:sectPr>
@@ -3274,6 +5721,42 @@
       <w:shd w:val="clear" w:color="auto" w:fill="E6E6E6"/>
     </w:rPr>
   </w:style>
+  <w:style w:type="paragraph" w:styleId="TOC1">
+    <w:name w:val="toc 1"/>
+    <w:basedOn w:val="Normal"/>
+    <w:next w:val="Normal"/>
+    <w:autoRedefine/>
+    <w:uiPriority w:val="39"/>
+    <w:unhideWhenUsed/>
+    <w:rsid w:val="00A85E37"/>
+    <w:pPr>
+      <w:spacing w:after="100"/>
+    </w:pPr>
+  </w:style>
+  <w:style w:type="paragraph" w:styleId="TOC2">
+    <w:name w:val="toc 2"/>
+    <w:basedOn w:val="Normal"/>
+    <w:next w:val="Normal"/>
+    <w:autoRedefine/>
+    <w:uiPriority w:val="39"/>
+    <w:unhideWhenUsed/>
+    <w:rsid w:val="00A85E37"/>
+    <w:pPr>
+      <w:spacing w:after="100"/>
+      <w:ind w:left="220"/>
+    </w:pPr>
+  </w:style>
+  <w:style w:type="paragraph" w:styleId="TableofFigures">
+    <w:name w:val="table of figures"/>
+    <w:basedOn w:val="Normal"/>
+    <w:next w:val="Normal"/>
+    <w:uiPriority w:val="99"/>
+    <w:unhideWhenUsed/>
+    <w:rsid w:val="00EE5133"/>
+    <w:pPr>
+      <w:spacing w:after="0"/>
+    </w:pPr>
+  </w:style>
 </w:styles>
 </file>
 
@@ -3577,7 +6060,7 @@
 </file>
 
 <file path=customXml/itemProps1.xml><?xml version="1.0" encoding="utf-8"?>
-<ds:datastoreItem xmlns:ds="http://schemas.openxmlformats.org/officeDocument/2006/customXml" ds:itemID="{992E1175-121D-4A4C-B2AC-E9C5B516BA47}">
+<ds:datastoreItem xmlns:ds="http://schemas.openxmlformats.org/officeDocument/2006/customXml" ds:itemID="{8E97193B-0C29-4033-A4C9-F000F308EB08}">
   <ds:schemaRefs>
     <ds:schemaRef ds:uri="http://schemas.openxmlformats.org/officeDocument/2006/bibliography"/>
   </ds:schemaRefs>

</xml_diff>

<commit_message>
Added enumerations to core; changed some Get.. visibility
</commit_message>
<xml_diff>
--- a/activeCRL/docs/ActiveCRL.docx
+++ b/activeCRL/docs/ActiveCRL.docx
@@ -72,6 +72,8 @@
       <w:sdtPr>
         <w:rPr>
           <w:rFonts w:asciiTheme="minorHAnsi" w:eastAsiaTheme="minorHAnsi" w:hAnsiTheme="minorHAnsi" w:cstheme="minorBidi"/>
+          <w:spacing w:val="0"/>
+          <w:kern w:val="0"/>
           <w:sz w:val="22"/>
           <w:szCs w:val="22"/>
         </w:rPr>
@@ -86,8 +88,6 @@
           <w:b/>
           <w:bCs/>
           <w:noProof/>
-          <w:spacing w:val="0"/>
-          <w:kern w:val="0"/>
         </w:rPr>
       </w:sdtEndPr>
       <w:sdtContent>
@@ -3769,38 +3769,199 @@
     </w:p>
     <w:p>
       <w:pPr>
+        <w:pStyle w:val="Heading1"/>
+      </w:pPr>
+      <w:bookmarkStart w:id="26" w:name="_Toc487618958"/>
+      <w:bookmarkStart w:id="27" w:name="_Toc487618965"/>
+      <w:bookmarkStart w:id="28" w:name="_Toc487619050"/>
+      <w:r>
+        <w:lastRenderedPageBreak/>
+        <w:t>Core Representations</w:t>
+      </w:r>
+    </w:p>
+    <w:p>
+      <w:pPr>
         <w:pStyle w:val="Heading2"/>
       </w:pPr>
-      <w:bookmarkStart w:id="26" w:name="_Toc487618957"/>
+      <w:proofErr w:type="spellStart"/>
+      <w:r>
+        <w:t>BaseElement</w:t>
+      </w:r>
+      <w:proofErr w:type="spellEnd"/>
+    </w:p>
+    <w:p>
+      <w:pPr>
+        <w:pStyle w:val="Heading2"/>
+      </w:pPr>
+      <w:bookmarkStart w:id="29" w:name="_GoBack"/>
+      <w:proofErr w:type="spellStart"/>
+      <w:r>
+        <w:t>BaseElementPointer</w:t>
+      </w:r>
+      <w:proofErr w:type="spellEnd"/>
+    </w:p>
+    <w:p>
+      <w:pPr>
+        <w:pStyle w:val="Heading2"/>
+      </w:pPr>
+      <w:proofErr w:type="spellStart"/>
+      <w:r>
+        <w:t>BaseElementReference</w:t>
+      </w:r>
+      <w:proofErr w:type="spellEnd"/>
+    </w:p>
+    <w:p>
+      <w:pPr>
+        <w:pStyle w:val="Heading2"/>
+      </w:pPr>
+      <w:r>
+        <w:t>Element</w:t>
+      </w:r>
+    </w:p>
+    <w:p>
+      <w:pPr>
+        <w:pStyle w:val="Heading2"/>
+      </w:pPr>
+      <w:proofErr w:type="spellStart"/>
+      <w:r>
+        <w:t>ElementPointer</w:t>
+      </w:r>
+      <w:proofErr w:type="spellEnd"/>
+    </w:p>
+    <w:p>
+      <w:pPr>
+        <w:pStyle w:val="Heading2"/>
+      </w:pPr>
+      <w:proofErr w:type="spellStart"/>
+      <w:r>
+        <w:t>ElementPointerPointer</w:t>
+      </w:r>
+      <w:proofErr w:type="spellEnd"/>
+    </w:p>
+    <w:p>
+      <w:pPr>
+        <w:pStyle w:val="Heading2"/>
+      </w:pPr>
+      <w:proofErr w:type="spellStart"/>
+      <w:r>
+        <w:t>ElementPointerReference</w:t>
+      </w:r>
+      <w:proofErr w:type="spellEnd"/>
+    </w:p>
+    <w:p>
+      <w:pPr>
+        <w:pStyle w:val="Heading2"/>
+      </w:pPr>
+      <w:proofErr w:type="spellStart"/>
+      <w:r>
+        <w:t>ElementPointerRole</w:t>
+      </w:r>
+      <w:proofErr w:type="spellEnd"/>
+    </w:p>
+    <w:p>
+      <w:pPr>
+        <w:pStyle w:val="Heading2"/>
+      </w:pPr>
+      <w:proofErr w:type="spellStart"/>
+      <w:r>
+        <w:t>ElementReference</w:t>
+      </w:r>
+      <w:proofErr w:type="spellEnd"/>
+    </w:p>
+    <w:p>
+      <w:pPr>
+        <w:pStyle w:val="Heading2"/>
+      </w:pPr>
+      <w:r>
+        <w:t>Literal</w:t>
+      </w:r>
+    </w:p>
+    <w:p>
+      <w:pPr>
+        <w:pStyle w:val="Heading2"/>
+      </w:pPr>
+      <w:proofErr w:type="spellStart"/>
+      <w:r>
+        <w:t>LiteralPointer</w:t>
+      </w:r>
+      <w:proofErr w:type="spellEnd"/>
+    </w:p>
+    <w:p>
+      <w:pPr>
+        <w:pStyle w:val="Heading2"/>
+      </w:pPr>
+      <w:proofErr w:type="spellStart"/>
+      <w:r>
+        <w:t>LiteralPointerPointer</w:t>
+      </w:r>
+      <w:proofErr w:type="spellEnd"/>
+    </w:p>
+    <w:p>
+      <w:pPr>
+        <w:pStyle w:val="Heading2"/>
+      </w:pPr>
+      <w:proofErr w:type="spellStart"/>
+      <w:r>
+        <w:t>LiteralPointerReference</w:t>
+      </w:r>
+      <w:proofErr w:type="spellEnd"/>
+    </w:p>
+    <w:p>
+      <w:pPr>
+        <w:pStyle w:val="Heading2"/>
+      </w:pPr>
+      <w:proofErr w:type="spellStart"/>
+      <w:r>
+        <w:t>LIteralPointerRole</w:t>
+      </w:r>
+      <w:proofErr w:type="spellEnd"/>
+    </w:p>
+    <w:p>
+      <w:pPr>
+        <w:pStyle w:val="Heading2"/>
+      </w:pPr>
+      <w:proofErr w:type="spellStart"/>
+      <w:r>
+        <w:t>LiteralReference</w:t>
+      </w:r>
+      <w:proofErr w:type="spellEnd"/>
+    </w:p>
+    <w:p>
+      <w:pPr>
+        <w:pStyle w:val="Heading2"/>
+      </w:pPr>
+      <w:r>
+        <w:t>Refinement</w:t>
+      </w:r>
+    </w:p>
+    <w:bookmarkEnd w:id="29"/>
+    <w:p>
+      <w:pPr>
+        <w:pStyle w:val="Heading1"/>
+      </w:pPr>
+      <w:r>
+        <w:t>Operations</w:t>
+      </w:r>
+    </w:p>
+    <w:p>
+      <w:pPr>
+        <w:pStyle w:val="Heading2"/>
+      </w:pPr>
+      <w:bookmarkStart w:id="30" w:name="_Toc487618957"/>
       <w:r>
         <w:t>Making It Executable</w:t>
       </w:r>
-      <w:bookmarkEnd w:id="26"/>
-    </w:p>
-    <w:p>
-      <w:r>
-        <w:t xml:space="preserve">Any Element </w:t>
-      </w:r>
-      <w:r>
-        <w:t xml:space="preserve">(which now represents an instance of a function) </w:t>
-      </w:r>
-      <w:r>
-        <w:t xml:space="preserve">may be made executable by </w:t>
-      </w:r>
-      <w:r>
-        <w:t>creating</w:t>
-      </w:r>
-      <w:r>
-        <w:t xml:space="preserve"> a </w:t>
-      </w:r>
-      <w:r>
-        <w:t>CRL Execution Function</w:t>
-      </w:r>
-      <w:r>
-        <w:t xml:space="preserve"> </w:t>
-      </w:r>
-      <w:r>
-        <w:t>(</w:t>
+      <w:bookmarkEnd w:id="30"/>
+    </w:p>
+    <w:p>
+      <w:r>
+        <w:t>Any Element</w:t>
+      </w:r>
+      <w:r>
+        <w:t xml:space="preserve"> can represent an operation and </w:t>
+      </w:r>
+      <w:r>
+        <w:t>may be made executable by creating a CRL Execution Function (</w:t>
       </w:r>
       <w:r>
         <w:fldChar w:fldCharType="begin"/>
@@ -3833,25 +3994,7 @@
         <w:fldChar w:fldCharType="end"/>
       </w:r>
       <w:r>
-        <w:t xml:space="preserve">) and associating it with the URI of another Element </w:t>
-      </w:r>
-      <w:r>
-        <w:t xml:space="preserve">(which represents the function itself) </w:t>
-      </w:r>
-      <w:r>
-        <w:t xml:space="preserve">and then making </w:t>
-      </w:r>
-      <w:r>
-        <w:t>the element representing the function</w:t>
-      </w:r>
-      <w:r>
-        <w:t xml:space="preserve"> an abstraction of the </w:t>
-      </w:r>
-      <w:r>
-        <w:t>element representing an instance of the function</w:t>
-      </w:r>
-      <w:r>
-        <w:t xml:space="preserve">. </w:t>
+        <w:t xml:space="preserve">) and associating it with the URI of another Element (which represents the function itself) and then making the element representing the function an abstraction of the element representing an instance of the function. </w:t>
       </w:r>
     </w:p>
     <w:p>
@@ -3863,8 +4006,9 @@
         <w:rPr>
           <w:noProof/>
         </w:rPr>
+        <w:lastRenderedPageBreak/>
         <w:drawing>
-          <wp:inline distT="0" distB="0" distL="0" distR="0">
+          <wp:inline distT="0" distB="0" distL="0" distR="0" wp14:anchorId="2A7FA147" wp14:editId="7D5AEAF8">
             <wp:extent cx="4906107" cy="2514600"/>
             <wp:effectExtent l="0" t="0" r="8890" b="0"/>
             <wp:docPr id="4" name="Picture 4"/>
@@ -3918,8 +4062,8 @@
         <w:pStyle w:val="Caption"/>
         <w:jc w:val="center"/>
       </w:pPr>
-      <w:bookmarkStart w:id="27" w:name="_Ref487105909"/>
-      <w:bookmarkStart w:id="28" w:name="_Toc487619049"/>
+      <w:bookmarkStart w:id="31" w:name="_Ref487105909"/>
+      <w:bookmarkStart w:id="32" w:name="_Toc487619049"/>
       <w:r>
         <w:t xml:space="preserve">Figure </w:t>
       </w:r>
@@ -3968,44 +4112,1105 @@
         </w:rPr>
         <w:fldChar w:fldCharType="end"/>
       </w:r>
+      <w:bookmarkEnd w:id="31"/>
+      <w:r>
+        <w:t>: Execution Concepts</w:t>
+      </w:r>
+      <w:bookmarkEnd w:id="32"/>
+    </w:p>
+    <w:p>
+      <w:r>
+        <w:t xml:space="preserve">Whenever a change occurs to an element, its abstractions are searched to see whether any of them have associated functions. If so, the execution of each associated function is initiated in a separate thread. </w:t>
+      </w:r>
+    </w:p>
+    <w:p>
+      <w:r>
+        <w:t xml:space="preserve">The signature of the function is fixed. The first argument is the Element that changed. The second argument is the </w:t>
+      </w:r>
+      <w:proofErr w:type="spellStart"/>
+      <w:r>
+        <w:t>ChangeNotification</w:t>
+      </w:r>
+      <w:proofErr w:type="spellEnd"/>
+      <w:r>
+        <w:t xml:space="preserve"> that triggered the execution. Note that the change notification may be the result of an underlying notification and that this history is conveyed as part of the change notification.</w:t>
+      </w:r>
+    </w:p>
+    <w:p>
+      <w:pPr>
+        <w:pStyle w:val="Heading2"/>
+      </w:pPr>
+      <w:proofErr w:type="spellStart"/>
+      <w:r>
+        <w:t>BaseElement</w:t>
+      </w:r>
+      <w:proofErr w:type="spellEnd"/>
+      <w:r>
+        <w:t xml:space="preserve"> Operations</w:t>
+      </w:r>
+    </w:p>
+    <w:p>
+      <w:pPr>
+        <w:pStyle w:val="ListParagraph"/>
+        <w:numPr>
+          <w:ilvl w:val="0"/>
+          <w:numId w:val="4"/>
+        </w:numPr>
+      </w:pPr>
+      <w:proofErr w:type="spellStart"/>
+      <w:r>
+        <w:t>GetIdentifier</w:t>
+      </w:r>
+      <w:proofErr w:type="spellEnd"/>
+    </w:p>
+    <w:p>
+      <w:pPr>
+        <w:pStyle w:val="ListParagraph"/>
+        <w:numPr>
+          <w:ilvl w:val="0"/>
+          <w:numId w:val="4"/>
+        </w:numPr>
+      </w:pPr>
+      <w:proofErr w:type="spellStart"/>
+      <w:r>
+        <w:t>GetVersion</w:t>
+      </w:r>
+      <w:proofErr w:type="spellEnd"/>
+    </w:p>
+    <w:p>
+      <w:pPr>
+        <w:pStyle w:val="ListParagraph"/>
+        <w:numPr>
+          <w:ilvl w:val="0"/>
+          <w:numId w:val="4"/>
+        </w:numPr>
+      </w:pPr>
+      <w:proofErr w:type="spellStart"/>
+      <w:r>
+        <w:t>GetName</w:t>
+      </w:r>
+      <w:proofErr w:type="spellEnd"/>
+    </w:p>
+    <w:p>
+      <w:pPr>
+        <w:pStyle w:val="ListParagraph"/>
+        <w:numPr>
+          <w:ilvl w:val="0"/>
+          <w:numId w:val="4"/>
+        </w:numPr>
+      </w:pPr>
+      <w:proofErr w:type="spellStart"/>
+      <w:r>
+        <w:t>GetUri</w:t>
+      </w:r>
+      <w:proofErr w:type="spellEnd"/>
+    </w:p>
+    <w:p>
+      <w:pPr>
+        <w:pStyle w:val="ListParagraph"/>
+        <w:numPr>
+          <w:ilvl w:val="0"/>
+          <w:numId w:val="4"/>
+        </w:numPr>
+      </w:pPr>
+      <w:r>
+        <w:t>Delete</w:t>
+      </w:r>
+    </w:p>
+    <w:p>
+      <w:pPr>
+        <w:pStyle w:val="ListParagraph"/>
+        <w:numPr>
+          <w:ilvl w:val="0"/>
+          <w:numId w:val="4"/>
+        </w:numPr>
+      </w:pPr>
+      <w:proofErr w:type="spellStart"/>
+      <w:r>
+        <w:t>SetOwningElement</w:t>
+      </w:r>
+      <w:proofErr w:type="spellEnd"/>
+    </w:p>
+    <w:p>
+      <w:pPr>
+        <w:pStyle w:val="ListParagraph"/>
+        <w:numPr>
+          <w:ilvl w:val="0"/>
+          <w:numId w:val="4"/>
+        </w:numPr>
+      </w:pPr>
+      <w:proofErr w:type="spellStart"/>
+      <w:r>
+        <w:t>SetUri</w:t>
+      </w:r>
+      <w:proofErr w:type="spellEnd"/>
+    </w:p>
+    <w:p>
+      <w:pPr>
+        <w:pStyle w:val="Heading2"/>
+      </w:pPr>
+      <w:proofErr w:type="spellStart"/>
+      <w:r>
+        <w:t>BaseElementPointer</w:t>
+      </w:r>
+      <w:proofErr w:type="spellEnd"/>
+      <w:r>
+        <w:t xml:space="preserve"> Operations</w:t>
+      </w:r>
+    </w:p>
+    <w:p>
+      <w:pPr>
+        <w:pStyle w:val="ListParagraph"/>
+        <w:numPr>
+          <w:ilvl w:val="0"/>
+          <w:numId w:val="10"/>
+        </w:numPr>
+      </w:pPr>
+      <w:proofErr w:type="spellStart"/>
+      <w:r>
+        <w:t>CreateBaseElementPointer</w:t>
+      </w:r>
+      <w:proofErr w:type="spellEnd"/>
+    </w:p>
+    <w:p>
+      <w:pPr>
+        <w:pStyle w:val="ListParagraph"/>
+        <w:numPr>
+          <w:ilvl w:val="0"/>
+          <w:numId w:val="10"/>
+        </w:numPr>
+      </w:pPr>
+      <w:proofErr w:type="spellStart"/>
+      <w:r>
+        <w:t>GetBaseElement</w:t>
+      </w:r>
+      <w:proofErr w:type="spellEnd"/>
+    </w:p>
+    <w:p>
+      <w:pPr>
+        <w:pStyle w:val="ListParagraph"/>
+        <w:numPr>
+          <w:ilvl w:val="0"/>
+          <w:numId w:val="10"/>
+        </w:numPr>
+      </w:pPr>
+      <w:proofErr w:type="spellStart"/>
+      <w:r>
+        <w:t>SetBaseElement</w:t>
+      </w:r>
+      <w:proofErr w:type="spellEnd"/>
+    </w:p>
+    <w:p>
+      <w:pPr>
+        <w:pStyle w:val="Heading2"/>
+      </w:pPr>
+      <w:proofErr w:type="spellStart"/>
+      <w:r>
+        <w:t>BaseElementReference</w:t>
+      </w:r>
+      <w:proofErr w:type="spellEnd"/>
+      <w:r>
+        <w:t xml:space="preserve"> Operations</w:t>
+      </w:r>
+    </w:p>
+    <w:p>
+      <w:pPr>
+        <w:pStyle w:val="ListParagraph"/>
+        <w:numPr>
+          <w:ilvl w:val="0"/>
+          <w:numId w:val="8"/>
+        </w:numPr>
+      </w:pPr>
+      <w:proofErr w:type="spellStart"/>
+      <w:r>
+        <w:t>CreateBaseElementReference</w:t>
+      </w:r>
+      <w:proofErr w:type="spellEnd"/>
+    </w:p>
+    <w:p>
+      <w:pPr>
+        <w:pStyle w:val="ListParagraph"/>
+        <w:numPr>
+          <w:ilvl w:val="0"/>
+          <w:numId w:val="8"/>
+        </w:numPr>
+      </w:pPr>
+      <w:proofErr w:type="spellStart"/>
+      <w:r>
+        <w:t>GetBaseElement</w:t>
+      </w:r>
+      <w:proofErr w:type="spellEnd"/>
+    </w:p>
+    <w:p>
+      <w:pPr>
+        <w:pStyle w:val="ListParagraph"/>
+        <w:numPr>
+          <w:ilvl w:val="0"/>
+          <w:numId w:val="8"/>
+        </w:numPr>
+      </w:pPr>
+      <w:proofErr w:type="spellStart"/>
+      <w:r>
+        <w:t>GetBaseElementPointer</w:t>
+      </w:r>
+      <w:proofErr w:type="spellEnd"/>
+    </w:p>
+    <w:p>
+      <w:pPr>
+        <w:pStyle w:val="ListParagraph"/>
+        <w:numPr>
+          <w:ilvl w:val="0"/>
+          <w:numId w:val="8"/>
+        </w:numPr>
+      </w:pPr>
+      <w:proofErr w:type="spellStart"/>
+      <w:r>
+        <w:t>SetBaseElement</w:t>
+      </w:r>
+      <w:proofErr w:type="spellEnd"/>
+    </w:p>
+    <w:p>
+      <w:pPr>
+        <w:pStyle w:val="Heading2"/>
+      </w:pPr>
+      <w:r>
+        <w:lastRenderedPageBreak/>
+        <w:t>Element Operations</w:t>
+      </w:r>
+    </w:p>
+    <w:p>
+      <w:pPr>
+        <w:pStyle w:val="ListParagraph"/>
+        <w:numPr>
+          <w:ilvl w:val="0"/>
+          <w:numId w:val="5"/>
+        </w:numPr>
+      </w:pPr>
+      <w:proofErr w:type="spellStart"/>
+      <w:r>
+        <w:t>CreateElement</w:t>
+      </w:r>
+      <w:proofErr w:type="spellEnd"/>
+    </w:p>
+    <w:p>
+      <w:pPr>
+        <w:pStyle w:val="ListParagraph"/>
+        <w:numPr>
+          <w:ilvl w:val="0"/>
+          <w:numId w:val="5"/>
+        </w:numPr>
+      </w:pPr>
+      <w:proofErr w:type="spellStart"/>
+      <w:r>
+        <w:t>GetDefinition</w:t>
+      </w:r>
+      <w:proofErr w:type="spellEnd"/>
+    </w:p>
+    <w:p>
+      <w:pPr>
+        <w:pStyle w:val="ListParagraph"/>
+        <w:numPr>
+          <w:ilvl w:val="0"/>
+          <w:numId w:val="5"/>
+        </w:numPr>
+      </w:pPr>
+      <w:proofErr w:type="spellStart"/>
+      <w:r>
+        <w:t>GetDefinitionLiteral</w:t>
+      </w:r>
+      <w:proofErr w:type="spellEnd"/>
+    </w:p>
+    <w:p>
+      <w:pPr>
+        <w:pStyle w:val="ListParagraph"/>
+        <w:numPr>
+          <w:ilvl w:val="0"/>
+          <w:numId w:val="5"/>
+        </w:numPr>
+      </w:pPr>
+      <w:proofErr w:type="spellStart"/>
+      <w:r>
+        <w:t>GetDefinitionLiteralPointer</w:t>
+      </w:r>
+      <w:proofErr w:type="spellEnd"/>
+    </w:p>
+    <w:p>
+      <w:pPr>
+        <w:pStyle w:val="ListParagraph"/>
+        <w:numPr>
+          <w:ilvl w:val="0"/>
+          <w:numId w:val="5"/>
+        </w:numPr>
+      </w:pPr>
+      <w:proofErr w:type="spellStart"/>
+      <w:r>
+        <w:t>GetNameLiteral</w:t>
+      </w:r>
+      <w:proofErr w:type="spellEnd"/>
+    </w:p>
+    <w:p>
+      <w:pPr>
+        <w:pStyle w:val="ListParagraph"/>
+        <w:numPr>
+          <w:ilvl w:val="0"/>
+          <w:numId w:val="5"/>
+        </w:numPr>
+      </w:pPr>
+      <w:proofErr w:type="spellStart"/>
+      <w:r>
+        <w:t>GetNameLiteralPointer</w:t>
+      </w:r>
+      <w:proofErr w:type="spellEnd"/>
+    </w:p>
+    <w:p>
+      <w:pPr>
+        <w:pStyle w:val="ListParagraph"/>
+        <w:numPr>
+          <w:ilvl w:val="0"/>
+          <w:numId w:val="5"/>
+        </w:numPr>
+      </w:pPr>
+      <w:proofErr w:type="spellStart"/>
+      <w:r>
+        <w:t>GetUriLiteral</w:t>
+      </w:r>
+      <w:proofErr w:type="spellEnd"/>
+    </w:p>
+    <w:p>
+      <w:pPr>
+        <w:pStyle w:val="ListParagraph"/>
+        <w:numPr>
+          <w:ilvl w:val="0"/>
+          <w:numId w:val="5"/>
+        </w:numPr>
+      </w:pPr>
+      <w:proofErr w:type="spellStart"/>
+      <w:r>
+        <w:t>GetUriLiteralPointer</w:t>
+      </w:r>
+      <w:proofErr w:type="spellEnd"/>
+    </w:p>
+    <w:p>
+      <w:pPr>
+        <w:pStyle w:val="ListParagraph"/>
+        <w:numPr>
+          <w:ilvl w:val="0"/>
+          <w:numId w:val="5"/>
+        </w:numPr>
+      </w:pPr>
+      <w:proofErr w:type="spellStart"/>
+      <w:r>
+        <w:t>SetName</w:t>
+      </w:r>
+      <w:proofErr w:type="spellEnd"/>
+    </w:p>
+    <w:p>
+      <w:pPr>
+        <w:pStyle w:val="ListParagraph"/>
+        <w:numPr>
+          <w:ilvl w:val="0"/>
+          <w:numId w:val="5"/>
+        </w:numPr>
+      </w:pPr>
+      <w:proofErr w:type="spellStart"/>
+      <w:r>
+        <w:t>SetDefinition</w:t>
+      </w:r>
+      <w:proofErr w:type="spellEnd"/>
+    </w:p>
+    <w:p>
+      <w:pPr>
+        <w:pStyle w:val="ListParagraph"/>
+        <w:numPr>
+          <w:ilvl w:val="0"/>
+          <w:numId w:val="5"/>
+        </w:numPr>
+      </w:pPr>
+      <w:proofErr w:type="spellStart"/>
+      <w:r>
+        <w:t>SetName</w:t>
+      </w:r>
+      <w:proofErr w:type="spellEnd"/>
+    </w:p>
+    <w:p>
+      <w:pPr>
+        <w:pStyle w:val="ListParagraph"/>
+        <w:numPr>
+          <w:ilvl w:val="0"/>
+          <w:numId w:val="5"/>
+        </w:numPr>
+      </w:pPr>
+      <w:proofErr w:type="spellStart"/>
+      <w:r>
+        <w:t>SetUri</w:t>
+      </w:r>
+      <w:proofErr w:type="spellEnd"/>
+    </w:p>
+    <w:p>
+      <w:pPr>
+        <w:pStyle w:val="Heading2"/>
+      </w:pPr>
+      <w:proofErr w:type="spellStart"/>
+      <w:r>
+        <w:t>ElementPointer</w:t>
+      </w:r>
+      <w:proofErr w:type="spellEnd"/>
+      <w:r>
+        <w:t xml:space="preserve"> Operations</w:t>
+      </w:r>
+    </w:p>
+    <w:p>
+      <w:pPr>
+        <w:pStyle w:val="ListParagraph"/>
+        <w:numPr>
+          <w:ilvl w:val="0"/>
+          <w:numId w:val="11"/>
+        </w:numPr>
+      </w:pPr>
+      <w:proofErr w:type="spellStart"/>
+      <w:r>
+        <w:t>CreateElementPointer</w:t>
+      </w:r>
+      <w:proofErr w:type="spellEnd"/>
+    </w:p>
+    <w:p>
+      <w:pPr>
+        <w:pStyle w:val="ListParagraph"/>
+        <w:numPr>
+          <w:ilvl w:val="0"/>
+          <w:numId w:val="11"/>
+        </w:numPr>
+      </w:pPr>
+      <w:proofErr w:type="spellStart"/>
+      <w:r>
+        <w:t>GetElement</w:t>
+      </w:r>
+      <w:proofErr w:type="spellEnd"/>
+    </w:p>
+    <w:p>
+      <w:pPr>
+        <w:pStyle w:val="ListParagraph"/>
+        <w:numPr>
+          <w:ilvl w:val="0"/>
+          <w:numId w:val="11"/>
+        </w:numPr>
+      </w:pPr>
+      <w:proofErr w:type="spellStart"/>
+      <w:r>
+        <w:t>GetElementRole</w:t>
+      </w:r>
+      <w:proofErr w:type="spellEnd"/>
+    </w:p>
+    <w:p>
+      <w:pPr>
+        <w:pStyle w:val="ListParagraph"/>
+        <w:numPr>
+          <w:ilvl w:val="0"/>
+          <w:numId w:val="11"/>
+        </w:numPr>
+      </w:pPr>
+      <w:proofErr w:type="spellStart"/>
+      <w:r>
+        <w:t>SetElement</w:t>
+      </w:r>
+      <w:proofErr w:type="spellEnd"/>
+    </w:p>
+    <w:p>
+      <w:pPr>
+        <w:pStyle w:val="ListParagraph"/>
+        <w:numPr>
+          <w:ilvl w:val="0"/>
+          <w:numId w:val="11"/>
+        </w:numPr>
+      </w:pPr>
+      <w:proofErr w:type="spellStart"/>
+      <w:r>
+        <w:t>SetElementRole</w:t>
+      </w:r>
+      <w:proofErr w:type="spellEnd"/>
+    </w:p>
+    <w:p>
+      <w:pPr>
+        <w:pStyle w:val="Heading2"/>
+      </w:pPr>
+      <w:proofErr w:type="spellStart"/>
+      <w:r>
+        <w:t>ElementPointerPointer</w:t>
+      </w:r>
+      <w:proofErr w:type="spellEnd"/>
+      <w:r>
+        <w:t xml:space="preserve"> Operations</w:t>
+      </w:r>
+    </w:p>
+    <w:p>
+      <w:pPr>
+        <w:pStyle w:val="ListParagraph"/>
+        <w:numPr>
+          <w:ilvl w:val="0"/>
+          <w:numId w:val="12"/>
+        </w:numPr>
+      </w:pPr>
+      <w:proofErr w:type="spellStart"/>
+      <w:r>
+        <w:t>CreateElementPointerPointer</w:t>
+      </w:r>
+      <w:proofErr w:type="spellEnd"/>
+    </w:p>
+    <w:p>
+      <w:pPr>
+        <w:pStyle w:val="ListParagraph"/>
+        <w:numPr>
+          <w:ilvl w:val="0"/>
+          <w:numId w:val="12"/>
+        </w:numPr>
+      </w:pPr>
+      <w:proofErr w:type="spellStart"/>
+      <w:r>
+        <w:t>GetElementPointer</w:t>
+      </w:r>
+      <w:proofErr w:type="spellEnd"/>
+    </w:p>
+    <w:p>
+      <w:pPr>
+        <w:pStyle w:val="ListParagraph"/>
+        <w:numPr>
+          <w:ilvl w:val="0"/>
+          <w:numId w:val="12"/>
+        </w:numPr>
+      </w:pPr>
+      <w:proofErr w:type="spellStart"/>
+      <w:r>
+        <w:t>SetElementPointer</w:t>
+      </w:r>
+      <w:proofErr w:type="spellEnd"/>
+    </w:p>
+    <w:p>
+      <w:pPr>
+        <w:pStyle w:val="Heading2"/>
+      </w:pPr>
+      <w:proofErr w:type="spellStart"/>
+      <w:r>
+        <w:t>E</w:t>
+      </w:r>
+      <w:r>
+        <w:t>lementPointer</w:t>
+      </w:r>
+      <w:r>
+        <w:t>Reference</w:t>
+      </w:r>
+      <w:proofErr w:type="spellEnd"/>
+      <w:r>
+        <w:t xml:space="preserve"> Operations</w:t>
+      </w:r>
+    </w:p>
+    <w:p>
+      <w:pPr>
+        <w:pStyle w:val="ListParagraph"/>
+        <w:numPr>
+          <w:ilvl w:val="0"/>
+          <w:numId w:val="6"/>
+        </w:numPr>
+      </w:pPr>
+      <w:proofErr w:type="spellStart"/>
+      <w:r>
+        <w:t>CreateElementPointerReference</w:t>
+      </w:r>
+      <w:proofErr w:type="spellEnd"/>
+    </w:p>
+    <w:p>
+      <w:pPr>
+        <w:pStyle w:val="ListParagraph"/>
+        <w:numPr>
+          <w:ilvl w:val="0"/>
+          <w:numId w:val="6"/>
+        </w:numPr>
+      </w:pPr>
+      <w:proofErr w:type="spellStart"/>
+      <w:r>
+        <w:t>Get</w:t>
+      </w:r>
+      <w:r>
+        <w:t>Element</w:t>
+      </w:r>
+      <w:r>
+        <w:t>Pointer</w:t>
+      </w:r>
+      <w:proofErr w:type="spellEnd"/>
+    </w:p>
+    <w:p>
+      <w:pPr>
+        <w:pStyle w:val="ListParagraph"/>
+        <w:numPr>
+          <w:ilvl w:val="0"/>
+          <w:numId w:val="6"/>
+        </w:numPr>
+      </w:pPr>
+      <w:proofErr w:type="spellStart"/>
+      <w:r>
+        <w:t>GetElementPointer</w:t>
+      </w:r>
+      <w:r>
+        <w:t>Pointer</w:t>
+      </w:r>
+      <w:proofErr w:type="spellEnd"/>
+    </w:p>
+    <w:p>
+      <w:pPr>
+        <w:pStyle w:val="ListParagraph"/>
+        <w:numPr>
+          <w:ilvl w:val="0"/>
+          <w:numId w:val="6"/>
+        </w:numPr>
+      </w:pPr>
+      <w:proofErr w:type="spellStart"/>
+      <w:r>
+        <w:t>SetElement</w:t>
+      </w:r>
+      <w:r>
+        <w:t>Pointer</w:t>
+      </w:r>
+      <w:proofErr w:type="spellEnd"/>
+    </w:p>
+    <w:p>
+      <w:pPr>
+        <w:pStyle w:val="Heading2"/>
+      </w:pPr>
+      <w:proofErr w:type="spellStart"/>
+      <w:r>
+        <w:t>ElementReference</w:t>
+      </w:r>
+      <w:proofErr w:type="spellEnd"/>
+      <w:r>
+        <w:t xml:space="preserve"> Operations</w:t>
+      </w:r>
+    </w:p>
+    <w:p>
+      <w:pPr>
+        <w:pStyle w:val="ListParagraph"/>
+        <w:numPr>
+          <w:ilvl w:val="0"/>
+          <w:numId w:val="6"/>
+        </w:numPr>
+      </w:pPr>
+      <w:proofErr w:type="spellStart"/>
+      <w:r>
+        <w:t>CreateElementReference</w:t>
+      </w:r>
+      <w:proofErr w:type="spellEnd"/>
+    </w:p>
+    <w:p>
+      <w:pPr>
+        <w:pStyle w:val="ListParagraph"/>
+        <w:numPr>
+          <w:ilvl w:val="0"/>
+          <w:numId w:val="6"/>
+        </w:numPr>
+      </w:pPr>
+      <w:proofErr w:type="spellStart"/>
+      <w:r>
+        <w:t>GetElement</w:t>
+      </w:r>
+      <w:proofErr w:type="spellEnd"/>
+    </w:p>
+    <w:p>
+      <w:pPr>
+        <w:pStyle w:val="ListParagraph"/>
+        <w:numPr>
+          <w:ilvl w:val="0"/>
+          <w:numId w:val="6"/>
+        </w:numPr>
+      </w:pPr>
+      <w:proofErr w:type="spellStart"/>
+      <w:r>
+        <w:t>GetElementPointer</w:t>
+      </w:r>
+      <w:proofErr w:type="spellEnd"/>
+    </w:p>
+    <w:p>
+      <w:pPr>
+        <w:pStyle w:val="ListParagraph"/>
+        <w:numPr>
+          <w:ilvl w:val="0"/>
+          <w:numId w:val="6"/>
+        </w:numPr>
+      </w:pPr>
+      <w:proofErr w:type="spellStart"/>
+      <w:r>
+        <w:t>SetElement</w:t>
+      </w:r>
+      <w:proofErr w:type="spellEnd"/>
+    </w:p>
+    <w:p>
+      <w:pPr>
+        <w:pStyle w:val="Heading2"/>
+      </w:pPr>
+      <w:r>
+        <w:t>Literal Operations</w:t>
+      </w:r>
+    </w:p>
+    <w:p>
+      <w:pPr>
+        <w:pStyle w:val="ListParagraph"/>
+        <w:numPr>
+          <w:ilvl w:val="0"/>
+          <w:numId w:val="9"/>
+        </w:numPr>
+      </w:pPr>
+      <w:proofErr w:type="spellStart"/>
+      <w:r>
+        <w:t>CreateLiteral</w:t>
+      </w:r>
+      <w:proofErr w:type="spellEnd"/>
+    </w:p>
+    <w:p>
+      <w:pPr>
+        <w:pStyle w:val="ListParagraph"/>
+        <w:numPr>
+          <w:ilvl w:val="0"/>
+          <w:numId w:val="9"/>
+        </w:numPr>
+      </w:pPr>
+      <w:proofErr w:type="spellStart"/>
+      <w:r>
+        <w:t>GetLiteralValue</w:t>
+      </w:r>
+      <w:proofErr w:type="spellEnd"/>
+    </w:p>
+    <w:p>
+      <w:pPr>
+        <w:pStyle w:val="ListParagraph"/>
+        <w:numPr>
+          <w:ilvl w:val="0"/>
+          <w:numId w:val="9"/>
+        </w:numPr>
+      </w:pPr>
+      <w:proofErr w:type="spellStart"/>
+      <w:r>
+        <w:t>SetLiteralValue</w:t>
+      </w:r>
+      <w:proofErr w:type="spellEnd"/>
+    </w:p>
+    <w:p>
+      <w:pPr>
+        <w:pStyle w:val="Heading2"/>
+      </w:pPr>
+      <w:proofErr w:type="spellStart"/>
+      <w:r>
+        <w:lastRenderedPageBreak/>
+        <w:t>LiteralPointer</w:t>
+      </w:r>
+      <w:proofErr w:type="spellEnd"/>
+      <w:r>
+        <w:t xml:space="preserve"> Operations</w:t>
+      </w:r>
+    </w:p>
+    <w:p>
+      <w:pPr>
+        <w:pStyle w:val="ListParagraph"/>
+        <w:numPr>
+          <w:ilvl w:val="0"/>
+          <w:numId w:val="13"/>
+        </w:numPr>
+      </w:pPr>
+      <w:proofErr w:type="spellStart"/>
+      <w:r>
+        <w:t>CreateLiteralPointer</w:t>
+      </w:r>
+      <w:proofErr w:type="spellEnd"/>
+    </w:p>
+    <w:p>
+      <w:pPr>
+        <w:pStyle w:val="ListParagraph"/>
+        <w:numPr>
+          <w:ilvl w:val="0"/>
+          <w:numId w:val="13"/>
+        </w:numPr>
+      </w:pPr>
+      <w:proofErr w:type="spellStart"/>
+      <w:r>
+        <w:t>GetLiteral</w:t>
+      </w:r>
+      <w:proofErr w:type="spellEnd"/>
+    </w:p>
+    <w:p>
+      <w:pPr>
+        <w:pStyle w:val="ListParagraph"/>
+        <w:numPr>
+          <w:ilvl w:val="0"/>
+          <w:numId w:val="13"/>
+        </w:numPr>
+      </w:pPr>
+      <w:proofErr w:type="spellStart"/>
+      <w:r>
+        <w:t>GetLiteralRole</w:t>
+      </w:r>
+      <w:proofErr w:type="spellEnd"/>
+    </w:p>
+    <w:p>
+      <w:pPr>
+        <w:pStyle w:val="ListParagraph"/>
+        <w:numPr>
+          <w:ilvl w:val="0"/>
+          <w:numId w:val="13"/>
+        </w:numPr>
+      </w:pPr>
+      <w:proofErr w:type="spellStart"/>
+      <w:r>
+        <w:t>SetLiteral</w:t>
+      </w:r>
+      <w:proofErr w:type="spellEnd"/>
+    </w:p>
+    <w:p>
+      <w:pPr>
+        <w:pStyle w:val="ListParagraph"/>
+        <w:numPr>
+          <w:ilvl w:val="0"/>
+          <w:numId w:val="13"/>
+        </w:numPr>
+      </w:pPr>
+      <w:proofErr w:type="spellStart"/>
+      <w:r>
+        <w:t>SetLiteralRole</w:t>
+      </w:r>
+      <w:proofErr w:type="spellEnd"/>
+    </w:p>
+    <w:p>
+      <w:pPr>
+        <w:pStyle w:val="Heading2"/>
+      </w:pPr>
+      <w:proofErr w:type="spellStart"/>
+      <w:r>
+        <w:t>LiteralPointerPointer</w:t>
+      </w:r>
+      <w:proofErr w:type="spellEnd"/>
+      <w:r>
+        <w:t xml:space="preserve"> Operations</w:t>
+      </w:r>
+    </w:p>
+    <w:p>
+      <w:pPr>
+        <w:pStyle w:val="ListParagraph"/>
+        <w:numPr>
+          <w:ilvl w:val="0"/>
+          <w:numId w:val="14"/>
+        </w:numPr>
+      </w:pPr>
+      <w:proofErr w:type="spellStart"/>
+      <w:r>
+        <w:t>CreateLiteralPointerPointer</w:t>
+      </w:r>
+      <w:proofErr w:type="spellEnd"/>
+    </w:p>
+    <w:p>
+      <w:pPr>
+        <w:pStyle w:val="ListParagraph"/>
+        <w:numPr>
+          <w:ilvl w:val="0"/>
+          <w:numId w:val="14"/>
+        </w:numPr>
+      </w:pPr>
+      <w:proofErr w:type="spellStart"/>
+      <w:r>
+        <w:t>GetLiteralPointer</w:t>
+      </w:r>
+      <w:proofErr w:type="spellEnd"/>
+    </w:p>
+    <w:p>
+      <w:pPr>
+        <w:pStyle w:val="ListParagraph"/>
+        <w:numPr>
+          <w:ilvl w:val="0"/>
+          <w:numId w:val="14"/>
+        </w:numPr>
+      </w:pPr>
+      <w:proofErr w:type="spellStart"/>
+      <w:r>
+        <w:t>SetLiteralPointer</w:t>
+      </w:r>
+      <w:proofErr w:type="spellEnd"/>
+    </w:p>
+    <w:p>
+      <w:pPr>
+        <w:pStyle w:val="Heading2"/>
+      </w:pPr>
+      <w:proofErr w:type="spellStart"/>
+      <w:r>
+        <w:t>LiteralPointerReference</w:t>
+      </w:r>
+      <w:proofErr w:type="spellEnd"/>
+    </w:p>
+    <w:p>
+      <w:pPr>
+        <w:pStyle w:val="ListParagraph"/>
+        <w:numPr>
+          <w:ilvl w:val="0"/>
+          <w:numId w:val="15"/>
+        </w:numPr>
+      </w:pPr>
+      <w:proofErr w:type="spellStart"/>
+      <w:r>
+        <w:t>CreateLiteralPointerReference</w:t>
+      </w:r>
+      <w:proofErr w:type="spellEnd"/>
+    </w:p>
+    <w:p>
+      <w:pPr>
+        <w:pStyle w:val="ListParagraph"/>
+        <w:numPr>
+          <w:ilvl w:val="0"/>
+          <w:numId w:val="15"/>
+        </w:numPr>
+      </w:pPr>
+      <w:proofErr w:type="spellStart"/>
+      <w:r>
+        <w:t>GetLiteralPointer</w:t>
+      </w:r>
+      <w:proofErr w:type="spellEnd"/>
+    </w:p>
+    <w:p>
+      <w:pPr>
+        <w:pStyle w:val="ListParagraph"/>
+        <w:numPr>
+          <w:ilvl w:val="0"/>
+          <w:numId w:val="15"/>
+        </w:numPr>
+      </w:pPr>
+      <w:proofErr w:type="spellStart"/>
+      <w:r>
+        <w:t>GetLiteralPointerPointer</w:t>
+      </w:r>
+      <w:proofErr w:type="spellEnd"/>
+    </w:p>
+    <w:p>
+      <w:pPr>
+        <w:pStyle w:val="ListParagraph"/>
+        <w:numPr>
+          <w:ilvl w:val="0"/>
+          <w:numId w:val="15"/>
+        </w:numPr>
+      </w:pPr>
+      <w:proofErr w:type="spellStart"/>
+      <w:r>
+        <w:t>SetLiteralPointer</w:t>
+      </w:r>
+      <w:proofErr w:type="spellEnd"/>
+    </w:p>
+    <w:p>
+      <w:pPr>
+        <w:pStyle w:val="Heading2"/>
+      </w:pPr>
+      <w:r>
+        <w:t>Refinement Operations</w:t>
+      </w:r>
+    </w:p>
+    <w:p>
+      <w:pPr>
+        <w:pStyle w:val="ListParagraph"/>
+        <w:numPr>
+          <w:ilvl w:val="0"/>
+          <w:numId w:val="7"/>
+        </w:numPr>
+      </w:pPr>
+      <w:proofErr w:type="spellStart"/>
+      <w:r>
+        <w:t>CreateRefinement</w:t>
+      </w:r>
+      <w:proofErr w:type="spellEnd"/>
+    </w:p>
+    <w:p>
+      <w:pPr>
+        <w:pStyle w:val="ListParagraph"/>
+        <w:numPr>
+          <w:ilvl w:val="0"/>
+          <w:numId w:val="7"/>
+        </w:numPr>
+      </w:pPr>
+      <w:proofErr w:type="spellStart"/>
+      <w:r>
+        <w:t>GetAbstractElement</w:t>
+      </w:r>
+      <w:proofErr w:type="spellEnd"/>
+    </w:p>
+    <w:p>
+      <w:pPr>
+        <w:pStyle w:val="ListParagraph"/>
+        <w:numPr>
+          <w:ilvl w:val="0"/>
+          <w:numId w:val="7"/>
+        </w:numPr>
+      </w:pPr>
+      <w:proofErr w:type="spellStart"/>
+      <w:r>
+        <w:t>GetAbstractElementPointer</w:t>
+      </w:r>
+      <w:proofErr w:type="spellEnd"/>
+    </w:p>
+    <w:p>
+      <w:pPr>
+        <w:pStyle w:val="ListParagraph"/>
+        <w:numPr>
+          <w:ilvl w:val="0"/>
+          <w:numId w:val="7"/>
+        </w:numPr>
+      </w:pPr>
+      <w:proofErr w:type="spellStart"/>
+      <w:r>
+        <w:t>GetRefinedElement</w:t>
+      </w:r>
+      <w:proofErr w:type="spellEnd"/>
+    </w:p>
+    <w:p>
+      <w:pPr>
+        <w:pStyle w:val="ListParagraph"/>
+        <w:numPr>
+          <w:ilvl w:val="0"/>
+          <w:numId w:val="7"/>
+        </w:numPr>
+      </w:pPr>
+      <w:proofErr w:type="spellStart"/>
+      <w:r>
+        <w:t>GetRefinedElementPointer</w:t>
+      </w:r>
+      <w:proofErr w:type="spellEnd"/>
+    </w:p>
+    <w:p>
+      <w:pPr>
+        <w:pStyle w:val="ListParagraph"/>
+        <w:numPr>
+          <w:ilvl w:val="0"/>
+          <w:numId w:val="7"/>
+        </w:numPr>
+      </w:pPr>
+      <w:proofErr w:type="spellStart"/>
+      <w:r>
+        <w:t>SetAbstractElement</w:t>
+      </w:r>
+      <w:proofErr w:type="spellEnd"/>
+    </w:p>
+    <w:p>
+      <w:pPr>
+        <w:pStyle w:val="ListParagraph"/>
+        <w:numPr>
+          <w:ilvl w:val="0"/>
+          <w:numId w:val="7"/>
+        </w:numPr>
+      </w:pPr>
+      <w:proofErr w:type="spellStart"/>
+      <w:r>
+        <w:t>SetRefinedElement</w:t>
+      </w:r>
+      <w:proofErr w:type="spellEnd"/>
+    </w:p>
+    <w:p>
+      <w:pPr>
+        <w:pStyle w:val="Heading1"/>
+      </w:pPr>
+      <w:r>
+        <w:t>Go Implementation</w:t>
+      </w:r>
+      <w:bookmarkEnd w:id="26"/>
       <w:bookmarkEnd w:id="27"/>
-      <w:r>
-        <w:t>: Execution Concepts</w:t>
-      </w:r>
       <w:bookmarkEnd w:id="28"/>
-    </w:p>
-    <w:p>
-      <w:r>
-        <w:lastRenderedPageBreak/>
-        <w:t xml:space="preserve">Whenever a change occurs to an element, its abstractions are searched to see whether any of them have associated functions. If so, the execution of each associated function is initiated in a separate thread. </w:t>
-      </w:r>
-    </w:p>
-    <w:p>
-      <w:r>
-        <w:t xml:space="preserve">The signature of the function is fixed. The first argument is the Element that changed. The second argument is the </w:t>
-      </w:r>
-      <w:proofErr w:type="spellStart"/>
-      <w:r>
-        <w:t>ChangeNotification</w:t>
-      </w:r>
-      <w:proofErr w:type="spellEnd"/>
-      <w:r>
-        <w:t xml:space="preserve"> that triggered the execution. Note that the change notification may be the result of an underlying notification and that this history is conveyed as part of the change notification.</w:t>
-      </w:r>
-    </w:p>
-    <w:p>
-      <w:pPr>
-        <w:pStyle w:val="Heading1"/>
-      </w:pPr>
-      <w:bookmarkStart w:id="29" w:name="_Toc487618958"/>
-      <w:bookmarkStart w:id="30" w:name="_Toc487618965"/>
-      <w:bookmarkStart w:id="31" w:name="_Toc487619050"/>
-      <w:r>
-        <w:t>Go Implementation</w:t>
-      </w:r>
-      <w:bookmarkEnd w:id="29"/>
-      <w:bookmarkEnd w:id="30"/>
-      <w:bookmarkEnd w:id="31"/>
     </w:p>
     <w:p>
       <w:r>
@@ -4041,12 +5246,12 @@
       <w:pPr>
         <w:pStyle w:val="Heading2"/>
       </w:pPr>
-      <w:bookmarkStart w:id="32" w:name="_Toc487618959"/>
+      <w:bookmarkStart w:id="33" w:name="_Toc487618959"/>
       <w:r>
         <w:lastRenderedPageBreak/>
         <w:t>Core Interfaces</w:t>
       </w:r>
-      <w:bookmarkEnd w:id="32"/>
+      <w:bookmarkEnd w:id="33"/>
     </w:p>
     <w:p>
       <w:pPr>
@@ -4111,7 +5316,7 @@
         <w:pStyle w:val="Caption"/>
         <w:jc w:val="center"/>
       </w:pPr>
-      <w:bookmarkStart w:id="33" w:name="_Toc487619051"/>
+      <w:bookmarkStart w:id="34" w:name="_Toc487619051"/>
       <w:r>
         <w:t xml:space="preserve">Figure </w:t>
       </w:r>
@@ -4163,24 +5368,23 @@
       <w:r>
         <w:t>: CRL Core Interfaces</w:t>
       </w:r>
-      <w:bookmarkEnd w:id="33"/>
+      <w:bookmarkEnd w:id="34"/>
     </w:p>
     <w:p>
       <w:pPr>
         <w:pStyle w:val="Heading2"/>
       </w:pPr>
-      <w:bookmarkStart w:id="34" w:name="_Toc487618960"/>
+      <w:bookmarkStart w:id="35" w:name="_Toc487618960"/>
       <w:r>
         <w:lastRenderedPageBreak/>
         <w:t>Core Implementation</w:t>
       </w:r>
-      <w:bookmarkEnd w:id="34"/>
+      <w:bookmarkEnd w:id="35"/>
     </w:p>
     <w:p>
       <w:pPr>
         <w:keepNext/>
       </w:pPr>
-      <w:bookmarkStart w:id="35" w:name="_GoBack"/>
       <w:r>
         <w:rPr>
           <w:noProof/>
@@ -4241,7 +5445,6 @@
         <w:jc w:val="center"/>
       </w:pPr>
       <w:bookmarkStart w:id="36" w:name="_Toc487619052"/>
-      <w:bookmarkEnd w:id="35"/>
       <w:r>
         <w:t xml:space="preserve">Figure </w:t>
       </w:r>
@@ -4463,6 +5666,345 @@
 <file path=word/numbering.xml><?xml version="1.0" encoding="utf-8"?>
 <w:numbering xmlns:wpc="http://schemas.microsoft.com/office/word/2010/wordprocessingCanvas" xmlns:cx="http://schemas.microsoft.com/office/drawing/2014/chartex" xmlns:cx1="http://schemas.microsoft.com/office/drawing/2015/9/8/chartex" xmlns:cx2="http://schemas.microsoft.com/office/drawing/2015/10/21/chartex" xmlns:cx3="http://schemas.microsoft.com/office/drawing/2016/5/9/chartex" xmlns:cx4="http://schemas.microsoft.com/office/drawing/2016/5/10/chartex" xmlns:cx5="http://schemas.microsoft.com/office/drawing/2016/5/11/chartex" xmlns:cx6="http://schemas.microsoft.com/office/drawing/2016/5/12/chartex" xmlns:cx7="http://schemas.microsoft.com/office/drawing/2016/5/13/chartex" xmlns:cx8="http://schemas.microsoft.com/office/drawing/2016/5/14/chartex" xmlns:mc="http://schemas.openxmlformats.org/markup-compatibility/2006" xmlns:aink="http://schemas.microsoft.com/office/drawing/2016/ink" xmlns:am3d="http://schemas.microsoft.com/office/drawing/2017/model3d" xmlns:o="urn:schemas-microsoft-com:office:office" xmlns:r="http://schemas.openxmlformats.org/officeDocument/2006/relationships" xmlns:m="http://schemas.openxmlformats.org/officeDocument/2006/math" xmlns:v="urn:schemas-microsoft-com:vml" xmlns:wp14="http://schemas.microsoft.com/office/word/2010/wordprocessingDrawing" xmlns:wp="http://schemas.openxmlformats.org/drawingml/2006/wordprocessingDrawing" xmlns:w10="urn:schemas-microsoft-com:office:word" xmlns:w="http://schemas.openxmlformats.org/wordprocessingml/2006/main" xmlns:w14="http://schemas.microsoft.com/office/word/2010/wordml" xmlns:w15="http://schemas.microsoft.com/office/word/2012/wordml" xmlns:w16cid="http://schemas.microsoft.com/office/word/2016/wordml/cid" xmlns:w16se="http://schemas.microsoft.com/office/word/2015/wordml/symex" xmlns:wpg="http://schemas.microsoft.com/office/word/2010/wordprocessingGroup" xmlns:wpi="http://schemas.microsoft.com/office/word/2010/wordprocessingInk" xmlns:wne="http://schemas.microsoft.com/office/word/2006/wordml" xmlns:wps="http://schemas.microsoft.com/office/word/2010/wordprocessingShape" mc:Ignorable="w14 w15 w16se w16cid wp14">
   <w:abstractNum w:abstractNumId="0" w15:restartNumberingAfterBreak="0">
+    <w:nsid w:val="03FC0B89"/>
+    <w:multiLevelType w:val="hybridMultilevel"/>
+    <w:tmpl w:val="89C4C188"/>
+    <w:lvl w:ilvl="0" w:tplc="04090001">
+      <w:start w:val="1"/>
+      <w:numFmt w:val="bullet"/>
+      <w:lvlText w:val=""/>
+      <w:lvlJc w:val="left"/>
+      <w:pPr>
+        <w:ind w:left="720" w:hanging="360"/>
+      </w:pPr>
+      <w:rPr>
+        <w:rFonts w:ascii="Symbol" w:hAnsi="Symbol" w:hint="default"/>
+      </w:rPr>
+    </w:lvl>
+    <w:lvl w:ilvl="1" w:tplc="04090003" w:tentative="1">
+      <w:start w:val="1"/>
+      <w:numFmt w:val="bullet"/>
+      <w:lvlText w:val="o"/>
+      <w:lvlJc w:val="left"/>
+      <w:pPr>
+        <w:ind w:left="1440" w:hanging="360"/>
+      </w:pPr>
+      <w:rPr>
+        <w:rFonts w:ascii="Courier New" w:hAnsi="Courier New" w:cs="Courier New" w:hint="default"/>
+      </w:rPr>
+    </w:lvl>
+    <w:lvl w:ilvl="2" w:tplc="04090005" w:tentative="1">
+      <w:start w:val="1"/>
+      <w:numFmt w:val="bullet"/>
+      <w:lvlText w:val=""/>
+      <w:lvlJc w:val="left"/>
+      <w:pPr>
+        <w:ind w:left="2160" w:hanging="360"/>
+      </w:pPr>
+      <w:rPr>
+        <w:rFonts w:ascii="Wingdings" w:hAnsi="Wingdings" w:hint="default"/>
+      </w:rPr>
+    </w:lvl>
+    <w:lvl w:ilvl="3" w:tplc="04090001" w:tentative="1">
+      <w:start w:val="1"/>
+      <w:numFmt w:val="bullet"/>
+      <w:lvlText w:val=""/>
+      <w:lvlJc w:val="left"/>
+      <w:pPr>
+        <w:ind w:left="2880" w:hanging="360"/>
+      </w:pPr>
+      <w:rPr>
+        <w:rFonts w:ascii="Symbol" w:hAnsi="Symbol" w:hint="default"/>
+      </w:rPr>
+    </w:lvl>
+    <w:lvl w:ilvl="4" w:tplc="04090003" w:tentative="1">
+      <w:start w:val="1"/>
+      <w:numFmt w:val="bullet"/>
+      <w:lvlText w:val="o"/>
+      <w:lvlJc w:val="left"/>
+      <w:pPr>
+        <w:ind w:left="3600" w:hanging="360"/>
+      </w:pPr>
+      <w:rPr>
+        <w:rFonts w:ascii="Courier New" w:hAnsi="Courier New" w:cs="Courier New" w:hint="default"/>
+      </w:rPr>
+    </w:lvl>
+    <w:lvl w:ilvl="5" w:tplc="04090005" w:tentative="1">
+      <w:start w:val="1"/>
+      <w:numFmt w:val="bullet"/>
+      <w:lvlText w:val=""/>
+      <w:lvlJc w:val="left"/>
+      <w:pPr>
+        <w:ind w:left="4320" w:hanging="360"/>
+      </w:pPr>
+      <w:rPr>
+        <w:rFonts w:ascii="Wingdings" w:hAnsi="Wingdings" w:hint="default"/>
+      </w:rPr>
+    </w:lvl>
+    <w:lvl w:ilvl="6" w:tplc="04090001" w:tentative="1">
+      <w:start w:val="1"/>
+      <w:numFmt w:val="bullet"/>
+      <w:lvlText w:val=""/>
+      <w:lvlJc w:val="left"/>
+      <w:pPr>
+        <w:ind w:left="5040" w:hanging="360"/>
+      </w:pPr>
+      <w:rPr>
+        <w:rFonts w:ascii="Symbol" w:hAnsi="Symbol" w:hint="default"/>
+      </w:rPr>
+    </w:lvl>
+    <w:lvl w:ilvl="7" w:tplc="04090003" w:tentative="1">
+      <w:start w:val="1"/>
+      <w:numFmt w:val="bullet"/>
+      <w:lvlText w:val="o"/>
+      <w:lvlJc w:val="left"/>
+      <w:pPr>
+        <w:ind w:left="5760" w:hanging="360"/>
+      </w:pPr>
+      <w:rPr>
+        <w:rFonts w:ascii="Courier New" w:hAnsi="Courier New" w:cs="Courier New" w:hint="default"/>
+      </w:rPr>
+    </w:lvl>
+    <w:lvl w:ilvl="8" w:tplc="04090005" w:tentative="1">
+      <w:start w:val="1"/>
+      <w:numFmt w:val="bullet"/>
+      <w:lvlText w:val=""/>
+      <w:lvlJc w:val="left"/>
+      <w:pPr>
+        <w:ind w:left="6480" w:hanging="360"/>
+      </w:pPr>
+      <w:rPr>
+        <w:rFonts w:ascii="Wingdings" w:hAnsi="Wingdings" w:hint="default"/>
+      </w:rPr>
+    </w:lvl>
+  </w:abstractNum>
+  <w:abstractNum w:abstractNumId="1" w15:restartNumberingAfterBreak="0">
+    <w:nsid w:val="07E914B5"/>
+    <w:multiLevelType w:val="hybridMultilevel"/>
+    <w:tmpl w:val="383827EE"/>
+    <w:lvl w:ilvl="0" w:tplc="04090001">
+      <w:start w:val="1"/>
+      <w:numFmt w:val="bullet"/>
+      <w:lvlText w:val=""/>
+      <w:lvlJc w:val="left"/>
+      <w:pPr>
+        <w:ind w:left="720" w:hanging="360"/>
+      </w:pPr>
+      <w:rPr>
+        <w:rFonts w:ascii="Symbol" w:hAnsi="Symbol" w:hint="default"/>
+      </w:rPr>
+    </w:lvl>
+    <w:lvl w:ilvl="1" w:tplc="04090003" w:tentative="1">
+      <w:start w:val="1"/>
+      <w:numFmt w:val="bullet"/>
+      <w:lvlText w:val="o"/>
+      <w:lvlJc w:val="left"/>
+      <w:pPr>
+        <w:ind w:left="1440" w:hanging="360"/>
+      </w:pPr>
+      <w:rPr>
+        <w:rFonts w:ascii="Courier New" w:hAnsi="Courier New" w:cs="Courier New" w:hint="default"/>
+      </w:rPr>
+    </w:lvl>
+    <w:lvl w:ilvl="2" w:tplc="04090005" w:tentative="1">
+      <w:start w:val="1"/>
+      <w:numFmt w:val="bullet"/>
+      <w:lvlText w:val=""/>
+      <w:lvlJc w:val="left"/>
+      <w:pPr>
+        <w:ind w:left="2160" w:hanging="360"/>
+      </w:pPr>
+      <w:rPr>
+        <w:rFonts w:ascii="Wingdings" w:hAnsi="Wingdings" w:hint="default"/>
+      </w:rPr>
+    </w:lvl>
+    <w:lvl w:ilvl="3" w:tplc="04090001" w:tentative="1">
+      <w:start w:val="1"/>
+      <w:numFmt w:val="bullet"/>
+      <w:lvlText w:val=""/>
+      <w:lvlJc w:val="left"/>
+      <w:pPr>
+        <w:ind w:left="2880" w:hanging="360"/>
+      </w:pPr>
+      <w:rPr>
+        <w:rFonts w:ascii="Symbol" w:hAnsi="Symbol" w:hint="default"/>
+      </w:rPr>
+    </w:lvl>
+    <w:lvl w:ilvl="4" w:tplc="04090003" w:tentative="1">
+      <w:start w:val="1"/>
+      <w:numFmt w:val="bullet"/>
+      <w:lvlText w:val="o"/>
+      <w:lvlJc w:val="left"/>
+      <w:pPr>
+        <w:ind w:left="3600" w:hanging="360"/>
+      </w:pPr>
+      <w:rPr>
+        <w:rFonts w:ascii="Courier New" w:hAnsi="Courier New" w:cs="Courier New" w:hint="default"/>
+      </w:rPr>
+    </w:lvl>
+    <w:lvl w:ilvl="5" w:tplc="04090005" w:tentative="1">
+      <w:start w:val="1"/>
+      <w:numFmt w:val="bullet"/>
+      <w:lvlText w:val=""/>
+      <w:lvlJc w:val="left"/>
+      <w:pPr>
+        <w:ind w:left="4320" w:hanging="360"/>
+      </w:pPr>
+      <w:rPr>
+        <w:rFonts w:ascii="Wingdings" w:hAnsi="Wingdings" w:hint="default"/>
+      </w:rPr>
+    </w:lvl>
+    <w:lvl w:ilvl="6" w:tplc="04090001" w:tentative="1">
+      <w:start w:val="1"/>
+      <w:numFmt w:val="bullet"/>
+      <w:lvlText w:val=""/>
+      <w:lvlJc w:val="left"/>
+      <w:pPr>
+        <w:ind w:left="5040" w:hanging="360"/>
+      </w:pPr>
+      <w:rPr>
+        <w:rFonts w:ascii="Symbol" w:hAnsi="Symbol" w:hint="default"/>
+      </w:rPr>
+    </w:lvl>
+    <w:lvl w:ilvl="7" w:tplc="04090003" w:tentative="1">
+      <w:start w:val="1"/>
+      <w:numFmt w:val="bullet"/>
+      <w:lvlText w:val="o"/>
+      <w:lvlJc w:val="left"/>
+      <w:pPr>
+        <w:ind w:left="5760" w:hanging="360"/>
+      </w:pPr>
+      <w:rPr>
+        <w:rFonts w:ascii="Courier New" w:hAnsi="Courier New" w:cs="Courier New" w:hint="default"/>
+      </w:rPr>
+    </w:lvl>
+    <w:lvl w:ilvl="8" w:tplc="04090005" w:tentative="1">
+      <w:start w:val="1"/>
+      <w:numFmt w:val="bullet"/>
+      <w:lvlText w:val=""/>
+      <w:lvlJc w:val="left"/>
+      <w:pPr>
+        <w:ind w:left="6480" w:hanging="360"/>
+      </w:pPr>
+      <w:rPr>
+        <w:rFonts w:ascii="Wingdings" w:hAnsi="Wingdings" w:hint="default"/>
+      </w:rPr>
+    </w:lvl>
+  </w:abstractNum>
+  <w:abstractNum w:abstractNumId="2" w15:restartNumberingAfterBreak="0">
+    <w:nsid w:val="146407B1"/>
+    <w:multiLevelType w:val="hybridMultilevel"/>
+    <w:tmpl w:val="93B883E6"/>
+    <w:lvl w:ilvl="0" w:tplc="04090001">
+      <w:start w:val="1"/>
+      <w:numFmt w:val="bullet"/>
+      <w:lvlText w:val=""/>
+      <w:lvlJc w:val="left"/>
+      <w:pPr>
+        <w:ind w:left="720" w:hanging="360"/>
+      </w:pPr>
+      <w:rPr>
+        <w:rFonts w:ascii="Symbol" w:hAnsi="Symbol" w:hint="default"/>
+      </w:rPr>
+    </w:lvl>
+    <w:lvl w:ilvl="1" w:tplc="04090003" w:tentative="1">
+      <w:start w:val="1"/>
+      <w:numFmt w:val="bullet"/>
+      <w:lvlText w:val="o"/>
+      <w:lvlJc w:val="left"/>
+      <w:pPr>
+        <w:ind w:left="1440" w:hanging="360"/>
+      </w:pPr>
+      <w:rPr>
+        <w:rFonts w:ascii="Courier New" w:hAnsi="Courier New" w:cs="Courier New" w:hint="default"/>
+      </w:rPr>
+    </w:lvl>
+    <w:lvl w:ilvl="2" w:tplc="04090005" w:tentative="1">
+      <w:start w:val="1"/>
+      <w:numFmt w:val="bullet"/>
+      <w:lvlText w:val=""/>
+      <w:lvlJc w:val="left"/>
+      <w:pPr>
+        <w:ind w:left="2160" w:hanging="360"/>
+      </w:pPr>
+      <w:rPr>
+        <w:rFonts w:ascii="Wingdings" w:hAnsi="Wingdings" w:hint="default"/>
+      </w:rPr>
+    </w:lvl>
+    <w:lvl w:ilvl="3" w:tplc="04090001" w:tentative="1">
+      <w:start w:val="1"/>
+      <w:numFmt w:val="bullet"/>
+      <w:lvlText w:val=""/>
+      <w:lvlJc w:val="left"/>
+      <w:pPr>
+        <w:ind w:left="2880" w:hanging="360"/>
+      </w:pPr>
+      <w:rPr>
+        <w:rFonts w:ascii="Symbol" w:hAnsi="Symbol" w:hint="default"/>
+      </w:rPr>
+    </w:lvl>
+    <w:lvl w:ilvl="4" w:tplc="04090003" w:tentative="1">
+      <w:start w:val="1"/>
+      <w:numFmt w:val="bullet"/>
+      <w:lvlText w:val="o"/>
+      <w:lvlJc w:val="left"/>
+      <w:pPr>
+        <w:ind w:left="3600" w:hanging="360"/>
+      </w:pPr>
+      <w:rPr>
+        <w:rFonts w:ascii="Courier New" w:hAnsi="Courier New" w:cs="Courier New" w:hint="default"/>
+      </w:rPr>
+    </w:lvl>
+    <w:lvl w:ilvl="5" w:tplc="04090005" w:tentative="1">
+      <w:start w:val="1"/>
+      <w:numFmt w:val="bullet"/>
+      <w:lvlText w:val=""/>
+      <w:lvlJc w:val="left"/>
+      <w:pPr>
+        <w:ind w:left="4320" w:hanging="360"/>
+      </w:pPr>
+      <w:rPr>
+        <w:rFonts w:ascii="Wingdings" w:hAnsi="Wingdings" w:hint="default"/>
+      </w:rPr>
+    </w:lvl>
+    <w:lvl w:ilvl="6" w:tplc="04090001" w:tentative="1">
+      <w:start w:val="1"/>
+      <w:numFmt w:val="bullet"/>
+      <w:lvlText w:val=""/>
+      <w:lvlJc w:val="left"/>
+      <w:pPr>
+        <w:ind w:left="5040" w:hanging="360"/>
+      </w:pPr>
+      <w:rPr>
+        <w:rFonts w:ascii="Symbol" w:hAnsi="Symbol" w:hint="default"/>
+      </w:rPr>
+    </w:lvl>
+    <w:lvl w:ilvl="7" w:tplc="04090003" w:tentative="1">
+      <w:start w:val="1"/>
+      <w:numFmt w:val="bullet"/>
+      <w:lvlText w:val="o"/>
+      <w:lvlJc w:val="left"/>
+      <w:pPr>
+        <w:ind w:left="5760" w:hanging="360"/>
+      </w:pPr>
+      <w:rPr>
+        <w:rFonts w:ascii="Courier New" w:hAnsi="Courier New" w:cs="Courier New" w:hint="default"/>
+      </w:rPr>
+    </w:lvl>
+    <w:lvl w:ilvl="8" w:tplc="04090005" w:tentative="1">
+      <w:start w:val="1"/>
+      <w:numFmt w:val="bullet"/>
+      <w:lvlText w:val=""/>
+      <w:lvlJc w:val="left"/>
+      <w:pPr>
+        <w:ind w:left="6480" w:hanging="360"/>
+      </w:pPr>
+      <w:rPr>
+        <w:rFonts w:ascii="Wingdings" w:hAnsi="Wingdings" w:hint="default"/>
+      </w:rPr>
+    </w:lvl>
+  </w:abstractNum>
+  <w:abstractNum w:abstractNumId="3" w15:restartNumberingAfterBreak="0">
     <w:nsid w:val="243C3C00"/>
     <w:multiLevelType w:val="multilevel"/>
     <w:tmpl w:val="04090025"/>
@@ -4557,7 +6099,7 @@
       </w:pPr>
     </w:lvl>
   </w:abstractNum>
-  <w:abstractNum w:abstractNumId="1" w15:restartNumberingAfterBreak="0">
+  <w:abstractNum w:abstractNumId="4" w15:restartNumberingAfterBreak="0">
     <w:nsid w:val="2DFE22E1"/>
     <w:multiLevelType w:val="hybridMultilevel"/>
     <w:tmpl w:val="90D4B554"/>
@@ -4670,7 +6212,798 @@
       </w:rPr>
     </w:lvl>
   </w:abstractNum>
-  <w:abstractNum w:abstractNumId="2" w15:restartNumberingAfterBreak="0">
+  <w:abstractNum w:abstractNumId="5" w15:restartNumberingAfterBreak="0">
+    <w:nsid w:val="440665C0"/>
+    <w:multiLevelType w:val="hybridMultilevel"/>
+    <w:tmpl w:val="A27E4214"/>
+    <w:lvl w:ilvl="0" w:tplc="04090001">
+      <w:start w:val="1"/>
+      <w:numFmt w:val="bullet"/>
+      <w:lvlText w:val=""/>
+      <w:lvlJc w:val="left"/>
+      <w:pPr>
+        <w:ind w:left="720" w:hanging="360"/>
+      </w:pPr>
+      <w:rPr>
+        <w:rFonts w:ascii="Symbol" w:hAnsi="Symbol" w:hint="default"/>
+      </w:rPr>
+    </w:lvl>
+    <w:lvl w:ilvl="1" w:tplc="04090003" w:tentative="1">
+      <w:start w:val="1"/>
+      <w:numFmt w:val="bullet"/>
+      <w:lvlText w:val="o"/>
+      <w:lvlJc w:val="left"/>
+      <w:pPr>
+        <w:ind w:left="1440" w:hanging="360"/>
+      </w:pPr>
+      <w:rPr>
+        <w:rFonts w:ascii="Courier New" w:hAnsi="Courier New" w:cs="Courier New" w:hint="default"/>
+      </w:rPr>
+    </w:lvl>
+    <w:lvl w:ilvl="2" w:tplc="04090005" w:tentative="1">
+      <w:start w:val="1"/>
+      <w:numFmt w:val="bullet"/>
+      <w:lvlText w:val=""/>
+      <w:lvlJc w:val="left"/>
+      <w:pPr>
+        <w:ind w:left="2160" w:hanging="360"/>
+      </w:pPr>
+      <w:rPr>
+        <w:rFonts w:ascii="Wingdings" w:hAnsi="Wingdings" w:hint="default"/>
+      </w:rPr>
+    </w:lvl>
+    <w:lvl w:ilvl="3" w:tplc="04090001" w:tentative="1">
+      <w:start w:val="1"/>
+      <w:numFmt w:val="bullet"/>
+      <w:lvlText w:val=""/>
+      <w:lvlJc w:val="left"/>
+      <w:pPr>
+        <w:ind w:left="2880" w:hanging="360"/>
+      </w:pPr>
+      <w:rPr>
+        <w:rFonts w:ascii="Symbol" w:hAnsi="Symbol" w:hint="default"/>
+      </w:rPr>
+    </w:lvl>
+    <w:lvl w:ilvl="4" w:tplc="04090003" w:tentative="1">
+      <w:start w:val="1"/>
+      <w:numFmt w:val="bullet"/>
+      <w:lvlText w:val="o"/>
+      <w:lvlJc w:val="left"/>
+      <w:pPr>
+        <w:ind w:left="3600" w:hanging="360"/>
+      </w:pPr>
+      <w:rPr>
+        <w:rFonts w:ascii="Courier New" w:hAnsi="Courier New" w:cs="Courier New" w:hint="default"/>
+      </w:rPr>
+    </w:lvl>
+    <w:lvl w:ilvl="5" w:tplc="04090005" w:tentative="1">
+      <w:start w:val="1"/>
+      <w:numFmt w:val="bullet"/>
+      <w:lvlText w:val=""/>
+      <w:lvlJc w:val="left"/>
+      <w:pPr>
+        <w:ind w:left="4320" w:hanging="360"/>
+      </w:pPr>
+      <w:rPr>
+        <w:rFonts w:ascii="Wingdings" w:hAnsi="Wingdings" w:hint="default"/>
+      </w:rPr>
+    </w:lvl>
+    <w:lvl w:ilvl="6" w:tplc="04090001" w:tentative="1">
+      <w:start w:val="1"/>
+      <w:numFmt w:val="bullet"/>
+      <w:lvlText w:val=""/>
+      <w:lvlJc w:val="left"/>
+      <w:pPr>
+        <w:ind w:left="5040" w:hanging="360"/>
+      </w:pPr>
+      <w:rPr>
+        <w:rFonts w:ascii="Symbol" w:hAnsi="Symbol" w:hint="default"/>
+      </w:rPr>
+    </w:lvl>
+    <w:lvl w:ilvl="7" w:tplc="04090003" w:tentative="1">
+      <w:start w:val="1"/>
+      <w:numFmt w:val="bullet"/>
+      <w:lvlText w:val="o"/>
+      <w:lvlJc w:val="left"/>
+      <w:pPr>
+        <w:ind w:left="5760" w:hanging="360"/>
+      </w:pPr>
+      <w:rPr>
+        <w:rFonts w:ascii="Courier New" w:hAnsi="Courier New" w:cs="Courier New" w:hint="default"/>
+      </w:rPr>
+    </w:lvl>
+    <w:lvl w:ilvl="8" w:tplc="04090005" w:tentative="1">
+      <w:start w:val="1"/>
+      <w:numFmt w:val="bullet"/>
+      <w:lvlText w:val=""/>
+      <w:lvlJc w:val="left"/>
+      <w:pPr>
+        <w:ind w:left="6480" w:hanging="360"/>
+      </w:pPr>
+      <w:rPr>
+        <w:rFonts w:ascii="Wingdings" w:hAnsi="Wingdings" w:hint="default"/>
+      </w:rPr>
+    </w:lvl>
+  </w:abstractNum>
+  <w:abstractNum w:abstractNumId="6" w15:restartNumberingAfterBreak="0">
+    <w:nsid w:val="4CD30DF4"/>
+    <w:multiLevelType w:val="hybridMultilevel"/>
+    <w:tmpl w:val="0FA45598"/>
+    <w:lvl w:ilvl="0" w:tplc="04090001">
+      <w:start w:val="1"/>
+      <w:numFmt w:val="bullet"/>
+      <w:lvlText w:val=""/>
+      <w:lvlJc w:val="left"/>
+      <w:pPr>
+        <w:ind w:left="720" w:hanging="360"/>
+      </w:pPr>
+      <w:rPr>
+        <w:rFonts w:ascii="Symbol" w:hAnsi="Symbol" w:hint="default"/>
+      </w:rPr>
+    </w:lvl>
+    <w:lvl w:ilvl="1" w:tplc="04090003" w:tentative="1">
+      <w:start w:val="1"/>
+      <w:numFmt w:val="bullet"/>
+      <w:lvlText w:val="o"/>
+      <w:lvlJc w:val="left"/>
+      <w:pPr>
+        <w:ind w:left="1440" w:hanging="360"/>
+      </w:pPr>
+      <w:rPr>
+        <w:rFonts w:ascii="Courier New" w:hAnsi="Courier New" w:cs="Courier New" w:hint="default"/>
+      </w:rPr>
+    </w:lvl>
+    <w:lvl w:ilvl="2" w:tplc="04090005" w:tentative="1">
+      <w:start w:val="1"/>
+      <w:numFmt w:val="bullet"/>
+      <w:lvlText w:val=""/>
+      <w:lvlJc w:val="left"/>
+      <w:pPr>
+        <w:ind w:left="2160" w:hanging="360"/>
+      </w:pPr>
+      <w:rPr>
+        <w:rFonts w:ascii="Wingdings" w:hAnsi="Wingdings" w:hint="default"/>
+      </w:rPr>
+    </w:lvl>
+    <w:lvl w:ilvl="3" w:tplc="04090001" w:tentative="1">
+      <w:start w:val="1"/>
+      <w:numFmt w:val="bullet"/>
+      <w:lvlText w:val=""/>
+      <w:lvlJc w:val="left"/>
+      <w:pPr>
+        <w:ind w:left="2880" w:hanging="360"/>
+      </w:pPr>
+      <w:rPr>
+        <w:rFonts w:ascii="Symbol" w:hAnsi="Symbol" w:hint="default"/>
+      </w:rPr>
+    </w:lvl>
+    <w:lvl w:ilvl="4" w:tplc="04090003" w:tentative="1">
+      <w:start w:val="1"/>
+      <w:numFmt w:val="bullet"/>
+      <w:lvlText w:val="o"/>
+      <w:lvlJc w:val="left"/>
+      <w:pPr>
+        <w:ind w:left="3600" w:hanging="360"/>
+      </w:pPr>
+      <w:rPr>
+        <w:rFonts w:ascii="Courier New" w:hAnsi="Courier New" w:cs="Courier New" w:hint="default"/>
+      </w:rPr>
+    </w:lvl>
+    <w:lvl w:ilvl="5" w:tplc="04090005" w:tentative="1">
+      <w:start w:val="1"/>
+      <w:numFmt w:val="bullet"/>
+      <w:lvlText w:val=""/>
+      <w:lvlJc w:val="left"/>
+      <w:pPr>
+        <w:ind w:left="4320" w:hanging="360"/>
+      </w:pPr>
+      <w:rPr>
+        <w:rFonts w:ascii="Wingdings" w:hAnsi="Wingdings" w:hint="default"/>
+      </w:rPr>
+    </w:lvl>
+    <w:lvl w:ilvl="6" w:tplc="04090001" w:tentative="1">
+      <w:start w:val="1"/>
+      <w:numFmt w:val="bullet"/>
+      <w:lvlText w:val=""/>
+      <w:lvlJc w:val="left"/>
+      <w:pPr>
+        <w:ind w:left="5040" w:hanging="360"/>
+      </w:pPr>
+      <w:rPr>
+        <w:rFonts w:ascii="Symbol" w:hAnsi="Symbol" w:hint="default"/>
+      </w:rPr>
+    </w:lvl>
+    <w:lvl w:ilvl="7" w:tplc="04090003" w:tentative="1">
+      <w:start w:val="1"/>
+      <w:numFmt w:val="bullet"/>
+      <w:lvlText w:val="o"/>
+      <w:lvlJc w:val="left"/>
+      <w:pPr>
+        <w:ind w:left="5760" w:hanging="360"/>
+      </w:pPr>
+      <w:rPr>
+        <w:rFonts w:ascii="Courier New" w:hAnsi="Courier New" w:cs="Courier New" w:hint="default"/>
+      </w:rPr>
+    </w:lvl>
+    <w:lvl w:ilvl="8" w:tplc="04090005" w:tentative="1">
+      <w:start w:val="1"/>
+      <w:numFmt w:val="bullet"/>
+      <w:lvlText w:val=""/>
+      <w:lvlJc w:val="left"/>
+      <w:pPr>
+        <w:ind w:left="6480" w:hanging="360"/>
+      </w:pPr>
+      <w:rPr>
+        <w:rFonts w:ascii="Wingdings" w:hAnsi="Wingdings" w:hint="default"/>
+      </w:rPr>
+    </w:lvl>
+  </w:abstractNum>
+  <w:abstractNum w:abstractNumId="7" w15:restartNumberingAfterBreak="0">
+    <w:nsid w:val="58DA7AD1"/>
+    <w:multiLevelType w:val="hybridMultilevel"/>
+    <w:tmpl w:val="C8FC1F94"/>
+    <w:lvl w:ilvl="0" w:tplc="04090001">
+      <w:start w:val="1"/>
+      <w:numFmt w:val="bullet"/>
+      <w:lvlText w:val=""/>
+      <w:lvlJc w:val="left"/>
+      <w:pPr>
+        <w:ind w:left="720" w:hanging="360"/>
+      </w:pPr>
+      <w:rPr>
+        <w:rFonts w:ascii="Symbol" w:hAnsi="Symbol" w:hint="default"/>
+      </w:rPr>
+    </w:lvl>
+    <w:lvl w:ilvl="1" w:tplc="04090003" w:tentative="1">
+      <w:start w:val="1"/>
+      <w:numFmt w:val="bullet"/>
+      <w:lvlText w:val="o"/>
+      <w:lvlJc w:val="left"/>
+      <w:pPr>
+        <w:ind w:left="1440" w:hanging="360"/>
+      </w:pPr>
+      <w:rPr>
+        <w:rFonts w:ascii="Courier New" w:hAnsi="Courier New" w:cs="Courier New" w:hint="default"/>
+      </w:rPr>
+    </w:lvl>
+    <w:lvl w:ilvl="2" w:tplc="04090005" w:tentative="1">
+      <w:start w:val="1"/>
+      <w:numFmt w:val="bullet"/>
+      <w:lvlText w:val=""/>
+      <w:lvlJc w:val="left"/>
+      <w:pPr>
+        <w:ind w:left="2160" w:hanging="360"/>
+      </w:pPr>
+      <w:rPr>
+        <w:rFonts w:ascii="Wingdings" w:hAnsi="Wingdings" w:hint="default"/>
+      </w:rPr>
+    </w:lvl>
+    <w:lvl w:ilvl="3" w:tplc="04090001" w:tentative="1">
+      <w:start w:val="1"/>
+      <w:numFmt w:val="bullet"/>
+      <w:lvlText w:val=""/>
+      <w:lvlJc w:val="left"/>
+      <w:pPr>
+        <w:ind w:left="2880" w:hanging="360"/>
+      </w:pPr>
+      <w:rPr>
+        <w:rFonts w:ascii="Symbol" w:hAnsi="Symbol" w:hint="default"/>
+      </w:rPr>
+    </w:lvl>
+    <w:lvl w:ilvl="4" w:tplc="04090003" w:tentative="1">
+      <w:start w:val="1"/>
+      <w:numFmt w:val="bullet"/>
+      <w:lvlText w:val="o"/>
+      <w:lvlJc w:val="left"/>
+      <w:pPr>
+        <w:ind w:left="3600" w:hanging="360"/>
+      </w:pPr>
+      <w:rPr>
+        <w:rFonts w:ascii="Courier New" w:hAnsi="Courier New" w:cs="Courier New" w:hint="default"/>
+      </w:rPr>
+    </w:lvl>
+    <w:lvl w:ilvl="5" w:tplc="04090005" w:tentative="1">
+      <w:start w:val="1"/>
+      <w:numFmt w:val="bullet"/>
+      <w:lvlText w:val=""/>
+      <w:lvlJc w:val="left"/>
+      <w:pPr>
+        <w:ind w:left="4320" w:hanging="360"/>
+      </w:pPr>
+      <w:rPr>
+        <w:rFonts w:ascii="Wingdings" w:hAnsi="Wingdings" w:hint="default"/>
+      </w:rPr>
+    </w:lvl>
+    <w:lvl w:ilvl="6" w:tplc="04090001" w:tentative="1">
+      <w:start w:val="1"/>
+      <w:numFmt w:val="bullet"/>
+      <w:lvlText w:val=""/>
+      <w:lvlJc w:val="left"/>
+      <w:pPr>
+        <w:ind w:left="5040" w:hanging="360"/>
+      </w:pPr>
+      <w:rPr>
+        <w:rFonts w:ascii="Symbol" w:hAnsi="Symbol" w:hint="default"/>
+      </w:rPr>
+    </w:lvl>
+    <w:lvl w:ilvl="7" w:tplc="04090003" w:tentative="1">
+      <w:start w:val="1"/>
+      <w:numFmt w:val="bullet"/>
+      <w:lvlText w:val="o"/>
+      <w:lvlJc w:val="left"/>
+      <w:pPr>
+        <w:ind w:left="5760" w:hanging="360"/>
+      </w:pPr>
+      <w:rPr>
+        <w:rFonts w:ascii="Courier New" w:hAnsi="Courier New" w:cs="Courier New" w:hint="default"/>
+      </w:rPr>
+    </w:lvl>
+    <w:lvl w:ilvl="8" w:tplc="04090005" w:tentative="1">
+      <w:start w:val="1"/>
+      <w:numFmt w:val="bullet"/>
+      <w:lvlText w:val=""/>
+      <w:lvlJc w:val="left"/>
+      <w:pPr>
+        <w:ind w:left="6480" w:hanging="360"/>
+      </w:pPr>
+      <w:rPr>
+        <w:rFonts w:ascii="Wingdings" w:hAnsi="Wingdings" w:hint="default"/>
+      </w:rPr>
+    </w:lvl>
+  </w:abstractNum>
+  <w:abstractNum w:abstractNumId="8" w15:restartNumberingAfterBreak="0">
+    <w:nsid w:val="6343497A"/>
+    <w:multiLevelType w:val="hybridMultilevel"/>
+    <w:tmpl w:val="FFD0674C"/>
+    <w:lvl w:ilvl="0" w:tplc="04090001">
+      <w:start w:val="1"/>
+      <w:numFmt w:val="bullet"/>
+      <w:lvlText w:val=""/>
+      <w:lvlJc w:val="left"/>
+      <w:pPr>
+        <w:ind w:left="766" w:hanging="360"/>
+      </w:pPr>
+      <w:rPr>
+        <w:rFonts w:ascii="Symbol" w:hAnsi="Symbol" w:hint="default"/>
+      </w:rPr>
+    </w:lvl>
+    <w:lvl w:ilvl="1" w:tplc="04090003" w:tentative="1">
+      <w:start w:val="1"/>
+      <w:numFmt w:val="bullet"/>
+      <w:lvlText w:val="o"/>
+      <w:lvlJc w:val="left"/>
+      <w:pPr>
+        <w:ind w:left="1486" w:hanging="360"/>
+      </w:pPr>
+      <w:rPr>
+        <w:rFonts w:ascii="Courier New" w:hAnsi="Courier New" w:cs="Courier New" w:hint="default"/>
+      </w:rPr>
+    </w:lvl>
+    <w:lvl w:ilvl="2" w:tplc="04090005" w:tentative="1">
+      <w:start w:val="1"/>
+      <w:numFmt w:val="bullet"/>
+      <w:lvlText w:val=""/>
+      <w:lvlJc w:val="left"/>
+      <w:pPr>
+        <w:ind w:left="2206" w:hanging="360"/>
+      </w:pPr>
+      <w:rPr>
+        <w:rFonts w:ascii="Wingdings" w:hAnsi="Wingdings" w:hint="default"/>
+      </w:rPr>
+    </w:lvl>
+    <w:lvl w:ilvl="3" w:tplc="04090001" w:tentative="1">
+      <w:start w:val="1"/>
+      <w:numFmt w:val="bullet"/>
+      <w:lvlText w:val=""/>
+      <w:lvlJc w:val="left"/>
+      <w:pPr>
+        <w:ind w:left="2926" w:hanging="360"/>
+      </w:pPr>
+      <w:rPr>
+        <w:rFonts w:ascii="Symbol" w:hAnsi="Symbol" w:hint="default"/>
+      </w:rPr>
+    </w:lvl>
+    <w:lvl w:ilvl="4" w:tplc="04090003" w:tentative="1">
+      <w:start w:val="1"/>
+      <w:numFmt w:val="bullet"/>
+      <w:lvlText w:val="o"/>
+      <w:lvlJc w:val="left"/>
+      <w:pPr>
+        <w:ind w:left="3646" w:hanging="360"/>
+      </w:pPr>
+      <w:rPr>
+        <w:rFonts w:ascii="Courier New" w:hAnsi="Courier New" w:cs="Courier New" w:hint="default"/>
+      </w:rPr>
+    </w:lvl>
+    <w:lvl w:ilvl="5" w:tplc="04090005" w:tentative="1">
+      <w:start w:val="1"/>
+      <w:numFmt w:val="bullet"/>
+      <w:lvlText w:val=""/>
+      <w:lvlJc w:val="left"/>
+      <w:pPr>
+        <w:ind w:left="4366" w:hanging="360"/>
+      </w:pPr>
+      <w:rPr>
+        <w:rFonts w:ascii="Wingdings" w:hAnsi="Wingdings" w:hint="default"/>
+      </w:rPr>
+    </w:lvl>
+    <w:lvl w:ilvl="6" w:tplc="04090001" w:tentative="1">
+      <w:start w:val="1"/>
+      <w:numFmt w:val="bullet"/>
+      <w:lvlText w:val=""/>
+      <w:lvlJc w:val="left"/>
+      <w:pPr>
+        <w:ind w:left="5086" w:hanging="360"/>
+      </w:pPr>
+      <w:rPr>
+        <w:rFonts w:ascii="Symbol" w:hAnsi="Symbol" w:hint="default"/>
+      </w:rPr>
+    </w:lvl>
+    <w:lvl w:ilvl="7" w:tplc="04090003" w:tentative="1">
+      <w:start w:val="1"/>
+      <w:numFmt w:val="bullet"/>
+      <w:lvlText w:val="o"/>
+      <w:lvlJc w:val="left"/>
+      <w:pPr>
+        <w:ind w:left="5806" w:hanging="360"/>
+      </w:pPr>
+      <w:rPr>
+        <w:rFonts w:ascii="Courier New" w:hAnsi="Courier New" w:cs="Courier New" w:hint="default"/>
+      </w:rPr>
+    </w:lvl>
+    <w:lvl w:ilvl="8" w:tplc="04090005" w:tentative="1">
+      <w:start w:val="1"/>
+      <w:numFmt w:val="bullet"/>
+      <w:lvlText w:val=""/>
+      <w:lvlJc w:val="left"/>
+      <w:pPr>
+        <w:ind w:left="6526" w:hanging="360"/>
+      </w:pPr>
+      <w:rPr>
+        <w:rFonts w:ascii="Wingdings" w:hAnsi="Wingdings" w:hint="default"/>
+      </w:rPr>
+    </w:lvl>
+  </w:abstractNum>
+  <w:abstractNum w:abstractNumId="9" w15:restartNumberingAfterBreak="0">
+    <w:nsid w:val="7B0300BB"/>
+    <w:multiLevelType w:val="hybridMultilevel"/>
+    <w:tmpl w:val="7E76D340"/>
+    <w:lvl w:ilvl="0" w:tplc="04090001">
+      <w:start w:val="1"/>
+      <w:numFmt w:val="bullet"/>
+      <w:lvlText w:val=""/>
+      <w:lvlJc w:val="left"/>
+      <w:pPr>
+        <w:ind w:left="720" w:hanging="360"/>
+      </w:pPr>
+      <w:rPr>
+        <w:rFonts w:ascii="Symbol" w:hAnsi="Symbol" w:hint="default"/>
+      </w:rPr>
+    </w:lvl>
+    <w:lvl w:ilvl="1" w:tplc="04090003" w:tentative="1">
+      <w:start w:val="1"/>
+      <w:numFmt w:val="bullet"/>
+      <w:lvlText w:val="o"/>
+      <w:lvlJc w:val="left"/>
+      <w:pPr>
+        <w:ind w:left="1440" w:hanging="360"/>
+      </w:pPr>
+      <w:rPr>
+        <w:rFonts w:ascii="Courier New" w:hAnsi="Courier New" w:cs="Courier New" w:hint="default"/>
+      </w:rPr>
+    </w:lvl>
+    <w:lvl w:ilvl="2" w:tplc="04090005" w:tentative="1">
+      <w:start w:val="1"/>
+      <w:numFmt w:val="bullet"/>
+      <w:lvlText w:val=""/>
+      <w:lvlJc w:val="left"/>
+      <w:pPr>
+        <w:ind w:left="2160" w:hanging="360"/>
+      </w:pPr>
+      <w:rPr>
+        <w:rFonts w:ascii="Wingdings" w:hAnsi="Wingdings" w:hint="default"/>
+      </w:rPr>
+    </w:lvl>
+    <w:lvl w:ilvl="3" w:tplc="04090001" w:tentative="1">
+      <w:start w:val="1"/>
+      <w:numFmt w:val="bullet"/>
+      <w:lvlText w:val=""/>
+      <w:lvlJc w:val="left"/>
+      <w:pPr>
+        <w:ind w:left="2880" w:hanging="360"/>
+      </w:pPr>
+      <w:rPr>
+        <w:rFonts w:ascii="Symbol" w:hAnsi="Symbol" w:hint="default"/>
+      </w:rPr>
+    </w:lvl>
+    <w:lvl w:ilvl="4" w:tplc="04090003" w:tentative="1">
+      <w:start w:val="1"/>
+      <w:numFmt w:val="bullet"/>
+      <w:lvlText w:val="o"/>
+      <w:lvlJc w:val="left"/>
+      <w:pPr>
+        <w:ind w:left="3600" w:hanging="360"/>
+      </w:pPr>
+      <w:rPr>
+        <w:rFonts w:ascii="Courier New" w:hAnsi="Courier New" w:cs="Courier New" w:hint="default"/>
+      </w:rPr>
+    </w:lvl>
+    <w:lvl w:ilvl="5" w:tplc="04090005" w:tentative="1">
+      <w:start w:val="1"/>
+      <w:numFmt w:val="bullet"/>
+      <w:lvlText w:val=""/>
+      <w:lvlJc w:val="left"/>
+      <w:pPr>
+        <w:ind w:left="4320" w:hanging="360"/>
+      </w:pPr>
+      <w:rPr>
+        <w:rFonts w:ascii="Wingdings" w:hAnsi="Wingdings" w:hint="default"/>
+      </w:rPr>
+    </w:lvl>
+    <w:lvl w:ilvl="6" w:tplc="04090001" w:tentative="1">
+      <w:start w:val="1"/>
+      <w:numFmt w:val="bullet"/>
+      <w:lvlText w:val=""/>
+      <w:lvlJc w:val="left"/>
+      <w:pPr>
+        <w:ind w:left="5040" w:hanging="360"/>
+      </w:pPr>
+      <w:rPr>
+        <w:rFonts w:ascii="Symbol" w:hAnsi="Symbol" w:hint="default"/>
+      </w:rPr>
+    </w:lvl>
+    <w:lvl w:ilvl="7" w:tplc="04090003" w:tentative="1">
+      <w:start w:val="1"/>
+      <w:numFmt w:val="bullet"/>
+      <w:lvlText w:val="o"/>
+      <w:lvlJc w:val="left"/>
+      <w:pPr>
+        <w:ind w:left="5760" w:hanging="360"/>
+      </w:pPr>
+      <w:rPr>
+        <w:rFonts w:ascii="Courier New" w:hAnsi="Courier New" w:cs="Courier New" w:hint="default"/>
+      </w:rPr>
+    </w:lvl>
+    <w:lvl w:ilvl="8" w:tplc="04090005" w:tentative="1">
+      <w:start w:val="1"/>
+      <w:numFmt w:val="bullet"/>
+      <w:lvlText w:val=""/>
+      <w:lvlJc w:val="left"/>
+      <w:pPr>
+        <w:ind w:left="6480" w:hanging="360"/>
+      </w:pPr>
+      <w:rPr>
+        <w:rFonts w:ascii="Wingdings" w:hAnsi="Wingdings" w:hint="default"/>
+      </w:rPr>
+    </w:lvl>
+  </w:abstractNum>
+  <w:abstractNum w:abstractNumId="10" w15:restartNumberingAfterBreak="0">
+    <w:nsid w:val="7B036B0C"/>
+    <w:multiLevelType w:val="hybridMultilevel"/>
+    <w:tmpl w:val="DE469D54"/>
+    <w:lvl w:ilvl="0" w:tplc="04090001">
+      <w:start w:val="1"/>
+      <w:numFmt w:val="bullet"/>
+      <w:lvlText w:val=""/>
+      <w:lvlJc w:val="left"/>
+      <w:pPr>
+        <w:ind w:left="720" w:hanging="360"/>
+      </w:pPr>
+      <w:rPr>
+        <w:rFonts w:ascii="Symbol" w:hAnsi="Symbol" w:hint="default"/>
+      </w:rPr>
+    </w:lvl>
+    <w:lvl w:ilvl="1" w:tplc="04090003" w:tentative="1">
+      <w:start w:val="1"/>
+      <w:numFmt w:val="bullet"/>
+      <w:lvlText w:val="o"/>
+      <w:lvlJc w:val="left"/>
+      <w:pPr>
+        <w:ind w:left="1440" w:hanging="360"/>
+      </w:pPr>
+      <w:rPr>
+        <w:rFonts w:ascii="Courier New" w:hAnsi="Courier New" w:cs="Courier New" w:hint="default"/>
+      </w:rPr>
+    </w:lvl>
+    <w:lvl w:ilvl="2" w:tplc="04090005" w:tentative="1">
+      <w:start w:val="1"/>
+      <w:numFmt w:val="bullet"/>
+      <w:lvlText w:val=""/>
+      <w:lvlJc w:val="left"/>
+      <w:pPr>
+        <w:ind w:left="2160" w:hanging="360"/>
+      </w:pPr>
+      <w:rPr>
+        <w:rFonts w:ascii="Wingdings" w:hAnsi="Wingdings" w:hint="default"/>
+      </w:rPr>
+    </w:lvl>
+    <w:lvl w:ilvl="3" w:tplc="04090001" w:tentative="1">
+      <w:start w:val="1"/>
+      <w:numFmt w:val="bullet"/>
+      <w:lvlText w:val=""/>
+      <w:lvlJc w:val="left"/>
+      <w:pPr>
+        <w:ind w:left="2880" w:hanging="360"/>
+      </w:pPr>
+      <w:rPr>
+        <w:rFonts w:ascii="Symbol" w:hAnsi="Symbol" w:hint="default"/>
+      </w:rPr>
+    </w:lvl>
+    <w:lvl w:ilvl="4" w:tplc="04090003" w:tentative="1">
+      <w:start w:val="1"/>
+      <w:numFmt w:val="bullet"/>
+      <w:lvlText w:val="o"/>
+      <w:lvlJc w:val="left"/>
+      <w:pPr>
+        <w:ind w:left="3600" w:hanging="360"/>
+      </w:pPr>
+      <w:rPr>
+        <w:rFonts w:ascii="Courier New" w:hAnsi="Courier New" w:cs="Courier New" w:hint="default"/>
+      </w:rPr>
+    </w:lvl>
+    <w:lvl w:ilvl="5" w:tplc="04090005" w:tentative="1">
+      <w:start w:val="1"/>
+      <w:numFmt w:val="bullet"/>
+      <w:lvlText w:val=""/>
+      <w:lvlJc w:val="left"/>
+      <w:pPr>
+        <w:ind w:left="4320" w:hanging="360"/>
+      </w:pPr>
+      <w:rPr>
+        <w:rFonts w:ascii="Wingdings" w:hAnsi="Wingdings" w:hint="default"/>
+      </w:rPr>
+    </w:lvl>
+    <w:lvl w:ilvl="6" w:tplc="04090001" w:tentative="1">
+      <w:start w:val="1"/>
+      <w:numFmt w:val="bullet"/>
+      <w:lvlText w:val=""/>
+      <w:lvlJc w:val="left"/>
+      <w:pPr>
+        <w:ind w:left="5040" w:hanging="360"/>
+      </w:pPr>
+      <w:rPr>
+        <w:rFonts w:ascii="Symbol" w:hAnsi="Symbol" w:hint="default"/>
+      </w:rPr>
+    </w:lvl>
+    <w:lvl w:ilvl="7" w:tplc="04090003" w:tentative="1">
+      <w:start w:val="1"/>
+      <w:numFmt w:val="bullet"/>
+      <w:lvlText w:val="o"/>
+      <w:lvlJc w:val="left"/>
+      <w:pPr>
+        <w:ind w:left="5760" w:hanging="360"/>
+      </w:pPr>
+      <w:rPr>
+        <w:rFonts w:ascii="Courier New" w:hAnsi="Courier New" w:cs="Courier New" w:hint="default"/>
+      </w:rPr>
+    </w:lvl>
+    <w:lvl w:ilvl="8" w:tplc="04090005" w:tentative="1">
+      <w:start w:val="1"/>
+      <w:numFmt w:val="bullet"/>
+      <w:lvlText w:val=""/>
+      <w:lvlJc w:val="left"/>
+      <w:pPr>
+        <w:ind w:left="6480" w:hanging="360"/>
+      </w:pPr>
+      <w:rPr>
+        <w:rFonts w:ascii="Wingdings" w:hAnsi="Wingdings" w:hint="default"/>
+      </w:rPr>
+    </w:lvl>
+  </w:abstractNum>
+  <w:abstractNum w:abstractNumId="11" w15:restartNumberingAfterBreak="0">
+    <w:nsid w:val="7C6035D7"/>
+    <w:multiLevelType w:val="hybridMultilevel"/>
+    <w:tmpl w:val="8A6E353A"/>
+    <w:lvl w:ilvl="0" w:tplc="04090001">
+      <w:start w:val="1"/>
+      <w:numFmt w:val="bullet"/>
+      <w:lvlText w:val=""/>
+      <w:lvlJc w:val="left"/>
+      <w:pPr>
+        <w:ind w:left="720" w:hanging="360"/>
+      </w:pPr>
+      <w:rPr>
+        <w:rFonts w:ascii="Symbol" w:hAnsi="Symbol" w:hint="default"/>
+      </w:rPr>
+    </w:lvl>
+    <w:lvl w:ilvl="1" w:tplc="04090003" w:tentative="1">
+      <w:start w:val="1"/>
+      <w:numFmt w:val="bullet"/>
+      <w:lvlText w:val="o"/>
+      <w:lvlJc w:val="left"/>
+      <w:pPr>
+        <w:ind w:left="1440" w:hanging="360"/>
+      </w:pPr>
+      <w:rPr>
+        <w:rFonts w:ascii="Courier New" w:hAnsi="Courier New" w:cs="Courier New" w:hint="default"/>
+      </w:rPr>
+    </w:lvl>
+    <w:lvl w:ilvl="2" w:tplc="04090005" w:tentative="1">
+      <w:start w:val="1"/>
+      <w:numFmt w:val="bullet"/>
+      <w:lvlText w:val=""/>
+      <w:lvlJc w:val="left"/>
+      <w:pPr>
+        <w:ind w:left="2160" w:hanging="360"/>
+      </w:pPr>
+      <w:rPr>
+        <w:rFonts w:ascii="Wingdings" w:hAnsi="Wingdings" w:hint="default"/>
+      </w:rPr>
+    </w:lvl>
+    <w:lvl w:ilvl="3" w:tplc="04090001" w:tentative="1">
+      <w:start w:val="1"/>
+      <w:numFmt w:val="bullet"/>
+      <w:lvlText w:val=""/>
+      <w:lvlJc w:val="left"/>
+      <w:pPr>
+        <w:ind w:left="2880" w:hanging="360"/>
+      </w:pPr>
+      <w:rPr>
+        <w:rFonts w:ascii="Symbol" w:hAnsi="Symbol" w:hint="default"/>
+      </w:rPr>
+    </w:lvl>
+    <w:lvl w:ilvl="4" w:tplc="04090003" w:tentative="1">
+      <w:start w:val="1"/>
+      <w:numFmt w:val="bullet"/>
+      <w:lvlText w:val="o"/>
+      <w:lvlJc w:val="left"/>
+      <w:pPr>
+        <w:ind w:left="3600" w:hanging="360"/>
+      </w:pPr>
+      <w:rPr>
+        <w:rFonts w:ascii="Courier New" w:hAnsi="Courier New" w:cs="Courier New" w:hint="default"/>
+      </w:rPr>
+    </w:lvl>
+    <w:lvl w:ilvl="5" w:tplc="04090005" w:tentative="1">
+      <w:start w:val="1"/>
+      <w:numFmt w:val="bullet"/>
+      <w:lvlText w:val=""/>
+      <w:lvlJc w:val="left"/>
+      <w:pPr>
+        <w:ind w:left="4320" w:hanging="360"/>
+      </w:pPr>
+      <w:rPr>
+        <w:rFonts w:ascii="Wingdings" w:hAnsi="Wingdings" w:hint="default"/>
+      </w:rPr>
+    </w:lvl>
+    <w:lvl w:ilvl="6" w:tplc="04090001" w:tentative="1">
+      <w:start w:val="1"/>
+      <w:numFmt w:val="bullet"/>
+      <w:lvlText w:val=""/>
+      <w:lvlJc w:val="left"/>
+      <w:pPr>
+        <w:ind w:left="5040" w:hanging="360"/>
+      </w:pPr>
+      <w:rPr>
+        <w:rFonts w:ascii="Symbol" w:hAnsi="Symbol" w:hint="default"/>
+      </w:rPr>
+    </w:lvl>
+    <w:lvl w:ilvl="7" w:tplc="04090003" w:tentative="1">
+      <w:start w:val="1"/>
+      <w:numFmt w:val="bullet"/>
+      <w:lvlText w:val="o"/>
+      <w:lvlJc w:val="left"/>
+      <w:pPr>
+        <w:ind w:left="5760" w:hanging="360"/>
+      </w:pPr>
+      <w:rPr>
+        <w:rFonts w:ascii="Courier New" w:hAnsi="Courier New" w:cs="Courier New" w:hint="default"/>
+      </w:rPr>
+    </w:lvl>
+    <w:lvl w:ilvl="8" w:tplc="04090005" w:tentative="1">
+      <w:start w:val="1"/>
+      <w:numFmt w:val="bullet"/>
+      <w:lvlText w:val=""/>
+      <w:lvlJc w:val="left"/>
+      <w:pPr>
+        <w:ind w:left="6480" w:hanging="360"/>
+      </w:pPr>
+      <w:rPr>
+        <w:rFonts w:ascii="Wingdings" w:hAnsi="Wingdings" w:hint="default"/>
+      </w:rPr>
+    </w:lvl>
+  </w:abstractNum>
+  <w:abstractNum w:abstractNumId="12" w15:restartNumberingAfterBreak="0">
     <w:nsid w:val="7D672E27"/>
     <w:multiLevelType w:val="hybridMultilevel"/>
     <w:tmpl w:val="A8B47478"/>
@@ -4756,14 +7089,276 @@
       </w:pPr>
     </w:lvl>
   </w:abstractNum>
+  <w:abstractNum w:abstractNumId="13" w15:restartNumberingAfterBreak="0">
+    <w:nsid w:val="7E6E132B"/>
+    <w:multiLevelType w:val="hybridMultilevel"/>
+    <w:tmpl w:val="272C2762"/>
+    <w:lvl w:ilvl="0" w:tplc="04090001">
+      <w:start w:val="1"/>
+      <w:numFmt w:val="bullet"/>
+      <w:lvlText w:val=""/>
+      <w:lvlJc w:val="left"/>
+      <w:pPr>
+        <w:ind w:left="720" w:hanging="360"/>
+      </w:pPr>
+      <w:rPr>
+        <w:rFonts w:ascii="Symbol" w:hAnsi="Symbol" w:hint="default"/>
+      </w:rPr>
+    </w:lvl>
+    <w:lvl w:ilvl="1" w:tplc="04090003" w:tentative="1">
+      <w:start w:val="1"/>
+      <w:numFmt w:val="bullet"/>
+      <w:lvlText w:val="o"/>
+      <w:lvlJc w:val="left"/>
+      <w:pPr>
+        <w:ind w:left="1440" w:hanging="360"/>
+      </w:pPr>
+      <w:rPr>
+        <w:rFonts w:ascii="Courier New" w:hAnsi="Courier New" w:cs="Courier New" w:hint="default"/>
+      </w:rPr>
+    </w:lvl>
+    <w:lvl w:ilvl="2" w:tplc="04090005" w:tentative="1">
+      <w:start w:val="1"/>
+      <w:numFmt w:val="bullet"/>
+      <w:lvlText w:val=""/>
+      <w:lvlJc w:val="left"/>
+      <w:pPr>
+        <w:ind w:left="2160" w:hanging="360"/>
+      </w:pPr>
+      <w:rPr>
+        <w:rFonts w:ascii="Wingdings" w:hAnsi="Wingdings" w:hint="default"/>
+      </w:rPr>
+    </w:lvl>
+    <w:lvl w:ilvl="3" w:tplc="04090001" w:tentative="1">
+      <w:start w:val="1"/>
+      <w:numFmt w:val="bullet"/>
+      <w:lvlText w:val=""/>
+      <w:lvlJc w:val="left"/>
+      <w:pPr>
+        <w:ind w:left="2880" w:hanging="360"/>
+      </w:pPr>
+      <w:rPr>
+        <w:rFonts w:ascii="Symbol" w:hAnsi="Symbol" w:hint="default"/>
+      </w:rPr>
+    </w:lvl>
+    <w:lvl w:ilvl="4" w:tplc="04090003" w:tentative="1">
+      <w:start w:val="1"/>
+      <w:numFmt w:val="bullet"/>
+      <w:lvlText w:val="o"/>
+      <w:lvlJc w:val="left"/>
+      <w:pPr>
+        <w:ind w:left="3600" w:hanging="360"/>
+      </w:pPr>
+      <w:rPr>
+        <w:rFonts w:ascii="Courier New" w:hAnsi="Courier New" w:cs="Courier New" w:hint="default"/>
+      </w:rPr>
+    </w:lvl>
+    <w:lvl w:ilvl="5" w:tplc="04090005" w:tentative="1">
+      <w:start w:val="1"/>
+      <w:numFmt w:val="bullet"/>
+      <w:lvlText w:val=""/>
+      <w:lvlJc w:val="left"/>
+      <w:pPr>
+        <w:ind w:left="4320" w:hanging="360"/>
+      </w:pPr>
+      <w:rPr>
+        <w:rFonts w:ascii="Wingdings" w:hAnsi="Wingdings" w:hint="default"/>
+      </w:rPr>
+    </w:lvl>
+    <w:lvl w:ilvl="6" w:tplc="04090001" w:tentative="1">
+      <w:start w:val="1"/>
+      <w:numFmt w:val="bullet"/>
+      <w:lvlText w:val=""/>
+      <w:lvlJc w:val="left"/>
+      <w:pPr>
+        <w:ind w:left="5040" w:hanging="360"/>
+      </w:pPr>
+      <w:rPr>
+        <w:rFonts w:ascii="Symbol" w:hAnsi="Symbol" w:hint="default"/>
+      </w:rPr>
+    </w:lvl>
+    <w:lvl w:ilvl="7" w:tplc="04090003" w:tentative="1">
+      <w:start w:val="1"/>
+      <w:numFmt w:val="bullet"/>
+      <w:lvlText w:val="o"/>
+      <w:lvlJc w:val="left"/>
+      <w:pPr>
+        <w:ind w:left="5760" w:hanging="360"/>
+      </w:pPr>
+      <w:rPr>
+        <w:rFonts w:ascii="Courier New" w:hAnsi="Courier New" w:cs="Courier New" w:hint="default"/>
+      </w:rPr>
+    </w:lvl>
+    <w:lvl w:ilvl="8" w:tplc="04090005" w:tentative="1">
+      <w:start w:val="1"/>
+      <w:numFmt w:val="bullet"/>
+      <w:lvlText w:val=""/>
+      <w:lvlJc w:val="left"/>
+      <w:pPr>
+        <w:ind w:left="6480" w:hanging="360"/>
+      </w:pPr>
+      <w:rPr>
+        <w:rFonts w:ascii="Wingdings" w:hAnsi="Wingdings" w:hint="default"/>
+      </w:rPr>
+    </w:lvl>
+  </w:abstractNum>
+  <w:abstractNum w:abstractNumId="14" w15:restartNumberingAfterBreak="0">
+    <w:nsid w:val="7F6519A2"/>
+    <w:multiLevelType w:val="hybridMultilevel"/>
+    <w:tmpl w:val="20CEE0AA"/>
+    <w:lvl w:ilvl="0" w:tplc="04090001">
+      <w:start w:val="1"/>
+      <w:numFmt w:val="bullet"/>
+      <w:lvlText w:val=""/>
+      <w:lvlJc w:val="left"/>
+      <w:pPr>
+        <w:ind w:left="720" w:hanging="360"/>
+      </w:pPr>
+      <w:rPr>
+        <w:rFonts w:ascii="Symbol" w:hAnsi="Symbol" w:hint="default"/>
+      </w:rPr>
+    </w:lvl>
+    <w:lvl w:ilvl="1" w:tplc="04090003" w:tentative="1">
+      <w:start w:val="1"/>
+      <w:numFmt w:val="bullet"/>
+      <w:lvlText w:val="o"/>
+      <w:lvlJc w:val="left"/>
+      <w:pPr>
+        <w:ind w:left="1440" w:hanging="360"/>
+      </w:pPr>
+      <w:rPr>
+        <w:rFonts w:ascii="Courier New" w:hAnsi="Courier New" w:cs="Courier New" w:hint="default"/>
+      </w:rPr>
+    </w:lvl>
+    <w:lvl w:ilvl="2" w:tplc="04090005" w:tentative="1">
+      <w:start w:val="1"/>
+      <w:numFmt w:val="bullet"/>
+      <w:lvlText w:val=""/>
+      <w:lvlJc w:val="left"/>
+      <w:pPr>
+        <w:ind w:left="2160" w:hanging="360"/>
+      </w:pPr>
+      <w:rPr>
+        <w:rFonts w:ascii="Wingdings" w:hAnsi="Wingdings" w:hint="default"/>
+      </w:rPr>
+    </w:lvl>
+    <w:lvl w:ilvl="3" w:tplc="04090001" w:tentative="1">
+      <w:start w:val="1"/>
+      <w:numFmt w:val="bullet"/>
+      <w:lvlText w:val=""/>
+      <w:lvlJc w:val="left"/>
+      <w:pPr>
+        <w:ind w:left="2880" w:hanging="360"/>
+      </w:pPr>
+      <w:rPr>
+        <w:rFonts w:ascii="Symbol" w:hAnsi="Symbol" w:hint="default"/>
+      </w:rPr>
+    </w:lvl>
+    <w:lvl w:ilvl="4" w:tplc="04090003" w:tentative="1">
+      <w:start w:val="1"/>
+      <w:numFmt w:val="bullet"/>
+      <w:lvlText w:val="o"/>
+      <w:lvlJc w:val="left"/>
+      <w:pPr>
+        <w:ind w:left="3600" w:hanging="360"/>
+      </w:pPr>
+      <w:rPr>
+        <w:rFonts w:ascii="Courier New" w:hAnsi="Courier New" w:cs="Courier New" w:hint="default"/>
+      </w:rPr>
+    </w:lvl>
+    <w:lvl w:ilvl="5" w:tplc="04090005" w:tentative="1">
+      <w:start w:val="1"/>
+      <w:numFmt w:val="bullet"/>
+      <w:lvlText w:val=""/>
+      <w:lvlJc w:val="left"/>
+      <w:pPr>
+        <w:ind w:left="4320" w:hanging="360"/>
+      </w:pPr>
+      <w:rPr>
+        <w:rFonts w:ascii="Wingdings" w:hAnsi="Wingdings" w:hint="default"/>
+      </w:rPr>
+    </w:lvl>
+    <w:lvl w:ilvl="6" w:tplc="04090001" w:tentative="1">
+      <w:start w:val="1"/>
+      <w:numFmt w:val="bullet"/>
+      <w:lvlText w:val=""/>
+      <w:lvlJc w:val="left"/>
+      <w:pPr>
+        <w:ind w:left="5040" w:hanging="360"/>
+      </w:pPr>
+      <w:rPr>
+        <w:rFonts w:ascii="Symbol" w:hAnsi="Symbol" w:hint="default"/>
+      </w:rPr>
+    </w:lvl>
+    <w:lvl w:ilvl="7" w:tplc="04090003" w:tentative="1">
+      <w:start w:val="1"/>
+      <w:numFmt w:val="bullet"/>
+      <w:lvlText w:val="o"/>
+      <w:lvlJc w:val="left"/>
+      <w:pPr>
+        <w:ind w:left="5760" w:hanging="360"/>
+      </w:pPr>
+      <w:rPr>
+        <w:rFonts w:ascii="Courier New" w:hAnsi="Courier New" w:cs="Courier New" w:hint="default"/>
+      </w:rPr>
+    </w:lvl>
+    <w:lvl w:ilvl="8" w:tplc="04090005" w:tentative="1">
+      <w:start w:val="1"/>
+      <w:numFmt w:val="bullet"/>
+      <w:lvlText w:val=""/>
+      <w:lvlJc w:val="left"/>
+      <w:pPr>
+        <w:ind w:left="6480" w:hanging="360"/>
+      </w:pPr>
+      <w:rPr>
+        <w:rFonts w:ascii="Wingdings" w:hAnsi="Wingdings" w:hint="default"/>
+      </w:rPr>
+    </w:lvl>
+  </w:abstractNum>
   <w:num w:numId="1">
+    <w:abstractNumId w:val="3"/>
+  </w:num>
+  <w:num w:numId="2">
+    <w:abstractNumId w:val="4"/>
+  </w:num>
+  <w:num w:numId="3">
+    <w:abstractNumId w:val="12"/>
+  </w:num>
+  <w:num w:numId="4">
+    <w:abstractNumId w:val="5"/>
+  </w:num>
+  <w:num w:numId="5">
+    <w:abstractNumId w:val="11"/>
+  </w:num>
+  <w:num w:numId="6">
+    <w:abstractNumId w:val="7"/>
+  </w:num>
+  <w:num w:numId="7">
+    <w:abstractNumId w:val="9"/>
+  </w:num>
+  <w:num w:numId="8">
+    <w:abstractNumId w:val="2"/>
+  </w:num>
+  <w:num w:numId="9">
+    <w:abstractNumId w:val="14"/>
+  </w:num>
+  <w:num w:numId="10">
+    <w:abstractNumId w:val="6"/>
+  </w:num>
+  <w:num w:numId="11">
+    <w:abstractNumId w:val="8"/>
+  </w:num>
+  <w:num w:numId="12">
+    <w:abstractNumId w:val="1"/>
+  </w:num>
+  <w:num w:numId="13">
+    <w:abstractNumId w:val="13"/>
+  </w:num>
+  <w:num w:numId="14">
     <w:abstractNumId w:val="0"/>
   </w:num>
-  <w:num w:numId="2">
-    <w:abstractNumId w:val="1"/>
-  </w:num>
-  <w:num w:numId="3">
-    <w:abstractNumId w:val="2"/>
+  <w:num w:numId="15">
+    <w:abstractNumId w:val="10"/>
   </w:num>
 </w:numbering>
 </file>
@@ -6060,7 +8655,7 @@
 </file>
 
 <file path=customXml/itemProps1.xml><?xml version="1.0" encoding="utf-8"?>
-<ds:datastoreItem xmlns:ds="http://schemas.openxmlformats.org/officeDocument/2006/customXml" ds:itemID="{8E97193B-0C29-4033-A4C9-F000F308EB08}">
+<ds:datastoreItem xmlns:ds="http://schemas.openxmlformats.org/officeDocument/2006/customXml" ds:itemID="{0A4E3B5D-EA5E-4B29-BA5B-CFDF143ADF88}">
   <ds:schemaRefs>
     <ds:schemaRef ds:uri="http://schemas.openxmlformats.org/officeDocument/2006/bibliography"/>
   </ds:schemaRefs>

</xml_diff>

<commit_message>
BaseElement Operations implemented and tested.
</commit_message>
<xml_diff>
--- a/activeCRL/docs/ActiveCRL.docx
+++ b/activeCRL/docs/ActiveCRL.docx
@@ -3793,7 +3793,6 @@
       <w:pPr>
         <w:pStyle w:val="Heading2"/>
       </w:pPr>
-      <w:bookmarkStart w:id="29" w:name="_GoBack"/>
       <w:proofErr w:type="spellStart"/>
       <w:r>
         <w:t>BaseElementPointer</w:t>
@@ -3934,7 +3933,6 @@
         <w:t>Refinement</w:t>
       </w:r>
     </w:p>
-    <w:bookmarkEnd w:id="29"/>
     <w:p>
       <w:pPr>
         <w:pStyle w:val="Heading1"/>
@@ -3947,11 +3945,11 @@
       <w:pPr>
         <w:pStyle w:val="Heading2"/>
       </w:pPr>
-      <w:bookmarkStart w:id="30" w:name="_Toc487618957"/>
+      <w:bookmarkStart w:id="29" w:name="_Toc487618957"/>
       <w:r>
         <w:t>Making It Executable</w:t>
       </w:r>
-      <w:bookmarkEnd w:id="30"/>
+      <w:bookmarkEnd w:id="29"/>
     </w:p>
     <w:p>
       <w:r>
@@ -4062,8 +4060,8 @@
         <w:pStyle w:val="Caption"/>
         <w:jc w:val="center"/>
       </w:pPr>
-      <w:bookmarkStart w:id="31" w:name="_Ref487105909"/>
-      <w:bookmarkStart w:id="32" w:name="_Toc487619049"/>
+      <w:bookmarkStart w:id="30" w:name="_Ref487105909"/>
+      <w:bookmarkStart w:id="31" w:name="_Toc487619049"/>
       <w:r>
         <w:t xml:space="preserve">Figure </w:t>
       </w:r>
@@ -4112,11 +4110,11 @@
         </w:rPr>
         <w:fldChar w:fldCharType="end"/>
       </w:r>
+      <w:bookmarkEnd w:id="30"/>
+      <w:r>
+        <w:t>: Execution Concepts</w:t>
+      </w:r>
       <w:bookmarkEnd w:id="31"/>
-      <w:r>
-        <w:t>: Execution Concepts</w:t>
-      </w:r>
-      <w:bookmarkEnd w:id="32"/>
     </w:p>
     <w:p>
       <w:r>
@@ -4337,7 +4335,13 @@
       </w:pPr>
       <w:proofErr w:type="spellStart"/>
       <w:r>
-        <w:t>GetBaseElement</w:t>
+        <w:t>Get</w:t>
+      </w:r>
+      <w:r>
+        <w:t>Referenced</w:t>
+      </w:r>
+      <w:r>
+        <w:t>BaseElement</w:t>
       </w:r>
       <w:proofErr w:type="spellEnd"/>
     </w:p>
@@ -4365,7 +4369,13 @@
       </w:pPr>
       <w:proofErr w:type="spellStart"/>
       <w:r>
-        <w:t>SetBaseElement</w:t>
+        <w:t>Set</w:t>
+      </w:r>
+      <w:r>
+        <w:t>Referenced</w:t>
+      </w:r>
+      <w:r>
+        <w:t>BaseElement</w:t>
       </w:r>
       <w:proofErr w:type="spellEnd"/>
     </w:p>
@@ -4808,7 +4818,13 @@
       </w:pPr>
       <w:proofErr w:type="spellStart"/>
       <w:r>
-        <w:t>GetElement</w:t>
+        <w:t>Get</w:t>
+      </w:r>
+      <w:r>
+        <w:t>Referenced</w:t>
+      </w:r>
+      <w:r>
+        <w:t>Element</w:t>
       </w:r>
       <w:proofErr w:type="spellEnd"/>
     </w:p>
@@ -4836,7 +4852,13 @@
       </w:pPr>
       <w:proofErr w:type="spellStart"/>
       <w:r>
-        <w:t>SetElement</w:t>
+        <w:t>Set</w:t>
+      </w:r>
+      <w:r>
+        <w:t>Referenced</w:t>
+      </w:r>
+      <w:r>
+        <w:t>Element</w:t>
       </w:r>
       <w:proofErr w:type="spellEnd"/>
     </w:p>
@@ -5063,7 +5085,13 @@
       </w:pPr>
       <w:proofErr w:type="spellStart"/>
       <w:r>
-        <w:t>GetLiteralPointer</w:t>
+        <w:t>Get</w:t>
+      </w:r>
+      <w:r>
+        <w:t>Referenced</w:t>
+      </w:r>
+      <w:r>
+        <w:t>LiteralPointer</w:t>
       </w:r>
       <w:proofErr w:type="spellEnd"/>
     </w:p>
@@ -5091,9 +5119,81 @@
       </w:pPr>
       <w:proofErr w:type="spellStart"/>
       <w:r>
-        <w:t>SetLiteralPointer</w:t>
-      </w:r>
-      <w:proofErr w:type="spellEnd"/>
+        <w:t>Set</w:t>
+      </w:r>
+      <w:r>
+        <w:t>Referenced</w:t>
+      </w:r>
+      <w:r>
+        <w:t>LiteralPointer</w:t>
+      </w:r>
+      <w:proofErr w:type="spellEnd"/>
+    </w:p>
+    <w:p>
+      <w:pPr>
+        <w:pStyle w:val="Heading2"/>
+      </w:pPr>
+      <w:proofErr w:type="spellStart"/>
+      <w:r>
+        <w:t>LiteralReference</w:t>
+      </w:r>
+      <w:proofErr w:type="spellEnd"/>
+    </w:p>
+    <w:p>
+      <w:pPr>
+        <w:pStyle w:val="ListParagraph"/>
+        <w:numPr>
+          <w:ilvl w:val="0"/>
+          <w:numId w:val="16"/>
+        </w:numPr>
+      </w:pPr>
+      <w:proofErr w:type="spellStart"/>
+      <w:r>
+        <w:t>CreateLiteralReference</w:t>
+      </w:r>
+      <w:proofErr w:type="spellEnd"/>
+    </w:p>
+    <w:p>
+      <w:pPr>
+        <w:pStyle w:val="ListParagraph"/>
+        <w:numPr>
+          <w:ilvl w:val="0"/>
+          <w:numId w:val="16"/>
+        </w:numPr>
+      </w:pPr>
+      <w:proofErr w:type="spellStart"/>
+      <w:r>
+        <w:t>GetReferencedLiteral</w:t>
+      </w:r>
+      <w:proofErr w:type="spellEnd"/>
+    </w:p>
+    <w:p>
+      <w:pPr>
+        <w:pStyle w:val="ListParagraph"/>
+        <w:numPr>
+          <w:ilvl w:val="0"/>
+          <w:numId w:val="16"/>
+        </w:numPr>
+      </w:pPr>
+      <w:proofErr w:type="spellStart"/>
+      <w:r>
+        <w:t>GetLiteralPointer</w:t>
+      </w:r>
+      <w:proofErr w:type="spellEnd"/>
+    </w:p>
+    <w:p>
+      <w:pPr>
+        <w:pStyle w:val="ListParagraph"/>
+        <w:numPr>
+          <w:ilvl w:val="0"/>
+          <w:numId w:val="16"/>
+        </w:numPr>
+      </w:pPr>
+      <w:r>
+        <w:t>SetReferencedLiteral</w:t>
+      </w:r>
+      <w:bookmarkStart w:id="32" w:name="_GoBack"/>
+      <w:bookmarkEnd w:id="32"/>
     </w:p>
     <w:p>
       <w:pPr>
@@ -5236,6 +5336,7 @@
     </w:p>
     <w:p>
       <w:r>
+        <w:lastRenderedPageBreak/>
         <w:t xml:space="preserve">For those not familiar with the language it is important to understand the relationship between name capitalization and visibility in Go: </w:t>
       </w:r>
       <w:r>
@@ -5248,7 +5349,6 @@
       </w:pPr>
       <w:bookmarkStart w:id="33" w:name="_Toc487618959"/>
       <w:r>
-        <w:lastRenderedPageBreak/>
         <w:t>Core Interfaces</w:t>
       </w:r>
       <w:bookmarkEnd w:id="33"/>
@@ -6326,6 +6426,119 @@
     </w:lvl>
   </w:abstractNum>
   <w:abstractNum w:abstractNumId="6" w15:restartNumberingAfterBreak="0">
+    <w:nsid w:val="4C03589F"/>
+    <w:multiLevelType w:val="hybridMultilevel"/>
+    <w:tmpl w:val="43BA8696"/>
+    <w:lvl w:ilvl="0" w:tplc="04090001">
+      <w:start w:val="1"/>
+      <w:numFmt w:val="bullet"/>
+      <w:lvlText w:val=""/>
+      <w:lvlJc w:val="left"/>
+      <w:pPr>
+        <w:ind w:left="720" w:hanging="360"/>
+      </w:pPr>
+      <w:rPr>
+        <w:rFonts w:ascii="Symbol" w:hAnsi="Symbol" w:hint="default"/>
+      </w:rPr>
+    </w:lvl>
+    <w:lvl w:ilvl="1" w:tplc="04090003" w:tentative="1">
+      <w:start w:val="1"/>
+      <w:numFmt w:val="bullet"/>
+      <w:lvlText w:val="o"/>
+      <w:lvlJc w:val="left"/>
+      <w:pPr>
+        <w:ind w:left="1440" w:hanging="360"/>
+      </w:pPr>
+      <w:rPr>
+        <w:rFonts w:ascii="Courier New" w:hAnsi="Courier New" w:cs="Courier New" w:hint="default"/>
+      </w:rPr>
+    </w:lvl>
+    <w:lvl w:ilvl="2" w:tplc="04090005" w:tentative="1">
+      <w:start w:val="1"/>
+      <w:numFmt w:val="bullet"/>
+      <w:lvlText w:val=""/>
+      <w:lvlJc w:val="left"/>
+      <w:pPr>
+        <w:ind w:left="2160" w:hanging="360"/>
+      </w:pPr>
+      <w:rPr>
+        <w:rFonts w:ascii="Wingdings" w:hAnsi="Wingdings" w:hint="default"/>
+      </w:rPr>
+    </w:lvl>
+    <w:lvl w:ilvl="3" w:tplc="04090001" w:tentative="1">
+      <w:start w:val="1"/>
+      <w:numFmt w:val="bullet"/>
+      <w:lvlText w:val=""/>
+      <w:lvlJc w:val="left"/>
+      <w:pPr>
+        <w:ind w:left="2880" w:hanging="360"/>
+      </w:pPr>
+      <w:rPr>
+        <w:rFonts w:ascii="Symbol" w:hAnsi="Symbol" w:hint="default"/>
+      </w:rPr>
+    </w:lvl>
+    <w:lvl w:ilvl="4" w:tplc="04090003" w:tentative="1">
+      <w:start w:val="1"/>
+      <w:numFmt w:val="bullet"/>
+      <w:lvlText w:val="o"/>
+      <w:lvlJc w:val="left"/>
+      <w:pPr>
+        <w:ind w:left="3600" w:hanging="360"/>
+      </w:pPr>
+      <w:rPr>
+        <w:rFonts w:ascii="Courier New" w:hAnsi="Courier New" w:cs="Courier New" w:hint="default"/>
+      </w:rPr>
+    </w:lvl>
+    <w:lvl w:ilvl="5" w:tplc="04090005" w:tentative="1">
+      <w:start w:val="1"/>
+      <w:numFmt w:val="bullet"/>
+      <w:lvlText w:val=""/>
+      <w:lvlJc w:val="left"/>
+      <w:pPr>
+        <w:ind w:left="4320" w:hanging="360"/>
+      </w:pPr>
+      <w:rPr>
+        <w:rFonts w:ascii="Wingdings" w:hAnsi="Wingdings" w:hint="default"/>
+      </w:rPr>
+    </w:lvl>
+    <w:lvl w:ilvl="6" w:tplc="04090001" w:tentative="1">
+      <w:start w:val="1"/>
+      <w:numFmt w:val="bullet"/>
+      <w:lvlText w:val=""/>
+      <w:lvlJc w:val="left"/>
+      <w:pPr>
+        <w:ind w:left="5040" w:hanging="360"/>
+      </w:pPr>
+      <w:rPr>
+        <w:rFonts w:ascii="Symbol" w:hAnsi="Symbol" w:hint="default"/>
+      </w:rPr>
+    </w:lvl>
+    <w:lvl w:ilvl="7" w:tplc="04090003" w:tentative="1">
+      <w:start w:val="1"/>
+      <w:numFmt w:val="bullet"/>
+      <w:lvlText w:val="o"/>
+      <w:lvlJc w:val="left"/>
+      <w:pPr>
+        <w:ind w:left="5760" w:hanging="360"/>
+      </w:pPr>
+      <w:rPr>
+        <w:rFonts w:ascii="Courier New" w:hAnsi="Courier New" w:cs="Courier New" w:hint="default"/>
+      </w:rPr>
+    </w:lvl>
+    <w:lvl w:ilvl="8" w:tplc="04090005" w:tentative="1">
+      <w:start w:val="1"/>
+      <w:numFmt w:val="bullet"/>
+      <w:lvlText w:val=""/>
+      <w:lvlJc w:val="left"/>
+      <w:pPr>
+        <w:ind w:left="6480" w:hanging="360"/>
+      </w:pPr>
+      <w:rPr>
+        <w:rFonts w:ascii="Wingdings" w:hAnsi="Wingdings" w:hint="default"/>
+      </w:rPr>
+    </w:lvl>
+  </w:abstractNum>
+  <w:abstractNum w:abstractNumId="7" w15:restartNumberingAfterBreak="0">
     <w:nsid w:val="4CD30DF4"/>
     <w:multiLevelType w:val="hybridMultilevel"/>
     <w:tmpl w:val="0FA45598"/>
@@ -6438,7 +6651,7 @@
       </w:rPr>
     </w:lvl>
   </w:abstractNum>
-  <w:abstractNum w:abstractNumId="7" w15:restartNumberingAfterBreak="0">
+  <w:abstractNum w:abstractNumId="8" w15:restartNumberingAfterBreak="0">
     <w:nsid w:val="58DA7AD1"/>
     <w:multiLevelType w:val="hybridMultilevel"/>
     <w:tmpl w:val="C8FC1F94"/>
@@ -6551,7 +6764,7 @@
       </w:rPr>
     </w:lvl>
   </w:abstractNum>
-  <w:abstractNum w:abstractNumId="8" w15:restartNumberingAfterBreak="0">
+  <w:abstractNum w:abstractNumId="9" w15:restartNumberingAfterBreak="0">
     <w:nsid w:val="6343497A"/>
     <w:multiLevelType w:val="hybridMultilevel"/>
     <w:tmpl w:val="FFD0674C"/>
@@ -6664,7 +6877,7 @@
       </w:rPr>
     </w:lvl>
   </w:abstractNum>
-  <w:abstractNum w:abstractNumId="9" w15:restartNumberingAfterBreak="0">
+  <w:abstractNum w:abstractNumId="10" w15:restartNumberingAfterBreak="0">
     <w:nsid w:val="7B0300BB"/>
     <w:multiLevelType w:val="hybridMultilevel"/>
     <w:tmpl w:val="7E76D340"/>
@@ -6777,7 +6990,7 @@
       </w:rPr>
     </w:lvl>
   </w:abstractNum>
-  <w:abstractNum w:abstractNumId="10" w15:restartNumberingAfterBreak="0">
+  <w:abstractNum w:abstractNumId="11" w15:restartNumberingAfterBreak="0">
     <w:nsid w:val="7B036B0C"/>
     <w:multiLevelType w:val="hybridMultilevel"/>
     <w:tmpl w:val="DE469D54"/>
@@ -6890,7 +7103,7 @@
       </w:rPr>
     </w:lvl>
   </w:abstractNum>
-  <w:abstractNum w:abstractNumId="11" w15:restartNumberingAfterBreak="0">
+  <w:abstractNum w:abstractNumId="12" w15:restartNumberingAfterBreak="0">
     <w:nsid w:val="7C6035D7"/>
     <w:multiLevelType w:val="hybridMultilevel"/>
     <w:tmpl w:val="8A6E353A"/>
@@ -7003,7 +7216,7 @@
       </w:rPr>
     </w:lvl>
   </w:abstractNum>
-  <w:abstractNum w:abstractNumId="12" w15:restartNumberingAfterBreak="0">
+  <w:abstractNum w:abstractNumId="13" w15:restartNumberingAfterBreak="0">
     <w:nsid w:val="7D672E27"/>
     <w:multiLevelType w:val="hybridMultilevel"/>
     <w:tmpl w:val="A8B47478"/>
@@ -7089,7 +7302,7 @@
       </w:pPr>
     </w:lvl>
   </w:abstractNum>
-  <w:abstractNum w:abstractNumId="13" w15:restartNumberingAfterBreak="0">
+  <w:abstractNum w:abstractNumId="14" w15:restartNumberingAfterBreak="0">
     <w:nsid w:val="7E6E132B"/>
     <w:multiLevelType w:val="hybridMultilevel"/>
     <w:tmpl w:val="272C2762"/>
@@ -7202,7 +7415,7 @@
       </w:rPr>
     </w:lvl>
   </w:abstractNum>
-  <w:abstractNum w:abstractNumId="14" w15:restartNumberingAfterBreak="0">
+  <w:abstractNum w:abstractNumId="15" w15:restartNumberingAfterBreak="0">
     <w:nsid w:val="7F6519A2"/>
     <w:multiLevelType w:val="hybridMultilevel"/>
     <w:tmpl w:val="20CEE0AA"/>
@@ -7322,43 +7535,46 @@
     <w:abstractNumId w:val="4"/>
   </w:num>
   <w:num w:numId="3">
-    <w:abstractNumId w:val="12"/>
+    <w:abstractNumId w:val="13"/>
   </w:num>
   <w:num w:numId="4">
     <w:abstractNumId w:val="5"/>
   </w:num>
   <w:num w:numId="5">
-    <w:abstractNumId w:val="11"/>
+    <w:abstractNumId w:val="12"/>
   </w:num>
   <w:num w:numId="6">
-    <w:abstractNumId w:val="7"/>
+    <w:abstractNumId w:val="8"/>
   </w:num>
   <w:num w:numId="7">
-    <w:abstractNumId w:val="9"/>
+    <w:abstractNumId w:val="10"/>
   </w:num>
   <w:num w:numId="8">
     <w:abstractNumId w:val="2"/>
   </w:num>
   <w:num w:numId="9">
-    <w:abstractNumId w:val="14"/>
+    <w:abstractNumId w:val="15"/>
   </w:num>
   <w:num w:numId="10">
-    <w:abstractNumId w:val="6"/>
+    <w:abstractNumId w:val="7"/>
   </w:num>
   <w:num w:numId="11">
-    <w:abstractNumId w:val="8"/>
+    <w:abstractNumId w:val="9"/>
   </w:num>
   <w:num w:numId="12">
     <w:abstractNumId w:val="1"/>
   </w:num>
   <w:num w:numId="13">
-    <w:abstractNumId w:val="13"/>
+    <w:abstractNumId w:val="14"/>
   </w:num>
   <w:num w:numId="14">
     <w:abstractNumId w:val="0"/>
   </w:num>
   <w:num w:numId="15">
-    <w:abstractNumId w:val="10"/>
+    <w:abstractNumId w:val="11"/>
+  </w:num>
+  <w:num w:numId="16">
+    <w:abstractNumId w:val="6"/>
   </w:num>
 </w:numbering>
 </file>
@@ -8655,7 +8871,7 @@
 </file>
 
 <file path=customXml/itemProps1.xml><?xml version="1.0" encoding="utf-8"?>
-<ds:datastoreItem xmlns:ds="http://schemas.openxmlformats.org/officeDocument/2006/customXml" ds:itemID="{0A4E3B5D-EA5E-4B29-BA5B-CFDF143ADF88}">
+<ds:datastoreItem xmlns:ds="http://schemas.openxmlformats.org/officeDocument/2006/customXml" ds:itemID="{CFB8B625-6801-43C7-AF6F-3B4438133C99}">
   <ds:schemaRefs>
     <ds:schemaRef ds:uri="http://schemas.openxmlformats.org/officeDocument/2006/bibliography"/>
   </ds:schemaRefs>

</xml_diff>

<commit_message>
Some core functions implemented; shifting dev to Linux
</commit_message>
<xml_diff>
--- a/activeCRL/docs/ActiveCRL.docx
+++ b/activeCRL/docs/ActiveCRL.docx
@@ -2452,51 +2452,25 @@
       <w:r>
         <w:t xml:space="preserve">Figure </w:t>
       </w:r>
-      <w:r>
-        <w:fldChar w:fldCharType="begin"/>
-      </w:r>
-      <w:r>
-        <w:instrText xml:space="preserve"> STYLEREF 1 \s </w:instrText>
-      </w:r>
-      <w:r>
-        <w:fldChar w:fldCharType="separate"/>
-      </w:r>
-      <w:r>
-        <w:rPr>
-          <w:noProof/>
-        </w:rPr>
-        <w:t>1</w:t>
-      </w:r>
-      <w:r>
-        <w:rPr>
-          <w:noProof/>
-        </w:rPr>
-        <w:fldChar w:fldCharType="end"/>
-      </w:r>
+      <w:fldSimple w:instr=" STYLEREF 1 \s ">
+        <w:r>
+          <w:rPr>
+            <w:noProof/>
+          </w:rPr>
+          <w:t>1</w:t>
+        </w:r>
+      </w:fldSimple>
       <w:r>
         <w:noBreakHyphen/>
       </w:r>
-      <w:r>
-        <w:fldChar w:fldCharType="begin"/>
-      </w:r>
-      <w:r>
-        <w:instrText xml:space="preserve"> SEQ Figure \* ARABIC \s 1 </w:instrText>
-      </w:r>
-      <w:r>
-        <w:fldChar w:fldCharType="separate"/>
-      </w:r>
-      <w:r>
-        <w:rPr>
-          <w:noProof/>
-        </w:rPr>
-        <w:t>1</w:t>
-      </w:r>
-      <w:r>
-        <w:rPr>
-          <w:noProof/>
-        </w:rPr>
-        <w:fldChar w:fldCharType="end"/>
-      </w:r>
+      <w:fldSimple w:instr=" SEQ Figure \* ARABIC \s 1 ">
+        <w:r>
+          <w:rPr>
+            <w:noProof/>
+          </w:rPr>
+          <w:t>1</w:t>
+        </w:r>
+      </w:fldSimple>
       <w:bookmarkEnd w:id="4"/>
       <w:r>
         <w:t>: SIMF Concept</w:t>
@@ -2778,51 +2752,25 @@
       <w:r>
         <w:t xml:space="preserve">Figure </w:t>
       </w:r>
-      <w:r>
-        <w:fldChar w:fldCharType="begin"/>
-      </w:r>
-      <w:r>
-        <w:instrText xml:space="preserve"> STYLEREF 1 \s </w:instrText>
-      </w:r>
-      <w:r>
-        <w:fldChar w:fldCharType="separate"/>
-      </w:r>
-      <w:r>
-        <w:rPr>
-          <w:noProof/>
-        </w:rPr>
-        <w:t>2</w:t>
-      </w:r>
-      <w:r>
-        <w:rPr>
-          <w:noProof/>
-        </w:rPr>
-        <w:fldChar w:fldCharType="end"/>
-      </w:r>
+      <w:fldSimple w:instr=" STYLEREF 1 \s ">
+        <w:r>
+          <w:rPr>
+            <w:noProof/>
+          </w:rPr>
+          <w:t>2</w:t>
+        </w:r>
+      </w:fldSimple>
       <w:r>
         <w:noBreakHyphen/>
       </w:r>
-      <w:r>
-        <w:fldChar w:fldCharType="begin"/>
-      </w:r>
-      <w:r>
-        <w:instrText xml:space="preserve"> SEQ Figure \* ARABIC \s 1 </w:instrText>
-      </w:r>
-      <w:r>
-        <w:fldChar w:fldCharType="separate"/>
-      </w:r>
-      <w:r>
-        <w:rPr>
-          <w:noProof/>
-        </w:rPr>
-        <w:t>1</w:t>
-      </w:r>
-      <w:r>
-        <w:rPr>
-          <w:noProof/>
-        </w:rPr>
-        <w:fldChar w:fldCharType="end"/>
-      </w:r>
+      <w:fldSimple w:instr=" SEQ Figure \* ARABIC \s 1 ">
+        <w:r>
+          <w:rPr>
+            <w:noProof/>
+          </w:rPr>
+          <w:t>1</w:t>
+        </w:r>
+      </w:fldSimple>
       <w:bookmarkEnd w:id="10"/>
       <w:r>
         <w:t>: Core CRL Representational Entities</w:t>
@@ -3003,51 +2951,25 @@
       <w:r>
         <w:t xml:space="preserve">Figure </w:t>
       </w:r>
-      <w:r>
-        <w:fldChar w:fldCharType="begin"/>
-      </w:r>
-      <w:r>
-        <w:instrText xml:space="preserve"> STYLEREF 1 \s </w:instrText>
-      </w:r>
-      <w:r>
-        <w:fldChar w:fldCharType="separate"/>
-      </w:r>
-      <w:r>
-        <w:rPr>
-          <w:noProof/>
-        </w:rPr>
-        <w:t>2</w:t>
-      </w:r>
-      <w:r>
-        <w:rPr>
-          <w:noProof/>
-        </w:rPr>
-        <w:fldChar w:fldCharType="end"/>
-      </w:r>
+      <w:fldSimple w:instr=" STYLEREF 1 \s ">
+        <w:r>
+          <w:rPr>
+            <w:noProof/>
+          </w:rPr>
+          <w:t>2</w:t>
+        </w:r>
+      </w:fldSimple>
       <w:r>
         <w:noBreakHyphen/>
       </w:r>
-      <w:r>
-        <w:fldChar w:fldCharType="begin"/>
-      </w:r>
-      <w:r>
-        <w:instrText xml:space="preserve"> SEQ Figure \* ARABIC \s 1 </w:instrText>
-      </w:r>
-      <w:r>
-        <w:fldChar w:fldCharType="separate"/>
-      </w:r>
-      <w:r>
-        <w:rPr>
-          <w:noProof/>
-        </w:rPr>
-        <w:t>2</w:t>
-      </w:r>
-      <w:r>
-        <w:rPr>
-          <w:noProof/>
-        </w:rPr>
-        <w:fldChar w:fldCharType="end"/>
-      </w:r>
+      <w:fldSimple w:instr=" SEQ Figure \* ARABIC \s 1 ">
+        <w:r>
+          <w:rPr>
+            <w:noProof/>
+          </w:rPr>
+          <w:t>2</w:t>
+        </w:r>
+      </w:fldSimple>
       <w:bookmarkEnd w:id="13"/>
       <w:r>
         <w:t>: Representing an Association</w:t>
@@ -3378,51 +3300,25 @@
       <w:r>
         <w:t xml:space="preserve">Figure </w:t>
       </w:r>
-      <w:r>
-        <w:fldChar w:fldCharType="begin"/>
-      </w:r>
-      <w:r>
-        <w:instrText xml:space="preserve"> STYLEREF 1 \s </w:instrText>
-      </w:r>
-      <w:r>
-        <w:fldChar w:fldCharType="separate"/>
-      </w:r>
-      <w:r>
-        <w:rPr>
-          <w:noProof/>
-        </w:rPr>
-        <w:t>3</w:t>
-      </w:r>
-      <w:r>
-        <w:rPr>
-          <w:noProof/>
-        </w:rPr>
-        <w:fldChar w:fldCharType="end"/>
-      </w:r>
+      <w:fldSimple w:instr=" STYLEREF 1 \s ">
+        <w:r>
+          <w:rPr>
+            <w:noProof/>
+          </w:rPr>
+          <w:t>3</w:t>
+        </w:r>
+      </w:fldSimple>
       <w:r>
         <w:noBreakHyphen/>
       </w:r>
-      <w:r>
-        <w:fldChar w:fldCharType="begin"/>
-      </w:r>
-      <w:r>
-        <w:instrText xml:space="preserve"> SEQ Figure \* ARABIC \s 1 </w:instrText>
-      </w:r>
-      <w:r>
-        <w:fldChar w:fldCharType="separate"/>
-      </w:r>
-      <w:r>
-        <w:rPr>
-          <w:noProof/>
-        </w:rPr>
-        <w:t>1</w:t>
-      </w:r>
-      <w:r>
-        <w:rPr>
-          <w:noProof/>
-        </w:rPr>
-        <w:fldChar w:fldCharType="end"/>
-      </w:r>
+      <w:fldSimple w:instr=" SEQ Figure \* ARABIC \s 1 ">
+        <w:r>
+          <w:rPr>
+            <w:noProof/>
+          </w:rPr>
+          <w:t>1</w:t>
+        </w:r>
+      </w:fldSimple>
       <w:bookmarkEnd w:id="19"/>
       <w:r>
         <w:t>: Partially Grounded Model</w:t>
@@ -3539,51 +3435,25 @@
       <w:r>
         <w:t xml:space="preserve">Figure </w:t>
       </w:r>
-      <w:r>
-        <w:fldChar w:fldCharType="begin"/>
-      </w:r>
-      <w:r>
-        <w:instrText xml:space="preserve"> STYLEREF 1 \s </w:instrText>
-      </w:r>
-      <w:r>
-        <w:fldChar w:fldCharType="separate"/>
-      </w:r>
-      <w:r>
-        <w:rPr>
-          <w:noProof/>
-        </w:rPr>
-        <w:t>3</w:t>
-      </w:r>
-      <w:r>
-        <w:rPr>
-          <w:noProof/>
-        </w:rPr>
-        <w:fldChar w:fldCharType="end"/>
-      </w:r>
+      <w:fldSimple w:instr=" STYLEREF 1 \s ">
+        <w:r>
+          <w:rPr>
+            <w:noProof/>
+          </w:rPr>
+          <w:t>3</w:t>
+        </w:r>
+      </w:fldSimple>
       <w:r>
         <w:noBreakHyphen/>
       </w:r>
-      <w:r>
-        <w:fldChar w:fldCharType="begin"/>
-      </w:r>
-      <w:r>
-        <w:instrText xml:space="preserve"> SEQ Figure \* ARABIC \s 1 </w:instrText>
-      </w:r>
-      <w:r>
-        <w:fldChar w:fldCharType="separate"/>
-      </w:r>
-      <w:r>
-        <w:rPr>
-          <w:noProof/>
-        </w:rPr>
-        <w:t>2</w:t>
-      </w:r>
-      <w:r>
-        <w:rPr>
-          <w:noProof/>
-        </w:rPr>
-        <w:fldChar w:fldCharType="end"/>
-      </w:r>
+      <w:fldSimple w:instr=" SEQ Figure \* ARABIC \s 1 ">
+        <w:r>
+          <w:rPr>
+            <w:noProof/>
+          </w:rPr>
+          <w:t>2</w:t>
+        </w:r>
+      </w:fldSimple>
       <w:bookmarkEnd w:id="21"/>
       <w:r>
         <w:t>: Fully Grounded Model</w:t>
@@ -3953,13 +3823,7 @@
     </w:p>
     <w:p>
       <w:r>
-        <w:t>Any Element</w:t>
-      </w:r>
-      <w:r>
-        <w:t xml:space="preserve"> can represent an operation and </w:t>
-      </w:r>
-      <w:r>
-        <w:t>may be made executable by creating a CRL Execution Function (</w:t>
+        <w:t>Any Element can represent an operation and may be made executable by creating a CRL Execution Function (</w:t>
       </w:r>
       <w:r>
         <w:fldChar w:fldCharType="begin"/>
@@ -4065,73 +3929,1074 @@
       <w:r>
         <w:t xml:space="preserve">Figure </w:t>
       </w:r>
-      <w:r>
-        <w:fldChar w:fldCharType="begin"/>
-      </w:r>
-      <w:r>
-        <w:instrText xml:space="preserve"> STYLEREF 1 \s </w:instrText>
-      </w:r>
-      <w:r>
-        <w:fldChar w:fldCharType="separate"/>
-      </w:r>
+      <w:fldSimple w:instr=" STYLEREF 1 \s ">
+        <w:r>
+          <w:rPr>
+            <w:noProof/>
+          </w:rPr>
+          <w:t>5</w:t>
+        </w:r>
+      </w:fldSimple>
+      <w:r>
+        <w:noBreakHyphen/>
+      </w:r>
+      <w:fldSimple w:instr=" SEQ Figure \* ARABIC \s 1 ">
+        <w:r>
+          <w:rPr>
+            <w:noProof/>
+          </w:rPr>
+          <w:t>1</w:t>
+        </w:r>
+      </w:fldSimple>
+      <w:bookmarkEnd w:id="30"/>
+      <w:r>
+        <w:t>: Execution Concepts</w:t>
+      </w:r>
+      <w:bookmarkEnd w:id="31"/>
+    </w:p>
+    <w:p>
+      <w:r>
+        <w:t xml:space="preserve">Whenever a change occurs to an element, its abstractions are searched to see whether any of them have associated functions. If so, the execution of each associated function is initiated in a separate thread. </w:t>
+      </w:r>
+    </w:p>
+    <w:p>
+      <w:r>
+        <w:t xml:space="preserve">The signature of the function is fixed. The first argument is the Element that changed. The second argument is the </w:t>
+      </w:r>
+      <w:proofErr w:type="spellStart"/>
+      <w:r>
+        <w:t>ChangeNotification</w:t>
+      </w:r>
+      <w:proofErr w:type="spellEnd"/>
+      <w:r>
+        <w:t xml:space="preserve"> that triggered the execution. Note that the change notification may be the result of an underlying notification and that this history is conveyed as part of the change notification.</w:t>
+      </w:r>
+    </w:p>
+    <w:p>
+      <w:r>
+        <w:t xml:space="preserve">Operations typically require sub-structure – owned references that indicate the objects involved in the operation. These may be objects from which information is extracted, objects that are modified, or objects that are actually created by the operation. </w:t>
+      </w:r>
+    </w:p>
+    <w:p>
+      <w:pPr>
+        <w:pStyle w:val="Heading2"/>
+      </w:pPr>
+      <w:proofErr w:type="spellStart"/>
+      <w:r>
+        <w:t>BaseElement</w:t>
+      </w:r>
+      <w:proofErr w:type="spellEnd"/>
+      <w:r>
+        <w:t xml:space="preserve"> Operations</w:t>
+      </w:r>
+    </w:p>
+    <w:p>
+      <w:pPr>
+        <w:pStyle w:val="Heading3"/>
+      </w:pPr>
+      <w:r>
+        <w:t>Delete</w:t>
+      </w:r>
+    </w:p>
+    <w:p>
+      <w:r>
+        <w:t xml:space="preserve">The Delete operation removes an object from the Universe of Discourse and </w:t>
+      </w:r>
+      <w:proofErr w:type="spellStart"/>
+      <w:r>
+        <w:t>nils</w:t>
+      </w:r>
+      <w:proofErr w:type="spellEnd"/>
+      <w:r>
+        <w:t xml:space="preserve"> all CRL pointers to the object.</w:t>
+      </w:r>
+    </w:p>
+    <w:p>
+      <w:pPr>
+        <w:keepNext/>
+        <w:ind w:left="360"/>
+        <w:jc w:val="center"/>
+      </w:pPr>
       <w:r>
         <w:rPr>
           <w:noProof/>
         </w:rPr>
-        <w:t>3</w:t>
-      </w:r>
+        <w:drawing>
+          <wp:inline distT="0" distB="0" distL="0" distR="0">
+            <wp:extent cx="3034145" cy="1763395"/>
+            <wp:effectExtent l="0" t="0" r="0" b="8255"/>
+            <wp:docPr id="19" name="Picture 19"/>
+            <wp:cNvGraphicFramePr>
+              <a:graphicFrameLocks xmlns:a="http://schemas.openxmlformats.org/drawingml/2006/main" noChangeAspect="1"/>
+            </wp:cNvGraphicFramePr>
+            <a:graphic xmlns:a="http://schemas.openxmlformats.org/drawingml/2006/main">
+              <a:graphicData uri="http://schemas.openxmlformats.org/drawingml/2006/picture">
+                <pic:pic xmlns:pic="http://schemas.openxmlformats.org/drawingml/2006/picture">
+                  <pic:nvPicPr>
+                    <pic:cNvPr id="0" name="Picture 11"/>
+                    <pic:cNvPicPr>
+                      <a:picLocks noChangeAspect="1" noChangeArrowheads="1"/>
+                    </pic:cNvPicPr>
+                  </pic:nvPicPr>
+                  <pic:blipFill>
+                    <a:blip r:embed="rId14">
+                      <a:extLst>
+                        <a:ext uri="{28A0092B-C50C-407E-A947-70E740481C1C}">
+                          <a14:useLocalDpi xmlns:a14="http://schemas.microsoft.com/office/drawing/2010/main" val="0"/>
+                        </a:ext>
+                      </a:extLst>
+                    </a:blip>
+                    <a:srcRect/>
+                    <a:stretch>
+                      <a:fillRect/>
+                    </a:stretch>
+                  </pic:blipFill>
+                  <pic:spPr bwMode="auto">
+                    <a:xfrm>
+                      <a:off x="0" y="0"/>
+                      <a:ext cx="3039034" cy="1766237"/>
+                    </a:xfrm>
+                    <a:prstGeom prst="rect">
+                      <a:avLst/>
+                    </a:prstGeom>
+                    <a:noFill/>
+                    <a:ln>
+                      <a:noFill/>
+                    </a:ln>
+                  </pic:spPr>
+                </pic:pic>
+              </a:graphicData>
+            </a:graphic>
+          </wp:inline>
+        </w:drawing>
+      </w:r>
+    </w:p>
+    <w:p>
+      <w:pPr>
+        <w:pStyle w:val="Caption"/>
+        <w:jc w:val="center"/>
+      </w:pPr>
+      <w:r>
+        <w:t xml:space="preserve">Figure </w:t>
+      </w:r>
+      <w:fldSimple w:instr=" STYLEREF 1 \s ">
+        <w:r>
+          <w:rPr>
+            <w:noProof/>
+          </w:rPr>
+          <w:t>5</w:t>
+        </w:r>
+      </w:fldSimple>
+      <w:r>
+        <w:noBreakHyphen/>
+      </w:r>
+      <w:fldSimple w:instr=" SEQ Figure \* ARABIC \s 1 ">
+        <w:r>
+          <w:rPr>
+            <w:noProof/>
+          </w:rPr>
+          <w:t>2</w:t>
+        </w:r>
+      </w:fldSimple>
+      <w:r>
+        <w:t>: Delete Operation Structure</w:t>
+      </w:r>
+    </w:p>
+    <w:p>
+      <w:pPr>
+        <w:pStyle w:val="Heading3"/>
+      </w:pPr>
+      <w:proofErr w:type="spellStart"/>
+      <w:r>
+        <w:lastRenderedPageBreak/>
+        <w:t>GetId</w:t>
+      </w:r>
+      <w:proofErr w:type="spellEnd"/>
+    </w:p>
+    <w:p>
+      <w:r>
+        <w:t xml:space="preserve">The </w:t>
+      </w:r>
+      <w:proofErr w:type="spellStart"/>
+      <w:r>
+        <w:t>GetId</w:t>
+      </w:r>
+      <w:proofErr w:type="spellEnd"/>
+      <w:r>
+        <w:t xml:space="preserve"> operation creates a target literal (if it does not already exist) and sets its value to be the source base element’s Id.</w:t>
+      </w:r>
+    </w:p>
+    <w:p>
+      <w:pPr>
+        <w:keepNext/>
+        <w:ind w:left="360"/>
+        <w:jc w:val="center"/>
+      </w:pPr>
       <w:r>
         <w:rPr>
           <w:noProof/>
         </w:rPr>
-        <w:fldChar w:fldCharType="end"/>
-      </w:r>
+        <w:drawing>
+          <wp:inline distT="0" distB="0" distL="0" distR="0">
+            <wp:extent cx="4091049" cy="2143760"/>
+            <wp:effectExtent l="0" t="0" r="5080" b="8890"/>
+            <wp:docPr id="34" name="Picture 34"/>
+            <wp:cNvGraphicFramePr>
+              <a:graphicFrameLocks xmlns:a="http://schemas.openxmlformats.org/drawingml/2006/main" noChangeAspect="1"/>
+            </wp:cNvGraphicFramePr>
+            <a:graphic xmlns:a="http://schemas.openxmlformats.org/drawingml/2006/main">
+              <a:graphicData uri="http://schemas.openxmlformats.org/drawingml/2006/picture">
+                <pic:pic xmlns:pic="http://schemas.openxmlformats.org/drawingml/2006/picture">
+                  <pic:nvPicPr>
+                    <pic:cNvPr id="0" name="Picture 26"/>
+                    <pic:cNvPicPr>
+                      <a:picLocks noChangeAspect="1" noChangeArrowheads="1"/>
+                    </pic:cNvPicPr>
+                  </pic:nvPicPr>
+                  <pic:blipFill>
+                    <a:blip r:embed="rId15">
+                      <a:extLst>
+                        <a:ext uri="{28A0092B-C50C-407E-A947-70E740481C1C}">
+                          <a14:useLocalDpi xmlns:a14="http://schemas.microsoft.com/office/drawing/2010/main" val="0"/>
+                        </a:ext>
+                      </a:extLst>
+                    </a:blip>
+                    <a:srcRect/>
+                    <a:stretch>
+                      <a:fillRect/>
+                    </a:stretch>
+                  </pic:blipFill>
+                  <pic:spPr bwMode="auto">
+                    <a:xfrm>
+                      <a:off x="0" y="0"/>
+                      <a:ext cx="4098369" cy="2147596"/>
+                    </a:xfrm>
+                    <a:prstGeom prst="rect">
+                      <a:avLst/>
+                    </a:prstGeom>
+                    <a:noFill/>
+                    <a:ln>
+                      <a:noFill/>
+                    </a:ln>
+                  </pic:spPr>
+                </pic:pic>
+              </a:graphicData>
+            </a:graphic>
+          </wp:inline>
+        </w:drawing>
+      </w:r>
+    </w:p>
+    <w:p>
+      <w:pPr>
+        <w:pStyle w:val="Caption"/>
+        <w:jc w:val="center"/>
+      </w:pPr>
+      <w:r>
+        <w:t xml:space="preserve">Figure </w:t>
+      </w:r>
+      <w:fldSimple w:instr=" STYLEREF 1 \s ">
+        <w:r>
+          <w:rPr>
+            <w:noProof/>
+          </w:rPr>
+          <w:t>5</w:t>
+        </w:r>
+      </w:fldSimple>
       <w:r>
         <w:noBreakHyphen/>
       </w:r>
-      <w:r>
-        <w:fldChar w:fldCharType="begin"/>
-      </w:r>
-      <w:r>
-        <w:instrText xml:space="preserve"> SEQ Figure \* ARABIC \s 1 </w:instrText>
-      </w:r>
-      <w:r>
-        <w:fldChar w:fldCharType="separate"/>
-      </w:r>
+      <w:fldSimple w:instr=" SEQ Figure \* ARABIC \s 1 ">
+        <w:r>
+          <w:rPr>
+            <w:noProof/>
+          </w:rPr>
+          <w:t>3</w:t>
+        </w:r>
+      </w:fldSimple>
+      <w:r>
+        <w:t xml:space="preserve">: </w:t>
+      </w:r>
+      <w:proofErr w:type="spellStart"/>
+      <w:r>
+        <w:t>GetId</w:t>
+      </w:r>
+      <w:proofErr w:type="spellEnd"/>
+      <w:r>
+        <w:t xml:space="preserve"> Operation Structure</w:t>
+      </w:r>
+    </w:p>
+    <w:p>
+      <w:pPr>
+        <w:pStyle w:val="Heading3"/>
+      </w:pPr>
+      <w:proofErr w:type="spellStart"/>
+      <w:r>
+        <w:t>GetName</w:t>
+      </w:r>
+      <w:proofErr w:type="spellEnd"/>
+    </w:p>
+    <w:p>
+      <w:r>
+        <w:t xml:space="preserve">The </w:t>
+      </w:r>
+      <w:proofErr w:type="spellStart"/>
+      <w:r>
+        <w:t>GetName</w:t>
+      </w:r>
+      <w:proofErr w:type="spellEnd"/>
+      <w:r>
+        <w:t xml:space="preserve"> operation creates a target literal (if it does not already exist) and sets its value to be the source base element’s name.</w:t>
+      </w:r>
+    </w:p>
+    <w:p>
+      <w:pPr>
+        <w:keepNext/>
+        <w:jc w:val="center"/>
+      </w:pPr>
       <w:r>
         <w:rPr>
           <w:noProof/>
         </w:rPr>
-        <w:t>3</w:t>
-      </w:r>
+        <w:drawing>
+          <wp:inline distT="0" distB="0" distL="0" distR="0">
+            <wp:extent cx="4263242" cy="2161540"/>
+            <wp:effectExtent l="0" t="0" r="4445" b="0"/>
+            <wp:docPr id="33" name="Picture 33"/>
+            <wp:cNvGraphicFramePr>
+              <a:graphicFrameLocks xmlns:a="http://schemas.openxmlformats.org/drawingml/2006/main" noChangeAspect="1"/>
+            </wp:cNvGraphicFramePr>
+            <a:graphic xmlns:a="http://schemas.openxmlformats.org/drawingml/2006/main">
+              <a:graphicData uri="http://schemas.openxmlformats.org/drawingml/2006/picture">
+                <pic:pic xmlns:pic="http://schemas.openxmlformats.org/drawingml/2006/picture">
+                  <pic:nvPicPr>
+                    <pic:cNvPr id="0" name="Picture 25"/>
+                    <pic:cNvPicPr>
+                      <a:picLocks noChangeAspect="1" noChangeArrowheads="1"/>
+                    </pic:cNvPicPr>
+                  </pic:nvPicPr>
+                  <pic:blipFill>
+                    <a:blip r:embed="rId16">
+                      <a:extLst>
+                        <a:ext uri="{28A0092B-C50C-407E-A947-70E740481C1C}">
+                          <a14:useLocalDpi xmlns:a14="http://schemas.microsoft.com/office/drawing/2010/main" val="0"/>
+                        </a:ext>
+                      </a:extLst>
+                    </a:blip>
+                    <a:srcRect/>
+                    <a:stretch>
+                      <a:fillRect/>
+                    </a:stretch>
+                  </pic:blipFill>
+                  <pic:spPr bwMode="auto">
+                    <a:xfrm>
+                      <a:off x="0" y="0"/>
+                      <a:ext cx="4275339" cy="2167674"/>
+                    </a:xfrm>
+                    <a:prstGeom prst="rect">
+                      <a:avLst/>
+                    </a:prstGeom>
+                    <a:noFill/>
+                    <a:ln>
+                      <a:noFill/>
+                    </a:ln>
+                  </pic:spPr>
+                </pic:pic>
+              </a:graphicData>
+            </a:graphic>
+          </wp:inline>
+        </w:drawing>
+      </w:r>
+    </w:p>
+    <w:p>
+      <w:pPr>
+        <w:pStyle w:val="Caption"/>
+        <w:jc w:val="center"/>
+      </w:pPr>
+      <w:r>
+        <w:t xml:space="preserve">Figure </w:t>
+      </w:r>
+      <w:fldSimple w:instr=" STYLEREF 1 \s ">
+        <w:r>
+          <w:rPr>
+            <w:noProof/>
+          </w:rPr>
+          <w:t>5</w:t>
+        </w:r>
+      </w:fldSimple>
+      <w:r>
+        <w:noBreakHyphen/>
+      </w:r>
+      <w:fldSimple w:instr=" SEQ Figure \* ARABIC \s 1 ">
+        <w:r>
+          <w:rPr>
+            <w:noProof/>
+          </w:rPr>
+          <w:t>4</w:t>
+        </w:r>
+      </w:fldSimple>
+      <w:r>
+        <w:t xml:space="preserve">: </w:t>
+      </w:r>
+      <w:proofErr w:type="spellStart"/>
+      <w:r>
+        <w:t>GetName</w:t>
+      </w:r>
+      <w:proofErr w:type="spellEnd"/>
+      <w:r>
+        <w:t xml:space="preserve"> Operation Structure</w:t>
+      </w:r>
+    </w:p>
+    <w:p>
+      <w:pPr>
+        <w:pStyle w:val="Heading3"/>
+      </w:pPr>
+      <w:proofErr w:type="spellStart"/>
+      <w:r>
+        <w:t>GetOwningElement</w:t>
+      </w:r>
+      <w:proofErr w:type="spellEnd"/>
+    </w:p>
+    <w:p>
+      <w:r>
+        <w:t xml:space="preserve">The </w:t>
+      </w:r>
+      <w:proofErr w:type="spellStart"/>
+      <w:r>
+        <w:t>GetOwningElement</w:t>
+      </w:r>
+      <w:proofErr w:type="spellEnd"/>
+      <w:r>
+        <w:t xml:space="preserve"> operation </w:t>
+      </w:r>
+      <w:r>
+        <w:t xml:space="preserve">locates the </w:t>
+      </w:r>
+      <w:proofErr w:type="spellStart"/>
+      <w:r>
+        <w:t>owningElement</w:t>
+      </w:r>
+      <w:proofErr w:type="spellEnd"/>
+      <w:r>
+        <w:t xml:space="preserve"> of the base element indicated by the </w:t>
+      </w:r>
+      <w:proofErr w:type="spellStart"/>
+      <w:r>
+        <w:t>SourceReference</w:t>
+      </w:r>
+      <w:proofErr w:type="spellEnd"/>
+      <w:r>
+        <w:t xml:space="preserve"> and sets the </w:t>
+      </w:r>
+      <w:proofErr w:type="spellStart"/>
+      <w:r>
+        <w:t>TargetElementReference’s</w:t>
+      </w:r>
+      <w:proofErr w:type="spellEnd"/>
+      <w:r>
+        <w:t xml:space="preserve"> </w:t>
+      </w:r>
+      <w:proofErr w:type="spellStart"/>
+      <w:r>
+        <w:t>elementPointer</w:t>
+      </w:r>
+      <w:proofErr w:type="spellEnd"/>
+      <w:r>
+        <w:t xml:space="preserve"> to indicate this object. If there is no owner, the </w:t>
+      </w:r>
+      <w:proofErr w:type="spellStart"/>
+      <w:r>
+        <w:t>elementPointer’s</w:t>
+      </w:r>
+      <w:proofErr w:type="spellEnd"/>
+      <w:r>
+        <w:t xml:space="preserve"> value is nil.</w:t>
+      </w:r>
+    </w:p>
+    <w:p>
+      <w:pPr>
+        <w:keepNext/>
+        <w:jc w:val="center"/>
+      </w:pPr>
       <w:r>
         <w:rPr>
           <w:noProof/>
         </w:rPr>
-        <w:fldChar w:fldCharType="end"/>
-      </w:r>
-      <w:bookmarkEnd w:id="30"/>
-      <w:r>
-        <w:t>: Execution Concepts</w:t>
-      </w:r>
-      <w:bookmarkEnd w:id="31"/>
-    </w:p>
-    <w:p>
-      <w:r>
-        <w:t xml:space="preserve">Whenever a change occurs to an element, its abstractions are searched to see whether any of them have associated functions. If so, the execution of each associated function is initiated in a separate thread. </w:t>
-      </w:r>
-    </w:p>
-    <w:p>
-      <w:r>
-        <w:t xml:space="preserve">The signature of the function is fixed. The first argument is the Element that changed. The second argument is the </w:t>
-      </w:r>
-      <w:proofErr w:type="spellStart"/>
-      <w:r>
-        <w:t>ChangeNotification</w:t>
-      </w:r>
-      <w:proofErr w:type="spellEnd"/>
-      <w:r>
-        <w:t xml:space="preserve"> that triggered the execution. Note that the change notification may be the result of an underlying notification and that this history is conveyed as part of the change notification.</w:t>
+        <w:lastRenderedPageBreak/>
+        <w:drawing>
+          <wp:inline distT="0" distB="0" distL="0" distR="0">
+            <wp:extent cx="4108863" cy="2119630"/>
+            <wp:effectExtent l="0" t="0" r="6350" b="0"/>
+            <wp:docPr id="23" name="Picture 23"/>
+            <wp:cNvGraphicFramePr>
+              <a:graphicFrameLocks xmlns:a="http://schemas.openxmlformats.org/drawingml/2006/main" noChangeAspect="1"/>
+            </wp:cNvGraphicFramePr>
+            <a:graphic xmlns:a="http://schemas.openxmlformats.org/drawingml/2006/main">
+              <a:graphicData uri="http://schemas.openxmlformats.org/drawingml/2006/picture">
+                <pic:pic xmlns:pic="http://schemas.openxmlformats.org/drawingml/2006/picture">
+                  <pic:nvPicPr>
+                    <pic:cNvPr id="0" name="Picture 15"/>
+                    <pic:cNvPicPr>
+                      <a:picLocks noChangeAspect="1" noChangeArrowheads="1"/>
+                    </pic:cNvPicPr>
+                  </pic:nvPicPr>
+                  <pic:blipFill>
+                    <a:blip r:embed="rId17">
+                      <a:extLst>
+                        <a:ext uri="{28A0092B-C50C-407E-A947-70E740481C1C}">
+                          <a14:useLocalDpi xmlns:a14="http://schemas.microsoft.com/office/drawing/2010/main" val="0"/>
+                        </a:ext>
+                      </a:extLst>
+                    </a:blip>
+                    <a:srcRect/>
+                    <a:stretch>
+                      <a:fillRect/>
+                    </a:stretch>
+                  </pic:blipFill>
+                  <pic:spPr bwMode="auto">
+                    <a:xfrm>
+                      <a:off x="0" y="0"/>
+                      <a:ext cx="4111551" cy="2121017"/>
+                    </a:xfrm>
+                    <a:prstGeom prst="rect">
+                      <a:avLst/>
+                    </a:prstGeom>
+                    <a:noFill/>
+                    <a:ln>
+                      <a:noFill/>
+                    </a:ln>
+                  </pic:spPr>
+                </pic:pic>
+              </a:graphicData>
+            </a:graphic>
+          </wp:inline>
+        </w:drawing>
+      </w:r>
+    </w:p>
+    <w:p>
+      <w:pPr>
+        <w:pStyle w:val="Caption"/>
+        <w:jc w:val="center"/>
+      </w:pPr>
+      <w:r>
+        <w:t xml:space="preserve">Figure </w:t>
+      </w:r>
+      <w:fldSimple w:instr=" STYLEREF 1 \s ">
+        <w:r>
+          <w:rPr>
+            <w:noProof/>
+          </w:rPr>
+          <w:t>5</w:t>
+        </w:r>
+      </w:fldSimple>
+      <w:r>
+        <w:noBreakHyphen/>
+      </w:r>
+      <w:fldSimple w:instr=" SEQ Figure \* ARABIC \s 1 ">
+        <w:r>
+          <w:rPr>
+            <w:noProof/>
+          </w:rPr>
+          <w:t>5</w:t>
+        </w:r>
+      </w:fldSimple>
+      <w:r>
+        <w:t xml:space="preserve">: </w:t>
+      </w:r>
+      <w:proofErr w:type="spellStart"/>
+      <w:r>
+        <w:t>GetOwningElement</w:t>
+      </w:r>
+      <w:proofErr w:type="spellEnd"/>
+      <w:r>
+        <w:t xml:space="preserve"> Operation Structure</w:t>
+      </w:r>
+    </w:p>
+    <w:p>
+      <w:pPr>
+        <w:pStyle w:val="Heading3"/>
+      </w:pPr>
+      <w:proofErr w:type="spellStart"/>
+      <w:r>
+        <w:t>GetUri</w:t>
+      </w:r>
+      <w:proofErr w:type="spellEnd"/>
+    </w:p>
+    <w:p>
+      <w:r>
+        <w:t xml:space="preserve">The </w:t>
+      </w:r>
+      <w:proofErr w:type="spellStart"/>
+      <w:r>
+        <w:t>GetUri</w:t>
+      </w:r>
+      <w:proofErr w:type="spellEnd"/>
+      <w:r>
+        <w:t xml:space="preserve"> operation creates a target literal (if it does not already exist) and sets its value to be the source base element’s URI.</w:t>
+      </w:r>
+    </w:p>
+    <w:p>
+      <w:pPr>
+        <w:keepNext/>
+        <w:jc w:val="center"/>
+      </w:pPr>
+      <w:r>
+        <w:rPr>
+          <w:noProof/>
+        </w:rPr>
+        <w:drawing>
+          <wp:inline distT="0" distB="0" distL="0" distR="0">
+            <wp:extent cx="4085112" cy="2143760"/>
+            <wp:effectExtent l="0" t="0" r="0" b="8890"/>
+            <wp:docPr id="35" name="Picture 35"/>
+            <wp:cNvGraphicFramePr>
+              <a:graphicFrameLocks xmlns:a="http://schemas.openxmlformats.org/drawingml/2006/main" noChangeAspect="1"/>
+            </wp:cNvGraphicFramePr>
+            <a:graphic xmlns:a="http://schemas.openxmlformats.org/drawingml/2006/main">
+              <a:graphicData uri="http://schemas.openxmlformats.org/drawingml/2006/picture">
+                <pic:pic xmlns:pic="http://schemas.openxmlformats.org/drawingml/2006/picture">
+                  <pic:nvPicPr>
+                    <pic:cNvPr id="0" name="Picture 27"/>
+                    <pic:cNvPicPr>
+                      <a:picLocks noChangeAspect="1" noChangeArrowheads="1"/>
+                    </pic:cNvPicPr>
+                  </pic:nvPicPr>
+                  <pic:blipFill>
+                    <a:blip r:embed="rId18">
+                      <a:extLst>
+                        <a:ext uri="{28A0092B-C50C-407E-A947-70E740481C1C}">
+                          <a14:useLocalDpi xmlns:a14="http://schemas.microsoft.com/office/drawing/2010/main" val="0"/>
+                        </a:ext>
+                      </a:extLst>
+                    </a:blip>
+                    <a:srcRect/>
+                    <a:stretch>
+                      <a:fillRect/>
+                    </a:stretch>
+                  </pic:blipFill>
+                  <pic:spPr bwMode="auto">
+                    <a:xfrm>
+                      <a:off x="0" y="0"/>
+                      <a:ext cx="4089620" cy="2146126"/>
+                    </a:xfrm>
+                    <a:prstGeom prst="rect">
+                      <a:avLst/>
+                    </a:prstGeom>
+                    <a:noFill/>
+                    <a:ln>
+                      <a:noFill/>
+                    </a:ln>
+                  </pic:spPr>
+                </pic:pic>
+              </a:graphicData>
+            </a:graphic>
+          </wp:inline>
+        </w:drawing>
+      </w:r>
+    </w:p>
+    <w:p>
+      <w:pPr>
+        <w:pStyle w:val="Caption"/>
+        <w:jc w:val="center"/>
+      </w:pPr>
+      <w:r>
+        <w:t xml:space="preserve">Figure </w:t>
+      </w:r>
+      <w:fldSimple w:instr=" STYLEREF 1 \s ">
+        <w:r>
+          <w:rPr>
+            <w:noProof/>
+          </w:rPr>
+          <w:t>5</w:t>
+        </w:r>
+      </w:fldSimple>
+      <w:r>
+        <w:noBreakHyphen/>
+      </w:r>
+      <w:fldSimple w:instr=" SEQ Figure \* ARABIC \s 1 ">
+        <w:r>
+          <w:rPr>
+            <w:noProof/>
+          </w:rPr>
+          <w:t>6</w:t>
+        </w:r>
+      </w:fldSimple>
+      <w:r>
+        <w:t xml:space="preserve">: </w:t>
+      </w:r>
+      <w:proofErr w:type="spellStart"/>
+      <w:r>
+        <w:t>GetUri</w:t>
+      </w:r>
+      <w:proofErr w:type="spellEnd"/>
+      <w:r>
+        <w:t xml:space="preserve"> Operation Structure</w:t>
+      </w:r>
+    </w:p>
+    <w:p>
+      <w:pPr>
+        <w:pStyle w:val="Heading3"/>
+      </w:pPr>
+      <w:proofErr w:type="spellStart"/>
+      <w:r>
+        <w:t>GetVersion</w:t>
+      </w:r>
+      <w:proofErr w:type="spellEnd"/>
+    </w:p>
+    <w:p>
+      <w:r>
+        <w:t xml:space="preserve">The </w:t>
+      </w:r>
+      <w:proofErr w:type="spellStart"/>
+      <w:r>
+        <w:t>GetVersion</w:t>
+      </w:r>
+      <w:proofErr w:type="spellEnd"/>
+      <w:r>
+        <w:t xml:space="preserve"> operation creates a target literal (if it does not already exist) and sets its value to be the source base element’s version.</w:t>
+      </w:r>
+    </w:p>
+    <w:p>
+      <w:pPr>
+        <w:keepNext/>
+        <w:jc w:val="center"/>
+      </w:pPr>
+      <w:r>
+        <w:rPr>
+          <w:noProof/>
+        </w:rPr>
+        <w:lastRenderedPageBreak/>
+        <w:drawing>
+          <wp:inline distT="0" distB="0" distL="0" distR="0">
+            <wp:extent cx="3461385" cy="2232660"/>
+            <wp:effectExtent l="0" t="0" r="5715" b="0"/>
+            <wp:docPr id="36" name="Picture 36"/>
+            <wp:cNvGraphicFramePr>
+              <a:graphicFrameLocks xmlns:a="http://schemas.openxmlformats.org/drawingml/2006/main" noChangeAspect="1"/>
+            </wp:cNvGraphicFramePr>
+            <a:graphic xmlns:a="http://schemas.openxmlformats.org/drawingml/2006/main">
+              <a:graphicData uri="http://schemas.openxmlformats.org/drawingml/2006/picture">
+                <pic:pic xmlns:pic="http://schemas.openxmlformats.org/drawingml/2006/picture">
+                  <pic:nvPicPr>
+                    <pic:cNvPr id="0" name="Picture 28"/>
+                    <pic:cNvPicPr>
+                      <a:picLocks noChangeAspect="1" noChangeArrowheads="1"/>
+                    </pic:cNvPicPr>
+                  </pic:nvPicPr>
+                  <pic:blipFill>
+                    <a:blip r:embed="rId19">
+                      <a:extLst>
+                        <a:ext uri="{28A0092B-C50C-407E-A947-70E740481C1C}">
+                          <a14:useLocalDpi xmlns:a14="http://schemas.microsoft.com/office/drawing/2010/main" val="0"/>
+                        </a:ext>
+                      </a:extLst>
+                    </a:blip>
+                    <a:srcRect/>
+                    <a:stretch>
+                      <a:fillRect/>
+                    </a:stretch>
+                  </pic:blipFill>
+                  <pic:spPr bwMode="auto">
+                    <a:xfrm>
+                      <a:off x="0" y="0"/>
+                      <a:ext cx="3461385" cy="2232660"/>
+                    </a:xfrm>
+                    <a:prstGeom prst="rect">
+                      <a:avLst/>
+                    </a:prstGeom>
+                    <a:noFill/>
+                    <a:ln>
+                      <a:noFill/>
+                    </a:ln>
+                  </pic:spPr>
+                </pic:pic>
+              </a:graphicData>
+            </a:graphic>
+          </wp:inline>
+        </w:drawing>
+      </w:r>
+    </w:p>
+    <w:p>
+      <w:pPr>
+        <w:pStyle w:val="Caption"/>
+        <w:jc w:val="center"/>
+      </w:pPr>
+      <w:r>
+        <w:t xml:space="preserve">Figure </w:t>
+      </w:r>
+      <w:fldSimple w:instr=" STYLEREF 1 \s ">
+        <w:r>
+          <w:rPr>
+            <w:noProof/>
+          </w:rPr>
+          <w:t>5</w:t>
+        </w:r>
+      </w:fldSimple>
+      <w:r>
+        <w:noBreakHyphen/>
+      </w:r>
+      <w:fldSimple w:instr=" SEQ Figure \* ARABIC \s 1 ">
+        <w:r>
+          <w:rPr>
+            <w:noProof/>
+          </w:rPr>
+          <w:t>7</w:t>
+        </w:r>
+      </w:fldSimple>
+      <w:r>
+        <w:t xml:space="preserve">: </w:t>
+      </w:r>
+      <w:proofErr w:type="spellStart"/>
+      <w:r>
+        <w:t>GetVersion</w:t>
+      </w:r>
+      <w:proofErr w:type="spellEnd"/>
+      <w:r>
+        <w:t xml:space="preserve"> Operation Structure</w:t>
+      </w:r>
+    </w:p>
+    <w:p>
+      <w:pPr>
+        <w:pStyle w:val="Heading3"/>
+      </w:pPr>
+      <w:proofErr w:type="spellStart"/>
+      <w:r>
+        <w:t>SetOwningElement</w:t>
+      </w:r>
+      <w:proofErr w:type="spellEnd"/>
+    </w:p>
+    <w:p>
+      <w:proofErr w:type="spellStart"/>
+      <w:r>
+        <w:t>SetOwningElement</w:t>
+      </w:r>
+      <w:proofErr w:type="spellEnd"/>
+      <w:r>
+        <w:t xml:space="preserve"> sets the target base element’s owner to be the element to which the Owning Element Reference points.</w:t>
+      </w:r>
+    </w:p>
+    <w:p>
+      <w:pPr>
+        <w:keepNext/>
+        <w:jc w:val="center"/>
+      </w:pPr>
+      <w:r>
+        <w:rPr>
+          <w:noProof/>
+        </w:rPr>
+        <w:drawing>
+          <wp:inline distT="0" distB="0" distL="0" distR="0">
+            <wp:extent cx="4239491" cy="2214880"/>
+            <wp:effectExtent l="0" t="0" r="8890" b="0"/>
+            <wp:docPr id="26" name="Picture 26"/>
+            <wp:cNvGraphicFramePr>
+              <a:graphicFrameLocks xmlns:a="http://schemas.openxmlformats.org/drawingml/2006/main" noChangeAspect="1"/>
+            </wp:cNvGraphicFramePr>
+            <a:graphic xmlns:a="http://schemas.openxmlformats.org/drawingml/2006/main">
+              <a:graphicData uri="http://schemas.openxmlformats.org/drawingml/2006/picture">
+                <pic:pic xmlns:pic="http://schemas.openxmlformats.org/drawingml/2006/picture">
+                  <pic:nvPicPr>
+                    <pic:cNvPr id="0" name="Picture 18"/>
+                    <pic:cNvPicPr>
+                      <a:picLocks noChangeAspect="1" noChangeArrowheads="1"/>
+                    </pic:cNvPicPr>
+                  </pic:nvPicPr>
+                  <pic:blipFill>
+                    <a:blip r:embed="rId20">
+                      <a:extLst>
+                        <a:ext uri="{28A0092B-C50C-407E-A947-70E740481C1C}">
+                          <a14:useLocalDpi xmlns:a14="http://schemas.microsoft.com/office/drawing/2010/main" val="0"/>
+                        </a:ext>
+                      </a:extLst>
+                    </a:blip>
+                    <a:srcRect/>
+                    <a:stretch>
+                      <a:fillRect/>
+                    </a:stretch>
+                  </pic:blipFill>
+                  <pic:spPr bwMode="auto">
+                    <a:xfrm>
+                      <a:off x="0" y="0"/>
+                      <a:ext cx="4242827" cy="2216623"/>
+                    </a:xfrm>
+                    <a:prstGeom prst="rect">
+                      <a:avLst/>
+                    </a:prstGeom>
+                    <a:noFill/>
+                    <a:ln>
+                      <a:noFill/>
+                    </a:ln>
+                  </pic:spPr>
+                </pic:pic>
+              </a:graphicData>
+            </a:graphic>
+          </wp:inline>
+        </w:drawing>
+      </w:r>
+    </w:p>
+    <w:p>
+      <w:pPr>
+        <w:pStyle w:val="Caption"/>
+        <w:jc w:val="center"/>
+      </w:pPr>
+      <w:r>
+        <w:t xml:space="preserve">Figure </w:t>
+      </w:r>
+      <w:fldSimple w:instr=" STYLEREF 1 \s ">
+        <w:r>
+          <w:rPr>
+            <w:noProof/>
+          </w:rPr>
+          <w:t>5</w:t>
+        </w:r>
+      </w:fldSimple>
+      <w:r>
+        <w:noBreakHyphen/>
+      </w:r>
+      <w:fldSimple w:instr=" SEQ Figure \* ARABIC \s 1 ">
+        <w:r>
+          <w:rPr>
+            <w:noProof/>
+          </w:rPr>
+          <w:t>8</w:t>
+        </w:r>
+      </w:fldSimple>
+      <w:r>
+        <w:t xml:space="preserve">: </w:t>
+      </w:r>
+      <w:proofErr w:type="spellStart"/>
+      <w:r>
+        <w:t>SetOwningElement</w:t>
+      </w:r>
+      <w:proofErr w:type="spellEnd"/>
+      <w:r>
+        <w:t xml:space="preserve"> Operation Structure</w:t>
+      </w:r>
+    </w:p>
+    <w:p>
+      <w:pPr>
+        <w:pStyle w:val="Heading3"/>
+      </w:pPr>
+      <w:proofErr w:type="spellStart"/>
+      <w:r>
+        <w:t>SetUri</w:t>
+      </w:r>
+      <w:proofErr w:type="spellEnd"/>
+    </w:p>
+    <w:p>
+      <w:proofErr w:type="spellStart"/>
+      <w:r>
+        <w:t>SetUri</w:t>
+      </w:r>
+      <w:proofErr w:type="spellEnd"/>
+      <w:r>
+        <w:t xml:space="preserve"> sets the target base element’s URI to be the value indicated by the </w:t>
+      </w:r>
+      <w:proofErr w:type="spellStart"/>
+      <w:r>
+        <w:t>UriReference</w:t>
+      </w:r>
+      <w:proofErr w:type="spellEnd"/>
+      <w:r>
+        <w:t>.</w:t>
+      </w:r>
+    </w:p>
+    <w:p>
+      <w:pPr>
+        <w:keepNext/>
+        <w:jc w:val="center"/>
+      </w:pPr>
+      <w:r>
+        <w:rPr>
+          <w:noProof/>
+        </w:rPr>
+        <w:lastRenderedPageBreak/>
+        <w:drawing>
+          <wp:inline distT="0" distB="0" distL="0" distR="0">
+            <wp:extent cx="4013859" cy="2268220"/>
+            <wp:effectExtent l="0" t="0" r="5715" b="0"/>
+            <wp:docPr id="27" name="Picture 27"/>
+            <wp:cNvGraphicFramePr>
+              <a:graphicFrameLocks xmlns:a="http://schemas.openxmlformats.org/drawingml/2006/main" noChangeAspect="1"/>
+            </wp:cNvGraphicFramePr>
+            <a:graphic xmlns:a="http://schemas.openxmlformats.org/drawingml/2006/main">
+              <a:graphicData uri="http://schemas.openxmlformats.org/drawingml/2006/picture">
+                <pic:pic xmlns:pic="http://schemas.openxmlformats.org/drawingml/2006/picture">
+                  <pic:nvPicPr>
+                    <pic:cNvPr id="0" name="Picture 19"/>
+                    <pic:cNvPicPr>
+                      <a:picLocks noChangeAspect="1" noChangeArrowheads="1"/>
+                    </pic:cNvPicPr>
+                  </pic:nvPicPr>
+                  <pic:blipFill>
+                    <a:blip r:embed="rId21">
+                      <a:extLst>
+                        <a:ext uri="{28A0092B-C50C-407E-A947-70E740481C1C}">
+                          <a14:useLocalDpi xmlns:a14="http://schemas.microsoft.com/office/drawing/2010/main" val="0"/>
+                        </a:ext>
+                      </a:extLst>
+                    </a:blip>
+                    <a:srcRect/>
+                    <a:stretch>
+                      <a:fillRect/>
+                    </a:stretch>
+                  </pic:blipFill>
+                  <pic:spPr bwMode="auto">
+                    <a:xfrm>
+                      <a:off x="0" y="0"/>
+                      <a:ext cx="4014997" cy="2268863"/>
+                    </a:xfrm>
+                    <a:prstGeom prst="rect">
+                      <a:avLst/>
+                    </a:prstGeom>
+                    <a:noFill/>
+                    <a:ln>
+                      <a:noFill/>
+                    </a:ln>
+                  </pic:spPr>
+                </pic:pic>
+              </a:graphicData>
+            </a:graphic>
+          </wp:inline>
+        </w:drawing>
+      </w:r>
+    </w:p>
+    <w:p>
+      <w:pPr>
+        <w:pStyle w:val="Caption"/>
+        <w:jc w:val="center"/>
+      </w:pPr>
+      <w:r>
+        <w:t xml:space="preserve">Figure </w:t>
+      </w:r>
+      <w:fldSimple w:instr=" STYLEREF 1 \s ">
+        <w:r>
+          <w:rPr>
+            <w:noProof/>
+          </w:rPr>
+          <w:t>5</w:t>
+        </w:r>
+      </w:fldSimple>
+      <w:r>
+        <w:noBreakHyphen/>
+      </w:r>
+      <w:fldSimple w:instr=" SEQ Figure \* ARABIC \s 1 ">
+        <w:r>
+          <w:rPr>
+            <w:noProof/>
+          </w:rPr>
+          <w:t>9</w:t>
+        </w:r>
+      </w:fldSimple>
+      <w:r>
+        <w:t xml:space="preserve">: </w:t>
+      </w:r>
+      <w:proofErr w:type="spellStart"/>
+      <w:r>
+        <w:t>SetUri</w:t>
+      </w:r>
+      <w:proofErr w:type="spellEnd"/>
+      <w:r>
+        <w:t xml:space="preserve"> Operation Structure</w:t>
       </w:r>
     </w:p>
     <w:p>
@@ -4140,106 +5005,1027 @@
       </w:pPr>
       <w:proofErr w:type="spellStart"/>
       <w:r>
+        <w:t>BaseElementPointer</w:t>
+      </w:r>
+      <w:proofErr w:type="spellEnd"/>
+      <w:r>
+        <w:t xml:space="preserve"> Operations</w:t>
+      </w:r>
+    </w:p>
+    <w:p>
+      <w:pPr>
+        <w:pStyle w:val="Heading3"/>
+      </w:pPr>
+      <w:proofErr w:type="spellStart"/>
+      <w:r>
+        <w:t>CreateBaseElementPointer</w:t>
+      </w:r>
+      <w:proofErr w:type="spellEnd"/>
+    </w:p>
+    <w:p>
+      <w:proofErr w:type="spellStart"/>
+      <w:r>
+        <w:t>CreateBaseElementPointer</w:t>
+      </w:r>
+      <w:proofErr w:type="spellEnd"/>
+      <w:r>
+        <w:t xml:space="preserve"> creates a </w:t>
+      </w:r>
+      <w:proofErr w:type="spellStart"/>
+      <w:r>
+        <w:t>BaseElementPointer</w:t>
+      </w:r>
+      <w:proofErr w:type="spellEnd"/>
+      <w:r>
+        <w:t xml:space="preserve"> and points the </w:t>
+      </w:r>
+      <w:proofErr w:type="spellStart"/>
+      <w:r>
+        <w:t>CreatedBaseElement</w:t>
+      </w:r>
+      <w:r>
+        <w:t>Pointer</w:t>
+      </w:r>
+      <w:r>
+        <w:t>Reference</w:t>
+      </w:r>
+      <w:proofErr w:type="spellEnd"/>
+      <w:r>
+        <w:t xml:space="preserve"> to it.</w:t>
+      </w:r>
+      <w:r>
+        <w:t xml:space="preserve"> Note that this operation does not establish the </w:t>
+      </w:r>
+      <w:proofErr w:type="spellStart"/>
+      <w:r>
+        <w:t>owningElement</w:t>
+      </w:r>
+      <w:proofErr w:type="spellEnd"/>
+      <w:r>
+        <w:t xml:space="preserve"> of the created base element pointer.</w:t>
+      </w:r>
+    </w:p>
+    <w:p>
+      <w:pPr>
+        <w:keepNext/>
+        <w:jc w:val="center"/>
+      </w:pPr>
+      <w:r>
+        <w:rPr>
+          <w:noProof/>
+        </w:rPr>
+        <w:drawing>
+          <wp:inline distT="0" distB="0" distL="0" distR="0">
+            <wp:extent cx="3841668" cy="1662430"/>
+            <wp:effectExtent l="0" t="0" r="6985" b="0"/>
+            <wp:docPr id="30" name="Picture 30"/>
+            <wp:cNvGraphicFramePr>
+              <a:graphicFrameLocks xmlns:a="http://schemas.openxmlformats.org/drawingml/2006/main" noChangeAspect="1"/>
+            </wp:cNvGraphicFramePr>
+            <a:graphic xmlns:a="http://schemas.openxmlformats.org/drawingml/2006/main">
+              <a:graphicData uri="http://schemas.openxmlformats.org/drawingml/2006/picture">
+                <pic:pic xmlns:pic="http://schemas.openxmlformats.org/drawingml/2006/picture">
+                  <pic:nvPicPr>
+                    <pic:cNvPr id="0" name="Picture 22"/>
+                    <pic:cNvPicPr>
+                      <a:picLocks noChangeAspect="1" noChangeArrowheads="1"/>
+                    </pic:cNvPicPr>
+                  </pic:nvPicPr>
+                  <pic:blipFill>
+                    <a:blip r:embed="rId22">
+                      <a:extLst>
+                        <a:ext uri="{28A0092B-C50C-407E-A947-70E740481C1C}">
+                          <a14:useLocalDpi xmlns:a14="http://schemas.microsoft.com/office/drawing/2010/main" val="0"/>
+                        </a:ext>
+                      </a:extLst>
+                    </a:blip>
+                    <a:srcRect/>
+                    <a:stretch>
+                      <a:fillRect/>
+                    </a:stretch>
+                  </pic:blipFill>
+                  <pic:spPr bwMode="auto">
+                    <a:xfrm>
+                      <a:off x="0" y="0"/>
+                      <a:ext cx="3846741" cy="1664625"/>
+                    </a:xfrm>
+                    <a:prstGeom prst="rect">
+                      <a:avLst/>
+                    </a:prstGeom>
+                    <a:noFill/>
+                    <a:ln>
+                      <a:noFill/>
+                    </a:ln>
+                  </pic:spPr>
+                </pic:pic>
+              </a:graphicData>
+            </a:graphic>
+          </wp:inline>
+        </w:drawing>
+      </w:r>
+    </w:p>
+    <w:p>
+      <w:pPr>
+        <w:pStyle w:val="Caption"/>
+        <w:jc w:val="center"/>
+      </w:pPr>
+      <w:r>
+        <w:t xml:space="preserve">Figure </w:t>
+      </w:r>
+      <w:fldSimple w:instr=" STYLEREF 1 \s ">
+        <w:r>
+          <w:rPr>
+            <w:noProof/>
+          </w:rPr>
+          <w:t>5</w:t>
+        </w:r>
+      </w:fldSimple>
+      <w:r>
+        <w:noBreakHyphen/>
+      </w:r>
+      <w:fldSimple w:instr=" SEQ Figure \* ARABIC \s 1 ">
+        <w:r>
+          <w:rPr>
+            <w:noProof/>
+          </w:rPr>
+          <w:t>10</w:t>
+        </w:r>
+      </w:fldSimple>
+      <w:r>
+        <w:t xml:space="preserve">: </w:t>
+      </w:r>
+      <w:proofErr w:type="spellStart"/>
+      <w:r>
+        <w:t>CreateBaseElementPointer</w:t>
+      </w:r>
+      <w:proofErr w:type="spellEnd"/>
+      <w:r>
+        <w:t xml:space="preserve"> Operation Structure</w:t>
+      </w:r>
+    </w:p>
+    <w:p>
+      <w:pPr>
+        <w:pStyle w:val="Heading3"/>
+      </w:pPr>
+      <w:proofErr w:type="spellStart"/>
+      <w:r>
+        <w:t>GetBaseElement</w:t>
+      </w:r>
+      <w:proofErr w:type="spellEnd"/>
+    </w:p>
+    <w:p>
+      <w:proofErr w:type="spellStart"/>
+      <w:r>
+        <w:t>GetBaseElement</w:t>
+      </w:r>
+      <w:proofErr w:type="spellEnd"/>
+      <w:r>
+        <w:t xml:space="preserve"> locates the base element to which the </w:t>
+      </w:r>
+      <w:proofErr w:type="spellStart"/>
+      <w:r>
+        <w:t>SourceReference</w:t>
+      </w:r>
+      <w:proofErr w:type="spellEnd"/>
+      <w:r>
+        <w:t xml:space="preserve"> points and sets the pointer of the </w:t>
+      </w:r>
+      <w:proofErr w:type="spellStart"/>
+      <w:r>
+        <w:t>TargetBaseElementReference</w:t>
+      </w:r>
+      <w:proofErr w:type="spellEnd"/>
+      <w:r>
+        <w:t xml:space="preserve"> to this base element. Note that the </w:t>
+      </w:r>
+      <w:proofErr w:type="spellStart"/>
+      <w:r>
+        <w:t>SourceReference</w:t>
+      </w:r>
+      <w:proofErr w:type="spellEnd"/>
+      <w:r>
+        <w:t xml:space="preserve"> is not strongly typed: the operation checks to see whether it is of the correct type.</w:t>
+      </w:r>
+      <w:r>
+        <w:t xml:space="preserve"> If it is not, or it is nil, the </w:t>
+      </w:r>
+      <w:proofErr w:type="spellStart"/>
+      <w:r>
+        <w:t>TargetBaseElementReference’s</w:t>
+      </w:r>
+      <w:proofErr w:type="spellEnd"/>
+      <w:r>
+        <w:t xml:space="preserve"> pointer is set to nil.</w:t>
+      </w:r>
+    </w:p>
+    <w:p>
+      <w:pPr>
+        <w:keepNext/>
+        <w:jc w:val="center"/>
+      </w:pPr>
+      <w:r>
+        <w:rPr>
+          <w:b/>
+          <w:noProof/>
+        </w:rPr>
+        <w:lastRenderedPageBreak/>
+        <w:drawing>
+          <wp:inline distT="0" distB="0" distL="0" distR="0">
+            <wp:extent cx="4108862" cy="2214880"/>
+            <wp:effectExtent l="0" t="0" r="6350" b="0"/>
+            <wp:docPr id="29" name="Picture 29"/>
+            <wp:cNvGraphicFramePr>
+              <a:graphicFrameLocks xmlns:a="http://schemas.openxmlformats.org/drawingml/2006/main" noChangeAspect="1"/>
+            </wp:cNvGraphicFramePr>
+            <a:graphic xmlns:a="http://schemas.openxmlformats.org/drawingml/2006/main">
+              <a:graphicData uri="http://schemas.openxmlformats.org/drawingml/2006/picture">
+                <pic:pic xmlns:pic="http://schemas.openxmlformats.org/drawingml/2006/picture">
+                  <pic:nvPicPr>
+                    <pic:cNvPr id="0" name="Picture 21"/>
+                    <pic:cNvPicPr>
+                      <a:picLocks noChangeAspect="1" noChangeArrowheads="1"/>
+                    </pic:cNvPicPr>
+                  </pic:nvPicPr>
+                  <pic:blipFill>
+                    <a:blip r:embed="rId23">
+                      <a:extLst>
+                        <a:ext uri="{28A0092B-C50C-407E-A947-70E740481C1C}">
+                          <a14:useLocalDpi xmlns:a14="http://schemas.microsoft.com/office/drawing/2010/main" val="0"/>
+                        </a:ext>
+                      </a:extLst>
+                    </a:blip>
+                    <a:srcRect/>
+                    <a:stretch>
+                      <a:fillRect/>
+                    </a:stretch>
+                  </pic:blipFill>
+                  <pic:spPr bwMode="auto">
+                    <a:xfrm>
+                      <a:off x="0" y="0"/>
+                      <a:ext cx="4110207" cy="2215605"/>
+                    </a:xfrm>
+                    <a:prstGeom prst="rect">
+                      <a:avLst/>
+                    </a:prstGeom>
+                    <a:noFill/>
+                    <a:ln>
+                      <a:noFill/>
+                    </a:ln>
+                  </pic:spPr>
+                </pic:pic>
+              </a:graphicData>
+            </a:graphic>
+          </wp:inline>
+        </w:drawing>
+      </w:r>
+    </w:p>
+    <w:p>
+      <w:pPr>
+        <w:pStyle w:val="Caption"/>
+        <w:jc w:val="center"/>
+        <w:rPr>
+          <w:b/>
+        </w:rPr>
+      </w:pPr>
+      <w:r>
+        <w:t xml:space="preserve">Figure </w:t>
+      </w:r>
+      <w:fldSimple w:instr=" STYLEREF 1 \s ">
+        <w:r>
+          <w:rPr>
+            <w:noProof/>
+          </w:rPr>
+          <w:t>5</w:t>
+        </w:r>
+      </w:fldSimple>
+      <w:r>
+        <w:noBreakHyphen/>
+      </w:r>
+      <w:fldSimple w:instr=" SEQ Figure \* ARABIC \s 1 ">
+        <w:r>
+          <w:rPr>
+            <w:noProof/>
+          </w:rPr>
+          <w:t>11</w:t>
+        </w:r>
+      </w:fldSimple>
+      <w:r>
+        <w:t xml:space="preserve">: </w:t>
+      </w:r>
+      <w:proofErr w:type="spellStart"/>
+      <w:r>
+        <w:t>GetBaseElement</w:t>
+      </w:r>
+      <w:proofErr w:type="spellEnd"/>
+      <w:r>
+        <w:t xml:space="preserve"> Operation Structure</w:t>
+      </w:r>
+    </w:p>
+    <w:p>
+      <w:pPr>
+        <w:pStyle w:val="Heading3"/>
+      </w:pPr>
+      <w:proofErr w:type="spellStart"/>
+      <w:r>
+        <w:t>GetBaseElementId</w:t>
+      </w:r>
+      <w:proofErr w:type="spellEnd"/>
+    </w:p>
+    <w:p>
+      <w:proofErr w:type="spellStart"/>
+      <w:r>
+        <w:t>GetBaseElementId</w:t>
+      </w:r>
+      <w:proofErr w:type="spellEnd"/>
+      <w:r>
+        <w:t xml:space="preserve"> retrieves the id from the </w:t>
+      </w:r>
+      <w:proofErr w:type="spellStart"/>
+      <w:r>
+        <w:t>SourceReference’s</w:t>
+      </w:r>
+      <w:proofErr w:type="spellEnd"/>
+      <w:r>
+        <w:t xml:space="preserve"> indicated base element pointer. It creates a literal (if it does not already exist) and sets its </w:t>
+      </w:r>
+      <w:proofErr w:type="spellStart"/>
+      <w:r>
+        <w:t>literalValue</w:t>
+      </w:r>
+      <w:proofErr w:type="spellEnd"/>
+      <w:r>
+        <w:t xml:space="preserve"> to the string value of the id. Note that the </w:t>
+      </w:r>
+      <w:proofErr w:type="spellStart"/>
+      <w:r>
+        <w:t>SourceReference</w:t>
+      </w:r>
+      <w:proofErr w:type="spellEnd"/>
+      <w:r>
+        <w:t xml:space="preserve"> is not strongly typed. If it points to the wrong type or is nil, the </w:t>
+      </w:r>
+      <w:proofErr w:type="spellStart"/>
+      <w:r>
+        <w:t>literalValue</w:t>
+      </w:r>
+      <w:proofErr w:type="spellEnd"/>
+      <w:r>
+        <w:t xml:space="preserve"> is set to the empty string.</w:t>
+      </w:r>
+    </w:p>
+    <w:p>
+      <w:pPr>
+        <w:keepNext/>
+        <w:jc w:val="center"/>
+      </w:pPr>
+      <w:r>
+        <w:rPr>
+          <w:noProof/>
+        </w:rPr>
+        <w:drawing>
+          <wp:inline distT="0" distB="0" distL="0" distR="0">
+            <wp:extent cx="3954483" cy="1816735"/>
+            <wp:effectExtent l="0" t="0" r="8255" b="0"/>
+            <wp:docPr id="32" name="Picture 32"/>
+            <wp:cNvGraphicFramePr>
+              <a:graphicFrameLocks xmlns:a="http://schemas.openxmlformats.org/drawingml/2006/main" noChangeAspect="1"/>
+            </wp:cNvGraphicFramePr>
+            <a:graphic xmlns:a="http://schemas.openxmlformats.org/drawingml/2006/main">
+              <a:graphicData uri="http://schemas.openxmlformats.org/drawingml/2006/picture">
+                <pic:pic xmlns:pic="http://schemas.openxmlformats.org/drawingml/2006/picture">
+                  <pic:nvPicPr>
+                    <pic:cNvPr id="0" name="Picture 24"/>
+                    <pic:cNvPicPr>
+                      <a:picLocks noChangeAspect="1" noChangeArrowheads="1"/>
+                    </pic:cNvPicPr>
+                  </pic:nvPicPr>
+                  <pic:blipFill>
+                    <a:blip r:embed="rId24">
+                      <a:extLst>
+                        <a:ext uri="{28A0092B-C50C-407E-A947-70E740481C1C}">
+                          <a14:useLocalDpi xmlns:a14="http://schemas.microsoft.com/office/drawing/2010/main" val="0"/>
+                        </a:ext>
+                      </a:extLst>
+                    </a:blip>
+                    <a:srcRect/>
+                    <a:stretch>
+                      <a:fillRect/>
+                    </a:stretch>
+                  </pic:blipFill>
+                  <pic:spPr bwMode="auto">
+                    <a:xfrm>
+                      <a:off x="0" y="0"/>
+                      <a:ext cx="3960396" cy="1819451"/>
+                    </a:xfrm>
+                    <a:prstGeom prst="rect">
+                      <a:avLst/>
+                    </a:prstGeom>
+                    <a:noFill/>
+                    <a:ln>
+                      <a:noFill/>
+                    </a:ln>
+                  </pic:spPr>
+                </pic:pic>
+              </a:graphicData>
+            </a:graphic>
+          </wp:inline>
+        </w:drawing>
+      </w:r>
+    </w:p>
+    <w:p>
+      <w:pPr>
+        <w:pStyle w:val="Caption"/>
+        <w:jc w:val="center"/>
+      </w:pPr>
+      <w:r>
+        <w:t xml:space="preserve">Figure </w:t>
+      </w:r>
+      <w:fldSimple w:instr=" STYLEREF 1 \s ">
+        <w:r>
+          <w:rPr>
+            <w:noProof/>
+          </w:rPr>
+          <w:t>5</w:t>
+        </w:r>
+      </w:fldSimple>
+      <w:r>
+        <w:noBreakHyphen/>
+      </w:r>
+      <w:fldSimple w:instr=" SEQ Figure \* ARABIC \s 1 ">
+        <w:r>
+          <w:rPr>
+            <w:noProof/>
+          </w:rPr>
+          <w:t>12</w:t>
+        </w:r>
+      </w:fldSimple>
+      <w:r>
+        <w:t>:GetBaseElementId Operation Structure</w:t>
+      </w:r>
+    </w:p>
+    <w:p>
+      <w:pPr>
+        <w:pStyle w:val="Heading3"/>
+      </w:pPr>
+      <w:proofErr w:type="spellStart"/>
+      <w:r>
+        <w:t>GetBaseElementVersion</w:t>
+      </w:r>
+      <w:proofErr w:type="spellEnd"/>
+    </w:p>
+    <w:p>
+      <w:proofErr w:type="spellStart"/>
+      <w:r>
+        <w:t>GetBaseElementVersion</w:t>
+      </w:r>
+      <w:proofErr w:type="spellEnd"/>
+      <w:r>
+        <w:t xml:space="preserve"> retrieves the </w:t>
+      </w:r>
+      <w:r>
+        <w:t>version</w:t>
+      </w:r>
+      <w:r>
+        <w:t xml:space="preserve"> from the </w:t>
+      </w:r>
+      <w:proofErr w:type="spellStart"/>
+      <w:r>
+        <w:t>SourceReference’s</w:t>
+      </w:r>
+      <w:proofErr w:type="spellEnd"/>
+      <w:r>
+        <w:t xml:space="preserve"> indicated base element pointer. It creates a literal (if it does not already exist) and sets its </w:t>
+      </w:r>
+      <w:proofErr w:type="spellStart"/>
+      <w:r>
+        <w:t>literalValue</w:t>
+      </w:r>
+      <w:proofErr w:type="spellEnd"/>
+      <w:r>
+        <w:t xml:space="preserve"> to the string value of the </w:t>
+      </w:r>
+      <w:r>
+        <w:t>version</w:t>
+      </w:r>
+      <w:r>
+        <w:t xml:space="preserve">. Note that the </w:t>
+      </w:r>
+      <w:proofErr w:type="spellStart"/>
+      <w:r>
+        <w:t>SourceReference</w:t>
+      </w:r>
+      <w:proofErr w:type="spellEnd"/>
+      <w:r>
+        <w:t xml:space="preserve"> is not strongly typed. If it points to the wrong type or is nil, the </w:t>
+      </w:r>
+      <w:proofErr w:type="spellStart"/>
+      <w:r>
+        <w:t>literalValue</w:t>
+      </w:r>
+      <w:proofErr w:type="spellEnd"/>
+      <w:r>
+        <w:t xml:space="preserve"> is set to the empty string.</w:t>
+      </w:r>
+    </w:p>
+    <w:p>
+      <w:pPr>
+        <w:keepNext/>
+        <w:jc w:val="center"/>
+      </w:pPr>
+      <w:r>
+        <w:rPr>
+          <w:noProof/>
+        </w:rPr>
+        <w:lastRenderedPageBreak/>
+        <w:drawing>
+          <wp:inline distT="0" distB="0" distL="0" distR="0">
+            <wp:extent cx="3942608" cy="1816735"/>
+            <wp:effectExtent l="0" t="0" r="1270" b="0"/>
+            <wp:docPr id="37" name="Picture 37"/>
+            <wp:cNvGraphicFramePr>
+              <a:graphicFrameLocks xmlns:a="http://schemas.openxmlformats.org/drawingml/2006/main" noChangeAspect="1"/>
+            </wp:cNvGraphicFramePr>
+            <a:graphic xmlns:a="http://schemas.openxmlformats.org/drawingml/2006/main">
+              <a:graphicData uri="http://schemas.openxmlformats.org/drawingml/2006/picture">
+                <pic:pic xmlns:pic="http://schemas.openxmlformats.org/drawingml/2006/picture">
+                  <pic:nvPicPr>
+                    <pic:cNvPr id="0" name="Picture 29"/>
+                    <pic:cNvPicPr>
+                      <a:picLocks noChangeAspect="1" noChangeArrowheads="1"/>
+                    </pic:cNvPicPr>
+                  </pic:nvPicPr>
+                  <pic:blipFill>
+                    <a:blip r:embed="rId25">
+                      <a:extLst>
+                        <a:ext uri="{28A0092B-C50C-407E-A947-70E740481C1C}">
+                          <a14:useLocalDpi xmlns:a14="http://schemas.microsoft.com/office/drawing/2010/main" val="0"/>
+                        </a:ext>
+                      </a:extLst>
+                    </a:blip>
+                    <a:srcRect/>
+                    <a:stretch>
+                      <a:fillRect/>
+                    </a:stretch>
+                  </pic:blipFill>
+                  <pic:spPr bwMode="auto">
+                    <a:xfrm>
+                      <a:off x="0" y="0"/>
+                      <a:ext cx="3947636" cy="1819052"/>
+                    </a:xfrm>
+                    <a:prstGeom prst="rect">
+                      <a:avLst/>
+                    </a:prstGeom>
+                    <a:noFill/>
+                    <a:ln>
+                      <a:noFill/>
+                    </a:ln>
+                  </pic:spPr>
+                </pic:pic>
+              </a:graphicData>
+            </a:graphic>
+          </wp:inline>
+        </w:drawing>
+      </w:r>
+    </w:p>
+    <w:p>
+      <w:pPr>
+        <w:pStyle w:val="Caption"/>
+        <w:jc w:val="center"/>
+      </w:pPr>
+      <w:r>
+        <w:t xml:space="preserve">Figure </w:t>
+      </w:r>
+      <w:fldSimple w:instr=" STYLEREF 1 \s ">
+        <w:r>
+          <w:rPr>
+            <w:noProof/>
+          </w:rPr>
+          <w:t>5</w:t>
+        </w:r>
+      </w:fldSimple>
+      <w:r>
+        <w:noBreakHyphen/>
+      </w:r>
+      <w:fldSimple w:instr=" SEQ Figure \* ARABIC \s 1 ">
+        <w:r>
+          <w:rPr>
+            <w:noProof/>
+          </w:rPr>
+          <w:t>13</w:t>
+        </w:r>
+      </w:fldSimple>
+      <w:r>
+        <w:t xml:space="preserve">: </w:t>
+      </w:r>
+      <w:proofErr w:type="spellStart"/>
+      <w:r>
+        <w:t>GetBaseElementVersion</w:t>
+      </w:r>
+      <w:proofErr w:type="spellEnd"/>
+      <w:r>
+        <w:t xml:space="preserve"> Operation Structure</w:t>
+      </w:r>
+    </w:p>
+    <w:p>
+      <w:pPr>
+        <w:pStyle w:val="Heading3"/>
+      </w:pPr>
+      <w:proofErr w:type="spellStart"/>
+      <w:r>
+        <w:t>SetBaseElement</w:t>
+      </w:r>
+      <w:proofErr w:type="spellEnd"/>
+    </w:p>
+    <w:p>
+      <w:proofErr w:type="spellStart"/>
+      <w:r>
+        <w:t>SetBaseElement</w:t>
+      </w:r>
+      <w:proofErr w:type="spellEnd"/>
+      <w:r>
+        <w:t xml:space="preserve"> operates on the base element pointer indicated by the </w:t>
+      </w:r>
+      <w:proofErr w:type="spellStart"/>
+      <w:r>
+        <w:t>TargetBaseElementPointerReference</w:t>
+      </w:r>
+      <w:proofErr w:type="spellEnd"/>
+      <w:r>
+        <w:t>.</w:t>
+      </w:r>
+      <w:r>
+        <w:t xml:space="preserve"> If the </w:t>
+      </w:r>
+      <w:proofErr w:type="spellStart"/>
+      <w:r>
+        <w:t>BaseElementReference</w:t>
+      </w:r>
+      <w:proofErr w:type="spellEnd"/>
+      <w:r>
+        <w:t xml:space="preserve"> points to a base element, it makes that base element the indicated base element of the base element pointer. Otherwise it is set to nil. Note that the </w:t>
+      </w:r>
+      <w:proofErr w:type="spellStart"/>
+      <w:r>
+        <w:t>TargetBaseElementPointerReference</w:t>
+      </w:r>
+      <w:proofErr w:type="spellEnd"/>
+      <w:r>
+        <w:t xml:space="preserve"> is not strongly typed: if it does not point to a base element pointer, nothing happens (a log entry is generated).</w:t>
+      </w:r>
+    </w:p>
+    <w:p>
+      <w:pPr>
+        <w:keepNext/>
+        <w:jc w:val="center"/>
+      </w:pPr>
+      <w:r>
+        <w:rPr>
+          <w:noProof/>
+        </w:rPr>
+        <w:drawing>
+          <wp:inline distT="0" distB="0" distL="0" distR="0">
+            <wp:extent cx="4191989" cy="1816735"/>
+            <wp:effectExtent l="0" t="0" r="0" b="0"/>
+            <wp:docPr id="38" name="Picture 38"/>
+            <wp:cNvGraphicFramePr>
+              <a:graphicFrameLocks xmlns:a="http://schemas.openxmlformats.org/drawingml/2006/main" noChangeAspect="1"/>
+            </wp:cNvGraphicFramePr>
+            <a:graphic xmlns:a="http://schemas.openxmlformats.org/drawingml/2006/main">
+              <a:graphicData uri="http://schemas.openxmlformats.org/drawingml/2006/picture">
+                <pic:pic xmlns:pic="http://schemas.openxmlformats.org/drawingml/2006/picture">
+                  <pic:nvPicPr>
+                    <pic:cNvPr id="0" name="Picture 30"/>
+                    <pic:cNvPicPr>
+                      <a:picLocks noChangeAspect="1" noChangeArrowheads="1"/>
+                    </pic:cNvPicPr>
+                  </pic:nvPicPr>
+                  <pic:blipFill>
+                    <a:blip r:embed="rId26">
+                      <a:extLst>
+                        <a:ext uri="{28A0092B-C50C-407E-A947-70E740481C1C}">
+                          <a14:useLocalDpi xmlns:a14="http://schemas.microsoft.com/office/drawing/2010/main" val="0"/>
+                        </a:ext>
+                      </a:extLst>
+                    </a:blip>
+                    <a:srcRect/>
+                    <a:stretch>
+                      <a:fillRect/>
+                    </a:stretch>
+                  </pic:blipFill>
+                  <pic:spPr bwMode="auto">
+                    <a:xfrm>
+                      <a:off x="0" y="0"/>
+                      <a:ext cx="4195435" cy="1818229"/>
+                    </a:xfrm>
+                    <a:prstGeom prst="rect">
+                      <a:avLst/>
+                    </a:prstGeom>
+                    <a:noFill/>
+                    <a:ln>
+                      <a:noFill/>
+                    </a:ln>
+                  </pic:spPr>
+                </pic:pic>
+              </a:graphicData>
+            </a:graphic>
+          </wp:inline>
+        </w:drawing>
+      </w:r>
+    </w:p>
+    <w:p>
+      <w:pPr>
+        <w:pStyle w:val="Caption"/>
+        <w:jc w:val="center"/>
+      </w:pPr>
+      <w:r>
+        <w:t xml:space="preserve">Figure </w:t>
+      </w:r>
+      <w:fldSimple w:instr=" STYLEREF 1 \s ">
+        <w:r>
+          <w:rPr>
+            <w:noProof/>
+          </w:rPr>
+          <w:t>5</w:t>
+        </w:r>
+      </w:fldSimple>
+      <w:r>
+        <w:noBreakHyphen/>
+      </w:r>
+      <w:fldSimple w:instr=" SEQ Figure \* ARABIC \s 1 ">
+        <w:r>
+          <w:rPr>
+            <w:noProof/>
+          </w:rPr>
+          <w:t>14</w:t>
+        </w:r>
+      </w:fldSimple>
+      <w:r>
+        <w:t xml:space="preserve">: </w:t>
+      </w:r>
+      <w:proofErr w:type="spellStart"/>
+      <w:r>
+        <w:t>SetBaseElement</w:t>
+      </w:r>
+      <w:proofErr w:type="spellEnd"/>
+      <w:r>
+        <w:t xml:space="preserve"> Operation Structure</w:t>
+      </w:r>
+    </w:p>
+    <w:p/>
+    <w:p>
+      <w:pPr>
+        <w:pStyle w:val="Heading2"/>
+      </w:pPr>
+      <w:proofErr w:type="spellStart"/>
+      <w:r>
+        <w:lastRenderedPageBreak/>
+        <w:t>BaseElementReference</w:t>
+      </w:r>
+      <w:proofErr w:type="spellEnd"/>
+      <w:r>
+        <w:t xml:space="preserve"> Operations</w:t>
+      </w:r>
+    </w:p>
+    <w:p>
+      <w:pPr>
+        <w:pStyle w:val="Heading3"/>
+      </w:pPr>
+      <w:proofErr w:type="spellStart"/>
+      <w:r>
+        <w:t>CreateBaseElementReference</w:t>
+      </w:r>
+      <w:proofErr w:type="spellEnd"/>
+    </w:p>
+    <w:p>
+      <w:pPr>
+        <w:pStyle w:val="Heading3"/>
+      </w:pPr>
+      <w:proofErr w:type="spellStart"/>
+      <w:r>
+        <w:t>GetBaseElementPointer</w:t>
+      </w:r>
+      <w:proofErr w:type="spellEnd"/>
+    </w:p>
+    <w:p>
+      <w:pPr>
+        <w:pStyle w:val="Heading3"/>
+      </w:pPr>
+      <w:proofErr w:type="spellStart"/>
+      <w:r>
+        <w:t>Get</w:t>
+      </w:r>
+      <w:r>
+        <w:t>Referenced</w:t>
+      </w:r>
+      <w:r>
         <w:t>BaseElement</w:t>
       </w:r>
       <w:proofErr w:type="spellEnd"/>
+    </w:p>
+    <w:p>
+      <w:pPr>
+        <w:pStyle w:val="Heading3"/>
+      </w:pPr>
+      <w:proofErr w:type="spellStart"/>
+      <w:r>
+        <w:t>Set</w:t>
+      </w:r>
+      <w:r>
+        <w:t>Referenced</w:t>
+      </w:r>
+      <w:r>
+        <w:t>BaseElement</w:t>
+      </w:r>
+      <w:proofErr w:type="spellEnd"/>
+    </w:p>
+    <w:p>
+      <w:pPr>
+        <w:pStyle w:val="Heading2"/>
+      </w:pPr>
+      <w:r>
+        <w:t>Element Operations</w:t>
+      </w:r>
+    </w:p>
+    <w:p>
+      <w:pPr>
+        <w:pStyle w:val="Heading3"/>
+      </w:pPr>
+      <w:proofErr w:type="spellStart"/>
+      <w:r>
+        <w:t>CreateElement</w:t>
+      </w:r>
+      <w:proofErr w:type="spellEnd"/>
+    </w:p>
+    <w:p>
+      <w:pPr>
+        <w:pStyle w:val="Heading3"/>
+      </w:pPr>
+      <w:proofErr w:type="spellStart"/>
+      <w:r>
+        <w:t>GetDefinition</w:t>
+      </w:r>
+      <w:proofErr w:type="spellEnd"/>
+    </w:p>
+    <w:p>
+      <w:pPr>
+        <w:pStyle w:val="Heading3"/>
+      </w:pPr>
+      <w:proofErr w:type="spellStart"/>
+      <w:r>
+        <w:t>GetDefinitionLiteral</w:t>
+      </w:r>
+      <w:proofErr w:type="spellEnd"/>
+    </w:p>
+    <w:p>
+      <w:pPr>
+        <w:pStyle w:val="Heading3"/>
+      </w:pPr>
+      <w:proofErr w:type="spellStart"/>
+      <w:r>
+        <w:t>GetDefinitionLiteralPointer</w:t>
+      </w:r>
+      <w:proofErr w:type="spellEnd"/>
+    </w:p>
+    <w:p>
+      <w:pPr>
+        <w:pStyle w:val="Heading3"/>
+      </w:pPr>
+      <w:proofErr w:type="spellStart"/>
+      <w:r>
+        <w:t>GetNameLiteral</w:t>
+      </w:r>
+      <w:proofErr w:type="spellEnd"/>
+    </w:p>
+    <w:p>
+      <w:pPr>
+        <w:pStyle w:val="Heading3"/>
+      </w:pPr>
+      <w:proofErr w:type="spellStart"/>
+      <w:r>
+        <w:t>GetNameLiteralPointer</w:t>
+      </w:r>
+      <w:proofErr w:type="spellEnd"/>
+    </w:p>
+    <w:p>
+      <w:pPr>
+        <w:pStyle w:val="Heading3"/>
+      </w:pPr>
+      <w:proofErr w:type="spellStart"/>
+      <w:r>
+        <w:t>GetUriLiteral</w:t>
+      </w:r>
+      <w:proofErr w:type="spellEnd"/>
+    </w:p>
+    <w:p>
+      <w:pPr>
+        <w:pStyle w:val="Heading3"/>
+      </w:pPr>
+      <w:proofErr w:type="spellStart"/>
+      <w:r>
+        <w:t>GetUriLiteralPointer</w:t>
+      </w:r>
+      <w:proofErr w:type="spellEnd"/>
+    </w:p>
+    <w:p>
+      <w:pPr>
+        <w:pStyle w:val="Heading3"/>
+      </w:pPr>
+      <w:proofErr w:type="spellStart"/>
+      <w:r>
+        <w:t>SetDefinition</w:t>
+      </w:r>
+      <w:proofErr w:type="spellEnd"/>
+    </w:p>
+    <w:p>
+      <w:pPr>
+        <w:pStyle w:val="Heading3"/>
+      </w:pPr>
+      <w:proofErr w:type="spellStart"/>
+      <w:r>
+        <w:t>SetName</w:t>
+      </w:r>
+      <w:proofErr w:type="spellEnd"/>
+    </w:p>
+    <w:p>
+      <w:pPr>
+        <w:pStyle w:val="Heading2"/>
+      </w:pPr>
+      <w:proofErr w:type="spellStart"/>
+      <w:r>
+        <w:t>ElementPointer</w:t>
+      </w:r>
+      <w:proofErr w:type="spellEnd"/>
       <w:r>
         <w:t xml:space="preserve"> Operations</w:t>
       </w:r>
     </w:p>
     <w:p>
       <w:pPr>
-        <w:pStyle w:val="ListParagraph"/>
-        <w:numPr>
-          <w:ilvl w:val="0"/>
-          <w:numId w:val="4"/>
-        </w:numPr>
-      </w:pPr>
-      <w:proofErr w:type="spellStart"/>
-      <w:r>
-        <w:t>GetIdentifier</w:t>
-      </w:r>
-      <w:proofErr w:type="spellEnd"/>
-    </w:p>
-    <w:p>
-      <w:pPr>
-        <w:pStyle w:val="ListParagraph"/>
-        <w:numPr>
-          <w:ilvl w:val="0"/>
-          <w:numId w:val="4"/>
-        </w:numPr>
-      </w:pPr>
-      <w:proofErr w:type="spellStart"/>
-      <w:r>
-        <w:t>GetVersion</w:t>
-      </w:r>
-      <w:proofErr w:type="spellEnd"/>
-    </w:p>
-    <w:p>
-      <w:pPr>
-        <w:pStyle w:val="ListParagraph"/>
-        <w:numPr>
-          <w:ilvl w:val="0"/>
-          <w:numId w:val="4"/>
-        </w:numPr>
-      </w:pPr>
-      <w:proofErr w:type="spellStart"/>
-      <w:r>
-        <w:t>GetName</w:t>
-      </w:r>
-      <w:proofErr w:type="spellEnd"/>
-    </w:p>
-    <w:p>
-      <w:pPr>
-        <w:pStyle w:val="ListParagraph"/>
-        <w:numPr>
-          <w:ilvl w:val="0"/>
-          <w:numId w:val="4"/>
-        </w:numPr>
-      </w:pPr>
-      <w:proofErr w:type="spellStart"/>
-      <w:r>
-        <w:t>GetUri</w:t>
-      </w:r>
-      <w:proofErr w:type="spellEnd"/>
-    </w:p>
-    <w:p>
-      <w:pPr>
-        <w:pStyle w:val="ListParagraph"/>
-        <w:numPr>
-          <w:ilvl w:val="0"/>
-          <w:numId w:val="4"/>
-        </w:numPr>
-      </w:pPr>
-      <w:r>
-        <w:t>Delete</w:t>
-      </w:r>
-    </w:p>
-    <w:p>
-      <w:pPr>
-        <w:pStyle w:val="ListParagraph"/>
-        <w:numPr>
-          <w:ilvl w:val="0"/>
-          <w:numId w:val="4"/>
-        </w:numPr>
-      </w:pPr>
-      <w:proofErr w:type="spellStart"/>
-      <w:r>
-        <w:t>SetOwningElement</w:t>
-      </w:r>
-      <w:proofErr w:type="spellEnd"/>
-    </w:p>
-    <w:p>
-      <w:pPr>
-        <w:pStyle w:val="ListParagraph"/>
-        <w:numPr>
-          <w:ilvl w:val="0"/>
-          <w:numId w:val="4"/>
-        </w:numPr>
-      </w:pPr>
-      <w:proofErr w:type="spellStart"/>
-      <w:r>
-        <w:t>SetUri</w:t>
+        <w:pStyle w:val="Heading3"/>
+      </w:pPr>
+      <w:proofErr w:type="spellStart"/>
+      <w:r>
+        <w:t>CreateElementPointer</w:t>
+      </w:r>
+      <w:proofErr w:type="spellEnd"/>
+    </w:p>
+    <w:p>
+      <w:pPr>
+        <w:pStyle w:val="Heading3"/>
+      </w:pPr>
+      <w:proofErr w:type="spellStart"/>
+      <w:r>
+        <w:t>GetElement</w:t>
+      </w:r>
+      <w:proofErr w:type="spellEnd"/>
+    </w:p>
+    <w:p>
+      <w:pPr>
+        <w:pStyle w:val="Heading3"/>
+      </w:pPr>
+      <w:proofErr w:type="spellStart"/>
+      <w:r>
+        <w:t>GetElementId</w:t>
+      </w:r>
+      <w:proofErr w:type="spellEnd"/>
+    </w:p>
+    <w:p>
+      <w:pPr>
+        <w:pStyle w:val="Heading3"/>
+      </w:pPr>
+      <w:proofErr w:type="spellStart"/>
+      <w:r>
+        <w:t>GetElementRole</w:t>
+      </w:r>
+      <w:proofErr w:type="spellEnd"/>
+    </w:p>
+    <w:p>
+      <w:pPr>
+        <w:pStyle w:val="Heading3"/>
+      </w:pPr>
+      <w:proofErr w:type="spellStart"/>
+      <w:r>
+        <w:t>GetElementVersion</w:t>
+      </w:r>
+      <w:proofErr w:type="spellEnd"/>
+    </w:p>
+    <w:p>
+      <w:pPr>
+        <w:pStyle w:val="Heading3"/>
+      </w:pPr>
+      <w:proofErr w:type="spellStart"/>
+      <w:r>
+        <w:t>SetElement</w:t>
+      </w:r>
+      <w:proofErr w:type="spellEnd"/>
+    </w:p>
+    <w:p>
+      <w:pPr>
+        <w:pStyle w:val="Heading3"/>
+      </w:pPr>
+      <w:proofErr w:type="spellStart"/>
+      <w:r>
+        <w:t>SetElementRole</w:t>
       </w:r>
       <w:proofErr w:type="spellEnd"/>
     </w:p>
@@ -4249,7 +6035,7 @@
       </w:pPr>
       <w:proofErr w:type="spellStart"/>
       <w:r>
-        <w:t>BaseElementPointer</w:t>
+        <w:t>ElementPointerPointer</w:t>
       </w:r>
       <w:proofErr w:type="spellEnd"/>
       <w:r>
@@ -4258,43 +6044,51 @@
     </w:p>
     <w:p>
       <w:pPr>
-        <w:pStyle w:val="ListParagraph"/>
-        <w:numPr>
-          <w:ilvl w:val="0"/>
-          <w:numId w:val="10"/>
-        </w:numPr>
-      </w:pPr>
-      <w:proofErr w:type="spellStart"/>
-      <w:r>
-        <w:t>CreateBaseElementPointer</w:t>
-      </w:r>
-      <w:proofErr w:type="spellEnd"/>
-    </w:p>
-    <w:p>
-      <w:pPr>
-        <w:pStyle w:val="ListParagraph"/>
-        <w:numPr>
-          <w:ilvl w:val="0"/>
-          <w:numId w:val="10"/>
-        </w:numPr>
-      </w:pPr>
-      <w:proofErr w:type="spellStart"/>
-      <w:r>
-        <w:t>GetBaseElement</w:t>
-      </w:r>
-      <w:proofErr w:type="spellEnd"/>
-    </w:p>
-    <w:p>
-      <w:pPr>
-        <w:pStyle w:val="ListParagraph"/>
-        <w:numPr>
-          <w:ilvl w:val="0"/>
-          <w:numId w:val="10"/>
-        </w:numPr>
-      </w:pPr>
-      <w:proofErr w:type="spellStart"/>
-      <w:r>
-        <w:t>SetBaseElement</w:t>
+        <w:pStyle w:val="Heading3"/>
+      </w:pPr>
+      <w:proofErr w:type="spellStart"/>
+      <w:r>
+        <w:t>CreateElementPointerPointer</w:t>
+      </w:r>
+      <w:proofErr w:type="spellEnd"/>
+    </w:p>
+    <w:p>
+      <w:pPr>
+        <w:pStyle w:val="Heading3"/>
+      </w:pPr>
+      <w:proofErr w:type="spellStart"/>
+      <w:r>
+        <w:t>GetElementPointer</w:t>
+      </w:r>
+      <w:proofErr w:type="spellEnd"/>
+    </w:p>
+    <w:p>
+      <w:pPr>
+        <w:pStyle w:val="Heading3"/>
+      </w:pPr>
+      <w:proofErr w:type="spellStart"/>
+      <w:r>
+        <w:t>GetElementPointerId</w:t>
+      </w:r>
+      <w:proofErr w:type="spellEnd"/>
+    </w:p>
+    <w:p>
+      <w:pPr>
+        <w:pStyle w:val="Heading3"/>
+      </w:pPr>
+      <w:proofErr w:type="spellStart"/>
+      <w:r>
+        <w:t>GetElementPointerVersion</w:t>
+      </w:r>
+      <w:proofErr w:type="spellEnd"/>
+    </w:p>
+    <w:p>
+      <w:pPr>
+        <w:pStyle w:val="Heading3"/>
+      </w:pPr>
+      <w:proofErr w:type="spellStart"/>
+      <w:r>
+        <w:t>SetElementPointer</w:t>
       </w:r>
       <w:proofErr w:type="spellEnd"/>
     </w:p>
@@ -4304,7 +6098,13 @@
       </w:pPr>
       <w:proofErr w:type="spellStart"/>
       <w:r>
-        <w:t>BaseElementReference</w:t>
+        <w:t>E</w:t>
+      </w:r>
+      <w:r>
+        <w:t>lementPointer</w:t>
+      </w:r>
+      <w:r>
+        <w:t>Reference</w:t>
       </w:r>
       <w:proofErr w:type="spellEnd"/>
       <w:r>
@@ -4313,59 +6113,109 @@
     </w:p>
     <w:p>
       <w:pPr>
-        <w:pStyle w:val="ListParagraph"/>
-        <w:numPr>
-          <w:ilvl w:val="0"/>
-          <w:numId w:val="8"/>
-        </w:numPr>
-      </w:pPr>
-      <w:proofErr w:type="spellStart"/>
-      <w:r>
-        <w:t>CreateBaseElementReference</w:t>
-      </w:r>
-      <w:proofErr w:type="spellEnd"/>
-    </w:p>
-    <w:p>
-      <w:pPr>
-        <w:pStyle w:val="ListParagraph"/>
-        <w:numPr>
-          <w:ilvl w:val="0"/>
-          <w:numId w:val="8"/>
-        </w:numPr>
+        <w:pStyle w:val="Heading3"/>
+      </w:pPr>
+      <w:proofErr w:type="spellStart"/>
+      <w:r>
+        <w:t>CreateElementPointerReference</w:t>
+      </w:r>
+      <w:proofErr w:type="spellEnd"/>
+    </w:p>
+    <w:p>
+      <w:pPr>
+        <w:pStyle w:val="Heading3"/>
       </w:pPr>
       <w:proofErr w:type="spellStart"/>
       <w:r>
         <w:t>Get</w:t>
       </w:r>
       <w:r>
+        <w:t>Element</w:t>
+      </w:r>
+      <w:r>
+        <w:t>Pointer</w:t>
+      </w:r>
+      <w:proofErr w:type="spellEnd"/>
+    </w:p>
+    <w:p>
+      <w:pPr>
+        <w:pStyle w:val="Heading3"/>
+      </w:pPr>
+      <w:proofErr w:type="spellStart"/>
+      <w:r>
+        <w:t>GetElementPointer</w:t>
+      </w:r>
+      <w:r>
+        <w:t>Pointer</w:t>
+      </w:r>
+      <w:proofErr w:type="spellEnd"/>
+    </w:p>
+    <w:p>
+      <w:pPr>
+        <w:pStyle w:val="Heading3"/>
+      </w:pPr>
+      <w:proofErr w:type="spellStart"/>
+      <w:r>
+        <w:t>SetElement</w:t>
+      </w:r>
+      <w:r>
+        <w:t>Pointer</w:t>
+      </w:r>
+      <w:proofErr w:type="spellEnd"/>
+    </w:p>
+    <w:p>
+      <w:pPr>
+        <w:pStyle w:val="Heading2"/>
+      </w:pPr>
+      <w:proofErr w:type="spellStart"/>
+      <w:r>
+        <w:t>ElementReference</w:t>
+      </w:r>
+      <w:proofErr w:type="spellEnd"/>
+      <w:r>
+        <w:t xml:space="preserve"> Operations</w:t>
+      </w:r>
+    </w:p>
+    <w:p>
+      <w:pPr>
+        <w:pStyle w:val="Heading3"/>
+      </w:pPr>
+      <w:proofErr w:type="spellStart"/>
+      <w:r>
+        <w:lastRenderedPageBreak/>
+        <w:t>CreateElementReference</w:t>
+      </w:r>
+      <w:proofErr w:type="spellEnd"/>
+    </w:p>
+    <w:p>
+      <w:pPr>
+        <w:pStyle w:val="Heading3"/>
+      </w:pPr>
+      <w:proofErr w:type="spellStart"/>
+      <w:r>
+        <w:t>Get</w:t>
+      </w:r>
+      <w:r>
         <w:t>Referenced</w:t>
       </w:r>
       <w:r>
-        <w:t>BaseElement</w:t>
-      </w:r>
-      <w:proofErr w:type="spellEnd"/>
-    </w:p>
-    <w:p>
-      <w:pPr>
-        <w:pStyle w:val="ListParagraph"/>
-        <w:numPr>
-          <w:ilvl w:val="0"/>
-          <w:numId w:val="8"/>
-        </w:numPr>
-      </w:pPr>
-      <w:proofErr w:type="spellStart"/>
-      <w:r>
-        <w:t>GetBaseElementPointer</w:t>
-      </w:r>
-      <w:proofErr w:type="spellEnd"/>
-    </w:p>
-    <w:p>
-      <w:pPr>
-        <w:pStyle w:val="ListParagraph"/>
-        <w:numPr>
-          <w:ilvl w:val="0"/>
-          <w:numId w:val="8"/>
-        </w:numPr>
+        <w:t>Element</w:t>
+      </w:r>
+      <w:proofErr w:type="spellEnd"/>
+    </w:p>
+    <w:p>
+      <w:pPr>
+        <w:pStyle w:val="Heading3"/>
+      </w:pPr>
+      <w:proofErr w:type="spellStart"/>
+      <w:r>
+        <w:t>GetElementPointer</w:t>
+      </w:r>
+      <w:proofErr w:type="spellEnd"/>
+    </w:p>
+    <w:p>
+      <w:pPr>
+        <w:pStyle w:val="Heading3"/>
       </w:pPr>
       <w:proofErr w:type="spellStart"/>
       <w:r>
@@ -4375,7 +6225,7 @@
         <w:t>Referenced</w:t>
       </w:r>
       <w:r>
-        <w:t>BaseElement</w:t>
+        <w:t>Element</w:t>
       </w:r>
       <w:proofErr w:type="spellEnd"/>
     </w:p>
@@ -4384,888 +6234,350 @@
         <w:pStyle w:val="Heading2"/>
       </w:pPr>
       <w:r>
+        <w:t>Literal Operations</w:t>
+      </w:r>
+    </w:p>
+    <w:p>
+      <w:pPr>
+        <w:pStyle w:val="Heading3"/>
+      </w:pPr>
+      <w:proofErr w:type="spellStart"/>
+      <w:r>
+        <w:t>CreateLiteral</w:t>
+      </w:r>
+      <w:proofErr w:type="spellEnd"/>
+    </w:p>
+    <w:p>
+      <w:pPr>
+        <w:pStyle w:val="Heading3"/>
+      </w:pPr>
+      <w:proofErr w:type="spellStart"/>
+      <w:r>
+        <w:t>GetLiteralValue</w:t>
+      </w:r>
+      <w:proofErr w:type="spellEnd"/>
+    </w:p>
+    <w:p>
+      <w:pPr>
+        <w:pStyle w:val="Heading3"/>
+      </w:pPr>
+      <w:proofErr w:type="spellStart"/>
+      <w:r>
+        <w:t>SetLiteralValue</w:t>
+      </w:r>
+      <w:proofErr w:type="spellEnd"/>
+    </w:p>
+    <w:p>
+      <w:pPr>
+        <w:pStyle w:val="Heading2"/>
+      </w:pPr>
+      <w:proofErr w:type="spellStart"/>
+      <w:r>
+        <w:t>LiteralPointer</w:t>
+      </w:r>
+      <w:proofErr w:type="spellEnd"/>
+      <w:r>
+        <w:t xml:space="preserve"> Operations</w:t>
+      </w:r>
+    </w:p>
+    <w:p>
+      <w:pPr>
+        <w:pStyle w:val="Heading3"/>
+      </w:pPr>
+      <w:proofErr w:type="spellStart"/>
+      <w:r>
+        <w:t>CreateLiteralPointer</w:t>
+      </w:r>
+      <w:proofErr w:type="spellEnd"/>
+    </w:p>
+    <w:p>
+      <w:pPr>
+        <w:pStyle w:val="Heading3"/>
+      </w:pPr>
+      <w:proofErr w:type="spellStart"/>
+      <w:r>
+        <w:t>GetLiteral</w:t>
+      </w:r>
+      <w:proofErr w:type="spellEnd"/>
+    </w:p>
+    <w:p>
+      <w:pPr>
+        <w:pStyle w:val="Heading3"/>
+      </w:pPr>
+      <w:proofErr w:type="spellStart"/>
+      <w:r>
+        <w:t>GetLiteralId</w:t>
+      </w:r>
+      <w:proofErr w:type="spellEnd"/>
+    </w:p>
+    <w:p>
+      <w:pPr>
+        <w:pStyle w:val="Heading3"/>
+      </w:pPr>
+      <w:proofErr w:type="spellStart"/>
+      <w:r>
+        <w:t>GetLiteralRole</w:t>
+      </w:r>
+      <w:proofErr w:type="spellEnd"/>
+    </w:p>
+    <w:p>
+      <w:pPr>
+        <w:pStyle w:val="Heading3"/>
+      </w:pPr>
+      <w:proofErr w:type="spellStart"/>
+      <w:r>
+        <w:t>GetLiteralVersion</w:t>
+      </w:r>
+      <w:proofErr w:type="spellEnd"/>
+    </w:p>
+    <w:p>
+      <w:pPr>
+        <w:pStyle w:val="Heading3"/>
+      </w:pPr>
+      <w:proofErr w:type="spellStart"/>
+      <w:r>
+        <w:t>SetLiteral</w:t>
+      </w:r>
+      <w:proofErr w:type="spellEnd"/>
+    </w:p>
+    <w:p>
+      <w:pPr>
+        <w:pStyle w:val="Heading3"/>
+      </w:pPr>
+      <w:proofErr w:type="spellStart"/>
+      <w:r>
+        <w:t>SetLiteralRole</w:t>
+      </w:r>
+      <w:proofErr w:type="spellEnd"/>
+    </w:p>
+    <w:p>
+      <w:pPr>
+        <w:pStyle w:val="Heading2"/>
+      </w:pPr>
+      <w:proofErr w:type="spellStart"/>
+      <w:r>
+        <w:t>LiteralPointerPointer</w:t>
+      </w:r>
+      <w:proofErr w:type="spellEnd"/>
+      <w:r>
+        <w:t xml:space="preserve"> Operations</w:t>
+      </w:r>
+    </w:p>
+    <w:p>
+      <w:pPr>
+        <w:pStyle w:val="Heading3"/>
+      </w:pPr>
+      <w:proofErr w:type="spellStart"/>
+      <w:r>
+        <w:t>CreateLiteralPointerPointer</w:t>
+      </w:r>
+      <w:proofErr w:type="spellEnd"/>
+    </w:p>
+    <w:p>
+      <w:pPr>
+        <w:pStyle w:val="Heading3"/>
+      </w:pPr>
+      <w:proofErr w:type="spellStart"/>
+      <w:r>
+        <w:t>GetLiteralPointer</w:t>
+      </w:r>
+      <w:proofErr w:type="spellEnd"/>
+    </w:p>
+    <w:p>
+      <w:pPr>
+        <w:pStyle w:val="Heading3"/>
+      </w:pPr>
+      <w:proofErr w:type="spellStart"/>
+      <w:r>
+        <w:t>GetLiteralPointerId</w:t>
+      </w:r>
+      <w:proofErr w:type="spellEnd"/>
+    </w:p>
+    <w:p>
+      <w:pPr>
+        <w:pStyle w:val="Heading3"/>
+      </w:pPr>
+      <w:proofErr w:type="spellStart"/>
+      <w:r>
+        <w:t>GetLiteralPointerVersion</w:t>
+      </w:r>
+      <w:proofErr w:type="spellEnd"/>
+    </w:p>
+    <w:p>
+      <w:pPr>
+        <w:pStyle w:val="Heading3"/>
+      </w:pPr>
+      <w:proofErr w:type="spellStart"/>
+      <w:r>
+        <w:t>SetLiteralPointer</w:t>
+      </w:r>
+      <w:proofErr w:type="spellEnd"/>
+    </w:p>
+    <w:p>
+      <w:pPr>
+        <w:pStyle w:val="Heading2"/>
+      </w:pPr>
+      <w:proofErr w:type="spellStart"/>
+      <w:r>
+        <w:t>LiteralPointerReference</w:t>
+      </w:r>
+      <w:proofErr w:type="spellEnd"/>
+    </w:p>
+    <w:p>
+      <w:pPr>
+        <w:pStyle w:val="Heading3"/>
+      </w:pPr>
+      <w:proofErr w:type="spellStart"/>
+      <w:r>
+        <w:t>CreateLiteralPointerReference</w:t>
+      </w:r>
+      <w:proofErr w:type="spellEnd"/>
+    </w:p>
+    <w:p>
+      <w:pPr>
+        <w:pStyle w:val="Heading3"/>
+      </w:pPr>
+      <w:proofErr w:type="spellStart"/>
+      <w:r>
+        <w:t>Get</w:t>
+      </w:r>
+      <w:r>
+        <w:t>Referenced</w:t>
+      </w:r>
+      <w:r>
+        <w:t>LiteralPointer</w:t>
+      </w:r>
+      <w:proofErr w:type="spellEnd"/>
+    </w:p>
+    <w:p>
+      <w:pPr>
+        <w:pStyle w:val="Heading3"/>
+      </w:pPr>
+      <w:proofErr w:type="spellStart"/>
+      <w:r>
+        <w:t>GetLiteralPointerPointer</w:t>
+      </w:r>
+      <w:proofErr w:type="spellEnd"/>
+    </w:p>
+    <w:p>
+      <w:pPr>
+        <w:pStyle w:val="Heading3"/>
+      </w:pPr>
+      <w:proofErr w:type="spellStart"/>
+      <w:r>
+        <w:t>Set</w:t>
+      </w:r>
+      <w:r>
+        <w:t>Referenced</w:t>
+      </w:r>
+      <w:r>
+        <w:t>LiteralPointer</w:t>
+      </w:r>
+      <w:proofErr w:type="spellEnd"/>
+    </w:p>
+    <w:p>
+      <w:pPr>
+        <w:pStyle w:val="Heading2"/>
+      </w:pPr>
+      <w:proofErr w:type="spellStart"/>
+      <w:r>
+        <w:t>LiteralReference</w:t>
+      </w:r>
+      <w:proofErr w:type="spellEnd"/>
+    </w:p>
+    <w:p>
+      <w:pPr>
+        <w:pStyle w:val="Heading3"/>
+      </w:pPr>
+      <w:proofErr w:type="spellStart"/>
+      <w:r>
+        <w:t>CreateLiteralReference</w:t>
+      </w:r>
+      <w:proofErr w:type="spellEnd"/>
+    </w:p>
+    <w:p>
+      <w:pPr>
+        <w:pStyle w:val="Heading3"/>
+      </w:pPr>
+      <w:proofErr w:type="spellStart"/>
+      <w:r>
+        <w:t>GetReferencedLiteral</w:t>
+      </w:r>
+      <w:proofErr w:type="spellEnd"/>
+    </w:p>
+    <w:p>
+      <w:pPr>
+        <w:pStyle w:val="Heading3"/>
+      </w:pPr>
+      <w:proofErr w:type="spellStart"/>
+      <w:r>
+        <w:t>GetLiteralPointer</w:t>
+      </w:r>
+      <w:proofErr w:type="spellEnd"/>
+    </w:p>
+    <w:p>
+      <w:pPr>
+        <w:pStyle w:val="Heading3"/>
+      </w:pPr>
+      <w:proofErr w:type="spellStart"/>
+      <w:r>
+        <w:t>SetReferencedLiteral</w:t>
+      </w:r>
+      <w:proofErr w:type="spellEnd"/>
+    </w:p>
+    <w:p>
+      <w:pPr>
+        <w:pStyle w:val="Heading2"/>
+      </w:pPr>
+      <w:r>
+        <w:t>Refinement Operations</w:t>
+      </w:r>
+    </w:p>
+    <w:p>
+      <w:pPr>
+        <w:pStyle w:val="Heading3"/>
+      </w:pPr>
+      <w:bookmarkStart w:id="32" w:name="_GoBack"/>
+      <w:proofErr w:type="spellStart"/>
+      <w:r>
+        <w:t>CreateRefinement</w:t>
+      </w:r>
+      <w:proofErr w:type="spellEnd"/>
+    </w:p>
+    <w:p>
+      <w:pPr>
+        <w:pStyle w:val="Heading3"/>
+      </w:pPr>
+      <w:proofErr w:type="spellStart"/>
+      <w:r>
+        <w:t>GetAbstractElement</w:t>
+      </w:r>
+      <w:proofErr w:type="spellEnd"/>
+    </w:p>
+    <w:p>
+      <w:pPr>
+        <w:pStyle w:val="Heading3"/>
+      </w:pPr>
+      <w:proofErr w:type="spellStart"/>
+      <w:r>
+        <w:t>GetAbstractElementPointer</w:t>
+      </w:r>
+      <w:proofErr w:type="spellEnd"/>
+    </w:p>
+    <w:p>
+      <w:pPr>
+        <w:pStyle w:val="Heading3"/>
+      </w:pPr>
+      <w:proofErr w:type="spellStart"/>
+      <w:r>
         <w:lastRenderedPageBreak/>
-        <w:t>Element Operations</w:t>
-      </w:r>
-    </w:p>
-    <w:p>
-      <w:pPr>
-        <w:pStyle w:val="ListParagraph"/>
-        <w:numPr>
-          <w:ilvl w:val="0"/>
-          <w:numId w:val="5"/>
-        </w:numPr>
-      </w:pPr>
-      <w:proofErr w:type="spellStart"/>
-      <w:r>
-        <w:t>CreateElement</w:t>
-      </w:r>
-      <w:proofErr w:type="spellEnd"/>
-    </w:p>
-    <w:p>
-      <w:pPr>
-        <w:pStyle w:val="ListParagraph"/>
-        <w:numPr>
-          <w:ilvl w:val="0"/>
-          <w:numId w:val="5"/>
-        </w:numPr>
-      </w:pPr>
-      <w:proofErr w:type="spellStart"/>
-      <w:r>
-        <w:t>GetDefinition</w:t>
-      </w:r>
-      <w:proofErr w:type="spellEnd"/>
-    </w:p>
-    <w:p>
-      <w:pPr>
-        <w:pStyle w:val="ListParagraph"/>
-        <w:numPr>
-          <w:ilvl w:val="0"/>
-          <w:numId w:val="5"/>
-        </w:numPr>
-      </w:pPr>
-      <w:proofErr w:type="spellStart"/>
-      <w:r>
-        <w:t>GetDefinitionLiteral</w:t>
-      </w:r>
-      <w:proofErr w:type="spellEnd"/>
-    </w:p>
-    <w:p>
-      <w:pPr>
-        <w:pStyle w:val="ListParagraph"/>
-        <w:numPr>
-          <w:ilvl w:val="0"/>
-          <w:numId w:val="5"/>
-        </w:numPr>
-      </w:pPr>
-      <w:proofErr w:type="spellStart"/>
-      <w:r>
-        <w:t>GetDefinitionLiteralPointer</w:t>
-      </w:r>
-      <w:proofErr w:type="spellEnd"/>
-    </w:p>
-    <w:p>
-      <w:pPr>
-        <w:pStyle w:val="ListParagraph"/>
-        <w:numPr>
-          <w:ilvl w:val="0"/>
-          <w:numId w:val="5"/>
-        </w:numPr>
-      </w:pPr>
-      <w:proofErr w:type="spellStart"/>
-      <w:r>
-        <w:t>GetNameLiteral</w:t>
-      </w:r>
-      <w:proofErr w:type="spellEnd"/>
-    </w:p>
-    <w:p>
-      <w:pPr>
-        <w:pStyle w:val="ListParagraph"/>
-        <w:numPr>
-          <w:ilvl w:val="0"/>
-          <w:numId w:val="5"/>
-        </w:numPr>
-      </w:pPr>
-      <w:proofErr w:type="spellStart"/>
-      <w:r>
-        <w:t>GetNameLiteralPointer</w:t>
-      </w:r>
-      <w:proofErr w:type="spellEnd"/>
-    </w:p>
-    <w:p>
-      <w:pPr>
-        <w:pStyle w:val="ListParagraph"/>
-        <w:numPr>
-          <w:ilvl w:val="0"/>
-          <w:numId w:val="5"/>
-        </w:numPr>
-      </w:pPr>
-      <w:proofErr w:type="spellStart"/>
-      <w:r>
-        <w:t>GetUriLiteral</w:t>
-      </w:r>
-      <w:proofErr w:type="spellEnd"/>
-    </w:p>
-    <w:p>
-      <w:pPr>
-        <w:pStyle w:val="ListParagraph"/>
-        <w:numPr>
-          <w:ilvl w:val="0"/>
-          <w:numId w:val="5"/>
-        </w:numPr>
-      </w:pPr>
-      <w:proofErr w:type="spellStart"/>
-      <w:r>
-        <w:t>GetUriLiteralPointer</w:t>
-      </w:r>
-      <w:proofErr w:type="spellEnd"/>
-    </w:p>
-    <w:p>
-      <w:pPr>
-        <w:pStyle w:val="ListParagraph"/>
-        <w:numPr>
-          <w:ilvl w:val="0"/>
-          <w:numId w:val="5"/>
-        </w:numPr>
-      </w:pPr>
-      <w:proofErr w:type="spellStart"/>
-      <w:r>
-        <w:t>SetName</w:t>
-      </w:r>
-      <w:proofErr w:type="spellEnd"/>
-    </w:p>
-    <w:p>
-      <w:pPr>
-        <w:pStyle w:val="ListParagraph"/>
-        <w:numPr>
-          <w:ilvl w:val="0"/>
-          <w:numId w:val="5"/>
-        </w:numPr>
-      </w:pPr>
-      <w:proofErr w:type="spellStart"/>
-      <w:r>
-        <w:t>SetDefinition</w:t>
-      </w:r>
-      <w:proofErr w:type="spellEnd"/>
-    </w:p>
-    <w:p>
-      <w:pPr>
-        <w:pStyle w:val="ListParagraph"/>
-        <w:numPr>
-          <w:ilvl w:val="0"/>
-          <w:numId w:val="5"/>
-        </w:numPr>
-      </w:pPr>
-      <w:proofErr w:type="spellStart"/>
-      <w:r>
-        <w:t>SetName</w:t>
-      </w:r>
-      <w:proofErr w:type="spellEnd"/>
-    </w:p>
-    <w:p>
-      <w:pPr>
-        <w:pStyle w:val="ListParagraph"/>
-        <w:numPr>
-          <w:ilvl w:val="0"/>
-          <w:numId w:val="5"/>
-        </w:numPr>
-      </w:pPr>
-      <w:proofErr w:type="spellStart"/>
-      <w:r>
-        <w:t>SetUri</w:t>
-      </w:r>
-      <w:proofErr w:type="spellEnd"/>
-    </w:p>
-    <w:p>
-      <w:pPr>
-        <w:pStyle w:val="Heading2"/>
-      </w:pPr>
-      <w:proofErr w:type="spellStart"/>
-      <w:r>
-        <w:t>ElementPointer</w:t>
-      </w:r>
-      <w:proofErr w:type="spellEnd"/>
-      <w:r>
-        <w:t xml:space="preserve"> Operations</w:t>
-      </w:r>
-    </w:p>
-    <w:p>
-      <w:pPr>
-        <w:pStyle w:val="ListParagraph"/>
-        <w:numPr>
-          <w:ilvl w:val="0"/>
-          <w:numId w:val="11"/>
-        </w:numPr>
-      </w:pPr>
-      <w:proofErr w:type="spellStart"/>
-      <w:r>
-        <w:t>CreateElementPointer</w:t>
-      </w:r>
-      <w:proofErr w:type="spellEnd"/>
-    </w:p>
-    <w:p>
-      <w:pPr>
-        <w:pStyle w:val="ListParagraph"/>
-        <w:numPr>
-          <w:ilvl w:val="0"/>
-          <w:numId w:val="11"/>
-        </w:numPr>
-      </w:pPr>
-      <w:proofErr w:type="spellStart"/>
-      <w:r>
-        <w:t>GetElement</w:t>
-      </w:r>
-      <w:proofErr w:type="spellEnd"/>
-    </w:p>
-    <w:p>
-      <w:pPr>
-        <w:pStyle w:val="ListParagraph"/>
-        <w:numPr>
-          <w:ilvl w:val="0"/>
-          <w:numId w:val="11"/>
-        </w:numPr>
-      </w:pPr>
-      <w:proofErr w:type="spellStart"/>
-      <w:r>
-        <w:t>GetElementRole</w:t>
-      </w:r>
-      <w:proofErr w:type="spellEnd"/>
-    </w:p>
-    <w:p>
-      <w:pPr>
-        <w:pStyle w:val="ListParagraph"/>
-        <w:numPr>
-          <w:ilvl w:val="0"/>
-          <w:numId w:val="11"/>
-        </w:numPr>
-      </w:pPr>
-      <w:proofErr w:type="spellStart"/>
-      <w:r>
-        <w:t>SetElement</w:t>
-      </w:r>
-      <w:proofErr w:type="spellEnd"/>
-    </w:p>
-    <w:p>
-      <w:pPr>
-        <w:pStyle w:val="ListParagraph"/>
-        <w:numPr>
-          <w:ilvl w:val="0"/>
-          <w:numId w:val="11"/>
-        </w:numPr>
-      </w:pPr>
-      <w:proofErr w:type="spellStart"/>
-      <w:r>
-        <w:t>SetElementRole</w:t>
-      </w:r>
-      <w:proofErr w:type="spellEnd"/>
-    </w:p>
-    <w:p>
-      <w:pPr>
-        <w:pStyle w:val="Heading2"/>
-      </w:pPr>
-      <w:proofErr w:type="spellStart"/>
-      <w:r>
-        <w:t>ElementPointerPointer</w:t>
-      </w:r>
-      <w:proofErr w:type="spellEnd"/>
-      <w:r>
-        <w:t xml:space="preserve"> Operations</w:t>
-      </w:r>
-    </w:p>
-    <w:p>
-      <w:pPr>
-        <w:pStyle w:val="ListParagraph"/>
-        <w:numPr>
-          <w:ilvl w:val="0"/>
-          <w:numId w:val="12"/>
-        </w:numPr>
-      </w:pPr>
-      <w:proofErr w:type="spellStart"/>
-      <w:r>
-        <w:t>CreateElementPointerPointer</w:t>
-      </w:r>
-      <w:proofErr w:type="spellEnd"/>
-    </w:p>
-    <w:p>
-      <w:pPr>
-        <w:pStyle w:val="ListParagraph"/>
-        <w:numPr>
-          <w:ilvl w:val="0"/>
-          <w:numId w:val="12"/>
-        </w:numPr>
-      </w:pPr>
-      <w:proofErr w:type="spellStart"/>
-      <w:r>
-        <w:t>GetElementPointer</w:t>
-      </w:r>
-      <w:proofErr w:type="spellEnd"/>
-    </w:p>
-    <w:p>
-      <w:pPr>
-        <w:pStyle w:val="ListParagraph"/>
-        <w:numPr>
-          <w:ilvl w:val="0"/>
-          <w:numId w:val="12"/>
-        </w:numPr>
-      </w:pPr>
-      <w:proofErr w:type="spellStart"/>
-      <w:r>
-        <w:t>SetElementPointer</w:t>
-      </w:r>
-      <w:proofErr w:type="spellEnd"/>
-    </w:p>
-    <w:p>
-      <w:pPr>
-        <w:pStyle w:val="Heading2"/>
-      </w:pPr>
-      <w:proofErr w:type="spellStart"/>
-      <w:r>
-        <w:t>E</w:t>
-      </w:r>
-      <w:r>
-        <w:t>lementPointer</w:t>
-      </w:r>
-      <w:r>
-        <w:t>Reference</w:t>
-      </w:r>
-      <w:proofErr w:type="spellEnd"/>
-      <w:r>
-        <w:t xml:space="preserve"> Operations</w:t>
-      </w:r>
-    </w:p>
-    <w:p>
-      <w:pPr>
-        <w:pStyle w:val="ListParagraph"/>
-        <w:numPr>
-          <w:ilvl w:val="0"/>
-          <w:numId w:val="6"/>
-        </w:numPr>
-      </w:pPr>
-      <w:proofErr w:type="spellStart"/>
-      <w:r>
-        <w:t>CreateElementPointerReference</w:t>
-      </w:r>
-      <w:proofErr w:type="spellEnd"/>
-    </w:p>
-    <w:p>
-      <w:pPr>
-        <w:pStyle w:val="ListParagraph"/>
-        <w:numPr>
-          <w:ilvl w:val="0"/>
-          <w:numId w:val="6"/>
-        </w:numPr>
-      </w:pPr>
-      <w:proofErr w:type="spellStart"/>
-      <w:r>
-        <w:t>Get</w:t>
-      </w:r>
-      <w:r>
-        <w:t>Element</w:t>
-      </w:r>
-      <w:r>
-        <w:t>Pointer</w:t>
-      </w:r>
-      <w:proofErr w:type="spellEnd"/>
-    </w:p>
-    <w:p>
-      <w:pPr>
-        <w:pStyle w:val="ListParagraph"/>
-        <w:numPr>
-          <w:ilvl w:val="0"/>
-          <w:numId w:val="6"/>
-        </w:numPr>
-      </w:pPr>
-      <w:proofErr w:type="spellStart"/>
-      <w:r>
-        <w:t>GetElementPointer</w:t>
-      </w:r>
-      <w:r>
-        <w:t>Pointer</w:t>
-      </w:r>
-      <w:proofErr w:type="spellEnd"/>
-    </w:p>
-    <w:p>
-      <w:pPr>
-        <w:pStyle w:val="ListParagraph"/>
-        <w:numPr>
-          <w:ilvl w:val="0"/>
-          <w:numId w:val="6"/>
-        </w:numPr>
-      </w:pPr>
-      <w:proofErr w:type="spellStart"/>
-      <w:r>
-        <w:t>SetElement</w:t>
-      </w:r>
-      <w:r>
-        <w:t>Pointer</w:t>
-      </w:r>
-      <w:proofErr w:type="spellEnd"/>
-    </w:p>
-    <w:p>
-      <w:pPr>
-        <w:pStyle w:val="Heading2"/>
-      </w:pPr>
-      <w:proofErr w:type="spellStart"/>
-      <w:r>
-        <w:t>ElementReference</w:t>
-      </w:r>
-      <w:proofErr w:type="spellEnd"/>
-      <w:r>
-        <w:t xml:space="preserve"> Operations</w:t>
-      </w:r>
-    </w:p>
-    <w:p>
-      <w:pPr>
-        <w:pStyle w:val="ListParagraph"/>
-        <w:numPr>
-          <w:ilvl w:val="0"/>
-          <w:numId w:val="6"/>
-        </w:numPr>
-      </w:pPr>
-      <w:proofErr w:type="spellStart"/>
-      <w:r>
-        <w:t>CreateElementReference</w:t>
-      </w:r>
-      <w:proofErr w:type="spellEnd"/>
-    </w:p>
-    <w:p>
-      <w:pPr>
-        <w:pStyle w:val="ListParagraph"/>
-        <w:numPr>
-          <w:ilvl w:val="0"/>
-          <w:numId w:val="6"/>
-        </w:numPr>
-      </w:pPr>
-      <w:proofErr w:type="spellStart"/>
-      <w:r>
-        <w:t>Get</w:t>
-      </w:r>
-      <w:r>
-        <w:t>Referenced</w:t>
-      </w:r>
-      <w:r>
-        <w:t>Element</w:t>
-      </w:r>
-      <w:proofErr w:type="spellEnd"/>
-    </w:p>
-    <w:p>
-      <w:pPr>
-        <w:pStyle w:val="ListParagraph"/>
-        <w:numPr>
-          <w:ilvl w:val="0"/>
-          <w:numId w:val="6"/>
-        </w:numPr>
-      </w:pPr>
-      <w:proofErr w:type="spellStart"/>
-      <w:r>
-        <w:t>GetElementPointer</w:t>
-      </w:r>
-      <w:proofErr w:type="spellEnd"/>
-    </w:p>
-    <w:p>
-      <w:pPr>
-        <w:pStyle w:val="ListParagraph"/>
-        <w:numPr>
-          <w:ilvl w:val="0"/>
-          <w:numId w:val="6"/>
-        </w:numPr>
-      </w:pPr>
-      <w:proofErr w:type="spellStart"/>
-      <w:r>
-        <w:t>Set</w:t>
-      </w:r>
-      <w:r>
-        <w:t>Referenced</w:t>
-      </w:r>
-      <w:r>
-        <w:t>Element</w:t>
-      </w:r>
-      <w:proofErr w:type="spellEnd"/>
-    </w:p>
-    <w:p>
-      <w:pPr>
-        <w:pStyle w:val="Heading2"/>
-      </w:pPr>
-      <w:r>
-        <w:t>Literal Operations</w:t>
-      </w:r>
-    </w:p>
-    <w:p>
-      <w:pPr>
-        <w:pStyle w:val="ListParagraph"/>
-        <w:numPr>
-          <w:ilvl w:val="0"/>
-          <w:numId w:val="9"/>
-        </w:numPr>
-      </w:pPr>
-      <w:proofErr w:type="spellStart"/>
-      <w:r>
-        <w:t>CreateLiteral</w:t>
-      </w:r>
-      <w:proofErr w:type="spellEnd"/>
-    </w:p>
-    <w:p>
-      <w:pPr>
-        <w:pStyle w:val="ListParagraph"/>
-        <w:numPr>
-          <w:ilvl w:val="0"/>
-          <w:numId w:val="9"/>
-        </w:numPr>
-      </w:pPr>
-      <w:proofErr w:type="spellStart"/>
-      <w:r>
-        <w:t>GetLiteralValue</w:t>
-      </w:r>
-      <w:proofErr w:type="spellEnd"/>
-    </w:p>
-    <w:p>
-      <w:pPr>
-        <w:pStyle w:val="ListParagraph"/>
-        <w:numPr>
-          <w:ilvl w:val="0"/>
-          <w:numId w:val="9"/>
-        </w:numPr>
-      </w:pPr>
-      <w:proofErr w:type="spellStart"/>
-      <w:r>
-        <w:t>SetLiteralValue</w:t>
-      </w:r>
-      <w:proofErr w:type="spellEnd"/>
-    </w:p>
-    <w:p>
-      <w:pPr>
-        <w:pStyle w:val="Heading2"/>
-      </w:pPr>
-      <w:proofErr w:type="spellStart"/>
-      <w:r>
-        <w:lastRenderedPageBreak/>
-        <w:t>LiteralPointer</w:t>
-      </w:r>
-      <w:proofErr w:type="spellEnd"/>
-      <w:r>
-        <w:t xml:space="preserve"> Operations</w:t>
-      </w:r>
-    </w:p>
-    <w:p>
-      <w:pPr>
-        <w:pStyle w:val="ListParagraph"/>
-        <w:numPr>
-          <w:ilvl w:val="0"/>
-          <w:numId w:val="13"/>
-        </w:numPr>
-      </w:pPr>
-      <w:proofErr w:type="spellStart"/>
-      <w:r>
-        <w:t>CreateLiteralPointer</w:t>
-      </w:r>
-      <w:proofErr w:type="spellEnd"/>
-    </w:p>
-    <w:p>
-      <w:pPr>
-        <w:pStyle w:val="ListParagraph"/>
-        <w:numPr>
-          <w:ilvl w:val="0"/>
-          <w:numId w:val="13"/>
-        </w:numPr>
-      </w:pPr>
-      <w:proofErr w:type="spellStart"/>
-      <w:r>
-        <w:t>GetLiteral</w:t>
-      </w:r>
-      <w:proofErr w:type="spellEnd"/>
-    </w:p>
-    <w:p>
-      <w:pPr>
-        <w:pStyle w:val="ListParagraph"/>
-        <w:numPr>
-          <w:ilvl w:val="0"/>
-          <w:numId w:val="13"/>
-        </w:numPr>
-      </w:pPr>
-      <w:proofErr w:type="spellStart"/>
-      <w:r>
-        <w:t>GetLiteralRole</w:t>
-      </w:r>
-      <w:proofErr w:type="spellEnd"/>
-    </w:p>
-    <w:p>
-      <w:pPr>
-        <w:pStyle w:val="ListParagraph"/>
-        <w:numPr>
-          <w:ilvl w:val="0"/>
-          <w:numId w:val="13"/>
-        </w:numPr>
-      </w:pPr>
-      <w:proofErr w:type="spellStart"/>
-      <w:r>
-        <w:t>SetLiteral</w:t>
-      </w:r>
-      <w:proofErr w:type="spellEnd"/>
-    </w:p>
-    <w:p>
-      <w:pPr>
-        <w:pStyle w:val="ListParagraph"/>
-        <w:numPr>
-          <w:ilvl w:val="0"/>
-          <w:numId w:val="13"/>
-        </w:numPr>
-      </w:pPr>
-      <w:proofErr w:type="spellStart"/>
-      <w:r>
-        <w:t>SetLiteralRole</w:t>
-      </w:r>
-      <w:proofErr w:type="spellEnd"/>
-    </w:p>
-    <w:p>
-      <w:pPr>
-        <w:pStyle w:val="Heading2"/>
-      </w:pPr>
-      <w:proofErr w:type="spellStart"/>
-      <w:r>
-        <w:t>LiteralPointerPointer</w:t>
-      </w:r>
-      <w:proofErr w:type="spellEnd"/>
-      <w:r>
-        <w:t xml:space="preserve"> Operations</w:t>
-      </w:r>
-    </w:p>
-    <w:p>
-      <w:pPr>
-        <w:pStyle w:val="ListParagraph"/>
-        <w:numPr>
-          <w:ilvl w:val="0"/>
-          <w:numId w:val="14"/>
-        </w:numPr>
-      </w:pPr>
-      <w:proofErr w:type="spellStart"/>
-      <w:r>
-        <w:t>CreateLiteralPointerPointer</w:t>
-      </w:r>
-      <w:proofErr w:type="spellEnd"/>
-    </w:p>
-    <w:p>
-      <w:pPr>
-        <w:pStyle w:val="ListParagraph"/>
-        <w:numPr>
-          <w:ilvl w:val="0"/>
-          <w:numId w:val="14"/>
-        </w:numPr>
-      </w:pPr>
-      <w:proofErr w:type="spellStart"/>
-      <w:r>
-        <w:t>GetLiteralPointer</w:t>
-      </w:r>
-      <w:proofErr w:type="spellEnd"/>
-    </w:p>
-    <w:p>
-      <w:pPr>
-        <w:pStyle w:val="ListParagraph"/>
-        <w:numPr>
-          <w:ilvl w:val="0"/>
-          <w:numId w:val="14"/>
-        </w:numPr>
-      </w:pPr>
-      <w:proofErr w:type="spellStart"/>
-      <w:r>
-        <w:t>SetLiteralPointer</w:t>
-      </w:r>
-      <w:proofErr w:type="spellEnd"/>
-    </w:p>
-    <w:p>
-      <w:pPr>
-        <w:pStyle w:val="Heading2"/>
-      </w:pPr>
-      <w:proofErr w:type="spellStart"/>
-      <w:r>
-        <w:t>LiteralPointerReference</w:t>
-      </w:r>
-      <w:proofErr w:type="spellEnd"/>
-    </w:p>
-    <w:p>
-      <w:pPr>
-        <w:pStyle w:val="ListParagraph"/>
-        <w:numPr>
-          <w:ilvl w:val="0"/>
-          <w:numId w:val="15"/>
-        </w:numPr>
-      </w:pPr>
-      <w:proofErr w:type="spellStart"/>
-      <w:r>
-        <w:t>CreateLiteralPointerReference</w:t>
-      </w:r>
-      <w:proofErr w:type="spellEnd"/>
-    </w:p>
-    <w:p>
-      <w:pPr>
-        <w:pStyle w:val="ListParagraph"/>
-        <w:numPr>
-          <w:ilvl w:val="0"/>
-          <w:numId w:val="15"/>
-        </w:numPr>
-      </w:pPr>
-      <w:proofErr w:type="spellStart"/>
-      <w:r>
-        <w:t>Get</w:t>
-      </w:r>
-      <w:r>
-        <w:t>Referenced</w:t>
-      </w:r>
-      <w:r>
-        <w:t>LiteralPointer</w:t>
-      </w:r>
-      <w:proofErr w:type="spellEnd"/>
-    </w:p>
-    <w:p>
-      <w:pPr>
-        <w:pStyle w:val="ListParagraph"/>
-        <w:numPr>
-          <w:ilvl w:val="0"/>
-          <w:numId w:val="15"/>
-        </w:numPr>
-      </w:pPr>
-      <w:proofErr w:type="spellStart"/>
-      <w:r>
-        <w:t>GetLiteralPointerPointer</w:t>
-      </w:r>
-      <w:proofErr w:type="spellEnd"/>
-    </w:p>
-    <w:p>
-      <w:pPr>
-        <w:pStyle w:val="ListParagraph"/>
-        <w:numPr>
-          <w:ilvl w:val="0"/>
-          <w:numId w:val="15"/>
-        </w:numPr>
-      </w:pPr>
-      <w:proofErr w:type="spellStart"/>
-      <w:r>
-        <w:t>Set</w:t>
-      </w:r>
-      <w:r>
-        <w:t>Referenced</w:t>
-      </w:r>
-      <w:r>
-        <w:t>LiteralPointer</w:t>
-      </w:r>
-      <w:proofErr w:type="spellEnd"/>
-    </w:p>
-    <w:p>
-      <w:pPr>
-        <w:pStyle w:val="Heading2"/>
-      </w:pPr>
-      <w:proofErr w:type="spellStart"/>
-      <w:r>
-        <w:t>LiteralReference</w:t>
-      </w:r>
-      <w:proofErr w:type="spellEnd"/>
-    </w:p>
-    <w:p>
-      <w:pPr>
-        <w:pStyle w:val="ListParagraph"/>
-        <w:numPr>
-          <w:ilvl w:val="0"/>
-          <w:numId w:val="16"/>
-        </w:numPr>
-      </w:pPr>
-      <w:proofErr w:type="spellStart"/>
-      <w:r>
-        <w:t>CreateLiteralReference</w:t>
-      </w:r>
-      <w:proofErr w:type="spellEnd"/>
-    </w:p>
-    <w:p>
-      <w:pPr>
-        <w:pStyle w:val="ListParagraph"/>
-        <w:numPr>
-          <w:ilvl w:val="0"/>
-          <w:numId w:val="16"/>
-        </w:numPr>
-      </w:pPr>
-      <w:proofErr w:type="spellStart"/>
-      <w:r>
-        <w:t>GetReferencedLiteral</w:t>
-      </w:r>
-      <w:proofErr w:type="spellEnd"/>
-    </w:p>
-    <w:p>
-      <w:pPr>
-        <w:pStyle w:val="ListParagraph"/>
-        <w:numPr>
-          <w:ilvl w:val="0"/>
-          <w:numId w:val="16"/>
-        </w:numPr>
-      </w:pPr>
-      <w:proofErr w:type="spellStart"/>
-      <w:r>
-        <w:t>GetLiteralPointer</w:t>
-      </w:r>
-      <w:proofErr w:type="spellEnd"/>
-    </w:p>
-    <w:p>
-      <w:pPr>
-        <w:pStyle w:val="ListParagraph"/>
-        <w:numPr>
-          <w:ilvl w:val="0"/>
-          <w:numId w:val="16"/>
-        </w:numPr>
-      </w:pPr>
-      <w:r>
-        <w:t>SetReferencedLiteral</w:t>
-      </w:r>
-      <w:bookmarkStart w:id="32" w:name="_GoBack"/>
-      <w:bookmarkEnd w:id="32"/>
-    </w:p>
-    <w:p>
-      <w:pPr>
-        <w:pStyle w:val="Heading2"/>
-      </w:pPr>
-      <w:r>
-        <w:t>Refinement Operations</w:t>
-      </w:r>
-    </w:p>
-    <w:p>
-      <w:pPr>
-        <w:pStyle w:val="ListParagraph"/>
-        <w:numPr>
-          <w:ilvl w:val="0"/>
-          <w:numId w:val="7"/>
-        </w:numPr>
-      </w:pPr>
-      <w:proofErr w:type="spellStart"/>
-      <w:r>
-        <w:t>CreateRefinement</w:t>
-      </w:r>
-      <w:proofErr w:type="spellEnd"/>
-    </w:p>
-    <w:p>
-      <w:pPr>
-        <w:pStyle w:val="ListParagraph"/>
-        <w:numPr>
-          <w:ilvl w:val="0"/>
-          <w:numId w:val="7"/>
-        </w:numPr>
-      </w:pPr>
-      <w:proofErr w:type="spellStart"/>
-      <w:r>
-        <w:t>GetAbstractElement</w:t>
-      </w:r>
-      <w:proofErr w:type="spellEnd"/>
-    </w:p>
-    <w:p>
-      <w:pPr>
-        <w:pStyle w:val="ListParagraph"/>
-        <w:numPr>
-          <w:ilvl w:val="0"/>
-          <w:numId w:val="7"/>
-        </w:numPr>
-      </w:pPr>
-      <w:proofErr w:type="spellStart"/>
-      <w:r>
-        <w:t>GetAbstractElementPointer</w:t>
-      </w:r>
-      <w:proofErr w:type="spellEnd"/>
-    </w:p>
-    <w:p>
-      <w:pPr>
-        <w:pStyle w:val="ListParagraph"/>
-        <w:numPr>
-          <w:ilvl w:val="0"/>
-          <w:numId w:val="7"/>
-        </w:numPr>
-      </w:pPr>
-      <w:proofErr w:type="spellStart"/>
-      <w:r>
         <w:t>GetRefinedElement</w:t>
       </w:r>
       <w:proofErr w:type="spellEnd"/>
     </w:p>
     <w:p>
       <w:pPr>
-        <w:pStyle w:val="ListParagraph"/>
-        <w:numPr>
-          <w:ilvl w:val="0"/>
-          <w:numId w:val="7"/>
-        </w:numPr>
+        <w:pStyle w:val="Heading3"/>
       </w:pPr>
       <w:proofErr w:type="spellStart"/>
       <w:r>
@@ -5275,11 +6587,7 @@
     </w:p>
     <w:p>
       <w:pPr>
-        <w:pStyle w:val="ListParagraph"/>
-        <w:numPr>
-          <w:ilvl w:val="0"/>
-          <w:numId w:val="7"/>
-        </w:numPr>
+        <w:pStyle w:val="Heading3"/>
       </w:pPr>
       <w:proofErr w:type="spellStart"/>
       <w:r>
@@ -5289,11 +6597,7 @@
     </w:p>
     <w:p>
       <w:pPr>
-        <w:pStyle w:val="ListParagraph"/>
-        <w:numPr>
-          <w:ilvl w:val="0"/>
-          <w:numId w:val="7"/>
-        </w:numPr>
+        <w:pStyle w:val="Heading3"/>
       </w:pPr>
       <w:proofErr w:type="spellStart"/>
       <w:r>
@@ -5301,6 +6605,7 @@
       </w:r>
       <w:proofErr w:type="spellEnd"/>
     </w:p>
+    <w:bookmarkEnd w:id="32"/>
     <w:p>
       <w:pPr>
         <w:pStyle w:val="Heading1"/>
@@ -5316,7 +6621,7 @@
       <w:r>
         <w:t xml:space="preserve">A working implementation of CRL has been developed in the Go programming language. The current version can be found at </w:t>
       </w:r>
-      <w:hyperlink r:id="rId14" w:history="1">
+      <w:hyperlink r:id="rId27" w:history="1">
         <w:r>
           <w:rPr>
             <w:rStyle w:val="Hyperlink"/>
@@ -5336,19 +6641,19 @@
     </w:p>
     <w:p>
       <w:r>
+        <w:t xml:space="preserve">For those not familiar with the language it is important to understand the relationship between name capitalization and visibility in Go: </w:t>
+      </w:r>
+      <w:r>
+        <w:t>types and functions that are capitalized are public, i.e. visible outside the package in which they are defined. Types and functions whose names are not capitalized are visible only within their defining package.</w:t>
+      </w:r>
+    </w:p>
+    <w:p>
+      <w:pPr>
+        <w:pStyle w:val="Heading2"/>
+      </w:pPr>
+      <w:bookmarkStart w:id="33" w:name="_Toc487618959"/>
+      <w:r>
         <w:lastRenderedPageBreak/>
-        <w:t xml:space="preserve">For those not familiar with the language it is important to understand the relationship between name capitalization and visibility in Go: </w:t>
-      </w:r>
-      <w:r>
-        <w:t>types and functions that are capitalized are public, i.e. visible outside the package in which they are defined. Types and functions whose names are not capitalized are visible only within their defining package.</w:t>
-      </w:r>
-    </w:p>
-    <w:p>
-      <w:pPr>
-        <w:pStyle w:val="Heading2"/>
-      </w:pPr>
-      <w:bookmarkStart w:id="33" w:name="_Toc487618959"/>
-      <w:r>
         <w:t>Core Interfaces</w:t>
       </w:r>
       <w:bookmarkEnd w:id="33"/>
@@ -5379,7 +6684,7 @@
                     </pic:cNvPicPr>
                   </pic:nvPicPr>
                   <pic:blipFill>
-                    <a:blip r:embed="rId15">
+                    <a:blip r:embed="rId28">
                       <a:extLst>
                         <a:ext uri="{28A0092B-C50C-407E-A947-70E740481C1C}">
                           <a14:useLocalDpi xmlns:a14="http://schemas.microsoft.com/office/drawing/2010/main" val="0"/>
@@ -5420,51 +6725,25 @@
       <w:r>
         <w:t xml:space="preserve">Figure </w:t>
       </w:r>
-      <w:r>
-        <w:fldChar w:fldCharType="begin"/>
-      </w:r>
-      <w:r>
-        <w:instrText xml:space="preserve"> STYLEREF 1 \s </w:instrText>
-      </w:r>
-      <w:r>
-        <w:fldChar w:fldCharType="separate"/>
-      </w:r>
-      <w:r>
-        <w:rPr>
-          <w:noProof/>
-        </w:rPr>
-        <w:t>4</w:t>
-      </w:r>
-      <w:r>
-        <w:rPr>
-          <w:noProof/>
-        </w:rPr>
-        <w:fldChar w:fldCharType="end"/>
-      </w:r>
+      <w:fldSimple w:instr=" STYLEREF 1 \s ">
+        <w:r>
+          <w:rPr>
+            <w:noProof/>
+          </w:rPr>
+          <w:t>6</w:t>
+        </w:r>
+      </w:fldSimple>
       <w:r>
         <w:noBreakHyphen/>
       </w:r>
-      <w:r>
-        <w:fldChar w:fldCharType="begin"/>
-      </w:r>
-      <w:r>
-        <w:instrText xml:space="preserve"> SEQ Figure \* ARABIC \s 1 </w:instrText>
-      </w:r>
-      <w:r>
-        <w:fldChar w:fldCharType="separate"/>
-      </w:r>
-      <w:r>
-        <w:rPr>
-          <w:noProof/>
-        </w:rPr>
-        <w:t>1</w:t>
-      </w:r>
-      <w:r>
-        <w:rPr>
-          <w:noProof/>
-        </w:rPr>
-        <w:fldChar w:fldCharType="end"/>
-      </w:r>
+      <w:fldSimple w:instr=" SEQ Figure \* ARABIC \s 1 ">
+        <w:r>
+          <w:rPr>
+            <w:noProof/>
+          </w:rPr>
+          <w:t>1</w:t>
+        </w:r>
+      </w:fldSimple>
       <w:r>
         <w:t>: CRL Core Interfaces</w:t>
       </w:r>
@@ -5507,7 +6786,7 @@
                     </pic:cNvPicPr>
                   </pic:nvPicPr>
                   <pic:blipFill>
-                    <a:blip r:embed="rId16">
+                    <a:blip r:embed="rId29">
                       <a:extLst>
                         <a:ext uri="{28A0092B-C50C-407E-A947-70E740481C1C}">
                           <a14:useLocalDpi xmlns:a14="http://schemas.microsoft.com/office/drawing/2010/main" val="0"/>
@@ -5548,51 +6827,25 @@
       <w:r>
         <w:t xml:space="preserve">Figure </w:t>
       </w:r>
-      <w:r>
-        <w:fldChar w:fldCharType="begin"/>
-      </w:r>
-      <w:r>
-        <w:instrText xml:space="preserve"> STYLEREF 1 \s </w:instrText>
-      </w:r>
-      <w:r>
-        <w:fldChar w:fldCharType="separate"/>
-      </w:r>
-      <w:r>
-        <w:rPr>
-          <w:noProof/>
-        </w:rPr>
-        <w:t>4</w:t>
-      </w:r>
-      <w:r>
-        <w:rPr>
-          <w:noProof/>
-        </w:rPr>
-        <w:fldChar w:fldCharType="end"/>
-      </w:r>
+      <w:fldSimple w:instr=" STYLEREF 1 \s ">
+        <w:r>
+          <w:rPr>
+            <w:noProof/>
+          </w:rPr>
+          <w:t>6</w:t>
+        </w:r>
+      </w:fldSimple>
       <w:r>
         <w:noBreakHyphen/>
       </w:r>
-      <w:r>
-        <w:fldChar w:fldCharType="begin"/>
-      </w:r>
-      <w:r>
-        <w:instrText xml:space="preserve"> SEQ Figure \* ARABIC \s 1 </w:instrText>
-      </w:r>
-      <w:r>
-        <w:fldChar w:fldCharType="separate"/>
-      </w:r>
-      <w:r>
-        <w:rPr>
-          <w:noProof/>
-        </w:rPr>
-        <w:t>2</w:t>
-      </w:r>
-      <w:r>
-        <w:rPr>
-          <w:noProof/>
-        </w:rPr>
-        <w:fldChar w:fldCharType="end"/>
-      </w:r>
+      <w:fldSimple w:instr=" SEQ Figure \* ARABIC \s 1 ">
+        <w:r>
+          <w:rPr>
+            <w:noProof/>
+          </w:rPr>
+          <w:t>2</w:t>
+        </w:r>
+      </w:fldSimple>
       <w:r>
         <w:t>: Core Implementation</w:t>
       </w:r>
@@ -5668,10 +6921,7 @@
         <w:footnoteRef/>
       </w:r>
       <w:r>
-        <w:t xml:space="preserve"> </w:t>
-      </w:r>
-      <w:r>
-        <w:t>The MOF specification (</w:t>
+        <w:t xml:space="preserve"> The MOF specification (</w:t>
       </w:r>
       <w:hyperlink r:id="rId1" w:history="1">
         <w:r>
@@ -5709,25 +6959,7 @@
         <w:footnoteRef/>
       </w:r>
       <w:r>
-        <w:t xml:space="preserve"> The concept of Customer may be an entity in one language and a relationship (e.g. between a Person and a Company) in another. A mapping between </w:t>
-      </w:r>
-      <w:r>
-        <w:t>such</w:t>
-      </w:r>
-      <w:r>
-        <w:t xml:space="preserve"> languages would require mapping an entity</w:t>
-      </w:r>
-      <w:r>
-        <w:t xml:space="preserve"> in one language</w:t>
-      </w:r>
-      <w:r>
-        <w:t xml:space="preserve"> to a relationship</w:t>
-      </w:r>
-      <w:r>
-        <w:t xml:space="preserve"> in the other</w:t>
-      </w:r>
-      <w:r>
-        <w:t>. To avoid having many different types of relationship representations, relationships should be able to relate relationships as well as entities. In other words, every relationship must also be a first-class entity</w:t>
+        <w:t xml:space="preserve"> The concept of Customer may be an entity in one language and a relationship (e.g. between a Person and a Company) in another. A mapping between such languages would require mapping an entity in one language to a relationship in the other. To avoid having many different types of relationship representations, relationships should be able to relate relationships as well as entities. In other words, every relationship must also be a first-class entity</w:t>
       </w:r>
     </w:p>
   </w:footnote>
@@ -8033,7 +9265,6 @@
     <w:next w:val="Normal"/>
     <w:link w:val="Heading3Char"/>
     <w:uiPriority w:val="9"/>
-    <w:semiHidden/>
     <w:unhideWhenUsed/>
     <w:qFormat/>
     <w:rsid w:val="00DC329B"/>
@@ -8318,7 +9549,6 @@
     <w:basedOn w:val="DefaultParagraphFont"/>
     <w:link w:val="Heading3"/>
     <w:uiPriority w:val="9"/>
-    <w:semiHidden/>
     <w:rsid w:val="00DC329B"/>
     <w:rPr>
       <w:rFonts w:asciiTheme="majorHAnsi" w:eastAsiaTheme="majorEastAsia" w:hAnsiTheme="majorHAnsi" w:cstheme="majorBidi"/>
@@ -8871,7 +10101,7 @@
 </file>
 
 <file path=customXml/itemProps1.xml><?xml version="1.0" encoding="utf-8"?>
-<ds:datastoreItem xmlns:ds="http://schemas.openxmlformats.org/officeDocument/2006/customXml" ds:itemID="{CFB8B625-6801-43C7-AF6F-3B4438133C99}">
+<ds:datastoreItem xmlns:ds="http://schemas.openxmlformats.org/officeDocument/2006/customXml" ds:itemID="{0320C3FF-7328-4089-9704-4EC9AC46F310}">
   <ds:schemaRefs>
     <ds:schemaRef ds:uri="http://schemas.openxmlformats.org/officeDocument/2006/bibliography"/>
   </ds:schemaRefs>

</xml_diff>